<commit_message>
Correções nas citações do manuscrito e atualizações nos dados
</commit_message>
<xml_diff>
--- a/1-MANUSCRITO/revisao_escopo.docx
+++ b/1-MANUSCRITO/revisao_escopo.docx
@@ -135,7 +135,7 @@
         <w:t xml:space="preserve"> </w:t>
       </w:r>
       <w:r>
-        <w:t xml:space="preserve">(MAPA, 2020b)</w:t>
+        <w:t xml:space="preserve">(MAPA, 2020)</w:t>
       </w:r>
       <w:r>
         <w:t xml:space="preserve">. O controle deste tipo de registro é realizado pelo Instituto Nacional de Propriedade Intelectual (INPI), com apoio do Ministério da Agricultura, Pecuária e Abastecimento, que operacionaliza políticas de fomento e certificação de produtos agrícolas com identidade territorial</w:t>
@@ -144,7 +144,7 @@
         <w:t xml:space="preserve"> </w:t>
       </w:r>
       <w:r>
-        <w:t xml:space="preserve">(MAPA, 2020b)</w:t>
+        <w:t xml:space="preserve">(MAPA, 2020)</w:t>
       </w:r>
       <w:r>
         <w:t xml:space="preserve">. Este marco regulatório brasileiro alinha-se à Lei nº 10.973/2004 (Lei de Inovação) e Lei nº 13.243/2016 (Novo Marco Legal de CT&amp;I), que reconhecem Indicações Geográficas como ativos de propriedade intelectual passíveis de proteção estratégica, valoração e comercialização</w:t>
@@ -368,7 +368,7 @@
         <w:t xml:space="preserve"> </w:t>
       </w:r>
       <w:r>
-        <w:t xml:space="preserve">(Yang et al., 2023)</w:t>
+        <w:t xml:space="preserve">(Zhang, 2024)</w:t>
       </w:r>
       <w:r>
         <w:t xml:space="preserve">, e identificação computacional de marcadores territoriais (geoquímicos, bioquímicos, microbiológicos) que fundamentam e comprovam a singularidade geográfica de produtos</w:t>
@@ -469,7 +469,7 @@
       </w:r>
     </w:p>
     <w:bookmarkEnd w:id="18"/>
-    <w:bookmarkStart w:id="35" w:name="materiais-e-métodos"/>
+    <w:bookmarkStart w:id="36" w:name="materiais-e-métodos"/>
     <w:p>
       <w:pPr>
         <w:pStyle w:val="Ttulo1"/>
@@ -685,7 +685,7 @@
       </w:r>
     </w:p>
     <w:bookmarkEnd w:id="19"/>
-    <w:bookmarkStart w:id="23" w:name="fluxograma-metodológico-prisma-scr"/>
+    <w:bookmarkStart w:id="24" w:name="fluxograma-metodológico-prisma-scr"/>
     <w:p>
       <w:pPr>
         <w:pStyle w:val="Ttulo2"/>
@@ -699,9 +699,74 @@
         <w:pStyle w:val="FirstParagraph"/>
       </w:pPr>
       <w:r>
-        <w:t xml:space="preserve">A Figura 1 apresenta o fluxograma da metodologia de revisão de escopo, ilustrando as quatro fases sequenciais do processo. A primeira fase compreende a estratégia de busca com definição de critérios PCC em múltiplas bases de dados. A segunda fase contempla a filtragem automatizada mediante sistema de pontuação ponderada implementado em Python. A terceira fase abrange a análise de qualidade com avaliação manual por revisores independentes. A quarta fase integra análise bibliométrica com síntese qualitativa e análise documental.</w:t>
-      </w:r>
-    </w:p>
+        <w:t xml:space="preserve">A Figura 1 apresenta o fluxograma metodológico da revisão de escopo, estruturado em quatro fases sequenciais segundo as diretrizes PRISMA-ScR: (1)</w:t>
+      </w:r>
+      <w:r>
+        <w:t xml:space="preserve"> </w:t>
+      </w:r>
+      <w:r>
+        <w:rPr>
+          <w:b/>
+          <w:bCs/>
+        </w:rPr>
+        <w:t xml:space="preserve">Estratégia de Busca</w:t>
+      </w:r>
+      <w:r>
+        <w:t xml:space="preserve"> </w:t>
+      </w:r>
+      <w:r>
+        <w:t xml:space="preserve">nas principais bases de dados, (2)</w:t>
+      </w:r>
+      <w:r>
+        <w:t xml:space="preserve"> </w:t>
+      </w:r>
+      <w:r>
+        <w:rPr>
+          <w:b/>
+          <w:bCs/>
+        </w:rPr>
+        <w:t xml:space="preserve">Filtragem Automatizada</w:t>
+      </w:r>
+      <w:r>
+        <w:t xml:space="preserve"> </w:t>
+      </w:r>
+      <w:r>
+        <w:t xml:space="preserve">com sistema de pontuação ponderada, (3)</w:t>
+      </w:r>
+      <w:r>
+        <w:t xml:space="preserve"> </w:t>
+      </w:r>
+      <w:r>
+        <w:rPr>
+          <w:b/>
+          <w:bCs/>
+        </w:rPr>
+        <w:t xml:space="preserve">Análise Manual de Qualidade</w:t>
+      </w:r>
+      <w:r>
+        <w:t xml:space="preserve"> </w:t>
+      </w:r>
+      <w:r>
+        <w:t xml:space="preserve">com avaliação multidisciplinar, e (4)</w:t>
+      </w:r>
+      <w:r>
+        <w:t xml:space="preserve"> </w:t>
+      </w:r>
+      <w:r>
+        <w:rPr>
+          <w:b/>
+          <w:bCs/>
+        </w:rPr>
+        <w:t xml:space="preserve">Análise Bibliométrica e Síntese Qualitativa</w:t>
+      </w:r>
+      <w:r>
+        <w:t xml:space="preserve"> </w:t>
+      </w:r>
+      <w:r>
+        <w:t xml:space="preserve">integrando metodologias quantitativas e documentais. O fluxograma detalha o percurso metodológico desde a identificação de registros até a síntese final com recomendações para implementação de Machine Learning em sistemas de Indicações Geográficas.</w:t>
+      </w:r>
+    </w:p>
+    <w:bookmarkStart w:id="23" w:name="fig:ml_indicacoes"/>
     <w:p>
       <w:pPr>
         <w:pStyle w:val="CaptionedFigure"/>
@@ -709,14 +774,14 @@
       <w:r>
         <w:drawing>
           <wp:inline>
-            <wp:extent cx="3810000" cy="2540000"/>
+            <wp:extent cx="4480560" cy="11062750"/>
             <wp:effectExtent b="0" l="0" r="0" t="0"/>
-            <wp:docPr descr="Fluxograma PRISMA-ScR: Metodologia da Revisão de Escopo sobre ML e Indicações Geográficas" title="" id="21" name="Picture"/>
+            <wp:docPr descr="Fluxograma da revisão de Escopo sobre Aplicações de Machine Learning em Indicações Geográficas." title="" id="21" name="Picture"/>
             <a:graphic>
               <a:graphicData uri="http://schemas.openxmlformats.org/drawingml/2006/picture">
                 <pic:pic>
                   <pic:nvPicPr>
-                    <pic:cNvPr descr="2-FIGURAS/revisao_sistematica_parte1.mmd" id="22" name="Picture"/>
+                    <pic:cNvPr descr="2-FIGURAS/ml_indicacoes_geograficas.png" id="22" name="Picture"/>
                     <pic:cNvPicPr>
                       <a:picLocks noChangeArrowheads="1" noChangeAspect="1"/>
                     </pic:cNvPicPr>
@@ -730,7 +795,7 @@
                   <pic:spPr bwMode="auto">
                     <a:xfrm>
                       <a:off x="0" y="0"/>
-                      <a:ext cx="3810000" cy="2540000"/>
+                      <a:ext cx="4480560" cy="11062750"/>
                     </a:xfrm>
                     <a:prstGeom prst="rect">
                       <a:avLst/>
@@ -754,23 +819,12 @@
         <w:pStyle w:val="ImageCaption"/>
       </w:pPr>
       <w:r>
-        <w:t xml:space="preserve">Fluxograma PRISMA-ScR: Metodologia da Revisão de Escopo sobre ML e Indicações Geográficas</w:t>
-      </w:r>
-    </w:p>
-    <w:p>
-      <w:pPr>
-        <w:pStyle w:val="Corpodetexto"/>
-      </w:pPr>
-      <w:r>
-        <w:rPr>
-          <w:i/>
-          <w:iCs/>
-        </w:rPr>
-        <w:t xml:space="preserve">Figura 1: Fluxograma metodológico da revisão de escopo PRISMA-ScR para aplicações de Machine Learning em Indicações Geográficas, apresentando as quatro fases principais, critérios de inclusão/exclusão, algoritmos de filtragem e indicadores de qualidade.</w:t>
+        <w:t xml:space="preserve">Fluxograma da revisão de Escopo sobre Aplicações de Machine Learning em Indicações Geográficas.</w:t>
       </w:r>
     </w:p>
     <w:bookmarkEnd w:id="23"/>
-    <w:bookmarkStart w:id="24" w:name="X1939699e69c4ebc2787c0544392a7c3067c801c"/>
+    <w:bookmarkEnd w:id="24"/>
+    <w:bookmarkStart w:id="25" w:name="X1939699e69c4ebc2787c0544392a7c3067c801c"/>
     <w:p>
       <w:pPr>
         <w:pStyle w:val="Ttulo2"/>
@@ -1270,8 +1324,8 @@
         <w:t xml:space="preserve">Os critérios de inclusão contemplaram: artigos completos publicados em periódicos revisados por pares, escritos em inglês, português ou espanhol, que apresentassem aplicações de técnicas de ML em contextos de Indicações Geográficas, autenticação de origem ou controle de qualidade territorial. Os descritores primários deveriam estar presentes nos campos: título, resumo ou palavras-chave dos manuscritos. Foram excluídos trabalhos não revisados por pares, aqueles sem aplicação prática de ML, e estudos focados exclusivamente em aspectos não territoriais.</w:t>
       </w:r>
     </w:p>
-    <w:bookmarkEnd w:id="24"/>
-    <w:bookmarkStart w:id="29" w:name="X19c91b0939485640128d6824b4fe0a12aa5aa83"/>
+    <w:bookmarkEnd w:id="25"/>
+    <w:bookmarkStart w:id="30" w:name="X19c91b0939485640128d6824b4fe0a12aa5aa83"/>
     <w:p>
       <w:pPr>
         <w:pStyle w:val="Ttulo2"/>
@@ -1280,7 +1334,7 @@
         <w:t xml:space="preserve">2.4 Primeira Fase: Sistema de Filtragem Automatizada por Relevância Temática</w:t>
       </w:r>
     </w:p>
-    <w:bookmarkStart w:id="25" w:name="algoritmo-de-pontuação-ponderada"/>
+    <w:bookmarkStart w:id="26" w:name="algoritmo-de-pontuação-ponderada"/>
     <w:p>
       <w:pPr>
         <w:pStyle w:val="Ttulo3"/>
@@ -1782,8 +1836,8 @@
         <w:t xml:space="preserve">recebem menos dois pontos, indicando baixa aderência ao escopo da pesquisa.</w:t>
       </w:r>
     </w:p>
-    <w:bookmarkEnd w:id="25"/>
-    <w:bookmarkStart w:id="26" w:name="Xbbc72084e4feabc9956f9877c43c921321d150c"/>
+    <w:bookmarkEnd w:id="26"/>
+    <w:bookmarkStart w:id="27" w:name="Xbbc72084e4feabc9956f9877c43c921321d150c"/>
     <w:p>
       <w:pPr>
         <w:pStyle w:val="Ttulo3"/>
@@ -1808,8 +1862,8 @@
         <w:t xml:space="preserve">Foi estabelecido um limiar de pontuação mínima baseado em análise estatística da distribuição de pontuações e validação manual de uma amostra representativa de artigos, considerando a presença de termos relacionados a machine learning, geographical indications e authentication nos metadados.</w:t>
       </w:r>
     </w:p>
-    <w:bookmarkEnd w:id="26"/>
-    <w:bookmarkStart w:id="27" w:name="X1bd208d3063693f893a5ebd052bdbe8aa16c823"/>
+    <w:bookmarkEnd w:id="27"/>
+    <w:bookmarkStart w:id="28" w:name="X1bd208d3063693f893a5ebd052bdbe8aa16c823"/>
     <w:p>
       <w:pPr>
         <w:pStyle w:val="Ttulo3"/>
@@ -1826,8 +1880,8 @@
         <w:t xml:space="preserve">Para assegurar a validade científica do processo de seleção, foi implementado um protocolo de validação envolvendo três revisores independentes, especialistas em machine learning, sistemas de certificação geográfica e Indicações Geográficas. O protocolo incluiu uma revisão manual sistemática, com análise criteriosa de todos os 123 estudos identificados para verificar a aderência aos critérios de inclusão e relevância temática. Adicionalmente, foi realizado um teste de concordância interavaliadores para verificar a consistência na classificação dos estudos. O processo também contemplou a análise de casos limítrofes, com investigação qualitativa dos estudos de aderência parcial para apoiar a decisão de inclusão ou exclusão, e o refinamento iterativo dos critérios de elegibilidade com base nas características observadas no corpus. O processo de validação confirmou a consistência metodológica do sistema, com concordância entre os revisores na identificação de estudos relevantes para a revisão de escopo.</w:t>
       </w:r>
     </w:p>
-    <w:bookmarkEnd w:id="27"/>
-    <w:bookmarkStart w:id="28" w:name="Xf73146bbbaf0ab9a9dd893b4d2ad0b0861c222e"/>
+    <w:bookmarkEnd w:id="28"/>
+    <w:bookmarkStart w:id="29" w:name="Xf73146bbbaf0ab9a9dd893b4d2ad0b0861c222e"/>
     <w:p>
       <w:pPr>
         <w:pStyle w:val="Ttulo3"/>
@@ -1886,9 +1940,9 @@
         <w:t xml:space="preserve">. As referências foram classificadas em categorias metodológicas previamente definidas, abrangendo áreas como metodologias computacionais, estudos etnográficos aplicados, sistemas agroecológicos tradicionais, metodologias participativas e conservação da biodiversidade.</w:t>
       </w:r>
     </w:p>
-    <w:bookmarkEnd w:id="28"/>
     <w:bookmarkEnd w:id="29"/>
-    <w:bookmarkStart w:id="32" w:name="X60ba370774735ab4dcbf3df0484936abf0a5e44"/>
+    <w:bookmarkEnd w:id="30"/>
+    <w:bookmarkStart w:id="33" w:name="X60ba370774735ab4dcbf3df0484936abf0a5e44"/>
     <w:p>
       <w:pPr>
         <w:pStyle w:val="Ttulo2"/>
@@ -2248,7 +2302,7 @@
         <w:t xml:space="preserve">Tabela 2: Indicadores de qualidade metodológica para estudos ML-Indicações Geográficas.</w:t>
       </w:r>
     </w:p>
-    <w:bookmarkStart w:id="30" w:name="X26093f460acc1ad64d60305f75f283585ca96d1"/>
+    <w:bookmarkStart w:id="31" w:name="X26093f460acc1ad64d60305f75f283585ca96d1"/>
     <w:p>
       <w:pPr>
         <w:pStyle w:val="Ttulo3"/>
@@ -2483,8 +2537,8 @@
         <w:t xml:space="preserve">O coeficiente foi calculado obtendo-se ICC igual a 0,87 com intervalo de confiança de 95% entre 0,84 e 0,91, indicando boa concordância.</w:t>
       </w:r>
     </w:p>
-    <w:bookmarkEnd w:id="30"/>
-    <w:bookmarkStart w:id="31" w:name="X70d12912f801c5a5a93265aac0cb875d994c51f"/>
+    <w:bookmarkEnd w:id="31"/>
+    <w:bookmarkStart w:id="32" w:name="X70d12912f801c5a5a93265aac0cb875d994c51f"/>
     <w:p>
       <w:pPr>
         <w:pStyle w:val="Ttulo3"/>
@@ -2619,9 +2673,9 @@
         <w:t xml:space="preserve">Esta segunda fase resultou na seleção de estudos com qualidade metodológica adequada a partir do corpus inicial de 123 artigos, que constituíram a base para as análises subsequentes da revisão de escopo, focando em aplicações de machine learning em contextos de Indicações Geográficas e autenticação de produtos.</w:t>
       </w:r>
     </w:p>
-    <w:bookmarkEnd w:id="31"/>
     <w:bookmarkEnd w:id="32"/>
-    <w:bookmarkStart w:id="33" w:name="X1b6cfe1372dd88f0f0296fd2f94730a798e6b12"/>
+    <w:bookmarkEnd w:id="33"/>
+    <w:bookmarkStart w:id="34" w:name="X1b6cfe1372dd88f0f0296fd2f94730a798e6b12"/>
     <w:p>
       <w:pPr>
         <w:pStyle w:val="Ttulo2"/>
@@ -2907,8 +2961,8 @@
         <w:t xml:space="preserve">Esta análise permitiu mapear a estrutura da produção científica na área, identificando limitações temáticas e direções para pesquisa futura.</w:t>
       </w:r>
     </w:p>
-    <w:bookmarkEnd w:id="33"/>
-    <w:bookmarkStart w:id="34" w:name="Xa73ec537bdf1c61b8c1fa0323e31fabdcd8342f"/>
+    <w:bookmarkEnd w:id="34"/>
+    <w:bookmarkStart w:id="35" w:name="Xa73ec537bdf1c61b8c1fa0323e31fabdcd8342f"/>
     <w:p>
       <w:pPr>
         <w:pStyle w:val="Ttulo2"/>
@@ -3543,9 +3597,9 @@
         <w:t xml:space="preserve">= número total de citações únicas no manuscrito</w:t>
       </w:r>
     </w:p>
-    <w:bookmarkEnd w:id="34"/>
     <w:bookmarkEnd w:id="35"/>
-    <w:bookmarkStart w:id="44" w:name="resultados-e-discussão"/>
+    <w:bookmarkEnd w:id="36"/>
+    <w:bookmarkStart w:id="49" w:name="resultados-e-discussão"/>
     <w:p>
       <w:pPr>
         <w:pStyle w:val="Ttulo1"/>
@@ -3554,7 +3608,7 @@
         <w:t xml:space="preserve">3. Resultados e Discussão</w:t>
       </w:r>
     </w:p>
-    <w:bookmarkStart w:id="36" w:name="Xaf7cc208a6ae47790669c1e8ca48157694d0449"/>
+    <w:bookmarkStart w:id="41" w:name="Xaf7cc208a6ae47790669c1e8ca48157694d0449"/>
     <w:p>
       <w:pPr>
         <w:pStyle w:val="Ttulo2"/>
@@ -3568,9 +3622,66 @@
         <w:pStyle w:val="FirstParagraph"/>
       </w:pPr>
       <w:r>
-        <w:t xml:space="preserve">A presente revisão de escopo, estruturada segundo as diretrizes PRISMA-ScR, identificou e analisou um corpus consolidado de 123 estudos publicados predominantemente entre 2024 e 2025, evidenciando o caráter contemporâneo e acelerado das aplicações de Machine Learning em contextos de Indicações Geográficas. Este resultado reflete a crescente convergência entre a economia da certificação territorial e a transformação digital, fenômeno consistente com as dinâmicas globais de inovação em sistemas agroalimentares (Singh et al., 2023; Hu, 2024).</w:t>
-      </w:r>
-    </w:p>
+        <w:t xml:space="preserve">A presente revisão de escopo, estruturada segundo as diretrizes PRISMA-ScR (Figura 2), identificou e analisou um corpus consolidado de 123 estudos publicados predominantemente entre 2024 e 2025, evidenciando o caráter contemporâneo e acelerado das aplicações de Machine Learning em contextos de Indicações Geográficas. Este resultado reflete a crescente convergência entre a economia da certificação territorial e a transformação digital, fenômeno consistente com as dinâmicas globais de inovação em sistemas agroalimentares (Singh et al., 2023; Hu, 2024).</w:t>
+      </w:r>
+    </w:p>
+    <w:bookmarkStart w:id="40" w:name="fig:prisma2020"/>
+    <w:p>
+      <w:pPr>
+        <w:pStyle w:val="CaptionedFigure"/>
+      </w:pPr>
+      <w:r>
+        <w:drawing>
+          <wp:inline>
+            <wp:extent cx="4480560" cy="2541782"/>
+            <wp:effectExtent b="0" l="0" r="0" t="0"/>
+            <wp:docPr descr="Fluxograma da revisão de Escopo sobre Aplicações de Machine Learning em Indicações Geográficas." title="" id="38" name="Picture"/>
+            <a:graphic>
+              <a:graphicData uri="http://schemas.openxmlformats.org/drawingml/2006/picture">
+                <pic:pic>
+                  <pic:nvPicPr>
+                    <pic:cNvPr descr="2-FIGURAS/prisma_flowdiagram.png" id="39" name="Picture"/>
+                    <pic:cNvPicPr>
+                      <a:picLocks noChangeArrowheads="1" noChangeAspect="1"/>
+                    </pic:cNvPicPr>
+                  </pic:nvPicPr>
+                  <pic:blipFill>
+                    <a:blip r:embed="rId37"/>
+                    <a:stretch>
+                      <a:fillRect/>
+                    </a:stretch>
+                  </pic:blipFill>
+                  <pic:spPr bwMode="auto">
+                    <a:xfrm>
+                      <a:off x="0" y="0"/>
+                      <a:ext cx="4480560" cy="2541782"/>
+                    </a:xfrm>
+                    <a:prstGeom prst="rect">
+                      <a:avLst/>
+                    </a:prstGeom>
+                    <a:noFill/>
+                    <a:ln w="9525">
+                      <a:noFill/>
+                      <a:headEnd/>
+                      <a:tailEnd/>
+                    </a:ln>
+                  </pic:spPr>
+                </pic:pic>
+              </a:graphicData>
+            </a:graphic>
+          </wp:inline>
+        </w:drawing>
+      </w:r>
+    </w:p>
+    <w:p>
+      <w:pPr>
+        <w:pStyle w:val="ImageCaption"/>
+      </w:pPr>
+      <w:r>
+        <w:t xml:space="preserve">Fluxograma da revisão de Escopo sobre Aplicações de Machine Learning em Indicações Geográficas.</w:t>
+      </w:r>
+    </w:p>
+    <w:bookmarkEnd w:id="40"/>
     <w:p>
       <w:pPr>
         <w:pStyle w:val="Corpodetexto"/>
@@ -3814,8 +3925,8 @@
         <w:t xml:space="preserve">A avaliação manual de qualidade metodológica alcançou um coeficiente de correlação intraclasse (ICC) de 0,87 (intervalo de confiança de 95%: 0,84–0,91), confirmando boa concordância entre avaliadores e legitimando os critérios de inclusão utilizados (Streiner &amp; Norman, 2008). Esta validação mediante protocolo de consenso, com processos iterativos de reavaliação para casos de discordância, assegura que os estudos selecionados para análise sintética atendem a requisitos adequados de rigor metodológico e transparência.</w:t>
       </w:r>
     </w:p>
-    <w:bookmarkEnd w:id="36"/>
-    <w:bookmarkStart w:id="37" w:name="X5c2d1980a76d19469d70002b9df752d0e93c628"/>
+    <w:bookmarkEnd w:id="41"/>
+    <w:bookmarkStart w:id="42" w:name="X5c2d1980a76d19469d70002b9df752d0e93c628"/>
     <w:p>
       <w:pPr>
         <w:pStyle w:val="Ttulo2"/>
@@ -4461,8 +4572,8 @@
         <w:t xml:space="preserve">A distribuição geográfica dos estudos mostra predominância de publicações originárias de instituições de pesquisa da Ásia, particularmente China, seguidas por Europa e, em menor proporção, Brasil e outras economias emergentes. Esta assimetria reflete tanto investimentos recentes da China em tecnologias de rastreabilidade de produtos (Huang &amp; Chen, 2021) quanto a consolidação de cadeia de pesquisa e desenvolvimento em biotecnologia e análise instrumental em contextos chineses. Para o Brasil, este padrão sublinha lacuna potencial de pesquisa orientada à proteção e valorização de Indicações Geográficas brasileiras através de tecnologias computacionais.</w:t>
       </w:r>
     </w:p>
-    <w:bookmarkEnd w:id="37"/>
-    <w:bookmarkStart w:id="38" w:name="X442060cc120c8938bfd9ebe5996fc27fc680c43"/>
+    <w:bookmarkEnd w:id="42"/>
+    <w:bookmarkStart w:id="43" w:name="X442060cc120c8938bfd9ebe5996fc27fc680c43"/>
     <w:p>
       <w:pPr>
         <w:pStyle w:val="Ttulo2"/>
@@ -5162,8 +5273,8 @@
         <w:t xml:space="preserve">geradas por permutação; feature é relevante se sua importância excede significativamente importância de shadow features, controlando taxa de falso positivo (identificação de features irrelevantes como importantes). Em contextos de certificação geográfica, seleção de features é particularmente importante porque permite identificar marcadores territoriais—variáveis cuja assinatura discriminativa reflete genuinamente fatores geográficos (composição do solo, precipitação, altitude)—fornecendo base científica robusta para alegações de que origem é determinável de forma objetiva, não artefatual.</w:t>
       </w:r>
     </w:p>
-    <w:bookmarkEnd w:id="38"/>
-    <w:bookmarkStart w:id="39" w:name="Xa1b9401134cb25d551791fe49736e31bff7c255"/>
+    <w:bookmarkEnd w:id="43"/>
+    <w:bookmarkStart w:id="44" w:name="Xa1b9401134cb25d551791fe49736e31bff7c255"/>
     <w:p>
       <w:pPr>
         <w:pStyle w:val="Ttulo2"/>
@@ -5559,8 +5670,8 @@
         <w:t xml:space="preserve">de todos os fatores ambientais e biológicos que influenciam formação de produto. A precisão alcançável é teórico-biologicamente justificada: dois produtos de origem distinta terão metabolomas que divergem em centenas a milhares de dimensões, enquanto dois produtos de mesma origem (mesmo que processados por produtores diferentes) convergem em metaboloma porque origem geográfica é fator determinístico dominante.</w:t>
       </w:r>
     </w:p>
-    <w:bookmarkEnd w:id="39"/>
-    <w:bookmarkStart w:id="40" w:name="Xf39185bf0b131a79d7899d3311561acb69dd1ea"/>
+    <w:bookmarkEnd w:id="44"/>
+    <w:bookmarkStart w:id="45" w:name="Xf39185bf0b131a79d7899d3311561acb69dd1ea"/>
     <w:p>
       <w:pPr>
         <w:pStyle w:val="Ttulo2"/>
@@ -5633,8 +5744,8 @@
         <w:t xml:space="preserve">Ponto crítico, contudo, é que muitos estudos não empregam validação externa com amostras de origem geográfica não representada durante treinamento, limitação que reduz a confiança sobre capacidade de generalização. Quando validação externa é relatada (aproximadamente 23% dos estudos), a redução em acurácia varia de 2% a 15%, refletindo fenômeno comum em aprendizado de máquina onde desempenho em teste frequentemente é inferior a desempenho em validação cruzada, especialmente em contextos de elevada dimensionalidade (Kuhn &amp; Johnson, 2019). Esta observação possui implicação direta para certificação: modelos propostos para proteção de Indicações Geográficas devem ser testados rigorosamente em amostras de regiões não representadas durante seu desenvolvimento.</w:t>
       </w:r>
     </w:p>
-    <w:bookmarkEnd w:id="40"/>
-    <w:bookmarkStart w:id="41" w:name="Xe085f48dc1dcbbc04052924d01725722b38552f"/>
+    <w:bookmarkEnd w:id="45"/>
+    <w:bookmarkStart w:id="46" w:name="Xe085f48dc1dcbbc04052924d01725722b38552f"/>
     <w:p>
       <w:pPr>
         <w:pStyle w:val="Ttulo2"/>
@@ -5756,8 +5867,8 @@
         <w:t xml:space="preserve">: Presente em 19% dos estudos, esta aplicação menos prevalente objetiva utilizar ML para compreender fatores que influenciam aceitação e preferência de consumidores por produtos com indicação geográfica. Estudos nesta categoria frequentemente empregam Partial Least Squares Structural Equation Modeling (PLS-SEM) para relacionar atributos analíticos, características sensoriais e características demográficas do consumidor com intenção de compra ou disposição a pagar premium (Fahad et al., 2022; Souza et al., 2025). Embora menos frequente que autenticação, esta aplicação é relevante para compreender como indicação geográfica agrega valor no mercado.</w:t>
       </w:r>
     </w:p>
-    <w:bookmarkEnd w:id="41"/>
-    <w:bookmarkStart w:id="42" w:name="Xf2e4d763af8e74cc328559f68dab05756ffbf4c"/>
+    <w:bookmarkEnd w:id="46"/>
+    <w:bookmarkStart w:id="47" w:name="Xf2e4d763af8e74cc328559f68dab05756ffbf4c"/>
     <w:p>
       <w:pPr>
         <w:pStyle w:val="Ttulo2"/>
@@ -5905,8 +6016,8 @@
         <w:t xml:space="preserve">: Apesar da amplitude de estudos, lacunas substantivas persistem. Primeiro, escassez de estudos longitudinais que validam modelos em amostras coletadas em anos diferentes, testando capacidade de resposta a variações interanuais—presentes em apenas 6% dos estudos. Segundo, limitada literatura sobre integração de práticas tradicionais e conhecimento local com dados analíticos computacionais, refletindo dicotomia entre pesquisa tecnológica e contextos socioculturais de Indicações Geográficas, presente em 3% dos estudos. Terceiro, falta de discussão sistemática sobre limitações de modelos, cenários onde ML é inadequado, e fronteiras de aplicabilidade, presente em 8% dos estudos. Quarto, escassez de diretrizes práticas para implementação em sistemas reais de certificação, presente em 11% dos estudos, refletindo distância entre pesquisa acadêmica e operação de agências certificadoras.</w:t>
       </w:r>
     </w:p>
-    <w:bookmarkEnd w:id="42"/>
-    <w:bookmarkStart w:id="43" w:name="Xc393b1efaba435e6238d3647bb58895d050f570"/>
+    <w:bookmarkEnd w:id="47"/>
+    <w:bookmarkStart w:id="48" w:name="Xc393b1efaba435e6238d3647bb58895d050f570"/>
     <w:p>
       <w:pPr>
         <w:pStyle w:val="Ttulo2"/>
@@ -5941,7 +6052,7 @@
         <w:t xml:space="preserve"> </w:t>
       </w:r>
       <w:r>
-        <w:t xml:space="preserve">(MAPA, 2020a)</w:t>
+        <w:t xml:space="preserve">(Ministério da Agricultura, 2020)</w:t>
       </w:r>
       <w:r>
         <w:t xml:space="preserve">. Esta exigência alinha-se ao princípio da capacidade absortiva proposto por Cohen &amp; Levinthal (1990), garantindo que agências certificadoras e produtores possuam expertise para compreender, validar e implementar operacionalmente esses modelos.</w:t>
@@ -5989,7 +6100,7 @@
         <w:t xml:space="preserve"> </w:t>
       </w:r>
       <w:r>
-        <w:t xml:space="preserve">(Y. Li et al., 2025; Sharma et al., 2025)</w:t>
+        <w:t xml:space="preserve">(Frigerio &amp; Campone, 2024; Y. Li et al., 2025)</w:t>
       </w:r>
       <w:r>
         <w:t xml:space="preserve">. O Brasil, contudo, carece de tradição consolidada de pesquisa sistemática integrando análise instrumental com algoritmos computacionais avançados para validação científica de Indicações Geográficas. Esta lacuna é particularmente relevante considerando que, conforme a teoria da Visão Baseada em Recursos proposta por Barney (1991), IGs constituem ativos intangíveis raros, valiosos, inimitáveis e insubstituíveis que fundamentam vantagem competitiva territorial sustentável. Segundo Lev (2001) e Stewart (1997), tais ativos intangíveis representam crescente proporção do valor de mercado contemporâneo, demandando metodologias adequadas de valoração e proteção.</w:t>
@@ -6103,7 +6214,7 @@
         <w:t xml:space="preserve"> </w:t>
       </w:r>
       <w:r>
-        <w:t xml:space="preserve">(MAPA, 2020b)</w:t>
+        <w:t xml:space="preserve">(MAPA, 2020)</w:t>
       </w:r>
       <w:r>
         <w:t xml:space="preserve">. Conforme recomendações do Manual de Oslo (OCDE/Eurostat, 2018), atividades de inovação transcendem P&amp;D pura, englobando aquisição de equipamentos, treinamento, design metodológico, e transferência de conhecimento. A valoração de intangíveis associados a essa infraestrutura (know-how em protocolos, expertise técnica, dados acumulados) deveria ser incorporada em análises de investimento público e em modelos de financiamento de longo prazo para IGs.</w:t>
@@ -6230,9 +6341,9 @@
         <w:t xml:space="preserve">: documentação clara de direitos de propriedade intelectual computacional, mecanismos de benefício compartilhado, acesso contínuo a ferramentas. Este modelo integrado reconhece que IGs são, fundamentalmente, instrumentos de desenvolvimento territorial e proteção de conhecimento comunitário, não meramente ferramentas comerciais. Sua implementação com ML deve refletir e reforçar este mandato social, garantindo que inovação computacional beneficie titulares legais de IGs e comunidades produtivas que as fundamentam.</w:t>
       </w:r>
     </w:p>
-    <w:bookmarkEnd w:id="43"/>
-    <w:bookmarkEnd w:id="44"/>
-    <w:bookmarkStart w:id="45" w:name="conclusão"/>
+    <w:bookmarkEnd w:id="48"/>
+    <w:bookmarkEnd w:id="49"/>
+    <w:bookmarkStart w:id="50" w:name="conclusão"/>
     <w:p>
       <w:pPr>
         <w:pStyle w:val="Ttulo1"/>
@@ -6249,1069 +6360,18 @@
         <w:t xml:space="preserve">Esta revisão apresenta o papel do ML em IGs, propondo diretrizes para implementação prática e pesquisa futura. Recomenda-se o desenvolvimento de frameworks que combinem ML com geotecnologias para os sistemas de certificação geográfica.</w:t>
       </w:r>
     </w:p>
-    <w:bookmarkEnd w:id="45"/>
-    <w:bookmarkStart w:id="46" w:name="apêndice-checklist-prisma-scr"/>
+    <w:bookmarkEnd w:id="50"/>
+    <w:bookmarkStart w:id="158" w:name="referências"/>
     <w:p>
       <w:pPr>
         <w:pStyle w:val="Ttulo1"/>
       </w:pPr>
       <w:r>
-        <w:t xml:space="preserve">Apêndice: Checklist PRISMA-ScR</w:t>
-      </w:r>
-    </w:p>
-    <w:p>
-      <w:pPr>
-        <w:pStyle w:val="FirstParagraph"/>
-      </w:pPr>
-      <w:r>
-        <w:rPr>
-          <w:b/>
-          <w:bCs/>
-        </w:rPr>
-        <w:t xml:space="preserve">Preferred Reporting Items for Systematic reviews and Meta-Analyses extension for Scoping Reviews (PRISMA-ScR) Checklist</w:t>
-      </w:r>
-    </w:p>
-    <w:tbl>
-      <w:tblPr>
-        <w:tblStyle w:val="Table"/>
-        <w:tblW w:type="pct" w:w="5000"/>
-        <w:tblLayout w:type="fixed"/>
-        <w:tblLook w:firstRow="1" w:lastRow="0" w:firstColumn="0" w:lastColumn="0" w:noHBand="0" w:noVBand="0" w:val="0020"/>
-      </w:tblPr>
-      <w:tblGrid>
-        <w:gridCol w:w="481"/>
-        <w:gridCol w:w="306"/>
-        <w:gridCol w:w="6519"/>
-        <w:gridCol w:w="612"/>
-      </w:tblGrid>
-      <w:tr>
-        <w:trPr>
-          <w:tblHeader w:val="on"/>
-        </w:trPr>
-        <w:tc>
-          <w:tcPr/>
-          <w:p>
-            <w:pPr>
-              <w:pStyle w:val="Compact"/>
-            </w:pPr>
-            <w:r>
-              <w:rPr>
-                <w:b/>
-                <w:bCs/>
-              </w:rPr>
-              <w:t xml:space="preserve">SECTION</w:t>
-            </w:r>
-          </w:p>
-        </w:tc>
-        <w:tc>
-          <w:tcPr/>
-          <w:p>
-            <w:pPr>
-              <w:pStyle w:val="Compact"/>
-            </w:pPr>
-            <w:r>
-              <w:rPr>
-                <w:b/>
-                <w:bCs/>
-              </w:rPr>
-              <w:t xml:space="preserve">ITEM</w:t>
-            </w:r>
-          </w:p>
-        </w:tc>
-        <w:tc>
-          <w:tcPr/>
-          <w:p>
-            <w:pPr>
-              <w:pStyle w:val="Compact"/>
-            </w:pPr>
-            <w:r>
-              <w:rPr>
-                <w:b/>
-                <w:bCs/>
-              </w:rPr>
-              <w:t xml:space="preserve">PRISMA-ScR CHECKLIST ITEM</w:t>
-            </w:r>
-          </w:p>
-        </w:tc>
-        <w:tc>
-          <w:tcPr/>
-          <w:p>
-            <w:pPr>
-              <w:pStyle w:val="Compact"/>
-            </w:pPr>
-            <w:r>
-              <w:rPr>
-                <w:b/>
-                <w:bCs/>
-              </w:rPr>
-              <w:t xml:space="preserve">REPORTED ON PAGE #</w:t>
-            </w:r>
-          </w:p>
-        </w:tc>
-      </w:tr>
-      <w:tr>
-        <w:tc>
-          <w:tcPr/>
-          <w:p>
-            <w:pPr>
-              <w:pStyle w:val="Compact"/>
-            </w:pPr>
-            <w:r>
-              <w:rPr>
-                <w:b/>
-                <w:bCs/>
-              </w:rPr>
-              <w:t xml:space="preserve">TITLE</w:t>
-            </w:r>
-          </w:p>
-        </w:tc>
-        <w:tc>
-          <w:tcPr/>
-          <w:p>
-            <w:pPr>
-              <w:pStyle w:val="Compact"/>
-            </w:pPr>
-            <w:r>
-              <w:t xml:space="preserve">1</w:t>
-            </w:r>
-          </w:p>
-        </w:tc>
-        <w:tc>
-          <w:tcPr/>
-          <w:p>
-            <w:pPr>
-              <w:pStyle w:val="Compact"/>
-            </w:pPr>
-            <w:r>
-              <w:t xml:space="preserve">Identify the report as a scoping review.</w:t>
-            </w:r>
-          </w:p>
-        </w:tc>
-        <w:tc>
-          <w:tcPr/>
-          <w:p>
-            <w:pPr>
-              <w:pStyle w:val="Compact"/>
-            </w:pPr>
-            <w:r>
-              <w:t xml:space="preserve">1</w:t>
-            </w:r>
-          </w:p>
-        </w:tc>
-      </w:tr>
-      <w:tr>
-        <w:tc>
-          <w:tcPr/>
-          <w:p>
-            <w:pPr>
-              <w:pStyle w:val="Compact"/>
-            </w:pPr>
-            <w:r>
-              <w:rPr>
-                <w:b/>
-                <w:bCs/>
-              </w:rPr>
-              <w:t xml:space="preserve">ABSTRACT</w:t>
-            </w:r>
-          </w:p>
-        </w:tc>
-        <w:tc>
-          <w:tcPr/>
-          <w:p>
-            <w:pPr>
-              <w:pStyle w:val="Compact"/>
-            </w:pPr>
-            <w:r>
-              <w:t xml:space="preserve">2</w:t>
-            </w:r>
-          </w:p>
-        </w:tc>
-        <w:tc>
-          <w:tcPr/>
-          <w:p>
-            <w:pPr>
-              <w:pStyle w:val="Compact"/>
-            </w:pPr>
-            <w:r>
-              <w:t xml:space="preserve">Provide a structured summary that includes (as applicable): background, objectives, eligibility criteria, sources of evidence, charting methods, results, and conclusions that relate to the review questions and objectives.</w:t>
-            </w:r>
-          </w:p>
-        </w:tc>
-        <w:tc>
-          <w:tcPr/>
-          <w:p>
-            <w:pPr>
-              <w:pStyle w:val="Compact"/>
-            </w:pPr>
-            <w:r>
-              <w:t xml:space="preserve">2</w:t>
-            </w:r>
-          </w:p>
-        </w:tc>
-      </w:tr>
-      <w:tr>
-        <w:tc>
-          <w:tcPr/>
-          <w:p>
-            <w:pPr>
-              <w:pStyle w:val="Compact"/>
-            </w:pPr>
-            <w:r>
-              <w:rPr>
-                <w:b/>
-                <w:bCs/>
-              </w:rPr>
-              <w:t xml:space="preserve">INTRODUCTION</w:t>
-            </w:r>
-          </w:p>
-        </w:tc>
-        <w:tc>
-          <w:tcPr/>
-          <w:p>
-            <w:pPr>
-              <w:pStyle w:val="Compact"/>
-            </w:pPr>
-            <w:r>
-              <w:t xml:space="preserve">3</w:t>
-            </w:r>
-          </w:p>
-        </w:tc>
-        <w:tc>
-          <w:tcPr/>
-          <w:p>
-            <w:pPr>
-              <w:pStyle w:val="Compact"/>
-            </w:pPr>
-            <w:r>
-              <w:t xml:space="preserve">Describe the rationale for the review in the context of what is already known. Explain why the review questions/objectives lend themselves to a scoping review approach.</w:t>
-            </w:r>
-          </w:p>
-        </w:tc>
-        <w:tc>
-          <w:tcPr/>
-          <w:p>
-            <w:pPr>
-              <w:pStyle w:val="Compact"/>
-            </w:pPr>
-            <w:r>
-              <w:t xml:space="preserve">3-4</w:t>
-            </w:r>
-          </w:p>
-        </w:tc>
-      </w:tr>
-      <w:tr>
-        <w:tc>
-          <w:tcPr/>
-          <w:p>
-            <w:pPr>
-              <w:pStyle w:val="Compact"/>
-            </w:pPr>
-            <w:r>
-              <w:rPr>
-                <w:b/>
-                <w:bCs/>
-              </w:rPr>
-              <w:t xml:space="preserve">INTRODUCTION</w:t>
-            </w:r>
-          </w:p>
-        </w:tc>
-        <w:tc>
-          <w:tcPr/>
-          <w:p>
-            <w:pPr>
-              <w:pStyle w:val="Compact"/>
-            </w:pPr>
-            <w:r>
-              <w:t xml:space="preserve">4</w:t>
-            </w:r>
-          </w:p>
-        </w:tc>
-        <w:tc>
-          <w:tcPr/>
-          <w:p>
-            <w:pPr>
-              <w:pStyle w:val="Compact"/>
-            </w:pPr>
-            <w:r>
-              <w:t xml:space="preserve">Provide an explicit statement of the questions and objectives being addressed with reference to their key elements (e.g., population or participants, concepts, and context) or other relevant key elements used to conceptualize the review questions and/or objectives.</w:t>
-            </w:r>
-          </w:p>
-        </w:tc>
-        <w:tc>
-          <w:tcPr/>
-          <w:p>
-            <w:pPr>
-              <w:pStyle w:val="Compact"/>
-            </w:pPr>
-            <w:r>
-              <w:t xml:space="preserve">4</w:t>
-            </w:r>
-          </w:p>
-        </w:tc>
-      </w:tr>
-      <w:tr>
-        <w:tc>
-          <w:tcPr/>
-          <w:p>
-            <w:pPr>
-              <w:pStyle w:val="Compact"/>
-            </w:pPr>
-            <w:r>
-              <w:rPr>
-                <w:b/>
-                <w:bCs/>
-              </w:rPr>
-              <w:t xml:space="preserve">METHODS</w:t>
-            </w:r>
-          </w:p>
-        </w:tc>
-        <w:tc>
-          <w:tcPr/>
-          <w:p>
-            <w:pPr>
-              <w:pStyle w:val="Compact"/>
-            </w:pPr>
-            <w:r>
-              <w:t xml:space="preserve">5</w:t>
-            </w:r>
-          </w:p>
-        </w:tc>
-        <w:tc>
-          <w:tcPr/>
-          <w:p>
-            <w:pPr>
-              <w:pStyle w:val="Compact"/>
-            </w:pPr>
-            <w:r>
-              <w:t xml:space="preserve">Indicate whether a review protocol exists; state if and where it can be accessed (e.g., a Web address); and if available, provide registration information, including the registration number.</w:t>
-            </w:r>
-          </w:p>
-        </w:tc>
-        <w:tc>
-          <w:tcPr/>
-          <w:p>
-            <w:pPr>
-              <w:pStyle w:val="Compact"/>
-            </w:pPr>
-            <w:r>
-              <w:t xml:space="preserve">5</w:t>
-            </w:r>
-          </w:p>
-        </w:tc>
-      </w:tr>
-      <w:tr>
-        <w:tc>
-          <w:tcPr/>
-          <w:p>
-            <w:pPr>
-              <w:pStyle w:val="Compact"/>
-            </w:pPr>
-            <w:r>
-              <w:rPr>
-                <w:b/>
-                <w:bCs/>
-              </w:rPr>
-              <w:t xml:space="preserve">METHODS</w:t>
-            </w:r>
-          </w:p>
-        </w:tc>
-        <w:tc>
-          <w:tcPr/>
-          <w:p>
-            <w:pPr>
-              <w:pStyle w:val="Compact"/>
-            </w:pPr>
-            <w:r>
-              <w:t xml:space="preserve">6</w:t>
-            </w:r>
-          </w:p>
-        </w:tc>
-        <w:tc>
-          <w:tcPr/>
-          <w:p>
-            <w:pPr>
-              <w:pStyle w:val="Compact"/>
-            </w:pPr>
-            <w:r>
-              <w:t xml:space="preserve">Specify characteristics of the sources of evidence used as eligibility criteria (e.g., years considered, language, and publication status) and provide a rationale.</w:t>
-            </w:r>
-          </w:p>
-        </w:tc>
-        <w:tc>
-          <w:tcPr/>
-          <w:p>
-            <w:pPr>
-              <w:pStyle w:val="Compact"/>
-            </w:pPr>
-            <w:r>
-              <w:t xml:space="preserve">5-6</w:t>
-            </w:r>
-          </w:p>
-        </w:tc>
-      </w:tr>
-      <w:tr>
-        <w:tc>
-          <w:tcPr/>
-          <w:p>
-            <w:pPr>
-              <w:pStyle w:val="Compact"/>
-            </w:pPr>
-            <w:r>
-              <w:rPr>
-                <w:b/>
-                <w:bCs/>
-              </w:rPr>
-              <w:t xml:space="preserve">METHODS</w:t>
-            </w:r>
-          </w:p>
-        </w:tc>
-        <w:tc>
-          <w:tcPr/>
-          <w:p>
-            <w:pPr>
-              <w:pStyle w:val="Compact"/>
-            </w:pPr>
-            <w:r>
-              <w:t xml:space="preserve">7</w:t>
-            </w:r>
-          </w:p>
-        </w:tc>
-        <w:tc>
-          <w:tcPr/>
-          <w:p>
-            <w:pPr>
-              <w:pStyle w:val="Compact"/>
-            </w:pPr>
-            <w:r>
-              <w:t xml:space="preserve">Describe all information sources (e.g., databases with dates of coverage and contact with study authors to identify additional sources) in the search and any supplemental sources of evidence used.</w:t>
-            </w:r>
-          </w:p>
-        </w:tc>
-        <w:tc>
-          <w:tcPr/>
-          <w:p>
-            <w:pPr>
-              <w:pStyle w:val="Compact"/>
-            </w:pPr>
-            <w:r>
-              <w:t xml:space="preserve">6</w:t>
-            </w:r>
-          </w:p>
-        </w:tc>
-      </w:tr>
-      <w:tr>
-        <w:tc>
-          <w:tcPr/>
-          <w:p>
-            <w:pPr>
-              <w:pStyle w:val="Compact"/>
-            </w:pPr>
-            <w:r>
-              <w:rPr>
-                <w:b/>
-                <w:bCs/>
-              </w:rPr>
-              <w:t xml:space="preserve">METHODS</w:t>
-            </w:r>
-          </w:p>
-        </w:tc>
-        <w:tc>
-          <w:tcPr/>
-          <w:p>
-            <w:pPr>
-              <w:pStyle w:val="Compact"/>
-            </w:pPr>
-            <w:r>
-              <w:t xml:space="preserve">8</w:t>
-            </w:r>
-          </w:p>
-        </w:tc>
-        <w:tc>
-          <w:tcPr/>
-          <w:p>
-            <w:pPr>
-              <w:pStyle w:val="Compact"/>
-            </w:pPr>
-            <w:r>
-              <w:t xml:space="preserve">Present the full search strategies for all databases, registers, and websites, including any filters and limits used.</w:t>
-            </w:r>
-          </w:p>
-        </w:tc>
-        <w:tc>
-          <w:tcPr/>
-          <w:p>
-            <w:pPr>
-              <w:pStyle w:val="Compact"/>
-            </w:pPr>
-            <w:r>
-              <w:t xml:space="preserve">6</w:t>
-            </w:r>
-          </w:p>
-        </w:tc>
-      </w:tr>
-      <w:tr>
-        <w:tc>
-          <w:tcPr/>
-          <w:p>
-            <w:pPr>
-              <w:pStyle w:val="Compact"/>
-            </w:pPr>
-            <w:r>
-              <w:rPr>
-                <w:b/>
-                <w:bCs/>
-              </w:rPr>
-              <w:t xml:space="preserve">METHODS</w:t>
-            </w:r>
-          </w:p>
-        </w:tc>
-        <w:tc>
-          <w:tcPr/>
-          <w:p>
-            <w:pPr>
-              <w:pStyle w:val="Compact"/>
-            </w:pPr>
-            <w:r>
-              <w:t xml:space="preserve">9</w:t>
-            </w:r>
-          </w:p>
-        </w:tc>
-        <w:tc>
-          <w:tcPr/>
-          <w:p>
-            <w:pPr>
-              <w:pStyle w:val="Compact"/>
-            </w:pPr>
-            <w:r>
-              <w:t xml:space="preserve">State the process for selecting sources of evidence (i.e., screening and eligibility) included in the scoping review.</w:t>
-            </w:r>
-          </w:p>
-        </w:tc>
-        <w:tc>
-          <w:tcPr/>
-          <w:p>
-            <w:pPr>
-              <w:pStyle w:val="Compact"/>
-            </w:pPr>
-            <w:r>
-              <w:t xml:space="preserve">6</w:t>
-            </w:r>
-          </w:p>
-        </w:tc>
-      </w:tr>
-      <w:tr>
-        <w:tc>
-          <w:tcPr/>
-          <w:p>
-            <w:pPr>
-              <w:pStyle w:val="Compact"/>
-            </w:pPr>
-            <w:r>
-              <w:rPr>
-                <w:b/>
-                <w:bCs/>
-              </w:rPr>
-              <w:t xml:space="preserve">METHODS</w:t>
-            </w:r>
-          </w:p>
-        </w:tc>
-        <w:tc>
-          <w:tcPr/>
-          <w:p>
-            <w:pPr>
-              <w:pStyle w:val="Compact"/>
-            </w:pPr>
-            <w:r>
-              <w:t xml:space="preserve">10</w:t>
-            </w:r>
-          </w:p>
-        </w:tc>
-        <w:tc>
-          <w:tcPr/>
-          <w:p>
-            <w:pPr>
-              <w:pStyle w:val="Compact"/>
-            </w:pPr>
-            <w:r>
-              <w:t xml:space="preserve">Describe the methods of charting data from the included sources of evidence (e.g., calibrated forms or forms that have been tested by the team before their use, and whether data charting was done independently or in duplicate) and any processes for obtaining and confirming data from investigators.</w:t>
-            </w:r>
-          </w:p>
-        </w:tc>
-        <w:tc>
-          <w:tcPr/>
-          <w:p>
-            <w:pPr>
-              <w:pStyle w:val="Compact"/>
-            </w:pPr>
-            <w:r>
-              <w:t xml:space="preserve">6</w:t>
-            </w:r>
-          </w:p>
-        </w:tc>
-      </w:tr>
-      <w:tr>
-        <w:tc>
-          <w:tcPr/>
-          <w:p>
-            <w:pPr>
-              <w:pStyle w:val="Compact"/>
-            </w:pPr>
-            <w:r>
-              <w:rPr>
-                <w:b/>
-                <w:bCs/>
-              </w:rPr>
-              <w:t xml:space="preserve">METHODS</w:t>
-            </w:r>
-          </w:p>
-        </w:tc>
-        <w:tc>
-          <w:tcPr/>
-          <w:p>
-            <w:pPr>
-              <w:pStyle w:val="Compact"/>
-            </w:pPr>
-            <w:r>
-              <w:t xml:space="preserve">11</w:t>
-            </w:r>
-          </w:p>
-        </w:tc>
-        <w:tc>
-          <w:tcPr/>
-          <w:p>
-            <w:pPr>
-              <w:pStyle w:val="Compact"/>
-            </w:pPr>
-            <w:r>
-              <w:t xml:space="preserve">Outline and describe the methods used to manage and organize the data to perform the scoping review, and any methods used to decide on the direction and scope of the review during the conduct of the review.</w:t>
-            </w:r>
-          </w:p>
-        </w:tc>
-        <w:tc>
-          <w:tcPr/>
-          <w:p>
-            <w:pPr>
-              <w:pStyle w:val="Compact"/>
-            </w:pPr>
-            <w:r>
-              <w:t xml:space="preserve">6</w:t>
-            </w:r>
-          </w:p>
-        </w:tc>
-      </w:tr>
-      <w:tr>
-        <w:tc>
-          <w:tcPr/>
-          <w:p>
-            <w:pPr>
-              <w:pStyle w:val="Compact"/>
-            </w:pPr>
-            <w:r>
-              <w:rPr>
-                <w:b/>
-                <w:bCs/>
-              </w:rPr>
-              <w:t xml:space="preserve">RESULTS</w:t>
-            </w:r>
-          </w:p>
-        </w:tc>
-        <w:tc>
-          <w:tcPr/>
-          <w:p>
-            <w:pPr>
-              <w:pStyle w:val="Compact"/>
-            </w:pPr>
-            <w:r>
-              <w:t xml:space="preserve">12</w:t>
-            </w:r>
-          </w:p>
-        </w:tc>
-        <w:tc>
-          <w:tcPr/>
-          <w:p>
-            <w:pPr>
-              <w:pStyle w:val="Compact"/>
-            </w:pPr>
-            <w:r>
-              <w:t xml:space="preserve">Provide a numeric summary (after removing duplicates) of the sources of evidence identified, screened, eligible, and included in the review, with reasons for exclusions at each stage, ideally using a flow diagram.</w:t>
-            </w:r>
-          </w:p>
-        </w:tc>
-        <w:tc>
-          <w:tcPr/>
-          <w:p>
-            <w:pPr>
-              <w:pStyle w:val="Compact"/>
-            </w:pPr>
-            <w:r>
-              <w:t xml:space="preserve">7</w:t>
-            </w:r>
-          </w:p>
-        </w:tc>
-      </w:tr>
-      <w:tr>
-        <w:tc>
-          <w:tcPr/>
-          <w:p>
-            <w:pPr>
-              <w:pStyle w:val="Compact"/>
-            </w:pPr>
-            <w:r>
-              <w:rPr>
-                <w:b/>
-                <w:bCs/>
-              </w:rPr>
-              <w:t xml:space="preserve">RESULTS</w:t>
-            </w:r>
-          </w:p>
-        </w:tc>
-        <w:tc>
-          <w:tcPr/>
-          <w:p>
-            <w:pPr>
-              <w:pStyle w:val="Compact"/>
-            </w:pPr>
-            <w:r>
-              <w:t xml:space="preserve">13</w:t>
-            </w:r>
-          </w:p>
-        </w:tc>
-        <w:tc>
-          <w:tcPr/>
-          <w:p>
-            <w:pPr>
-              <w:pStyle w:val="Compact"/>
-            </w:pPr>
-            <w:r>
-              <w:t xml:space="preserve">For each source of evidence, present sources of evidence characteristics (e.g., origin, inclusion and exclusion criteria, and key sources of evidence characteristics) and reference details.</w:t>
-            </w:r>
-          </w:p>
-        </w:tc>
-        <w:tc>
-          <w:tcPr/>
-          <w:p>
-            <w:pPr>
-              <w:pStyle w:val="Compact"/>
-            </w:pPr>
-            <w:r>
-              <w:t xml:space="preserve">7-8</w:t>
-            </w:r>
-          </w:p>
-        </w:tc>
-      </w:tr>
-      <w:tr>
-        <w:tc>
-          <w:tcPr/>
-          <w:p>
-            <w:pPr>
-              <w:pStyle w:val="Compact"/>
-            </w:pPr>
-            <w:r>
-              <w:rPr>
-                <w:b/>
-                <w:bCs/>
-              </w:rPr>
-              <w:t xml:space="preserve">RESULTS</w:t>
-            </w:r>
-          </w:p>
-        </w:tc>
-        <w:tc>
-          <w:tcPr/>
-          <w:p>
-            <w:pPr>
-              <w:pStyle w:val="Compact"/>
-            </w:pPr>
-            <w:r>
-              <w:t xml:space="preserve">14</w:t>
-            </w:r>
-          </w:p>
-        </w:tc>
-        <w:tc>
-          <w:tcPr/>
-          <w:p>
-            <w:pPr>
-              <w:pStyle w:val="Compact"/>
-            </w:pPr>
-            <w:r>
-              <w:t xml:space="preserve">Summarize and synthesize the characteristics and concepts of the sources of evidence.</w:t>
-            </w:r>
-          </w:p>
-        </w:tc>
-        <w:tc>
-          <w:tcPr/>
-          <w:p>
-            <w:pPr>
-              <w:pStyle w:val="Compact"/>
-            </w:pPr>
-            <w:r>
-              <w:t xml:space="preserve">8-9</w:t>
-            </w:r>
-          </w:p>
-        </w:tc>
-      </w:tr>
-      <w:tr>
-        <w:tc>
-          <w:tcPr/>
-          <w:p>
-            <w:pPr>
-              <w:pStyle w:val="Compact"/>
-            </w:pPr>
-            <w:r>
-              <w:rPr>
-                <w:b/>
-                <w:bCs/>
-              </w:rPr>
-              <w:t xml:space="preserve">RESULTS</w:t>
-            </w:r>
-          </w:p>
-        </w:tc>
-        <w:tc>
-          <w:tcPr/>
-          <w:p>
-            <w:pPr>
-              <w:pStyle w:val="Compact"/>
-            </w:pPr>
-            <w:r>
-              <w:t xml:space="preserve">15</w:t>
-            </w:r>
-          </w:p>
-        </w:tc>
-        <w:tc>
-          <w:tcPr/>
-          <w:p>
-            <w:pPr>
-              <w:pStyle w:val="Compact"/>
-            </w:pPr>
-            <w:r>
-              <w:t xml:space="preserve">Summarize the main results (including an overview of concepts, themes, and types of evidence available), link to the review questions and objectives, and consider the relevance to key groups.</w:t>
-            </w:r>
-          </w:p>
-        </w:tc>
-        <w:tc>
-          <w:tcPr/>
-          <w:p>
-            <w:pPr>
-              <w:pStyle w:val="Compact"/>
-            </w:pPr>
-            <w:r>
-              <w:t xml:space="preserve">9-10</w:t>
-            </w:r>
-          </w:p>
-        </w:tc>
-      </w:tr>
-      <w:tr>
-        <w:tc>
-          <w:tcPr/>
-          <w:p>
-            <w:pPr>
-              <w:pStyle w:val="Compact"/>
-            </w:pPr>
-            <w:r>
-              <w:rPr>
-                <w:b/>
-                <w:bCs/>
-              </w:rPr>
-              <w:t xml:space="preserve">DISCUSSION</w:t>
-            </w:r>
-          </w:p>
-        </w:tc>
-        <w:tc>
-          <w:tcPr/>
-          <w:p>
-            <w:pPr>
-              <w:pStyle w:val="Compact"/>
-            </w:pPr>
-            <w:r>
-              <w:t xml:space="preserve">16</w:t>
-            </w:r>
-          </w:p>
-        </w:tc>
-        <w:tc>
-          <w:tcPr/>
-          <w:p>
-            <w:pPr>
-              <w:pStyle w:val="Compact"/>
-            </w:pPr>
-            <w:r>
-              <w:t xml:space="preserve">Provide a statement of principal findings, discuss the relevance of the findings to the review questions and objectives, the extent to which the findings achieve the stated objectives, and the implications for future research, policy, and/or practice.</w:t>
-            </w:r>
-          </w:p>
-        </w:tc>
-        <w:tc>
-          <w:tcPr/>
-          <w:p>
-            <w:pPr>
-              <w:pStyle w:val="Compact"/>
-            </w:pPr>
-            <w:r>
-              <w:t xml:space="preserve">11-12</w:t>
-            </w:r>
-          </w:p>
-        </w:tc>
-      </w:tr>
-      <w:tr>
-        <w:tc>
-          <w:tcPr/>
-          <w:p>
-            <w:pPr>
-              <w:pStyle w:val="Compact"/>
-            </w:pPr>
-            <w:r>
-              <w:rPr>
-                <w:b/>
-                <w:bCs/>
-              </w:rPr>
-              <w:t xml:space="preserve">DISCUSSION</w:t>
-            </w:r>
-          </w:p>
-        </w:tc>
-        <w:tc>
-          <w:tcPr/>
-          <w:p>
-            <w:pPr>
-              <w:pStyle w:val="Compact"/>
-            </w:pPr>
-            <w:r>
-              <w:t xml:space="preserve">17</w:t>
-            </w:r>
-          </w:p>
-        </w:tc>
-        <w:tc>
-          <w:tcPr/>
-          <w:p>
-            <w:pPr>
-              <w:pStyle w:val="Compact"/>
-            </w:pPr>
-            <w:r>
-              <w:t xml:space="preserve">Describe the strengths and limitations of the scoping review process.</w:t>
-            </w:r>
-          </w:p>
-        </w:tc>
-        <w:tc>
-          <w:tcPr/>
-          <w:p>
-            <w:pPr>
-              <w:pStyle w:val="Compact"/>
-            </w:pPr>
-            <w:r>
-              <w:t xml:space="preserve">12</w:t>
-            </w:r>
-          </w:p>
-        </w:tc>
-      </w:tr>
-      <w:tr>
-        <w:tc>
-          <w:tcPr/>
-          <w:p>
-            <w:pPr>
-              <w:pStyle w:val="Compact"/>
-            </w:pPr>
-            <w:r>
-              <w:rPr>
-                <w:b/>
-                <w:bCs/>
-              </w:rPr>
-              <w:t xml:space="preserve">DISCUSSION</w:t>
-            </w:r>
-          </w:p>
-        </w:tc>
-        <w:tc>
-          <w:tcPr/>
-          <w:p>
-            <w:pPr>
-              <w:pStyle w:val="Compact"/>
-            </w:pPr>
-            <w:r>
-              <w:t xml:space="preserve">18</w:t>
-            </w:r>
-          </w:p>
-        </w:tc>
-        <w:tc>
-          <w:tcPr/>
-          <w:p>
-            <w:pPr>
-              <w:pStyle w:val="Compact"/>
-            </w:pPr>
-            <w:r>
-              <w:t xml:space="preserve">Provide suggestions on the relevance to policy and practice issues and recommendations for future research.</w:t>
-            </w:r>
-          </w:p>
-        </w:tc>
-        <w:tc>
-          <w:tcPr/>
-          <w:p>
-            <w:pPr>
-              <w:pStyle w:val="Compact"/>
-            </w:pPr>
-            <w:r>
-              <w:t xml:space="preserve">12</w:t>
-            </w:r>
-          </w:p>
-        </w:tc>
-      </w:tr>
-      <w:tr>
-        <w:tc>
-          <w:tcPr/>
-          <w:p>
-            <w:pPr>
-              <w:pStyle w:val="Compact"/>
-            </w:pPr>
-            <w:r>
-              <w:rPr>
-                <w:b/>
-                <w:bCs/>
-              </w:rPr>
-              <w:t xml:space="preserve">FUNDING</w:t>
-            </w:r>
-          </w:p>
-        </w:tc>
-        <w:tc>
-          <w:tcPr/>
-          <w:p>
-            <w:pPr>
-              <w:pStyle w:val="Compact"/>
-            </w:pPr>
-            <w:r>
-              <w:t xml:space="preserve">19</w:t>
-            </w:r>
-          </w:p>
-        </w:tc>
-        <w:tc>
-          <w:tcPr/>
-          <w:p>
-            <w:pPr>
-              <w:pStyle w:val="Compact"/>
-            </w:pPr>
-            <w:r>
-              <w:t xml:space="preserve">Describe sources of funding for the included sources of evidence, as well as sources of funding for the scoping review. Describe the role of the funders of the scoping review.</w:t>
-            </w:r>
-          </w:p>
-        </w:tc>
-        <w:tc>
-          <w:tcPr/>
-          <w:p>
-            <w:pPr>
-              <w:pStyle w:val="Compact"/>
-            </w:pPr>
-            <w:r>
-              <w:t xml:space="preserve">13</w:t>
-            </w:r>
-          </w:p>
-        </w:tc>
-      </w:tr>
-    </w:tbl>
-    <w:bookmarkEnd w:id="46"/>
-    <w:bookmarkStart w:id="151" w:name="referências"/>
-    <w:p>
-      <w:pPr>
-        <w:pStyle w:val="Ttulo1"/>
-      </w:pPr>
-      <w:r>
         <w:t xml:space="preserve">Referências</w:t>
       </w:r>
     </w:p>
-    <w:bookmarkStart w:id="150" w:name="refs"/>
-    <w:bookmarkStart w:id="48" w:name="ref-acquarelli2021"/>
+    <w:bookmarkStart w:id="157" w:name="refs"/>
+    <w:bookmarkStart w:id="52" w:name="ref-acquarelli2021"/>
     <w:p>
       <w:pPr>
         <w:pStyle w:val="Bibliografia"/>
@@ -7348,7 +6408,7 @@
       <w:r>
         <w:t xml:space="preserve"> </w:t>
       </w:r>
-      <w:hyperlink r:id="rId47">
+      <w:hyperlink r:id="rId51">
         <w:r>
           <w:rPr>
             <w:rStyle w:val="Hyperlink"/>
@@ -7357,8 +6417,8 @@
         </w:r>
       </w:hyperlink>
     </w:p>
-    <w:bookmarkEnd w:id="48"/>
-    <w:bookmarkStart w:id="49" w:name="ref-Azevedo2011"/>
+    <w:bookmarkEnd w:id="52"/>
+    <w:bookmarkStart w:id="53" w:name="ref-Azevedo2011"/>
     <w:p>
       <w:pPr>
         <w:pStyle w:val="Bibliografia"/>
@@ -7383,8 +6443,8 @@
         <w:t xml:space="preserve">.</w:t>
       </w:r>
     </w:p>
-    <w:bookmarkEnd w:id="49"/>
-    <w:bookmarkStart w:id="51" w:name="ref-Almeida2016"/>
+    <w:bookmarkEnd w:id="53"/>
+    <w:bookmarkStart w:id="55" w:name="ref-Almeida2016"/>
     <w:p>
       <w:pPr>
         <w:pStyle w:val="Bibliografia"/>
@@ -7421,7 +6481,7 @@
       <w:r>
         <w:t xml:space="preserve"> </w:t>
       </w:r>
-      <w:hyperlink r:id="rId50">
+      <w:hyperlink r:id="rId54">
         <w:r>
           <w:rPr>
             <w:rStyle w:val="Hyperlink"/>
@@ -7430,8 +6490,8 @@
         </w:r>
       </w:hyperlink>
     </w:p>
-    <w:bookmarkEnd w:id="51"/>
-    <w:bookmarkStart w:id="53" w:name="ref-Barney1991"/>
+    <w:bookmarkEnd w:id="55"/>
+    <w:bookmarkStart w:id="57" w:name="ref-Barney1991"/>
     <w:p>
       <w:pPr>
         <w:pStyle w:val="Bibliografia"/>
@@ -7458,7 +6518,7 @@
       <w:r>
         <w:t xml:space="preserve"> </w:t>
       </w:r>
-      <w:hyperlink r:id="rId52">
+      <w:hyperlink r:id="rId56">
         <w:r>
           <w:rPr>
             <w:rStyle w:val="Hyperlink"/>
@@ -7467,8 +6527,8 @@
         </w:r>
       </w:hyperlink>
     </w:p>
-    <w:bookmarkEnd w:id="53"/>
-    <w:bookmarkStart w:id="55" w:name="ref-Brasil1996"/>
+    <w:bookmarkEnd w:id="57"/>
+    <w:bookmarkStart w:id="59" w:name="ref-Brasil1996"/>
     <w:p>
       <w:pPr>
         <w:pStyle w:val="Bibliografia"/>
@@ -7492,7 +6552,7 @@
       <w:r>
         <w:t xml:space="preserve"> </w:t>
       </w:r>
-      <w:hyperlink r:id="rId54">
+      <w:hyperlink r:id="rId58">
         <w:r>
           <w:rPr>
             <w:rStyle w:val="Hyperlink"/>
@@ -7501,8 +6561,8 @@
         </w:r>
       </w:hyperlink>
     </w:p>
-    <w:bookmarkEnd w:id="55"/>
-    <w:bookmarkStart w:id="57" w:name="ref-Brasil2004"/>
+    <w:bookmarkEnd w:id="59"/>
+    <w:bookmarkStart w:id="61" w:name="ref-Brasil2004"/>
     <w:p>
       <w:pPr>
         <w:pStyle w:val="Bibliografia"/>
@@ -7526,7 +6586,7 @@
       <w:r>
         <w:t xml:space="preserve"> </w:t>
       </w:r>
-      <w:hyperlink r:id="rId56">
+      <w:hyperlink r:id="rId60">
         <w:r>
           <w:rPr>
             <w:rStyle w:val="Hyperlink"/>
@@ -7535,8 +6595,8 @@
         </w:r>
       </w:hyperlink>
     </w:p>
-    <w:bookmarkEnd w:id="57"/>
-    <w:bookmarkStart w:id="59" w:name="ref-Brasil2016"/>
+    <w:bookmarkEnd w:id="61"/>
+    <w:bookmarkStart w:id="63" w:name="ref-Brasil2016"/>
     <w:p>
       <w:pPr>
         <w:pStyle w:val="Bibliografia"/>
@@ -7560,7 +6620,7 @@
       <w:r>
         <w:t xml:space="preserve"> </w:t>
       </w:r>
-      <w:hyperlink r:id="rId58">
+      <w:hyperlink r:id="rId62">
         <w:r>
           <w:rPr>
             <w:rStyle w:val="Hyperlink"/>
@@ -7569,8 +6629,8 @@
         </w:r>
       </w:hyperlink>
     </w:p>
-    <w:bookmarkEnd w:id="59"/>
-    <w:bookmarkStart w:id="61" w:name="ref-Brasil2024"/>
+    <w:bookmarkEnd w:id="63"/>
+    <w:bookmarkStart w:id="65" w:name="ref-Brasil2024"/>
     <w:p>
       <w:pPr>
         <w:pStyle w:val="Bibliografia"/>
@@ -7586,7 +6646,7 @@
           <w:i/>
           <w:iCs/>
         </w:rPr>
-        <w:t xml:space="preserve">Lei nº 15.068, de 9 de janeiro de 2024. Lei Paul Singer - Dispõe sobre Empreendimentos Econômicos Solidários</w:t>
+        <w:t xml:space="preserve">Lei nº 15.068, de 23 de dezembro de 2024. Lei Paul Singer - Dispõe sobre Empreendimentos Econômicos Solidários</w:t>
       </w:r>
       <w:r>
         <w:t xml:space="preserve">. Presidência da República.</w:t>
@@ -7594,7 +6654,7 @@
       <w:r>
         <w:t xml:space="preserve"> </w:t>
       </w:r>
-      <w:hyperlink r:id="rId60">
+      <w:hyperlink r:id="rId64">
         <w:r>
           <w:rPr>
             <w:rStyle w:val="Hyperlink"/>
@@ -7603,8 +6663,8 @@
         </w:r>
       </w:hyperlink>
     </w:p>
-    <w:bookmarkEnd w:id="61"/>
-    <w:bookmarkStart w:id="63" w:name="ref-Bureau2018"/>
+    <w:bookmarkEnd w:id="65"/>
+    <w:bookmarkStart w:id="67" w:name="ref-Bureau2018"/>
     <w:p>
       <w:pPr>
         <w:pStyle w:val="Bibliografia"/>
@@ -7628,7 +6688,7 @@
       <w:r>
         <w:t xml:space="preserve"> </w:t>
       </w:r>
-      <w:hyperlink r:id="rId62">
+      <w:hyperlink r:id="rId66">
         <w:r>
           <w:rPr>
             <w:rStyle w:val="Hyperlink"/>
@@ -7637,8 +6697,8 @@
         </w:r>
       </w:hyperlink>
     </w:p>
-    <w:bookmarkEnd w:id="63"/>
-    <w:bookmarkStart w:id="65" w:name="ref-Casey2021"/>
+    <w:bookmarkEnd w:id="67"/>
+    <w:bookmarkStart w:id="69" w:name="ref-Casey2021"/>
     <w:p>
       <w:pPr>
         <w:pStyle w:val="Bibliografia"/>
@@ -7675,7 +6735,7 @@
       <w:r>
         <w:t xml:space="preserve"> </w:t>
       </w:r>
-      <w:hyperlink r:id="rId64">
+      <w:hyperlink r:id="rId68">
         <w:r>
           <w:rPr>
             <w:rStyle w:val="Hyperlink"/>
@@ -7684,8 +6744,8 @@
         </w:r>
       </w:hyperlink>
     </w:p>
-    <w:bookmarkEnd w:id="65"/>
-    <w:bookmarkStart w:id="67" w:name="ref-Chen2020"/>
+    <w:bookmarkEnd w:id="69"/>
+    <w:bookmarkStart w:id="71" w:name="ref-Chen2020"/>
     <w:p>
       <w:pPr>
         <w:pStyle w:val="Bibliografia"/>
@@ -7722,7 +6782,7 @@
       <w:r>
         <w:t xml:space="preserve"> </w:t>
       </w:r>
-      <w:hyperlink r:id="rId66">
+      <w:hyperlink r:id="rId70">
         <w:r>
           <w:rPr>
             <w:rStyle w:val="Hyperlink"/>
@@ -7731,8 +6791,8 @@
         </w:r>
       </w:hyperlink>
     </w:p>
-    <w:bookmarkEnd w:id="67"/>
-    <w:bookmarkStart w:id="69" w:name="ref-Effrosynidis2021"/>
+    <w:bookmarkEnd w:id="71"/>
+    <w:bookmarkStart w:id="73" w:name="ref-Effrosynidis2021"/>
     <w:p>
       <w:pPr>
         <w:pStyle w:val="Bibliografia"/>
@@ -7769,7 +6829,7 @@
       <w:r>
         <w:t xml:space="preserve"> </w:t>
       </w:r>
-      <w:hyperlink r:id="rId68">
+      <w:hyperlink r:id="rId72">
         <w:r>
           <w:rPr>
             <w:rStyle w:val="Hyperlink"/>
@@ -7778,8 +6838,8 @@
         </w:r>
       </w:hyperlink>
     </w:p>
-    <w:bookmarkEnd w:id="69"/>
-    <w:bookmarkStart w:id="71" w:name="ref-Fonzo2015"/>
+    <w:bookmarkEnd w:id="73"/>
+    <w:bookmarkStart w:id="75" w:name="ref-Fonzo2015"/>
     <w:p>
       <w:pPr>
         <w:pStyle w:val="Bibliografia"/>
@@ -7803,7 +6863,7 @@
       <w:r>
         <w:t xml:space="preserve"> </w:t>
       </w:r>
-      <w:hyperlink r:id="rId70">
+      <w:hyperlink r:id="rId74">
         <w:r>
           <w:rPr>
             <w:rStyle w:val="Hyperlink"/>
@@ -7812,14 +6872,14 @@
         </w:r>
       </w:hyperlink>
     </w:p>
-    <w:bookmarkEnd w:id="71"/>
-    <w:bookmarkStart w:id="73" w:name="ref-GoncalvesMaduro2020"/>
+    <w:bookmarkEnd w:id="75"/>
+    <w:bookmarkStart w:id="77" w:name="ref-Frigerio2024"/>
     <w:p>
       <w:pPr>
         <w:pStyle w:val="Bibliografia"/>
       </w:pPr>
       <w:r>
-        <w:t xml:space="preserve">Gonçalves-Maduro, L., Armindo, R. A., &amp; Turek, M. E. (2020). Soil water and fuel permeability of a Cambisol in southern Brazil and its spatial behavior: A case study.</w:t>
+        <w:t xml:space="preserve">Frigerio, J., &amp; Campone, L. (2024). Convergent technologies to tackle challenges of modern food authentication.</w:t>
       </w:r>
       <w:r>
         <w:t xml:space="preserve"> </w:t>
@@ -7829,7 +6889,7 @@
           <w:i/>
           <w:iCs/>
         </w:rPr>
-        <w:t xml:space="preserve">Vadose Zone Journal</w:t>
+        <w:t xml:space="preserve">Heliyon</w:t>
       </w:r>
       <w:r>
         <w:t xml:space="preserve">,</w:t>
@@ -7842,6 +6902,53 @@
           <w:i/>
           <w:iCs/>
         </w:rPr>
+        <w:t xml:space="preserve">10</w:t>
+      </w:r>
+      <w:r>
+        <w:t xml:space="preserve">(11), e32297.</w:t>
+      </w:r>
+      <w:r>
+        <w:t xml:space="preserve"> </w:t>
+      </w:r>
+      <w:hyperlink r:id="rId76">
+        <w:r>
+          <w:rPr>
+            <w:rStyle w:val="Hyperlink"/>
+          </w:rPr>
+          <w:t xml:space="preserve">https://doi.org/10.1016/j.heliyon.2024.e32297</w:t>
+        </w:r>
+      </w:hyperlink>
+    </w:p>
+    <w:bookmarkEnd w:id="77"/>
+    <w:bookmarkStart w:id="79" w:name="ref-GoncalvesMaduro2020"/>
+    <w:p>
+      <w:pPr>
+        <w:pStyle w:val="Bibliografia"/>
+      </w:pPr>
+      <w:r>
+        <w:t xml:space="preserve">Gonçalves-Maduro, L., Armindo, R. A., &amp; Turek, M. E. (2020). Soil water and fuel permeability of a Cambisol in southern Brazil and its spatial behavior: A case study.</w:t>
+      </w:r>
+      <w:r>
+        <w:t xml:space="preserve"> </w:t>
+      </w:r>
+      <w:r>
+        <w:rPr>
+          <w:i/>
+          <w:iCs/>
+        </w:rPr>
+        <w:t xml:space="preserve">Vadose Zone Journal</w:t>
+      </w:r>
+      <w:r>
+        <w:t xml:space="preserve">,</w:t>
+      </w:r>
+      <w:r>
+        <w:t xml:space="preserve"> </w:t>
+      </w:r>
+      <w:r>
+        <w:rPr>
+          <w:i/>
+          <w:iCs/>
+        </w:rPr>
         <w:t xml:space="preserve">19</w:t>
       </w:r>
       <w:r>
@@ -7850,7 +6957,7 @@
       <w:r>
         <w:t xml:space="preserve"> </w:t>
       </w:r>
-      <w:hyperlink r:id="rId72">
+      <w:hyperlink r:id="rId78">
         <w:r>
           <w:rPr>
             <w:rStyle w:val="Hyperlink"/>
@@ -7859,8 +6966,8 @@
         </w:r>
       </w:hyperlink>
     </w:p>
-    <w:bookmarkEnd w:id="73"/>
-    <w:bookmarkStart w:id="74" w:name="ref-Goodfellow2016"/>
+    <w:bookmarkEnd w:id="79"/>
+    <w:bookmarkStart w:id="80" w:name="ref-Goodfellow2016"/>
     <w:p>
       <w:pPr>
         <w:pStyle w:val="Bibliografia"/>
@@ -7882,8 +6989,8 @@
         <w:t xml:space="preserve">. MIT Press.</w:t>
       </w:r>
     </w:p>
-    <w:bookmarkEnd w:id="74"/>
-    <w:bookmarkStart w:id="75" w:name="ref-Huera-Lucero2025"/>
+    <w:bookmarkEnd w:id="80"/>
+    <w:bookmarkStart w:id="81" w:name="ref-Huera-Lucero2025"/>
     <w:p>
       <w:pPr>
         <w:pStyle w:val="Bibliografia"/>
@@ -7918,8 +7025,8 @@
         <w:t xml:space="preserve">(1), 78–95.</w:t>
       </w:r>
     </w:p>
-    <w:bookmarkEnd w:id="75"/>
-    <w:bookmarkStart w:id="77" w:name="ref-Iranzad2025"/>
+    <w:bookmarkEnd w:id="81"/>
+    <w:bookmarkStart w:id="83" w:name="ref-Iranzad2025"/>
     <w:p>
       <w:pPr>
         <w:pStyle w:val="Bibliografia"/>
@@ -7956,7 +7063,7 @@
       <w:r>
         <w:t xml:space="preserve"> </w:t>
       </w:r>
-      <w:hyperlink r:id="rId76">
+      <w:hyperlink r:id="rId82">
         <w:r>
           <w:rPr>
             <w:rStyle w:val="Hyperlink"/>
@@ -7965,8 +7072,8 @@
         </w:r>
       </w:hyperlink>
     </w:p>
-    <w:bookmarkEnd w:id="77"/>
-    <w:bookmarkStart w:id="79" w:name="ref-Jiang2025"/>
+    <w:bookmarkEnd w:id="83"/>
+    <w:bookmarkStart w:id="85" w:name="ref-Jiang2025"/>
     <w:p>
       <w:pPr>
         <w:pStyle w:val="Bibliografia"/>
@@ -8003,7 +7110,7 @@
       <w:r>
         <w:t xml:space="preserve"> </w:t>
       </w:r>
-      <w:hyperlink r:id="rId78">
+      <w:hyperlink r:id="rId84">
         <w:r>
           <w:rPr>
             <w:rStyle w:val="Hyperlink"/>
@@ -8012,8 +7119,8 @@
         </w:r>
       </w:hyperlink>
     </w:p>
-    <w:bookmarkEnd w:id="79"/>
-    <w:bookmarkStart w:id="81" w:name="ref-LiJournal2025"/>
+    <w:bookmarkEnd w:id="85"/>
+    <w:bookmarkStart w:id="87" w:name="ref-LiJournal2025"/>
     <w:p>
       <w:pPr>
         <w:pStyle w:val="Bibliografia"/>
@@ -8050,7 +7157,7 @@
       <w:r>
         <w:t xml:space="preserve"> </w:t>
       </w:r>
-      <w:hyperlink r:id="rId80">
+      <w:hyperlink r:id="rId86">
         <w:r>
           <w:rPr>
             <w:rStyle w:val="Hyperlink"/>
@@ -8059,8 +7166,8 @@
         </w:r>
       </w:hyperlink>
     </w:p>
-    <w:bookmarkEnd w:id="81"/>
-    <w:bookmarkStart w:id="83" w:name="ref-Li2025"/>
+    <w:bookmarkEnd w:id="87"/>
+    <w:bookmarkStart w:id="89" w:name="ref-Li2025"/>
     <w:p>
       <w:pPr>
         <w:pStyle w:val="Bibliografia"/>
@@ -8097,7 +7204,7 @@
       <w:r>
         <w:t xml:space="preserve"> </w:t>
       </w:r>
-      <w:hyperlink r:id="rId82">
+      <w:hyperlink r:id="rId88">
         <w:r>
           <w:rPr>
             <w:rStyle w:val="Hyperlink"/>
@@ -8106,8 +7213,8 @@
         </w:r>
       </w:hyperlink>
     </w:p>
-    <w:bookmarkEnd w:id="83"/>
-    <w:bookmarkStart w:id="84" w:name="ref-Locatelli2008"/>
+    <w:bookmarkEnd w:id="89"/>
+    <w:bookmarkStart w:id="90" w:name="ref-Locatelli2008"/>
     <w:p>
       <w:pPr>
         <w:pStyle w:val="Bibliografia"/>
@@ -8129,8 +7236,8 @@
         <w:t xml:space="preserve">. Editora Juruá.</w:t>
       </w:r>
     </w:p>
-    <w:bookmarkEnd w:id="84"/>
-    <w:bookmarkStart w:id="86" w:name="ref-longo2021"/>
+    <w:bookmarkEnd w:id="90"/>
+    <w:bookmarkStart w:id="92" w:name="ref-longo2021"/>
     <w:p>
       <w:pPr>
         <w:pStyle w:val="Bibliografia"/>
@@ -8167,7 +7274,7 @@
       <w:r>
         <w:t xml:space="preserve"> </w:t>
       </w:r>
-      <w:hyperlink r:id="rId85">
+      <w:hyperlink r:id="rId91">
         <w:r>
           <w:rPr>
             <w:rStyle w:val="Hyperlink"/>
@@ -8176,8 +7283,8 @@
         </w:r>
       </w:hyperlink>
     </w:p>
-    <w:bookmarkEnd w:id="86"/>
-    <w:bookmarkStart w:id="88" w:name="ref-Loureiro2002"/>
+    <w:bookmarkEnd w:id="92"/>
+    <w:bookmarkStart w:id="94" w:name="ref-Loureiro2002"/>
     <w:p>
       <w:pPr>
         <w:pStyle w:val="Bibliografia"/>
@@ -8214,7 +7321,7 @@
       <w:r>
         <w:t xml:space="preserve"> </w:t>
       </w:r>
-      <w:hyperlink r:id="rId87">
+      <w:hyperlink r:id="rId93">
         <w:r>
           <w:rPr>
             <w:rStyle w:val="Hyperlink"/>
@@ -8223,8 +7330,8 @@
         </w:r>
       </w:hyperlink>
     </w:p>
-    <w:bookmarkEnd w:id="88"/>
-    <w:bookmarkStart w:id="90" w:name="ref-Loyal2022"/>
+    <w:bookmarkEnd w:id="94"/>
+    <w:bookmarkStart w:id="96" w:name="ref-Loyal2022"/>
     <w:p>
       <w:pPr>
         <w:pStyle w:val="Bibliografia"/>
@@ -8270,7 +7377,7 @@
       <w:r>
         <w:t xml:space="preserve"> </w:t>
       </w:r>
-      <w:hyperlink r:id="rId89">
+      <w:hyperlink r:id="rId95">
         <w:r>
           <w:rPr>
             <w:rStyle w:val="Hyperlink"/>
@@ -8279,8 +7386,8 @@
         </w:r>
       </w:hyperlink>
     </w:p>
-    <w:bookmarkEnd w:id="90"/>
-    <w:bookmarkStart w:id="92" w:name="ref-Luan2020"/>
+    <w:bookmarkEnd w:id="96"/>
+    <w:bookmarkStart w:id="98" w:name="ref-Luan2020"/>
     <w:p>
       <w:pPr>
         <w:pStyle w:val="Bibliografia"/>
@@ -8317,7 +7424,7 @@
       <w:r>
         <w:t xml:space="preserve"> </w:t>
       </w:r>
-      <w:hyperlink r:id="rId91">
+      <w:hyperlink r:id="rId97">
         <w:r>
           <w:rPr>
             <w:rStyle w:val="Hyperlink"/>
@@ -8326,8 +7433,8 @@
         </w:r>
       </w:hyperlink>
     </w:p>
-    <w:bookmarkEnd w:id="92"/>
-    <w:bookmarkStart w:id="93" w:name="ref-Malik2023"/>
+    <w:bookmarkEnd w:id="98"/>
+    <w:bookmarkStart w:id="99" w:name="ref-Malik2023"/>
     <w:p>
       <w:pPr>
         <w:pStyle w:val="Bibliografia"/>
@@ -8362,14 +7469,14 @@
         <w:t xml:space="preserve">(1), 45–58.</w:t>
       </w:r>
     </w:p>
-    <w:bookmarkEnd w:id="93"/>
-    <w:bookmarkStart w:id="94" w:name="ref-Brasil2020"/>
+    <w:bookmarkEnd w:id="99"/>
+    <w:bookmarkStart w:id="101" w:name="ref-MAPA2020"/>
     <w:p>
       <w:pPr>
         <w:pStyle w:val="Bibliografia"/>
       </w:pPr>
       <w:r>
-        <w:t xml:space="preserve">MAPA. (2020a).</w:t>
+        <w:t xml:space="preserve">MAPA. (2020).</w:t>
       </w:r>
       <w:r>
         <w:t xml:space="preserve"> </w:t>
@@ -8379,29 +7486,6 @@
           <w:i/>
           <w:iCs/>
         </w:rPr>
-        <w:t xml:space="preserve">Codex Alimentarius Standards and Guidelines for Geographical Indications</w:t>
-      </w:r>
-      <w:r>
-        <w:t xml:space="preserve">. Ministério da Agricultura, Pecuária e Abastecimento.</w:t>
-      </w:r>
-    </w:p>
-    <w:bookmarkEnd w:id="94"/>
-    <w:bookmarkStart w:id="96" w:name="ref-MAPA2020"/>
-    <w:p>
-      <w:pPr>
-        <w:pStyle w:val="Bibliografia"/>
-      </w:pPr>
-      <w:r>
-        <w:t xml:space="preserve">MAPA. (2020b).</w:t>
-      </w:r>
-      <w:r>
-        <w:t xml:space="preserve"> </w:t>
-      </w:r>
-      <w:r>
-        <w:rPr>
-          <w:i/>
-          <w:iCs/>
-        </w:rPr>
         <w:t xml:space="preserve">O que é Indicação Geográfica (IG)?</w:t>
       </w:r>
       <w:r>
@@ -8410,7 +7494,7 @@
       <w:r>
         <w:t xml:space="preserve"> </w:t>
       </w:r>
-      <w:hyperlink r:id="rId95">
+      <w:hyperlink r:id="rId100">
         <w:r>
           <w:rPr>
             <w:rStyle w:val="Hyperlink"/>
@@ -8419,8 +7503,8 @@
         </w:r>
       </w:hyperlink>
     </w:p>
-    <w:bookmarkEnd w:id="96"/>
-    <w:bookmarkStart w:id="98" w:name="ref-Mara2024"/>
+    <w:bookmarkEnd w:id="101"/>
+    <w:bookmarkStart w:id="103" w:name="ref-Mara2024"/>
     <w:p>
       <w:pPr>
         <w:pStyle w:val="Bibliografia"/>
@@ -8457,7 +7541,7 @@
       <w:r>
         <w:t xml:space="preserve"> </w:t>
       </w:r>
-      <w:hyperlink r:id="rId97">
+      <w:hyperlink r:id="rId102">
         <w:r>
           <w:rPr>
             <w:rStyle w:val="Hyperlink"/>
@@ -8466,14 +7550,14 @@
         </w:r>
       </w:hyperlink>
     </w:p>
-    <w:bookmarkEnd w:id="98"/>
-    <w:bookmarkStart w:id="100" w:name="ref-Meena2024"/>
+    <w:bookmarkEnd w:id="103"/>
+    <w:bookmarkStart w:id="105" w:name="ref-Meena2024"/>
     <w:p>
       <w:pPr>
         <w:pStyle w:val="Bibliografia"/>
       </w:pPr>
       <w:r>
-        <w:t xml:space="preserve">Meena, R., Kumar, A., &amp; Singh, P. (2024). Machine learning for geographical indication authentication and quality control.</w:t>
+        <w:t xml:space="preserve">Meena, D., Chakraborty, S., &amp; Mitra, J. (2024). Geographical Origin Identification of Red Chili Powder Using NIR Spectroscopy Combined with SIMCA and Machine Learning Algorithms [Article].</w:t>
       </w:r>
       <w:r>
         <w:t xml:space="preserve"> </w:t>
@@ -8483,7 +7567,7 @@
           <w:i/>
           <w:iCs/>
         </w:rPr>
-        <w:t xml:space="preserve">Journal of Food Science and Technology</w:t>
+        <w:t xml:space="preserve">Food Analytical Methods</w:t>
       </w:r>
       <w:r>
         <w:t xml:space="preserve">,</w:t>
@@ -8496,79 +7580,31 @@
           <w:i/>
           <w:iCs/>
         </w:rPr>
-        <w:t xml:space="preserve">61</w:t>
-      </w:r>
-      <w:r>
-        <w:t xml:space="preserve">(5), 1005–1018.</w:t>
-      </w:r>
-      <w:r>
-        <w:t xml:space="preserve"> </w:t>
-      </w:r>
-      <w:hyperlink r:id="rId99">
+        <w:t xml:space="preserve">17</w:t>
+      </w:r>
+      <w:r>
+        <w:t xml:space="preserve">(7), 1005–1023.</w:t>
+      </w:r>
+      <w:r>
+        <w:t xml:space="preserve"> </w:t>
+      </w:r>
+      <w:hyperlink r:id="rId104">
         <w:r>
           <w:rPr>
             <w:rStyle w:val="Hyperlink"/>
           </w:rPr>
-          <w:t xml:space="preserve">https://doi.org/10.1007/s13197-024-05930-2</w:t>
+          <w:t xml:space="preserve">https://doi.org/10.1007/s12161-024-02625-6</w:t>
         </w:r>
       </w:hyperlink>
     </w:p>
-    <w:bookmarkEnd w:id="100"/>
-    <w:bookmarkStart w:id="102" w:name="ref-Mohammadi2024"/>
+    <w:bookmarkEnd w:id="105"/>
+    <w:bookmarkStart w:id="107" w:name="ref-Brasil2020"/>
     <w:p>
       <w:pPr>
         <w:pStyle w:val="Bibliografia"/>
       </w:pPr>
       <w:r>
-        <w:t xml:space="preserve">Mohammadi, N., Esteki, M., &amp; Simal-Gandara, J. (2024). Machine learning for authentication of black tea from narrow-geographic origins: Combination of</w:t>
-      </w:r>
-      <w:r>
-        <w:t xml:space="preserve"> </w:t>
-      </w:r>
-      <w:r>
-        <w:t xml:space="preserve">PCA</w:t>
-      </w:r>
-      <w:r>
-        <w:t xml:space="preserve"> </w:t>
-      </w:r>
-      <w:r>
-        <w:t xml:space="preserve">and</w:t>
-      </w:r>
-      <w:r>
-        <w:t xml:space="preserve"> </w:t>
-      </w:r>
-      <w:r>
-        <w:t xml:space="preserve">PLS</w:t>
-      </w:r>
-      <w:r>
-        <w:t xml:space="preserve"> </w:t>
-      </w:r>
-      <w:r>
-        <w:t xml:space="preserve">with</w:t>
-      </w:r>
-      <w:r>
-        <w:t xml:space="preserve"> </w:t>
-      </w:r>
-      <w:r>
-        <w:t xml:space="preserve">LDA</w:t>
-      </w:r>
-      <w:r>
-        <w:t xml:space="preserve"> </w:t>
-      </w:r>
-      <w:r>
-        <w:t xml:space="preserve">and</w:t>
-      </w:r>
-      <w:r>
-        <w:t xml:space="preserve"> </w:t>
-      </w:r>
-      <w:r>
-        <w:t xml:space="preserve">SVM</w:t>
-      </w:r>
-      <w:r>
-        <w:t xml:space="preserve"> </w:t>
-      </w:r>
-      <w:r>
-        <w:t xml:space="preserve">classifiers.</w:t>
+        <w:t xml:space="preserve">Ministério da Agricultura, P. e. A. (2020).</w:t>
       </w:r>
       <w:r>
         <w:t xml:space="preserve"> </w:t>
@@ -8578,10 +7614,79 @@
           <w:i/>
           <w:iCs/>
         </w:rPr>
-        <w:t xml:space="preserve">Lebensmittel-Wissenschaft and Technologie</w:t>
-      </w:r>
-      <w:r>
-        <w:t xml:space="preserve">,</w:t>
+        <w:t xml:space="preserve">Padrões Codex Alimentarius e Diretrizes para Indicações Geográficas</w:t>
+      </w:r>
+      <w:r>
+        <w:t xml:space="preserve">. Presidência da República.</w:t>
+      </w:r>
+      <w:r>
+        <w:t xml:space="preserve"> </w:t>
+      </w:r>
+      <w:hyperlink r:id="rId106">
+        <w:r>
+          <w:rPr>
+            <w:rStyle w:val="Hyperlink"/>
+          </w:rPr>
+          <w:t xml:space="preserve">http://www.planalto.gov.br</w:t>
+        </w:r>
+      </w:hyperlink>
+    </w:p>
+    <w:bookmarkEnd w:id="107"/>
+    <w:bookmarkStart w:id="109" w:name="ref-Mohammadi2024"/>
+    <w:p>
+      <w:pPr>
+        <w:pStyle w:val="Bibliografia"/>
+      </w:pPr>
+      <w:r>
+        <w:t xml:space="preserve">Mohammadi, N., Esteki, M., &amp; Simal-Gandara, J. (2024). Machine learning for authentication of black tea from narrow-geographic origins: Combination of</w:t>
+      </w:r>
+      <w:r>
+        <w:t xml:space="preserve"> </w:t>
+      </w:r>
+      <w:r>
+        <w:t xml:space="preserve">PCA</w:t>
+      </w:r>
+      <w:r>
+        <w:t xml:space="preserve"> </w:t>
+      </w:r>
+      <w:r>
+        <w:t xml:space="preserve">and</w:t>
+      </w:r>
+      <w:r>
+        <w:t xml:space="preserve"> </w:t>
+      </w:r>
+      <w:r>
+        <w:t xml:space="preserve">PLS</w:t>
+      </w:r>
+      <w:r>
+        <w:t xml:space="preserve"> </w:t>
+      </w:r>
+      <w:r>
+        <w:t xml:space="preserve">with</w:t>
+      </w:r>
+      <w:r>
+        <w:t xml:space="preserve"> </w:t>
+      </w:r>
+      <w:r>
+        <w:t xml:space="preserve">LDA</w:t>
+      </w:r>
+      <w:r>
+        <w:t xml:space="preserve"> </w:t>
+      </w:r>
+      <w:r>
+        <w:t xml:space="preserve">and</w:t>
+      </w:r>
+      <w:r>
+        <w:t xml:space="preserve"> </w:t>
+      </w:r>
+      <w:r>
+        <w:t xml:space="preserve">SVM</w:t>
+      </w:r>
+      <w:r>
+        <w:t xml:space="preserve"> </w:t>
+      </w:r>
+      <w:r>
+        <w:t xml:space="preserve">classifiers.</w:t>
       </w:r>
       <w:r>
         <w:t xml:space="preserve"> </w:t>
@@ -8591,6 +7696,19 @@
           <w:i/>
           <w:iCs/>
         </w:rPr>
+        <w:t xml:space="preserve">Lebensmittel-Wissenschaft and Technologie</w:t>
+      </w:r>
+      <w:r>
+        <w:t xml:space="preserve">,</w:t>
+      </w:r>
+      <w:r>
+        <w:t xml:space="preserve"> </w:t>
+      </w:r>
+      <w:r>
+        <w:rPr>
+          <w:i/>
+          <w:iCs/>
+        </w:rPr>
         <w:t xml:space="preserve">190</w:t>
       </w:r>
       <w:r>
@@ -8599,7 +7717,7 @@
       <w:r>
         <w:t xml:space="preserve"> </w:t>
       </w:r>
-      <w:hyperlink r:id="rId101">
+      <w:hyperlink r:id="rId108">
         <w:r>
           <w:rPr>
             <w:rStyle w:val="Hyperlink"/>
@@ -8608,8 +7726,8 @@
         </w:r>
       </w:hyperlink>
     </w:p>
-    <w:bookmarkEnd w:id="102"/>
-    <w:bookmarkStart w:id="103" w:name="ref-Niederle2013"/>
+    <w:bookmarkEnd w:id="109"/>
+    <w:bookmarkStart w:id="110" w:name="ref-Niederle2013"/>
     <w:p>
       <w:pPr>
         <w:pStyle w:val="Bibliografia"/>
@@ -8644,8 +7762,8 @@
         <w:t xml:space="preserve">(1), 85–108.</w:t>
       </w:r>
     </w:p>
-    <w:bookmarkEnd w:id="103"/>
-    <w:bookmarkStart w:id="105" w:name="ref-OforiBoateng2024"/>
+    <w:bookmarkEnd w:id="110"/>
+    <w:bookmarkStart w:id="112" w:name="ref-OforiBoateng2024"/>
     <w:p>
       <w:pPr>
         <w:pStyle w:val="Bibliografia"/>
@@ -8682,7 +7800,7 @@
       <w:r>
         <w:t xml:space="preserve"> </w:t>
       </w:r>
-      <w:hyperlink r:id="rId104">
+      <w:hyperlink r:id="rId111">
         <w:r>
           <w:rPr>
             <w:rStyle w:val="Hyperlink"/>
@@ -8691,8 +7809,8 @@
         </w:r>
       </w:hyperlink>
     </w:p>
-    <w:bookmarkEnd w:id="105"/>
-    <w:bookmarkStart w:id="106" w:name="ref-Redacao_Tema_06_2025"/>
+    <w:bookmarkEnd w:id="112"/>
+    <w:bookmarkStart w:id="113" w:name="ref-Redacao_Tema_06_2025"/>
     <w:p>
       <w:pPr>
         <w:pStyle w:val="Bibliografia"/>
@@ -8714,8 +7832,8 @@
         <w:t xml:space="preserve">. Manuscrito não publicado.</w:t>
       </w:r>
     </w:p>
-    <w:bookmarkEnd w:id="106"/>
-    <w:bookmarkStart w:id="108" w:name="ref-Peng2025"/>
+    <w:bookmarkEnd w:id="113"/>
+    <w:bookmarkStart w:id="115" w:name="ref-Peng2025"/>
     <w:p>
       <w:pPr>
         <w:pStyle w:val="Bibliografia"/>
@@ -8764,7 +7882,7 @@
       <w:r>
         <w:t xml:space="preserve"> </w:t>
       </w:r>
-      <w:hyperlink r:id="rId107">
+      <w:hyperlink r:id="rId114">
         <w:r>
           <w:rPr>
             <w:rStyle w:val="Hyperlink"/>
@@ -8773,8 +7891,8 @@
         </w:r>
       </w:hyperlink>
     </w:p>
-    <w:bookmarkEnd w:id="108"/>
-    <w:bookmarkStart w:id="110" w:name="ref-Ramos2025"/>
+    <w:bookmarkEnd w:id="115"/>
+    <w:bookmarkStart w:id="117" w:name="ref-Ramos2025"/>
     <w:p>
       <w:pPr>
         <w:pStyle w:val="Bibliografia"/>
@@ -8811,7 +7929,7 @@
       <w:r>
         <w:t xml:space="preserve"> </w:t>
       </w:r>
-      <w:hyperlink r:id="rId109">
+      <w:hyperlink r:id="rId116">
         <w:r>
           <w:rPr>
             <w:rStyle w:val="Hyperlink"/>
@@ -8820,8 +7938,8 @@
         </w:r>
       </w:hyperlink>
     </w:p>
-    <w:bookmarkEnd w:id="110"/>
-    <w:bookmarkStart w:id="112" w:name="ref-rana2023"/>
+    <w:bookmarkEnd w:id="117"/>
+    <w:bookmarkStart w:id="119" w:name="ref-rana2023"/>
     <w:p>
       <w:pPr>
         <w:pStyle w:val="Bibliografia"/>
@@ -8858,7 +7976,7 @@
       <w:r>
         <w:t xml:space="preserve"> </w:t>
       </w:r>
-      <w:hyperlink r:id="rId111">
+      <w:hyperlink r:id="rId118">
         <w:r>
           <w:rPr>
             <w:rStyle w:val="Hyperlink"/>
@@ -8867,8 +7985,8 @@
         </w:r>
       </w:hyperlink>
     </w:p>
-    <w:bookmarkEnd w:id="112"/>
-    <w:bookmarkStart w:id="114" w:name="ref-Ratnasekhar2025"/>
+    <w:bookmarkEnd w:id="119"/>
+    <w:bookmarkStart w:id="121" w:name="ref-Ratnasekhar2025"/>
     <w:p>
       <w:pPr>
         <w:pStyle w:val="Bibliografia"/>
@@ -8920,7 +8038,7 @@
       <w:r>
         <w:t xml:space="preserve"> </w:t>
       </w:r>
-      <w:hyperlink r:id="rId113">
+      <w:hyperlink r:id="rId120">
         <w:r>
           <w:rPr>
             <w:rStyle w:val="Hyperlink"/>
@@ -8929,8 +8047,8 @@
         </w:r>
       </w:hyperlink>
     </w:p>
-    <w:bookmarkEnd w:id="114"/>
-    <w:bookmarkStart w:id="116" w:name="ref-Rebiai2022"/>
+    <w:bookmarkEnd w:id="121"/>
+    <w:bookmarkStart w:id="123" w:name="ref-Rebiai2022"/>
     <w:p>
       <w:pPr>
         <w:pStyle w:val="Bibliografia"/>
@@ -8967,7 +8085,7 @@
       <w:r>
         <w:t xml:space="preserve"> </w:t>
       </w:r>
-      <w:hyperlink r:id="rId115">
+      <w:hyperlink r:id="rId122">
         <w:r>
           <w:rPr>
             <w:rStyle w:val="Hyperlink"/>
@@ -8976,8 +8094,8 @@
         </w:r>
       </w:hyperlink>
     </w:p>
-    <w:bookmarkEnd w:id="116"/>
-    <w:bookmarkStart w:id="118" w:name="ref-rodrigues2022"/>
+    <w:bookmarkEnd w:id="123"/>
+    <w:bookmarkStart w:id="125" w:name="ref-rodrigues2022"/>
     <w:p>
       <w:pPr>
         <w:pStyle w:val="Bibliografia"/>
@@ -9014,7 +8132,7 @@
       <w:r>
         <w:t xml:space="preserve"> </w:t>
       </w:r>
-      <w:hyperlink r:id="rId117">
+      <w:hyperlink r:id="rId124">
         <w:r>
           <w:rPr>
             <w:rStyle w:val="Hyperlink"/>
@@ -9023,8 +8141,8 @@
         </w:r>
       </w:hyperlink>
     </w:p>
-    <w:bookmarkEnd w:id="118"/>
-    <w:bookmarkStart w:id="119" w:name="ref-Salam2021"/>
+    <w:bookmarkEnd w:id="125"/>
+    <w:bookmarkStart w:id="126" w:name="ref-Salam2021"/>
     <w:p>
       <w:pPr>
         <w:pStyle w:val="Bibliografia"/>
@@ -9062,8 +8180,8 @@
         <w:t xml:space="preserve">(6), 95–112.</w:t>
       </w:r>
     </w:p>
-    <w:bookmarkEnd w:id="119"/>
-    <w:bookmarkStart w:id="121" w:name="ref-Santoma2025"/>
+    <w:bookmarkEnd w:id="126"/>
+    <w:bookmarkStart w:id="128" w:name="ref-Santoma2025"/>
     <w:p>
       <w:pPr>
         <w:pStyle w:val="Bibliografia"/>
@@ -9100,7 +8218,7 @@
       <w:r>
         <w:t xml:space="preserve"> </w:t>
       </w:r>
-      <w:hyperlink r:id="rId120">
+      <w:hyperlink r:id="rId127">
         <w:r>
           <w:rPr>
             <w:rStyle w:val="Hyperlink"/>
@@ -9109,8 +8227,8 @@
         </w:r>
       </w:hyperlink>
     </w:p>
-    <w:bookmarkEnd w:id="121"/>
-    <w:bookmarkStart w:id="123" w:name="ref-Santos2018"/>
+    <w:bookmarkEnd w:id="128"/>
+    <w:bookmarkStart w:id="130" w:name="ref-Santos2018"/>
     <w:p>
       <w:pPr>
         <w:pStyle w:val="Bibliografia"/>
@@ -9137,7 +8255,7 @@
       <w:r>
         <w:t xml:space="preserve"> </w:t>
       </w:r>
-      <w:hyperlink r:id="rId122">
+      <w:hyperlink r:id="rId129">
         <w:r>
           <w:rPr>
             <w:rStyle w:val="Hyperlink"/>
@@ -9146,8 +8264,8 @@
         </w:r>
       </w:hyperlink>
     </w:p>
-    <w:bookmarkEnd w:id="123"/>
-    <w:bookmarkStart w:id="125" w:name="ref-SantosJC2019"/>
+    <w:bookmarkEnd w:id="130"/>
+    <w:bookmarkStart w:id="132" w:name="ref-SantosJC2019"/>
     <w:p>
       <w:pPr>
         <w:pStyle w:val="Bibliografia"/>
@@ -9184,7 +8302,7 @@
       <w:r>
         <w:t xml:space="preserve"> </w:t>
       </w:r>
-      <w:hyperlink r:id="rId124">
+      <w:hyperlink r:id="rId131">
         <w:r>
           <w:rPr>
             <w:rStyle w:val="Hyperlink"/>
@@ -9193,8 +8311,8 @@
         </w:r>
       </w:hyperlink>
     </w:p>
-    <w:bookmarkEnd w:id="125"/>
-    <w:bookmarkStart w:id="127" w:name="ref-Sawicki2023"/>
+    <w:bookmarkEnd w:id="132"/>
+    <w:bookmarkStart w:id="134" w:name="ref-Sawicki2023"/>
     <w:p>
       <w:pPr>
         <w:pStyle w:val="Bibliografia"/>
@@ -9231,7 +8349,7 @@
       <w:r>
         <w:t xml:space="preserve"> </w:t>
       </w:r>
-      <w:hyperlink r:id="rId126">
+      <w:hyperlink r:id="rId133">
         <w:r>
           <w:rPr>
             <w:rStyle w:val="Hyperlink"/>
@@ -9240,14 +8358,14 @@
         </w:r>
       </w:hyperlink>
     </w:p>
-    <w:bookmarkEnd w:id="127"/>
-    <w:bookmarkStart w:id="128" w:name="ref-Sharma2025"/>
+    <w:bookmarkEnd w:id="134"/>
+    <w:bookmarkStart w:id="136" w:name="ref-Smith2000"/>
     <w:p>
       <w:pPr>
         <w:pStyle w:val="Bibliografia"/>
       </w:pPr>
       <w:r>
-        <w:t xml:space="preserve">Sharma, M., Patel, V., &amp; Desai, R. (2025). Medicinal plant authentication using machine learning and spectroscopic analysis.</w:t>
+        <w:t xml:space="preserve">Smith, K. G., Collins, C. J., &amp; Clark, K. D. (2000). Existing knowledge and new product radicalness: The moderating role of technological breadth and depth.</w:t>
       </w:r>
       <w:r>
         <w:t xml:space="preserve"> </w:t>
@@ -9257,7 +8375,7 @@
           <w:i/>
           <w:iCs/>
         </w:rPr>
-        <w:t xml:space="preserve">Phytochemistry Reviews</w:t>
+        <w:t xml:space="preserve">Academy of Management Journal</w:t>
       </w:r>
       <w:r>
         <w:t xml:space="preserve">,</w:t>
@@ -9270,42 +8388,6 @@
           <w:i/>
           <w:iCs/>
         </w:rPr>
-        <w:t xml:space="preserve">24</w:t>
-      </w:r>
-      <w:r>
-        <w:t xml:space="preserve">(1), 45–62.</w:t>
-      </w:r>
-    </w:p>
-    <w:bookmarkEnd w:id="128"/>
-    <w:bookmarkStart w:id="130" w:name="ref-Smith2000"/>
-    <w:p>
-      <w:pPr>
-        <w:pStyle w:val="Bibliografia"/>
-      </w:pPr>
-      <w:r>
-        <w:t xml:space="preserve">Smith, K. G., Collins, C. J., &amp; Clark, K. D. (2000). Existing knowledge and new product radicalness: The moderating role of technological breadth and depth.</w:t>
-      </w:r>
-      <w:r>
-        <w:t xml:space="preserve"> </w:t>
-      </w:r>
-      <w:r>
-        <w:rPr>
-          <w:i/>
-          <w:iCs/>
-        </w:rPr>
-        <w:t xml:space="preserve">Academy of Management Journal</w:t>
-      </w:r>
-      <w:r>
-        <w:t xml:space="preserve">,</w:t>
-      </w:r>
-      <w:r>
-        <w:t xml:space="preserve"> </w:t>
-      </w:r>
-      <w:r>
-        <w:rPr>
-          <w:i/>
-          <w:iCs/>
-        </w:rPr>
         <w:t xml:space="preserve">43</w:t>
       </w:r>
       <w:r>
@@ -9314,7 +8396,7 @@
       <w:r>
         <w:t xml:space="preserve"> </w:t>
       </w:r>
-      <w:hyperlink r:id="rId129">
+      <w:hyperlink r:id="rId135">
         <w:r>
           <w:rPr>
             <w:rStyle w:val="Hyperlink"/>
@@ -9323,8 +8405,8 @@
         </w:r>
       </w:hyperlink>
     </w:p>
-    <w:bookmarkEnd w:id="130"/>
-    <w:bookmarkStart w:id="132" w:name="ref-Suh2007"/>
+    <w:bookmarkEnd w:id="136"/>
+    <w:bookmarkStart w:id="138" w:name="ref-Suh2007"/>
     <w:p>
       <w:pPr>
         <w:pStyle w:val="Bibliografia"/>
@@ -9361,7 +8443,7 @@
       <w:r>
         <w:t xml:space="preserve"> </w:t>
       </w:r>
-      <w:hyperlink r:id="rId131">
+      <w:hyperlink r:id="rId137">
         <w:r>
           <w:rPr>
             <w:rStyle w:val="Hyperlink"/>
@@ -9370,14 +8452,14 @@
         </w:r>
       </w:hyperlink>
     </w:p>
-    <w:bookmarkEnd w:id="132"/>
-    <w:bookmarkStart w:id="133" w:name="ref-Teece1986"/>
+    <w:bookmarkEnd w:id="138"/>
+    <w:bookmarkStart w:id="140" w:name="ref-Teece1986"/>
     <w:p>
       <w:pPr>
         <w:pStyle w:val="Bibliografia"/>
       </w:pPr>
       <w:r>
-        <w:t xml:space="preserve">Teece, D. J. (1986). Profiting from technological innovation: Implications for integration, collaboration, licensing and public policy. Em</w:t>
+        <w:t xml:space="preserve">Teece, D. J. (1986). Profiting from technological innovation: Implications for integration, collaboration, licensing and public policy.</w:t>
       </w:r>
       <w:r>
         <w:t xml:space="preserve"> </w:t>
@@ -9390,20 +8472,7 @@
         <w:t xml:space="preserve">Research Policy</w:t>
       </w:r>
       <w:r>
-        <w:t xml:space="preserve"> </w:t>
-      </w:r>
-      <w:r>
-        <w:t xml:space="preserve">(V. 15, p. 285–305).</w:t>
-      </w:r>
-    </w:p>
-    <w:bookmarkEnd w:id="133"/>
-    <w:bookmarkStart w:id="134" w:name="ref-Vandecandelaere2009"/>
-    <w:p>
-      <w:pPr>
-        <w:pStyle w:val="Bibliografia"/>
-      </w:pPr>
-      <w:r>
-        <w:t xml:space="preserve">Vandecandelaere, E., Arfini, F., Belletti, G., &amp; Marescotti, A. (2009).</w:t>
+        <w:t xml:space="preserve">,</w:t>
       </w:r>
       <w:r>
         <w:t xml:space="preserve"> </w:t>
@@ -9413,20 +8482,31 @@
           <w:i/>
           <w:iCs/>
         </w:rPr>
-        <w:t xml:space="preserve">Linking people, places and products: A guide for promoting quality linked to geographical origin and sustainable geographical indications</w:t>
-      </w:r>
-      <w:r>
-        <w:t xml:space="preserve">. FAO; SINER-GI.</w:t>
-      </w:r>
-    </w:p>
-    <w:bookmarkEnd w:id="134"/>
-    <w:bookmarkStart w:id="136" w:name="ref-VazquezFontes2010"/>
+        <w:t xml:space="preserve">15</w:t>
+      </w:r>
+      <w:r>
+        <w:t xml:space="preserve">(6), 285–305.</w:t>
+      </w:r>
+      <w:r>
+        <w:t xml:space="preserve"> </w:t>
+      </w:r>
+      <w:hyperlink r:id="rId139">
+        <w:r>
+          <w:rPr>
+            <w:rStyle w:val="Hyperlink"/>
+          </w:rPr>
+          <w:t xml:space="preserve">https://doi.org/10.1016/0048-7333(86)90027-2</w:t>
+        </w:r>
+      </w:hyperlink>
+    </w:p>
+    <w:bookmarkEnd w:id="140"/>
+    <w:bookmarkStart w:id="141" w:name="ref-Vandecandelaere2009"/>
     <w:p>
       <w:pPr>
         <w:pStyle w:val="Bibliografia"/>
       </w:pPr>
       <w:r>
-        <w:t xml:space="preserve">Vázquez‐Fontes, C., Sanchez‐Vera, E., &amp; Castelán‐Ortega, O. (2010). Microbiological Quality of Artisan-Made Mexican Botanero Cheese in the Central Highlands.</w:t>
+        <w:t xml:space="preserve">Vandecandelaere, E., Arfini, F., Belletti, G., &amp; Marescotti, A. (2009).</w:t>
       </w:r>
       <w:r>
         <w:t xml:space="preserve"> </w:t>
@@ -9436,10 +8516,20 @@
           <w:i/>
           <w:iCs/>
         </w:rPr>
-        <w:t xml:space="preserve">Journal of Food Safety</w:t>
-      </w:r>
-      <w:r>
-        <w:t xml:space="preserve">,</w:t>
+        <w:t xml:space="preserve">Linking people, places and products: A guide for promoting quality linked to geographical origin and sustainable geographical indications</w:t>
+      </w:r>
+      <w:r>
+        <w:t xml:space="preserve">. FAO; SINER-GI.</w:t>
+      </w:r>
+    </w:p>
+    <w:bookmarkEnd w:id="141"/>
+    <w:bookmarkStart w:id="143" w:name="ref-VazquezFontes2010"/>
+    <w:p>
+      <w:pPr>
+        <w:pStyle w:val="Bibliografia"/>
+      </w:pPr>
+      <w:r>
+        <w:t xml:space="preserve">Vázquez‐Fontes, C., Sanchez‐Vera, E., &amp; Castelán‐Ortega, O. (2010). Microbiological Quality of Artisan-Made Mexican Botanero Cheese in the Central Highlands.</w:t>
       </w:r>
       <w:r>
         <w:t xml:space="preserve"> </w:t>
@@ -9449,6 +8539,19 @@
           <w:i/>
           <w:iCs/>
         </w:rPr>
+        <w:t xml:space="preserve">Journal of Food Safety</w:t>
+      </w:r>
+      <w:r>
+        <w:t xml:space="preserve">,</w:t>
+      </w:r>
+      <w:r>
+        <w:t xml:space="preserve"> </w:t>
+      </w:r>
+      <w:r>
+        <w:rPr>
+          <w:i/>
+          <w:iCs/>
+        </w:rPr>
         <w:t xml:space="preserve">30</w:t>
       </w:r>
       <w:r>
@@ -9457,7 +8560,7 @@
       <w:r>
         <w:t xml:space="preserve"> </w:t>
       </w:r>
-      <w:hyperlink r:id="rId135">
+      <w:hyperlink r:id="rId142">
         <w:r>
           <w:rPr>
             <w:rStyle w:val="Hyperlink"/>
@@ -9466,8 +8569,8 @@
         </w:r>
       </w:hyperlink>
     </w:p>
-    <w:bookmarkEnd w:id="136"/>
-    <w:bookmarkStart w:id="138" w:name="ref-Vogelstein2021"/>
+    <w:bookmarkEnd w:id="143"/>
+    <w:bookmarkStart w:id="145" w:name="ref-Vogelstein2021"/>
     <w:p>
       <w:pPr>
         <w:pStyle w:val="Bibliografia"/>
@@ -9507,7 +8610,7 @@
       <w:r>
         <w:t xml:space="preserve"> </w:t>
       </w:r>
-      <w:hyperlink r:id="rId137">
+      <w:hyperlink r:id="rId144">
         <w:r>
           <w:rPr>
             <w:rStyle w:val="Hyperlink"/>
@@ -9516,8 +8619,8 @@
         </w:r>
       </w:hyperlink>
     </w:p>
-    <w:bookmarkEnd w:id="138"/>
-    <w:bookmarkStart w:id="140" w:name="ref-Wang2025"/>
+    <w:bookmarkEnd w:id="145"/>
+    <w:bookmarkStart w:id="147" w:name="ref-Wang2025"/>
     <w:p>
       <w:pPr>
         <w:pStyle w:val="Bibliografia"/>
@@ -9554,7 +8657,7 @@
       <w:r>
         <w:t xml:space="preserve"> </w:t>
       </w:r>
-      <w:hyperlink r:id="rId139">
+      <w:hyperlink r:id="rId146">
         <w:r>
           <w:rPr>
             <w:rStyle w:val="Hyperlink"/>
@@ -9563,8 +8666,8 @@
         </w:r>
       </w:hyperlink>
     </w:p>
-    <w:bookmarkEnd w:id="140"/>
-    <w:bookmarkStart w:id="141" w:name="ref-WIPO2018"/>
+    <w:bookmarkEnd w:id="147"/>
+    <w:bookmarkStart w:id="148" w:name="ref-WIPO2018"/>
     <w:p>
       <w:pPr>
         <w:pStyle w:val="Bibliografia"/>
@@ -9586,8 +8689,8 @@
         <w:t xml:space="preserve">. World Intellectual Property Organization.</w:t>
       </w:r>
     </w:p>
-    <w:bookmarkEnd w:id="141"/>
-    <w:bookmarkStart w:id="143" w:name="ref-Xu2021"/>
+    <w:bookmarkEnd w:id="148"/>
+    <w:bookmarkStart w:id="150" w:name="ref-Xu2021"/>
     <w:p>
       <w:pPr>
         <w:pStyle w:val="Bibliografia"/>
@@ -9630,7 +8733,7 @@
       <w:r>
         <w:t xml:space="preserve"> </w:t>
       </w:r>
-      <w:hyperlink r:id="rId142">
+      <w:hyperlink r:id="rId149">
         <w:r>
           <w:rPr>
             <w:rStyle w:val="Hyperlink"/>
@@ -9639,14 +8742,14 @@
         </w:r>
       </w:hyperlink>
     </w:p>
-    <w:bookmarkEnd w:id="143"/>
-    <w:bookmarkStart w:id="145" w:name="ref-Yang2023"/>
+    <w:bookmarkEnd w:id="150"/>
+    <w:bookmarkStart w:id="152" w:name="ref-Young2019"/>
     <w:p>
       <w:pPr>
         <w:pStyle w:val="Bibliografia"/>
       </w:pPr>
       <w:r>
-        <w:t xml:space="preserve">Yang, L., Wang, M., &amp; Zhang, J. (2023). Quality prediction of geographical indication products using machine learning.</w:t>
+        <w:t xml:space="preserve">Young, I. J. B., Luz, S., &amp; Lone, N. (2019). A systematic review of natural language processing for classification tasks in the field of incident reporting and adverse event analysis.</w:t>
       </w:r>
       <w:r>
         <w:t xml:space="preserve"> </w:t>
@@ -9656,7 +8759,7 @@
           <w:i/>
           <w:iCs/>
         </w:rPr>
-        <w:t xml:space="preserve">Food Control</w:t>
+        <w:t xml:space="preserve">International Journal of Medical Informatics</w:t>
       </w:r>
       <w:r>
         <w:t xml:space="preserve">,</w:t>
@@ -9669,53 +8772,6 @@
           <w:i/>
           <w:iCs/>
         </w:rPr>
-        <w:t xml:space="preserve">128</w:t>
-      </w:r>
-      <w:r>
-        <w:t xml:space="preserve">, 109567.</w:t>
-      </w:r>
-      <w:r>
-        <w:t xml:space="preserve"> </w:t>
-      </w:r>
-      <w:hyperlink r:id="rId144">
-        <w:r>
-          <w:rPr>
-            <w:rStyle w:val="Hyperlink"/>
-          </w:rPr>
-          <w:t xml:space="preserve">https://doi.org/10.1016/j.foodcont.2021.108567</w:t>
-        </w:r>
-      </w:hyperlink>
-    </w:p>
-    <w:bookmarkEnd w:id="145"/>
-    <w:bookmarkStart w:id="147" w:name="ref-Young2019"/>
-    <w:p>
-      <w:pPr>
-        <w:pStyle w:val="Bibliografia"/>
-      </w:pPr>
-      <w:r>
-        <w:t xml:space="preserve">Young, I. J. B., Luz, S., &amp; Lone, N. (2019). A systematic review of natural language processing for classification tasks in the field of incident reporting and adverse event analysis.</w:t>
-      </w:r>
-      <w:r>
-        <w:t xml:space="preserve"> </w:t>
-      </w:r>
-      <w:r>
-        <w:rPr>
-          <w:i/>
-          <w:iCs/>
-        </w:rPr>
-        <w:t xml:space="preserve">International Journal of Medical Informatics</w:t>
-      </w:r>
-      <w:r>
-        <w:t xml:space="preserve">,</w:t>
-      </w:r>
-      <w:r>
-        <w:t xml:space="preserve"> </w:t>
-      </w:r>
-      <w:r>
-        <w:rPr>
-          <w:i/>
-          <w:iCs/>
-        </w:rPr>
         <w:t xml:space="preserve">132</w:t>
       </w:r>
       <w:r>
@@ -9724,7 +8780,7 @@
       <w:r>
         <w:t xml:space="preserve"> </w:t>
       </w:r>
-      <w:hyperlink r:id="rId146">
+      <w:hyperlink r:id="rId151">
         <w:r>
           <w:rPr>
             <w:rStyle w:val="Hyperlink"/>
@@ -9733,14 +8789,14 @@
         </w:r>
       </w:hyperlink>
     </w:p>
-    <w:bookmarkEnd w:id="147"/>
-    <w:bookmarkStart w:id="149" w:name="ref-Zhou2022"/>
+    <w:bookmarkEnd w:id="152"/>
+    <w:bookmarkStart w:id="154" w:name="ref-Zhang2024"/>
     <w:p>
       <w:pPr>
         <w:pStyle w:val="Bibliografia"/>
       </w:pPr>
       <w:r>
-        <w:t xml:space="preserve">Zhou, X., Li, Y., &amp; Chen, H. (2022). Geographical indication certification systems and machine learning integration.</w:t>
+        <w:t xml:space="preserve">Zhang, Z. (2024). Rapid analysis technologies with chemometrics for food authenticity field: A review.</w:t>
       </w:r>
       <w:r>
         <w:t xml:space="preserve"> </w:t>
@@ -9750,7 +8806,7 @@
           <w:i/>
           <w:iCs/>
         </w:rPr>
-        <w:t xml:space="preserve">Computers and Electronics in Agriculture</w:t>
+        <w:t xml:space="preserve">Curr Res Food Sci</w:t>
       </w:r>
       <w:r>
         <w:t xml:space="preserve">,</w:t>
@@ -9763,6 +8819,53 @@
           <w:i/>
           <w:iCs/>
         </w:rPr>
+        <w:t xml:space="preserve">8</w:t>
+      </w:r>
+      <w:r>
+        <w:t xml:space="preserve">, 100676.</w:t>
+      </w:r>
+      <w:r>
+        <w:t xml:space="preserve"> </w:t>
+      </w:r>
+      <w:hyperlink r:id="rId153">
+        <w:r>
+          <w:rPr>
+            <w:rStyle w:val="Hyperlink"/>
+          </w:rPr>
+          <w:t xml:space="preserve">https://doi.org/10.1016/j.crfs.2024.100676</w:t>
+        </w:r>
+      </w:hyperlink>
+    </w:p>
+    <w:bookmarkEnd w:id="154"/>
+    <w:bookmarkStart w:id="156" w:name="ref-Zhou2022"/>
+    <w:p>
+      <w:pPr>
+        <w:pStyle w:val="Bibliografia"/>
+      </w:pPr>
+      <w:r>
+        <w:t xml:space="preserve">Zhou, X., Li, Y., &amp; Chen, H. (2022). Geographical indication certification systems and machine learning integration.</w:t>
+      </w:r>
+      <w:r>
+        <w:t xml:space="preserve"> </w:t>
+      </w:r>
+      <w:r>
+        <w:rPr>
+          <w:i/>
+          <w:iCs/>
+        </w:rPr>
+        <w:t xml:space="preserve">Computers and Electronics in Agriculture</w:t>
+      </w:r>
+      <w:r>
+        <w:t xml:space="preserve">,</w:t>
+      </w:r>
+      <w:r>
+        <w:t xml:space="preserve"> </w:t>
+      </w:r>
+      <w:r>
+        <w:rPr>
+          <w:i/>
+          <w:iCs/>
+        </w:rPr>
         <w:t xml:space="preserve">193</w:t>
       </w:r>
       <w:r>
@@ -9771,7 +8874,7 @@
       <w:r>
         <w:t xml:space="preserve"> </w:t>
       </w:r>
-      <w:hyperlink r:id="rId148">
+      <w:hyperlink r:id="rId155">
         <w:r>
           <w:rPr>
             <w:rStyle w:val="Hyperlink"/>
@@ -9780,9 +8883,9 @@
         </w:r>
       </w:hyperlink>
     </w:p>
-    <w:bookmarkEnd w:id="149"/>
-    <w:bookmarkEnd w:id="150"/>
-    <w:bookmarkEnd w:id="151"/>
+    <w:bookmarkEnd w:id="156"/>
+    <w:bookmarkEnd w:id="157"/>
+    <w:bookmarkEnd w:id="158"/>
     <w:sectPr>
       <w:pgSz w:h="15840" w:w="12240"/>
       <w:pgMar w:bottom="1417" w:footer="720" w:gutter="0" w:header="720" w:left="1701" w:right="1701" w:top="1417"/>

</xml_diff>

<commit_message>
modified:   1-MANUSCRITO/referencias.bib 	modified:   1-MANUSCRITO/revisao_escopo.docx 	modified:   1-MANUSCRITO/revisao_escopo.md
</commit_message>
<xml_diff>
--- a/1-MANUSCRITO/revisao_escopo.docx
+++ b/1-MANUSCRITO/revisao_escopo.docx
@@ -138,7 +138,13 @@
         <w:t xml:space="preserve">(MAPA, 2020)</w:t>
       </w:r>
       <w:r>
-        <w:t xml:space="preserve">. O controle deste tipo de registro é realizado pelo Instituto Nacional de Propriedade Intelectual (INPI), com apoio do Ministério da Agricultura, Pecuária e Abastecimento, que operacionaliza políticas de fomento e certificação de produtos agrícolas com identidade territorial</w:t>
+        <w:t xml:space="preserve">.</w:t>
+      </w:r>
+      <w:r>
+        <w:t xml:space="preserve"> </w:t>
+      </w:r>
+      <w:r>
+        <w:t xml:space="preserve">O controle deste tipo de registro é realizado pelo Instituto Nacional de Propriedade Intelectual (INPI), com apoio do Ministério da Agricultura, Pecuária e Abastecimento, que operacionaliza políticas de fomento e certificação de produtos agrícolas com identidade territorial</w:t>
       </w:r>
       <w:r>
         <w:t xml:space="preserve"> </w:t>
@@ -173,15 +179,6 @@
         <w:t xml:space="preserve">(Teece, 1986)</w:t>
       </w:r>
       <w:r>
-        <w:t xml:space="preserve">. Neste contexto, o branding emerge como extensão estratégica da proteção de IGs, traduzindo a qualidade técnica e a singularidade territorial em percepção de valor para consumidores e stakeholders, reduzindo vulnerabilidade em contextos de apropriabilidade instável</w:t>
-      </w:r>
-      <w:r>
-        <w:t xml:space="preserve"> </w:t>
-      </w:r>
-      <w:r>
-        <w:t xml:space="preserve">(Mara et al., 2024; Vázquez‐Fontes et al., 2010)</w:t>
-      </w:r>
-      <w:r>
         <w:t xml:space="preserve">. A obtenção da certificação de IG contribui para expansão das vendas além da região de produção, atingindo mercados nacionais e internacionais até então inexplorados, ao mesmo tempo em que preserva a identidade sociocultural, valoriza conhecimentos tradicionais e gera renda sustentável para populações locais</w:t>
       </w:r>
       <w:r>
@@ -264,7 +261,13 @@
         <w:t xml:space="preserve">(Acquarelli et al., 2021)</w:t>
       </w:r>
       <w:r>
-        <w:t xml:space="preserve">. A tecnologia também permite o controle e predição de qualidade, estimando atributos de qualidade com base em dados analíticos rapidamente obtidos</w:t>
+        <w:t xml:space="preserve">.</w:t>
+      </w:r>
+      <w:r>
+        <w:t xml:space="preserve"> </w:t>
+      </w:r>
+      <w:r>
+        <w:t xml:space="preserve">A tecnologia também permite o controle e predição de qualidade, estimando atributos de qualidade com base em dados analíticos rapidamente obtidos</w:t>
       </w:r>
       <w:r>
         <w:t xml:space="preserve"> </w:t>
@@ -335,7 +338,13 @@
         <w:t xml:space="preserve">(Rebiai et al., 2022)</w:t>
       </w:r>
       <w:r>
-        <w:t xml:space="preserve">, têm sido empregadas para resolver desafios críticos na gestão operacional de Indicações Geográficas. Essas aplicações abrangem não apenas autenticação técnica de produtos e detecção de adulterações</w:t>
+        <w:t xml:space="preserve">, têm sido empregadas para resolver desafios críticos na gestão operacional de Indicações Geográficas.</w:t>
+      </w:r>
+      <w:r>
+        <w:t xml:space="preserve"> </w:t>
+      </w:r>
+      <w:r>
+        <w:t xml:space="preserve">Essas aplicações abrangem não apenas autenticação técnica de produtos e detecção de adulterações</w:t>
       </w:r>
       <w:r>
         <w:t xml:space="preserve"> </w:t>
@@ -1909,7 +1918,7 @@
         <w:t xml:space="preserve"> </w:t>
       </w:r>
       <w:r>
-        <w:t xml:space="preserve">(Ofori-Boateng &amp; Aceves-Martins, 2024; Sawicki et al., 2023)</w:t>
+        <w:t xml:space="preserve">(Ofori-Boateng et al., 2024; Sawicki et al., 2023)</w:t>
       </w:r>
       <w:r>
         <w:t xml:space="preserve">. Para isso, foi desenvolvido um</w:t>
@@ -3622,7 +3631,16 @@
         <w:pStyle w:val="FirstParagraph"/>
       </w:pPr>
       <w:r>
-        <w:t xml:space="preserve">A presente revisão de escopo, estruturada segundo as diretrizes PRISMA-ScR (Figura 2), identificou e analisou um corpus consolidado de 123 estudos publicados predominantemente entre 2024 e 2025, evidenciando o caráter contemporâneo e acelerado das aplicações de Machine Learning em contextos de Indicações Geográficas. Este resultado reflete a crescente convergência entre a economia da certificação territorial e a transformação digital, fenômeno consistente com as dinâmicas globais de inovação em sistemas agroalimentares (Singh et al., 2023; Hu, 2024).</w:t>
+        <w:t xml:space="preserve">A presente revisão de escopo, estruturada segundo as diretrizes PRISMA-ScR (Figura 2), identificou e analisou um corpus consolidado de 123 estudos publicados predominantemente entre 2024 e 2025, evidenciando o caráter contemporâneo e acelerado das aplicações de Machine Learning em contextos de Indicações Geográficas. Este resultado reflete a crescente convergência entre a economia da certificação territorial e a transformação digital, fenômeno consistente com as dinâmicas globais de inovação em sistemas agroalimentares</w:t>
+      </w:r>
+      <w:r>
+        <w:t xml:space="preserve"> </w:t>
+      </w:r>
+      <w:r>
+        <w:t xml:space="preserve">(Hu et al., 2024)</w:t>
+      </w:r>
+      <w:r>
+        <w:t xml:space="preserve">.</w:t>
       </w:r>
     </w:p>
     <w:bookmarkStart w:id="40" w:name="fig:prisma2020"/>
@@ -3687,7 +3705,16 @@
         <w:pStyle w:val="Corpodetexto"/>
       </w:pPr>
       <w:r>
-        <w:t xml:space="preserve">A metodologia de filtragem automatizada, fundamentada em análise semântica e pontuação, demonstrou desempenho satisfatório, alcançando precisão temática de 94.2%, substancialmente acima do limiar de 85% estabelecido como critério de aceitabilidade. Este resultado valida a abordagem de triagem computacional para revisões de escopo envolvendo grandes volumes bibliográficos, suportando constatações anteriores de que sistemas de filtragem automatizados, quando convenientemente calibrados, reduzem vieses de seleção e aumentam a reproducibilidade (Ofori-Boateng et al., 2024; Sawicki et al., 2023). A reprodutibilidade de 100% em execuções múltiplas do algoritmo, associada à concordância interavaliadores de κ = 0.89, garante que os achados refletem, com alta confiabilidade, o estado atual da literatura científica neste domínio.</w:t>
+        <w:t xml:space="preserve">A metodologia de filtragem automatizada, fundamentada em análise semântica e pontuação, demonstrou desempenho satisfatório, alcançando precisão temática de 94.2%, substancialmente acima do limiar de 85% estabelecido como critério de aceitabilidade. Este resultado valida a abordagem de triagem computacional para revisões de escopo envolvendo grandes volumes bibliográficos, suportando constatações anteriores de que sistemas de filtragem automatizados, quando convenientemente calibrados, reduzem vieses de seleção e aumentam a reproducibilidade</w:t>
+      </w:r>
+      <w:r>
+        <w:t xml:space="preserve"> </w:t>
+      </w:r>
+      <w:r>
+        <w:t xml:space="preserve">(Ofori-Boateng et al., 2024)</w:t>
+      </w:r>
+      <w:r>
+        <w:t xml:space="preserve">. A reprodutibilidade de 100% em execuções múltiplas do algoritmo, associada à concordância interavaliadores de κ = 0.89, garante que os achados refletem, com alta confiabilidade, o estado atual da literatura científica neste domínio.</w:t>
       </w:r>
     </w:p>
     <w:p>
@@ -4472,7 +4499,28 @@
         <w:t xml:space="preserve"> </w:t>
       </w:r>
       <w:r>
-        <w:t xml:space="preserve">constituem a categoria com maior densidade de estudos, incluindo investigações sobre vinhos de origem protegida (com foco em denominações específicas como Douro, Rioja e Bordeaux), chás com indicação geográfica (particularmente Wuyi Rock Tea e Liupao da China), destilados de frutas, e vinagres tradicionais chineses. Neste domínio, os estudos frequentemente exploram a discriminação de origem através de fingerprinting metabolômico (Ramos, 2025) e análise de traços elementares de eletrólitos (Xu, 2021), demonstrando que o perfil químico de bebidas está intimamente acoplado às condições geográficas de produção, condições estas que refletem fatores ambientais associados ao terroir.</w:t>
+        <w:t xml:space="preserve">constituem a categoria com maior densidade de estudos, incluindo investigações sobre vinhos de origem protegida (com foco em denominações específicas como Douro, Rioja e Bordeaux), chás com indicação geográfica (particularmente Wuyi Rock Tea e Liupao da China), destilados de frutas, e vinagres tradicionais chineses. Neste domínio, os estudos frequentemente exploram a discriminação de origem através de fingerprinting metabolômico</w:t>
+      </w:r>
+      <w:r>
+        <w:t xml:space="preserve"> </w:t>
+      </w:r>
+      <w:r>
+        <w:t xml:space="preserve">(Ramos et al., 2025)</w:t>
+      </w:r>
+      <w:r>
+        <w:t xml:space="preserve"> </w:t>
+      </w:r>
+      <w:r>
+        <w:t xml:space="preserve">e análise de traços elementares de eletrólitos</w:t>
+      </w:r>
+      <w:r>
+        <w:t xml:space="preserve"> </w:t>
+      </w:r>
+      <w:r>
+        <w:t xml:space="preserve">(Xu et al., 2021)</w:t>
+      </w:r>
+      <w:r>
+        <w:t xml:space="preserve">, demonstrando que o perfil químico de bebidas está intimamente acoplado às condições geográficas de produção, condições estas que refletem fatores ambientais associados ao terroir.</w:t>
       </w:r>
     </w:p>
     <w:p>
@@ -4521,7 +4569,19 @@
         <w:t xml:space="preserve">Frutas e Vegetais</w:t>
       </w:r>
       <w:r>
-        <w:t xml:space="preserve">, particularmente citros Hongmeiren e produtos agrícolas diversos com reconhecimento territorial, representam segmento emergente com potencial de expansão. A aplicação de ML nesta categoria concentra-se em identificação de origem através de fingerprinting metabólico (Luan et al., 2020) e análise de composição nutricional, explorando a hipótese de que a assinatura bioquímica de frutas e vegetais reflete condições edafoclimáticas específicas</w:t>
+        <w:t xml:space="preserve">, particularmente citros Hongmeiren e produtos agrícolas diversos com reconhecimento territorial, representam segmento emergente com potencial de expansão. A aplicação de ML nesta categoria concentra-se em identificação de origem através de fingerprinting metabólico</w:t>
+      </w:r>
+      <w:r>
+        <w:t xml:space="preserve"> </w:t>
+      </w:r>
+      <w:r>
+        <w:t xml:space="preserve">(Luan et al., 2020)</w:t>
+      </w:r>
+      <w:r>
+        <w:t xml:space="preserve"> </w:t>
+      </w:r>
+      <w:r>
+        <w:t xml:space="preserve">e análise de composição nutricional, explorando a hipótese de que a assinatura bioquímica de frutas e vegetais reflete condições edafoclimáticas específicas</w:t>
       </w:r>
       <w:r>
         <w:t xml:space="preserve"> </w:t>
@@ -4561,7 +4621,22 @@
         <w:t xml:space="preserve"> </w:t>
       </w:r>
       <w:r>
-        <w:t xml:space="preserve">(ginseng), constituem domínio especializado onde ML é aplicado para validar a procedência e a qualidade de matérias-primas com reconhecimento cultural e comercial significativo. Este segmento apresenta particularidade importante: a certificação de origem frequentemente implica validação não apenas de autenticidade mas também de potência farmacológica, reforçando o vínculo entre localização geográfica e propriedades bioativas (Li et al., 2025; Sharma et al., 2025).</w:t>
+        <w:t xml:space="preserve">(ginseng), constituem domínio especializado onde ML é aplicado para validar a procedência e a qualidade de matérias-primas com reconhecimento cultural e comercial significativo. Este segmento apresenta particularidade importante: a certificação de origem frequentemente implica validação não apenas de autenticidade mas também de potência farmacológica, reforçando o vínculo entre localização geográfica e propriedades bioativas</w:t>
+      </w:r>
+      <w:r>
+        <w:t xml:space="preserve"> </w:t>
+      </w:r>
+      <w:r>
+        <w:t xml:space="preserve">(</w:t>
+      </w:r>
+      <w:r>
+        <w:t xml:space="preserve">Feng et al.</w:t>
+      </w:r>
+      <w:r>
+        <w:t xml:space="preserve">, 2025)</w:t>
+      </w:r>
+      <w:r>
+        <w:t xml:space="preserve">.</w:t>
       </w:r>
     </w:p>
     <w:p>
@@ -4569,7 +4644,19 @@
         <w:pStyle w:val="Corpodetexto"/>
       </w:pPr>
       <w:r>
-        <w:t xml:space="preserve">A distribuição geográfica dos estudos mostra predominância de publicações originárias de instituições de pesquisa da Ásia, particularmente China, seguidas por Europa e, em menor proporção, Brasil e outras economias emergentes. Esta assimetria reflete tanto investimentos recentes da China em tecnologias de rastreabilidade de produtos (Huang &amp; Chen, 2021) quanto a consolidação de cadeia de pesquisa e desenvolvimento em biotecnologia e análise instrumental em contextos chineses. Para o Brasil, este padrão sublinha lacuna potencial de pesquisa orientada à proteção e valorização de Indicações Geográficas brasileiras através de tecnologias computacionais.</w:t>
+        <w:t xml:space="preserve">A distribuição geográfica dos estudos mostra predominância de publicações originárias de instituições de pesquisa da Ásia, particularmente China, seguidas por Europa e, em menor proporção, Brasil e outras economias emergentes. Esta assimetria reflete tanto investimentos recentes da China em tecnologias de rastreabilidade de produtos</w:t>
+      </w:r>
+      <w:r>
+        <w:t xml:space="preserve"> </w:t>
+      </w:r>
+      <w:r>
+        <w:t xml:space="preserve">(Wang et al., 2025)</w:t>
+      </w:r>
+      <w:r>
+        <w:t xml:space="preserve"> </w:t>
+      </w:r>
+      <w:r>
+        <w:t xml:space="preserve">quanto a consolidação de cadeia de pesquisa e desenvolvimento em biotecnologia e análise instrumental em contextos chineses. Para o Brasil, este padrão sublinha lacuna potencial de pesquisa orientada à proteção e valorização de Indicações Geográficas brasileiras através de tecnologias computacionais.</w:t>
       </w:r>
     </w:p>
     <w:bookmarkEnd w:id="42"/>
@@ -4620,7 +4707,7 @@
         <w:t xml:space="preserve"> </w:t>
       </w:r>
       <w:r>
-        <w:t xml:space="preserve">é particularmente frequente, provavelmente devido a suas características metodológicas robustas para domínios com características multivariadas. A arquitetura de ensemble com</w:t>
+        <w:t xml:space="preserve">aparece com frequência elevada devido a suas características metodológicas aplicáveis a domínios com características multivariadas. A arquitetura de ensemble com</w:t>
       </w:r>
       <w:r>
         <w:t xml:space="preserve"> </w:t>
@@ -4634,7 +4721,7 @@
         <w:t xml:space="preserve"> </w:t>
       </w:r>
       <w:r>
-        <w:t xml:space="preserve">árvores de decisão descorrelacionadas permite capturar interações não-lineares complexas entre variáveis analíticas, fenômeno crítico em análise de assinaturas químicas de produtos territoriais. O algoritmo treina cada árvore em subconjunto aleatório de amostras (bootstrap) e características, gerando decorrelação que reduz significativamente a variância do estimador sem aumentar viés substancialmente. Empiricamente, Random Forest demonstra desempenho superior em contextos com desbalanceamento de classes—situação comum em certificação de IGs onde amostras autênticas são predominantes e fraudulentas são minoritárias—porque o mecanismo de votação entre árvores naturalmente pondera contribuições proporcionais à frequência das classes durante treinamento. Além disso, o algoritmo gera métricas de importância de variáveis (VIM) através de duas abordagens: (1) redução média em impureza (Gini importance), medindo contribuição agregada de cada feature em reduzir entropia de grupos de decisão, e (2) permutação de importância, medindo degradação de performance quando valores aleatórios são atribuídos a cada variável em dados de teste. Estas métricas fornecem interpretabilidade crucial para sistemas de certificação, permitindo identificar assinaturas analíticas biologicamente significativas que fundamentam alegações de origem geográfica. O controle ao sobreajuste através de mecanismos de ensemble é particularmente relevante em contextos com amostras limitadas (problema comum em IGs menos estudadas), porque decorrelação entre árvores mantém generalização mesmo quando</w:t>
+        <w:t xml:space="preserve">árvores de decisão descorrelacionadas permite capturar interações não-lineares complexas entre variáveis analíticas, fenômeno relevante em análise de assinaturas químicas de produtos territoriais. O algoritmo treina cada árvore em subconjunto aleatório de amostras (bootstrap) e características, gerando decorrelação que reduz significativamente a variância do estimador sem aumentar viés substancialmente. Empiricamente, Random Forest demonstra desempenho superior em contextos com desbalanceamento de classes—situação comum em certificação de IGs onde amostras autênticas são predominantes e fraudulentas são minoritárias—porque o mecanismo de votação entre árvores naturalmente pondera contribuições proporcionais à frequência das classes durante treinamento. Além disso, o algoritmo gera métricas de importância de variáveis (VIM) através de duas abordagens: (1) redução média em impureza (Gini importance), medindo contribuição agregada de cada feature em reduzir entropia de grupos de decisão, e (2) permutação de importância, medindo degradação de performance quando valores aleatórios são atribuídos a cada variável em dados de teste. Estas métricas fornecem interpretabilidade para sistemas de certificação, permitindo identificar assinaturas analíticas biologicamente significativas que fundamentam alegações de origem geográfica. O controle ao sobreajuste através de mecanismos de ensemble é aplicável em contextos com amostras limitadas (problema comum em IGs menos estudadas), porque decorrelação entre árvores mantém generalização mesmo quando</w:t>
       </w:r>
       <w:r>
         <w:t xml:space="preserve"> </w:t>
@@ -4675,7 +4762,25 @@
         <w:t xml:space="preserve"> </w:t>
       </w:r>
       <w:r>
-        <w:t xml:space="preserve">aparecem em 42% dos estudos, frequentemente empregadas em combinação com Random Forest em estratégias de ensemble explícita (Mohammadi et al., 2024; Salam, 2021). SVM resolve problema de classificação binária (extensível a multiclasse via one-vs-rest ou one-vs-one) através de mapeamento de dados para espaço de features de dimensionalidade potencialmente infinita, onde separador linear ótimo (máxima margem) é encontrado através de otimização convexa. O fundamento matemático da separação por máxima margem é particularmente vantajoso em contextos de elevada dimensionalidade com poucos exemplos: a geometria de máxima margem fornece regularização implícita que evita sobreajuste mesmo quando</w:t>
+        <w:t xml:space="preserve">aparecem em 42% dos estudos, frequentemente empregadas em combinação com Random Forest em estratégias de ensemble explícita</w:t>
+      </w:r>
+      <w:r>
+        <w:t xml:space="preserve"> </w:t>
+      </w:r>
+      <w:r>
+        <w:t xml:space="preserve">(Mohammadi et al., 2024;</w:t>
+      </w:r>
+      <w:r>
+        <w:t xml:space="preserve"> </w:t>
+      </w:r>
+      <w:r>
+        <w:t xml:space="preserve">Salam et al.</w:t>
+      </w:r>
+      <w:r>
+        <w:t xml:space="preserve">, 2021)</w:t>
+      </w:r>
+      <w:r>
+        <w:t xml:space="preserve">. SVM resolve problema de classificação binária (extensível a multiclasse via one-vs-rest ou one-vs-one) através de mapeamento de dados para espaço de features de dimensionalidade potencialmente infinita, onde separador linear ótimo (máxima margem) é encontrado através de otimização convexa. O fundamento matemático da separação por máxima margem aplica-se em contextos de elevada dimensionalidade com poucos exemplos: a geometria de máxima margem fornece regularização implícita que evita sobreajuste mesmo quando</w:t>
       </w:r>
       <w:r>
         <w:t xml:space="preserve"> </w:t>
@@ -4698,7 +4803,7 @@
         <w:t xml:space="preserve"> </w:t>
       </w:r>
       <w:r>
-        <w:t xml:space="preserve">(número de features muito maior que amostras). Em análise de fingerprinting espectrométrico, onde centenas a milhares de variáveis espectrais são comuns mas número de amostras é frequentemente limitado (20-100 por classe), esta propriedade é crítica. A escolha de kernel (linear, polinomial, gaussiano radial) permite capturar diferentes tipos de relações entre variáveis: kernel linear apropriado quando separação é aproximadamente linear em espaço original (comum em dados já normalizados); kernel RBF (Radial Basis Function) adequado quando separação é altamente não-linear, como em dados metabolômicos onde combinações complexas de milhares de metabólitos distinguem origens. A seleção entre Random Forest e SVM frequentemente reflete trade-off explícito entre interpretabilidade (Random Forest fornece importância de variáveis interpretáveis) versus capacidade em espaços ultra-dimensionais (SVM superior quando</w:t>
+        <w:t xml:space="preserve">(número de features muito maior que amostras). Em análise de fingerprinting espectrométrico, onde centenas a milhares de variáveis espectrais são comuns mas número de amostras é frequentemente limitado (20-100 por classe), esta propriedade é relevante. A escolha de kernel (linear, polinomial, gaussiano radial) permite capturar diferentes tipos de relações entre variáveis: kernel linear apropriado quando separação é aproximadamente linear em espaço original (comum em dados já normalizados); kernel RBF (Radial Basis Function) adequado quando separação é altamente não-linear, como em dados metabolômicos onde combinações complexas de milhares de metabólitos distinguem origens. A seleção entre Random Forest e SVM frequentemente reflete compensação explícita entre interpretabilidade (Random Forest fornece importância de variáveis interpretáveis) versus capacidade em espaços ultra-dimensionais (SVM aplicável quando</w:t>
       </w:r>
       <w:r>
         <w:t xml:space="preserve"> </w:t>
@@ -4797,7 +4902,7 @@
         <w:t xml:space="preserve">Métodos de Redução de Dimensionalidade</w:t>
       </w:r>
       <w:r>
-        <w:t xml:space="preserve">, especialmente Principal Component Analysis (PCA) e Kernel PCA (KPCA), aparecem frequentemente não como abordagens primárias de classificação, mas como técnicas de pré-processamento crítico. PCA é aplicada em 58% dos estudos, frequentemente seguida por algoritmos supervisionados em pipeline: PCA → LDA ou PCA → SVM. O método funciona através de decomposição em valores singulares (SVD) da matriz de dados centrada</w:t>
+        <w:t xml:space="preserve">, especialmente Principal Component Analysis (PCA) e Kernel PCA (KPCA), aparecem frequentemente não como abordagens primárias de classificação, mas como técnicas de pré-processamento relevantes. PCA é aplicada em 58% dos estudos, frequentemente seguida por algoritmos supervisionados em pipeline: PCA → LDA ou PCA → SVM. O método funciona através de decomposição em valores singulares (SVD) da matriz de dados centrada</w:t>
       </w:r>
       <w:r>
         <w:t xml:space="preserve"> </w:t>
@@ -5024,7 +5129,7 @@
         <w:t xml:space="preserve"> </w:t>
       </w:r>
       <w:r>
-        <w:t xml:space="preserve">em 10x pode reduzir tempo em 100-1000x). A prevalência desta abordagem também indica reconhecimento empírico entre pesquisadores de que dimensionalidade é desafio central em dados analíticos multivariados de IGs: conjuntos de dados típicos possuem 50-5000 features (espectros, perfis elementares, metabolômicos) mas apenas 20-200 amostras por classe, regime onde PCA é essencial para evitar maldição da dimensionalidade.</w:t>
+        <w:t xml:space="preserve">em 10x pode reduzir tempo em 100-1000x). A prevalência desta abordagem também indica reconhecimento empírico entre pesquisadores de que dimensionalidade é desafio central em dados analíticos multivariados de IGs: conjuntos de dados típicos possuem 50-5000 features (espectros, perfis elementares, metabolômicos) mas apenas 20-200 amostras por classe, regime onde PCA é aplicado para tratar maldição da dimensionalidade.</w:t>
       </w:r>
     </w:p>
     <w:p>
@@ -5039,7 +5144,7 @@
         <w:t xml:space="preserve">Análise Discriminante Linear (LDA) e PLS-DA (Partial Least Squares Discriminant Analysis)</w:t>
       </w:r>
       <w:r>
-        <w:t xml:space="preserve">, presentes em 47% dos estudos, emergem como técnicas especializadas para problemas de classificação em contextos quimiométricos onde dados multivariados de analítica instrumentais são norma. PLS-DA é particularmente adequada porque: (1) explicitamente otimiza direções que maximizam separação entre classes (discriminação), não apenas maximizam variância como PCA; (2) trata cenário</w:t>
+        <w:t xml:space="preserve">, presentes em 47% dos estudos, são técnicas especializadas para problemas de classificação em contextos quimiométricos onde dados multivariados de analítica instrumentais são norma. PLS-DA é adequada porque: (1) explicitamente otimiza direções que maximizam separação entre classes (discriminação), não apenas maximizam variância como PCA; (2) trata cenário</w:t>
       </w:r>
       <w:r>
         <w:t xml:space="preserve"> </w:t>
@@ -5220,7 +5325,7 @@
         </m:r>
       </m:oMath>
       <w:r>
-        <w:t xml:space="preserve">. A prevalência de PLS-DA nos estudos reflete sua consolidação como técnica padrão de facto em quimiometria, campo interdisciplinar que integra análise química instrumental, álgebra linear computacional e estatística multivariada. Em contextos de IGs, PLS-DA é particularmente valiosa porque loadings interpretam-se como importância de cada variável (banda espectral, elemento traço, metabolito) para discriminação de origem.</w:t>
+        <w:t xml:space="preserve">. A prevalência de PLS-DA nos estudos reflete sua consolidação como técnica padrão em quimiometria, campo interdisciplinar que integra análise química instrumental, álgebra linear computacional e estatística multivariada. Em contextos de IGs, PLS-DA é aplicada porque loadings interpretam-se como importância de cada variável (banda espectral, elemento traço, metabolito) para discriminação de origem.</w:t>
       </w:r>
     </w:p>
     <w:p>
@@ -5235,7 +5340,7 @@
         <w:t xml:space="preserve">Métodos de Seleção de Features</w:t>
       </w:r>
       <w:r>
-        <w:t xml:space="preserve">, como Random Forest Recursive Feature Elimination (RF-RFE), Boruta algorithm e algoritmos genéticos, aparecem em 34% dos estudos. Sua presença substancial reflete reconhecimento crescente que seleção de features não é mero detalhe técnico, mas etapa crítica de engenharia que impacta três dimensões: (1) interpretabilidade—modelos com 50 features selecionadas são mais interpretáveis que modelos com 5000, facilitando validação científica de alegações de origem; (2) generalização—seleção reduz complexidade efetiva do modelo, decresce variância de estimador sem aumentar viés significativamente, particularmente benéfico em regime</w:t>
+        <w:t xml:space="preserve">, como Random Forest Recursive Feature Elimination (RF-RFE), Boruta algorithm e algoritmos genéticos, aparecem em 34% dos estudos. Sua presença reflete reconhecimento que seleção de features não é mero detalhe técnico, mas etapa relevante de engenharia que impacta três dimensões: (1) interpretabilidade—modelos com 50 features selecionadas são mais interpretáveis que modelos com 5000, facilitando validação científica de alegações de origem; (2) generalização—seleção reduz complexidade efetiva do modelo, decresce variância de estimador sem aumentar viés significativamente, particularmente benéfico em regime</w:t>
       </w:r>
       <w:r>
         <w:t xml:space="preserve"> </w:t>
@@ -5270,7 +5375,7 @@
         <w:t xml:space="preserve"> </w:t>
       </w:r>
       <w:r>
-        <w:t xml:space="preserve">geradas por permutação; feature é relevante se sua importância excede significativamente importância de shadow features, controlando taxa de falso positivo (identificação de features irrelevantes como importantes). Em contextos de certificação geográfica, seleção de features é particularmente importante porque permite identificar marcadores territoriais—variáveis cuja assinatura discriminativa reflete genuinamente fatores geográficos (composição do solo, precipitação, altitude)—fornecendo base científica robusta para alegações de que origem é determinável de forma objetiva, não artefatual.</w:t>
+        <w:t xml:space="preserve">geradas por permutação; feature é relevante se sua importância excede significativamente importância de shadow features, controlando taxa de falso positivo (identificação de features irrelevantes como importantes). Em contextos de certificação geográfica, seleção de features é aplicada porque permite identificar marcadores territoriais—variáveis cuja assinatura discriminativa reflete fatores geográficos (composição do solo, precipitação, altitude)—fornecendo base científica para alegações de que origem é determinável de forma objetiva, não artefatual.</w:t>
       </w:r>
     </w:p>
     <w:bookmarkEnd w:id="43"/>
@@ -5288,7 +5393,7 @@
         <w:pStyle w:val="FirstParagraph"/>
       </w:pPr>
       <w:r>
-        <w:t xml:space="preserve">Um achado importante desta revisão é a convergência entre instrumentação analítica e algoritmos de aprendizado de máquina, formando um paradigma integrado que pode ser designado como</w:t>
+        <w:t xml:space="preserve">Esta revisão identifica a convergência entre instrumentação analítica e algoritmos de aprendizado de máquina, formando um paradigma integrado que pode ser designado como</w:t>
       </w:r>
       <w:r>
         <w:t xml:space="preserve"> </w:t>
@@ -5300,7 +5405,10 @@
         <w:t xml:space="preserve"> </w:t>
       </w:r>
       <w:r>
-        <w:t xml:space="preserve">(Xu, 2021; Ratnasekhar et al., 2025). Este paradigma articula três etapas sequenciais. Na aquisição de dados, instrumentos produzem perfis multidimensionais de composição através de espectrometria, espectroscopia e metabolômica. No pré-processamento, técnicas quimiométricas reduzem ruído e normalizam dados. Na classificação final, algoritmos de aprendizado de máquina mapeiam perfis analíticos a categorias de origem.</w:t>
+        <w:t xml:space="preserve">(Ratnasekhar et al., 2025; Xu et al., 2021)</w:t>
+      </w:r>
+      <w:r>
+        <w:t xml:space="preserve">. Este paradigma articula três etapas sequenciais. Na aquisição de dados, instrumentos produzem perfis multidimensionais de composição através de espectrometria, espectroscopia e metabolômica. No pré-processamento, técnicas quimiométricas reduzem ruído e normalizam dados. Na classificação final, algoritmos de aprendizado de máquina mapeiam perfis analíticos a categorias de origem.</w:t>
       </w:r>
     </w:p>
     <w:p>
@@ -5315,7 +5423,7 @@
         <w:t xml:space="preserve">Espectrometria de Massas e suas Variantes</w:t>
       </w:r>
       <w:r>
-        <w:t xml:space="preserve">: A espectrometria de massas, particularmente Gas Chromatography-Mass Spectrometry (GC-MS), Inductively Coupled Plasma Mass Spectrometry (ICP-MS), e espectrometria de Orbitrap de alta resolução (Orbitrap-HRAMS) aparecem em aproximadamente 54% dos estudos, refletindo sua prevalência como técnica padrão para análise composicional em laboratórios de certificação. GC-MS funciona através de separação cromatográfica de analitos em coluna capilar, seguida por fragmentação por impacto de elétrons e separação de fragmentos por relação massa/carga em espectrômetro de massas com analisador quadrupolar ou tempo de voo (TOF). A combinação cromatográfica-espectrométrica gera fingerprints bidimensionais (retenção cromatográfica × massa) que permitem identificação molecular e quantificação simultânea de centenas de compostos voláteis e semivoláteis (ésteres, aldeídos, cetonas, álcoois, compostos sulfurados). Em contextos de certificação, GC-MS é particularmente valiosa porque compostos voláteis frequentemente carregam informação de origem (óleos de região costeira têm composição diferente de óleos de altitude), além de serem bioinscritos por fatores ambientais e práticas culturais de processamento (por exemplo, temperatura e duração de fermentação em bebidas resultam em assinaturas características de voláteis).</w:t>
+        <w:t xml:space="preserve">: A espectrometria de massas, particularmente Gas Chromatography-Mass Spectrometry (GC-MS), Inductively Coupled Plasma Mass Spectrometry (ICP-MS), e espectrometria de Orbitrap de alta resolução (Orbitrap-HRAMS) aparecem em aproximadamente 54% dos estudos, refletindo sua prevalência como técnica padrão para análise composicional em laboratórios de certificação. GC-MS funciona através de separação cromatográfica de analitos em coluna capilar, seguida por fragmentação por impacto de elétrons e separação de fragmentos por relação massa/carga em espectrômetro de massas com analisador quadrupolar ou tempo de voo (TOF). A combinação cromatográfica-espectrométrica gera fingerprints bidimensionais (retenção cromatográfica × massa) que permitem identificação molecular e quantificação simultânea de centenas de compostos voláteis e semivoláteis (ésteres, aldeídos, cetonas, álcoois, compostos sulfurados). Em contextos de certificação, GC-MS é aplicada porque compostos voláteis frequentemente carregam informação de origem (óleos de região costeira têm composição diferente de óleos de altitude), além de serem bioinscritos por fatores ambientais e práticas culturais de processamento (por exemplo, temperatura e duração de fermentação em bebidas resultam em assinaturas características de voláteis).</w:t>
       </w:r>
     </w:p>
     <w:p>
@@ -5323,7 +5431,16 @@
         <w:pStyle w:val="Corpodetexto"/>
       </w:pPr>
       <w:r>
-        <w:t xml:space="preserve">ICP-MS (Inductively Coupled Plasma Mass Spectrometry), por contraste, opera em ionização com plasma de argônio acoplado indutivamente, permitindo análise multielementar de praticamente todos os elementos da tabela periódica (com exceção de gases nobres). O mecanismo fundamental é dessorção/ionização térmica de amostra diluída em solução, seguida por separação de íons por relação massa/carga. A vantagem crítica é que concentrações de traços elementares (terras raras, metais de transição como cobre, cádmio, chumbo) são extraordinariamente sensíveis a geologia local: a proporção de lantânio vs. cério, ou de estrôncio vs. bário, varia dramaticamente entre regiões porque a mineralogia do solo local determina completamente qual composição elemental é absorvida pela planta. ICP-MS fornece tipicamente dados de 40-80 elementos simultâneos, gerando espaço de features de dimensionalidade moderada que é particularmente adequado para SVM e Random Forest. A alta dimensionalidade (dezenas de variáveis) sem ser extrema facilita visualização de estrutura e seleção de features discriminativas que refletem verdadeiramente diferenças geológicas, não artefatos de medição. A integração entre ICP-MS e Random Forest, identificada em múltiplos estudos, oferece complementaridade: ICP-MS fornece assinatura multivariada de traços elementares, enquanto Random Forest identifica padrões de distribuição elementar que permitem discriminação de origem (Xu, 2021; Li, 2025; Ratnasekhar et al., 2025).</w:t>
+        <w:t xml:space="preserve">ICP-MS (Inductively Coupled Plasma Mass Spectrometry), por contraste, opera em ionização com plasma de argônio acoplado indutivamente, permitindo análise multielementar de praticamente todos os elementos da tabela periódica (com exceção de gases nobres). O mecanismo fundamental é dessorção/ionização térmica de amostra diluída em solução, seguida por separação de íons por relação massa/carga. Um aspecto relevante é que concentrações de traços elementares (terras raras, metais de transição como cobre, cádmio, chumbo) são sensíveis a geologia local: a proporção de lantânio vs. cério, ou de estrôncio vs. bário, varia entre regiões porque a mineralogia do solo local determina qual composição elemental é absorvida pela planta. ICP-MS fornece tipicamente dados de 40-80 elementos simultâneos, gerando espaço de features de dimensionalidade moderada que é particularmente adequado para SVM e Random Forest. A dimensionalidade moderada (dezenas de variáveis) facilita visualização de estrutura e seleção de features discriminativas que refletem diferenças geológicas, não artefatos de medição. A integração entre ICP-MS e Random Forest, identificada em múltiplos estudos, oferece complementaridade: ICP-MS fornece assinatura multivariada de traços elementares, enquanto Random Forest identifica padrões de distribuição elementar que permitem discriminação de origem</w:t>
+      </w:r>
+      <w:r>
+        <w:t xml:space="preserve"> </w:t>
+      </w:r>
+      <w:r>
+        <w:t xml:space="preserve">(Y. Li et al., 2025; Ratnasekhar et al., 2025; Xu et al., 2021)</w:t>
+      </w:r>
+      <w:r>
+        <w:t xml:space="preserve">.</w:t>
       </w:r>
     </w:p>
     <w:p>
@@ -5331,7 +5448,7 @@
         <w:pStyle w:val="Corpodetexto"/>
       </w:pPr>
       <w:r>
-        <w:t xml:space="preserve">Espectrometria de Orbitrap de alta resolução (Orbitrap-HRAMS), técnica mais recente, combina ionização por electrospray com analisador orbitrap que alcança resolução em massa de 140,000-240,000 (comparado a ~1000 em quadrupolo). Esta resolução superior permite resolver fragmentos com diferenças decimais em massa, facilitando identificação inequívoca de compostos mesmo em amostras complexas com sobreposição de sinais. Orbitrap-HRAMS é particularmente empregada em metabolômica, onde metabolitos endógenos são frequentemente isóbaros (mesma massa nominal, diferentes composições elementais) e requerem resolução alta para separação.</w:t>
+        <w:t xml:space="preserve">Espectrometria de Orbitrap de alta resolução (Orbitrap-HRAMS), técnica recente, combina ionização por electrospray com analisador orbitrap que alcança resolução em massa de 140,000-240,000 (comparado a ~1000 em quadrupolo). Esta resolução permite resolver fragmentos com diferenças decimais em massa, facilitando identificação de compostos em amostras complexas com sobreposição de sinais. Orbitrap-HRAMS é empregada em metabolômica, onde metabolitos endógenos são frequentemente isóbaros (mesma massa nominal, diferentes composições elementais) e requerem resolução alta para separação.</w:t>
       </w:r>
     </w:p>
     <w:p>
@@ -5709,7 +5826,16 @@
         <w:t xml:space="preserve"> </w:t>
       </w:r>
       <w:r>
-        <w:t xml:space="preserve">são relatadas em contextos específicos, particularmente em discriminação binária de origem como presunto de Jinhua versus presunto não-Jinhua ou chá Wuyi Rock Tea versus chás similares de origem diferente. Embora acurácia de 100% gere cauteloso ceticismo em pesquisa, contextos de certificação geográfica oferecem justificativa: quando a diferenciação é baseada em traços únicos como compostos fenólicos derivados exclusivamente de solo específico ou assinatura isotópica determinada por geologia local, a separação entre classes pode ser teoricamente bem definida. Contudo, estes resultados demandam interpretação cautelosa, pois não garantem desempenho em amostras externas, especialmente amostras de regiões geográficas não representadas durante o treinamento (Chen et al., 2020; Effrosynidis &amp; Arampatzis, 2021).</w:t>
+        <w:t xml:space="preserve">são relatadas em contextos específicos, particularmente em discriminação binária de origem como presunto de Jinhua versus presunto não-Jinhua ou chá Wuyi Rock Tea versus chás similares de origem diferente. Embora acurácia de 100% gere cauteloso ceticismo em pesquisa, contextos de certificação geográfica oferecem justificativa: quando a diferenciação é baseada em traços únicos como compostos fenólicos derivados exclusivamente de solo específico ou assinatura isotópica determinada por geologia local, a separação entre classes pode ser teoricamente bem definida. Contudo, estes resultados demandam interpretação cautelosa, pois não garantem desempenho em amostras externas, especialmente amostras de regiões geográficas não representadas durante o treinamento</w:t>
+      </w:r>
+      <w:r>
+        <w:t xml:space="preserve"> </w:t>
+      </w:r>
+      <w:r>
+        <w:t xml:space="preserve">(Chen et al., 2020; Effrosynidis &amp; Arampatzis, 2021)</w:t>
+      </w:r>
+      <w:r>
+        <w:t xml:space="preserve">.</w:t>
       </w:r>
     </w:p>
     <w:p>
@@ -5733,7 +5859,16 @@
         <w:t xml:space="preserve"> </w:t>
       </w:r>
       <w:r>
-        <w:t xml:space="preserve">constituem padrão mais comum e realista, particularmente em problemas multiclasse como discriminação entre múltiplas denominações de origem para vinho. Estudos que relatam sensibilidade superior a 99,3% em discriminação de espécies de carne e atributos de qualidade como orgânico versus convencional também descrevem procedimentos rigorosos de validação cruzada incluindo repeated k-fold e leave-one-out que conferem confiabilidade aos resultados (Mohammadi et al., 2024; Meena et al., 2024).</w:t>
+        <w:t xml:space="preserve">constituem padrão mais comum e realista, particularmente em problemas multiclasse como discriminação entre múltiplas denominações de origem para vinho. Estudos que relatam sensibilidade superior a 99,3% em discriminação de espécies de carne e atributos de qualidade como orgânico versus convencional também descrevem procedimentos rigorosos de validação cruzada incluindo repeated k-fold e leave-one-out que conferem confiabilidade aos resultados</w:t>
+      </w:r>
+      <w:r>
+        <w:t xml:space="preserve"> </w:t>
+      </w:r>
+      <w:r>
+        <w:t xml:space="preserve">(Meena et al., 2024; Mohammadi et al., 2024)</w:t>
+      </w:r>
+      <w:r>
+        <w:t xml:space="preserve">.</w:t>
       </w:r>
     </w:p>
     <w:p>
@@ -5741,7 +5876,29 @@
         <w:pStyle w:val="Corpodetexto"/>
       </w:pPr>
       <w:r>
-        <w:t xml:space="preserve">Ponto crítico, contudo, é que muitos estudos não empregam validação externa com amostras de origem geográfica não representada durante treinamento, limitação que reduz a confiança sobre capacidade de generalização. Quando validação externa é relatada (aproximadamente 23% dos estudos), a redução em acurácia varia de 2% a 15%, refletindo fenômeno comum em aprendizado de máquina onde desempenho em teste frequentemente é inferior a desempenho em validação cruzada, especialmente em contextos de elevada dimensionalidade (Kuhn &amp; Johnson, 2019). Esta observação possui implicação direta para certificação: modelos propostos para proteção de Indicações Geográficas devem ser testados rigorosamente em amostras de regiões não representadas durante seu desenvolvimento.</w:t>
+        <w:rPr>
+          <w:b/>
+          <w:bCs/>
+        </w:rPr>
+        <w:t xml:space="preserve">Detecção de Fraudes e Adulterações</w:t>
+      </w:r>
+      <w:r>
+        <w:t xml:space="preserve">: Presente em 54% dos estudos, esta aplicação visa identificar produtos falsificados, adulterados ou misturados. Exemplos específicos incluem: detecção de etanol industrial adicionado a bebidas; mistura de origens (vinho de denominação protegida misturado com vinho não-protegido); falsificação de processo (presunto envelhecido artificialmente versus naturalmente). A detecção de fraudes geralmente emprega problemas de classificação binária (produto autêntico vs. adulterado) e frequentemente beneficia-se de desbalanceamento de classe controlado (oversampling de fraudes, undersampling de autênticos) para melhorar sensibilidade a fraude (Salam, 2021; Loyal, 2022). Desempenho em detecção de fraude é frequentemente reportado em termos de sensibilidade e especificidade, ao invés de acurácia geral, refletindo importância de não-gerar falsos negativos (falhar em detectar fraude).</w:t>
+      </w:r>
+      <w:r>
+        <w:t xml:space="preserve"> </w:t>
+      </w:r>
+      <w:r>
+        <w:t xml:space="preserve">Ponto crítico, contudo, é que muitos estudos não empregam validação externa com amostras de origem geográfica não representada durante treinamento, limitação que reduz a confiança sobre capacidade de generalização. Quando validação externa é relatada (aproximadamente 23% dos estudos), a redução em acurácia varia de 2% a 15%, refletindo fenômeno comum em aprendizado de máquina onde desempenho em teste frequentemente é inferior a desempenho em validação cruzada, especialmente em contextos de elevada dimensionalidade</w:t>
+      </w:r>
+      <w:r>
+        <w:t xml:space="preserve"> </w:t>
+      </w:r>
+      <w:r>
+        <w:t xml:space="preserve">(Kuhn &amp; Johnson, 2013)</w:t>
+      </w:r>
+      <w:r>
+        <w:t xml:space="preserve">. Esta observação possui implicação direta para certificação: modelos propostos para proteção de Indicações Geográficas devem ser testados rigorosamente em amostras de regiões não representadas durante seu desenvolvimento.</w:t>
       </w:r>
     </w:p>
     <w:bookmarkEnd w:id="45"/>
@@ -5774,7 +5931,16 @@
         <w:t xml:space="preserve">Autenticação de Origem Geográfica</w:t>
       </w:r>
       <w:r>
-        <w:t xml:space="preserve">: A aplicação mais frequente, presente em 79% dos estudos, visa estabelecer a procedência territorial de produtos através de análise multivariada de assinaturas analíticas. Nesta aplicação, o pressuposto é que origem geográfica deixa impressão química detectável na forma de fingerprints metabolômicos, assinaturas elementares ou perfis isotópicos que apresentam padrões distintivos entre regiões. Os estudos nesta categoria empregam predominantemente fingerprinting metabolômico associado com ML, análise de traços elementares usando ICP-MS com SVM ou Random Forest, e análise isotópica de proporções de isótopos de carbono, nitrogênio, hidrogênio e enxofre com LDA ou PLS-DA. Acurácias reportadas variam de 82% a 99%, com maioria concentrada entre 90% e 97%, indicando que discriminação de origem é computacionalmente exequível (Xu, 2021; Li, 2025; Ratnasekhar et al., 2025).</w:t>
+        <w:t xml:space="preserve">: A aplicação mais frequente, presente em 79% dos estudos, visa estabelecer a procedência territorial de produtos através de análise multivariada de assinaturas analíticas. Nesta aplicação, o pressuposto é que origem geográfica deixa impressão química detectável na forma de fingerprints metabolômicos, assinaturas elementares ou perfis isotópicos que apresentam padrões distintivos entre regiões. Os estudos nesta categoria empregam predominantemente fingerprinting metabolômico associado com ML, análise de traços elementares usando ICP-MS com SVM ou Random Forest, e análise isotópica de proporções de isótopos de carbono, nitrogênio, hidrogênio e enxofre com LDA ou PLS-DA. Acurácias reportadas variam de 82% a 99%, com maioria concentrada entre 90% e 97%, indicando que discriminação de origem é computacionalmente exequível</w:t>
+      </w:r>
+      <w:r>
+        <w:t xml:space="preserve"> </w:t>
+      </w:r>
+      <w:r>
+        <w:t xml:space="preserve">(Y. Li et al., 2025; Ratnasekhar et al., 2025; Xu et al., 2021)</w:t>
+      </w:r>
+      <w:r>
+        <w:t xml:space="preserve">.</w:t>
       </w:r>
     </w:p>
     <w:p>
@@ -5789,7 +5955,25 @@
         <w:t xml:space="preserve">Detecção de Fraudes e Adulterações</w:t>
       </w:r>
       <w:r>
-        <w:t xml:space="preserve">: Presente em 54% dos estudos, esta aplicação visa identificar produtos falsificados, adulterados ou misturados. Exemplos específicos incluem: detecção de etanol industrial adicionado a bebidas; mistura de origens (vinho de denominação protegida misturado com vinho não-protegido); falsificação de processo (presunto envelhecido artificialmente versus naturalmente). A detecção de fraudes geralmente emprega problemas de classificação binária (produto autêntico vs. adulterado) e frequentemente beneficia-se de desbalanceamento de classe controlado (oversampling de fraudes, undersampling de autênticos) para melhorar sensibilidade a fraude (Salam, 2021; Loyal, 2022). Desempenho em detecção de fraude é frequentemente reportado em termos de sensibilidade e especificidade, ao invés de acurácia geral, refletindo importância de não-gerar falsos negativos (falhar em detectar fraude).</w:t>
+        <w:t xml:space="preserve">: Presente em 54% dos estudos, esta aplicação visa identificar produtos falsificados, adulterados ou misturados. Exemplos específicos incluem: detecção de etanol industrial adicionado a bebidas; mistura de origens (vinho de denominação protegida misturado com vinho não-protegido); falsificação de processo (presunto envelhecido artificialmente versus naturalmente). A detecção de fraudes geralmente emprega problemas de classificação binária (produto autêntico vs. adulterado) e frequentemente beneficia-se de desbalanceamento de classe controlado (oversampling de fraudes, undersampling de autênticos) para melhorar sensibilidade a fraude</w:t>
+      </w:r>
+      <w:r>
+        <w:t xml:space="preserve"> </w:t>
+      </w:r>
+      <w:r>
+        <w:t xml:space="preserve">(Loyal et al., 2022;</w:t>
+      </w:r>
+      <w:r>
+        <w:t xml:space="preserve"> </w:t>
+      </w:r>
+      <w:r>
+        <w:t xml:space="preserve">Salam et al.</w:t>
+      </w:r>
+      <w:r>
+        <w:t xml:space="preserve">, 2021)</w:t>
+      </w:r>
+      <w:r>
+        <w:t xml:space="preserve">. Desempenho em detecção de fraude é frequentemente reportado em termos de sensibilidade e especificidade, ao invés de acurácia geral, refletindo importância de não-gerar falsos negativos (falhar em detectar fraude).</w:t>
       </w:r>
     </w:p>
     <w:p>
@@ -5849,7 +6033,7 @@
         <w:t xml:space="preserve">“qual é a qualidade esperada desta amostra?”</w:t>
       </w:r>
       <w:r>
-        <w:t xml:space="preserve">. Regressão é frequentemente empregada (ao invés de classificação), com métricas de desempenho como R², MAE e RMSE. Esta aplicação tem valor imediato para industria, pois permite avaliação rápida, não-destrutiva e padronizada de qualidade (Mu et al., 2024; Yang et al., 2023).</w:t>
+        <w:t xml:space="preserve">. Regressão é frequentemente empregada (ao invés de classificação), com métricas de desempenho como R², MAE e RMSE. Esta aplicação tem valor imediato para industria, pois permite avaliação rápida, não-destrutiva e padronizada de qualidade.</w:t>
       </w:r>
     </w:p>
     <w:p>
@@ -5864,7 +6048,7 @@
         <w:t xml:space="preserve">Apoio à Decisão e Análise de Preferência do Consumidor</w:t>
       </w:r>
       <w:r>
-        <w:t xml:space="preserve">: Presente em 19% dos estudos, esta aplicação menos prevalente objetiva utilizar ML para compreender fatores que influenciam aceitação e preferência de consumidores por produtos com indicação geográfica. Estudos nesta categoria frequentemente empregam Partial Least Squares Structural Equation Modeling (PLS-SEM) para relacionar atributos analíticos, características sensoriais e características demográficas do consumidor com intenção de compra ou disposição a pagar premium (Fahad et al., 2022; Souza et al., 2025). Embora menos frequente que autenticação, esta aplicação é relevante para compreender como indicação geográfica agrega valor no mercado.</w:t>
+        <w:t xml:space="preserve">: Presente em 19% dos estudos, esta aplicação menos prevalente objetiva utilizar ML para compreender fatores que influenciam aceitação e preferência de consumidores por produtos com indicação geográfica. Estudos nesta categoria frequentemente empregam Partial Least Squares Structural Equation Modeling (PLS-SEM) para relacionar atributos analíticos, características sensoriais e características demográficas do consumidor com intenção de compra ou disposição a pagar premium. Embora menos frequente que autenticação, esta aplicação é relevante para compreender como indicação geográfica agrega valor no mercado.</w:t>
       </w:r>
     </w:p>
     <w:bookmarkEnd w:id="46"/>
@@ -5959,7 +6143,16 @@
         <w:t xml:space="preserve">Interpretabilidade e Explicabilidade</w:t>
       </w:r>
       <w:r>
-        <w:t xml:space="preserve">: Embora ainda minoritária (presente em 14% dos estudos), crescente é a ênfase em explicabilidade de modelos de ML, particularmente através de técnicas como SHAP (SHapley Additive exPlanations) e Local Interpretable Model-agnostic Explanations (LIME). Para sistemas de certificação, interpretabilidade é importante: certificadores e produtores demandam compreensão não apenas de qual origem o modelo prevê, mas também quais variáveis (qual assinatura analítica) levaram a esta previsão. Random Forest fornece naturalmente métricas de importância de variáveis, mas SHAP permite atribuição de contribuição específica de cada feature a cada predição, fornecendo explicabilidade em nível de amostra (Effrosynidis &amp; Arampatzis, 2021).</w:t>
+        <w:t xml:space="preserve">: Embora ainda minoritária (presente em 14% dos estudos), crescente é a ênfase em explicabilidade de modelos de ML, particularmente através de técnicas como SHAP (SHapley Additive exPlanations) e Local Interpretable Model-agnostic Explanations (LIME). Para sistemas de certificação, interpretabilidade é importante: certificadores e produtores demandam compreensão não apenas de qual origem o modelo prevê, mas também quais variáveis (qual assinatura analítica) levaram a esta previsão. Random Forest fornece naturalmente métricas de importância de variáveis, mas SHAP permite atribuição de contribuição específica de cada feature a cada predição, fornecendo explicabilidade em nível de amostra</w:t>
+      </w:r>
+      <w:r>
+        <w:t xml:space="preserve"> </w:t>
+      </w:r>
+      <w:r>
+        <w:t xml:space="preserve">(Effrosynidis &amp; Arampatzis, 2021)</w:t>
+      </w:r>
+      <w:r>
+        <w:t xml:space="preserve">.</w:t>
       </w:r>
     </w:p>
     <w:p>
@@ -5998,7 +6191,16 @@
         <w:t xml:space="preserve">Integração com Blockchain e Internet das Coisas</w:t>
       </w:r>
       <w:r>
-        <w:t xml:space="preserve">: Integração entre Machine Learning, blockchain e IoT (Internet of Things) aparece em 17% dos estudos mais recentes, particularmente na vertente de rastreabilidade. Sensores IoT coletam dados de ambiente (temperatura, umidade, luz, localização GPS) ao longo de cadeia de suprimento; estes dados são combinados com modelos de ML que verificam consistência entre dados observados e comportamento esperado para produto autêntico de determinada origem. Blockchain fornece registro imutável desta verificação (Gong et al., 2023; Zhu et al., 2023).</w:t>
+        <w:t xml:space="preserve">: Integração entre Machine Learning, blockchain e IoT (Internet of Things) aparece em 17% dos estudos mais recentes, particularmente na vertente de rastreabilidade. Sensores IoT coletam dados de ambiente (temperatura, umidade, luz, localização GPS) ao longo de cadeia de suprimento; estes dados são combinados com modelos de ML que verificam consistência entre dados observados e comportamento esperado para produto autêntico de determinada origem. Blockchain fornece registro imutável desta verificação</w:t>
+      </w:r>
+      <w:r>
+        <w:t xml:space="preserve"> </w:t>
+      </w:r>
+      <w:r>
+        <w:t xml:space="preserve">(Gong et al., 2023)</w:t>
+      </w:r>
+      <w:r>
+        <w:t xml:space="preserve">.</w:t>
       </w:r>
     </w:p>
     <w:p>
@@ -6118,49 +6320,102 @@
         <w:t xml:space="preserve">Quarto, a valoração de ativos intangíveis territoriais, ou seja, IGs como propriedade intelectual, constitui competência estratégica para captura de valor por comunidades produtivas</w:t>
       </w:r>
       <w:r>
-        <w:t xml:space="preserve">. Conforme exposto por Smith &amp; Parr (2000) em metodologia estabelecida, existem três abordagens para valoração de PI. A abordagem de custo baseia-se em investimentos acumulados em certificação e controle analítico. A abordagem de mercado fundamenta-se em transações comparáveis de produtos similares com certificação geográfica. A abordagem de renda baseia-se em fluxo de caixa descontado derivado do prêmio de preço atribuível à IG. Métodos contemporâneos como os propostos por Zhou &amp; Wang (2022) integram modelos paramétricos com algoritmos de aprendizado de máquina para capturar padrões não lineares de valor. Complementarmente, Wu &amp; Li (2022) propõem modelo de contribuição tecnológica que diferencia métricas quantitativas como volume de vendas e market share de métricas qualitativas como valor estratégico, risco comercial e potencial de expansão territorial. Esta evolução reconhece que valoração de IGs não é exercício estático, mas análise dinâmica e contextual que deve considerar maturidade de mercado, capacidade de gestão territorial, riscos de contrafação, potencial de comercialização internacional e impacto social para comunidades produtivas. A teoria dos regimes de apropriabilidade de Teece (1986) demonstra que captura de valor depende não apenas da proteção jurídica formal de PI, mas também do controle sobre ativos complementares como canais de distribuição, reputação de marca e comunicação diferenciada com mercados. Assim, valoração adequada de IGs exige compreensão integrada de proteção jurídica formal, diferenciação de marca e capacidades organizacionais de gestão territorial</w:t>
-      </w:r>
-      <w:r>
-        <w:t xml:space="preserve"> </w:t>
-      </w:r>
-      <w:r>
-        <w:t xml:space="preserve">(Smith et al., 2000; Teece, 1986; Zhou et al., 2022)</w:t>
-      </w:r>
-      <w:r>
-        <w:t xml:space="preserve">.</w:t>
-      </w:r>
-    </w:p>
-    <w:p>
-      <w:pPr>
-        <w:pStyle w:val="Corpodetexto"/>
-      </w:pPr>
+        <w:t xml:space="preserve">. Conforme exposto por</w:t>
+      </w:r>
+      <w:r>
+        <w:t xml:space="preserve"> </w:t>
+      </w:r>
+      <w:r>
+        <w:t xml:space="preserve">Smith &amp; Parr (2000)</w:t>
+      </w:r>
+      <w:r>
+        <w:t xml:space="preserve"> </w:t>
+      </w:r>
+      <w:r>
+        <w:t xml:space="preserve">em metodologia estabelecida, existem três abordagens para valoração de PI. A valoração de indicações geográficas pode ser realizada por três abordagens complementares</w:t>
+      </w:r>
+      <w:r>
+        <w:t xml:space="preserve"> </w:t>
+      </w:r>
+      <w:r>
+        <w:t xml:space="preserve">(Organization, 2003)</w:t>
+      </w:r>
+      <w:r>
+        <w:t xml:space="preserve">. A abordagem de custo baseia-se em investimentos acumulados em certificação, controle analítico e conformidade regulatória. A abordagem de mercado fundamenta-se em análise de transações comparáveis de produtos similares com certificação geográfica, permitindo estabelecer prêmios de preço por meio de metodologia hedônica</w:t>
+      </w:r>
+      <w:r>
+        <w:t xml:space="preserve"> </w:t>
+      </w:r>
+      <w:r>
+        <w:t xml:space="preserve">(</w:t>
+      </w:r>
       <w:r>
         <w:rPr>
           <w:b/>
           <w:bCs/>
         </w:rPr>
-        <w:t xml:space="preserve">Quinto, integração entre conhecimento tradicional/local e dados computacionais representa oportunidade pouco explorada para legitimidade social e científica da certificação</w:t>
-      </w:r>
-      <w:r>
-        <w:t xml:space="preserve">. Produtores de produtos com Indicação Geográfica, particularmente em contextos rurais e comunitários, possuem conhecimento empírico profundo e frequentemente tácito sobre relação entre prática produtiva, ambiente local (terroir) e qualidade de produto</w:t>
-      </w:r>
-      <w:r>
-        <w:t xml:space="preserve"> </w:t>
-      </w:r>
-      <w:r>
-        <w:t xml:space="preserve">(Bureau &amp; Freitas, 2018; Niederle et al., 2013)</w:t>
-      </w:r>
-      <w:r>
-        <w:t xml:space="preserve">. Este conhecimento, quando sistematizado através de metodologias etnográficas participativas, poderia ser integrado com dados analíticos computacionais para informar interpretação de modelos de ML: quais features (variáveis analíticas) identificadas por ML como discriminativas refletem práticas produtivas tradicionais? Como algoritmos capturam conhecimento acumulado de gerações de produtores? Estudos de etnotecnologia combinando pesquisa qualitativa com análise computacional poderiam ser particularmente frutíferos, gerando legitimidade social para certificação ML-baseada</w:t>
-      </w:r>
-      <w:r>
-        <w:t xml:space="preserve"> </w:t>
-      </w:r>
-      <w:r>
-        <w:t xml:space="preserve">(Huera-Lucero et al., 2025)</w:t>
-      </w:r>
-      <w:r>
-        <w:t xml:space="preserve">. Conforme argumentam defensores da Tecnologia Apropriada (Schumacher, 1973) e Transferência Dialogada (Freire &amp; Vieira Pinto, 1987), conhecimento tecnológico é mais legítimo e sustentável quando co-construído com comunidades, respeitando saberes locais e autonomia decisória.</w:t>
+        <w:t xml:space="preserve">Rosen?</w:t>
+      </w:r>
+      <w:r>
+        <w:t xml:space="preserve">)</w:t>
+      </w:r>
+      <w:r>
+        <w:t xml:space="preserve">. A abordagem de renda baseia-se em fluxo de caixa descontado (DCF) derivado do prêmio de preço atribuível à IG, com prêmios documentados entre 1,5 e 2,85 vezes em relação a produtos não certificados</w:t>
+      </w:r>
+      <w:r>
+        <w:t xml:space="preserve"> </w:t>
+      </w:r>
+      <w:r>
+        <w:t xml:space="preserve">(Union, 2019)</w:t>
+      </w:r>
+      <w:r>
+        <w:t xml:space="preserve">.</w:t>
+      </w:r>
+    </w:p>
+    <w:p>
+      <w:pPr>
+        <w:pStyle w:val="Corpodetexto"/>
+      </w:pPr>
+      <w:r>
+        <w:t xml:space="preserve">A integração de dados multidimensionais (quantitativos: volume, market share; qualitativos: reputação, potencial estratégico) fornece avaliação mais robusta do valor intrínseco da indicação geográfica, capturando tanto o desempenho atual quanto o potencial futuro de crescimento</w:t>
+      </w:r>
+      <w:r>
+        <w:t xml:space="preserve"> </w:t>
+      </w:r>
+      <w:r>
+        <w:t xml:space="preserve">(Ioannidis, 2023)</w:t>
+      </w:r>
+      <w:r>
+        <w:t xml:space="preserve">.</w:t>
+      </w:r>
+    </w:p>
+    <w:p>
+      <w:pPr>
+        <w:pStyle w:val="Corpodetexto"/>
+      </w:pPr>
+      <w:r>
+        <w:t xml:space="preserve">Esta evolução reconhece que valoração de IGs não é exercício estático, mas análise dinâmica e contextual que deve considerar maturidade de mercado, capacidade de gestão territorial, riscos de contrafação, potencial de comercialização internacional e impacto social para comunidades produtivas. A teoria dos regimes de apropriabilidade de</w:t>
+      </w:r>
+      <w:r>
+        <w:t xml:space="preserve"> </w:t>
+      </w:r>
+      <w:r>
+        <w:t xml:space="preserve">Teece (1986)</w:t>
+      </w:r>
+      <w:r>
+        <w:t xml:space="preserve"> </w:t>
+      </w:r>
+      <w:r>
+        <w:t xml:space="preserve">demonstra que captura de valor depende não apenas da proteção jurídica formal de PI, mas também do controle sobre ativos complementares como canais de distribuição, reputação de marca e comunicação diferenciada com mercados. Assim, valoração adequada de IGs exige compreensão integrada de proteção jurídica formal, diferenciação de marca e capacidades organizacionais de gestão territorial</w:t>
+      </w:r>
+      <w:r>
+        <w:t xml:space="preserve"> </w:t>
+      </w:r>
+      <w:r>
+        <w:t xml:space="preserve">(Smith &amp; Parr, 2000; Teece, 1986; Zhou et al., 2022)</w:t>
+      </w:r>
+      <w:r>
+        <w:t xml:space="preserve">.</w:t>
       </w:r>
     </w:p>
     <w:p>
@@ -6172,28 +6427,57 @@
           <w:b/>
           <w:bCs/>
         </w:rPr>
-        <w:t xml:space="preserve">Sexto, a Lei Paul Singer (Lei nº 15.068/2024) e a Política Nacional de Economia Solidária (PNES) abrem nova dimensão para implementação de IGs através de Empreendimentos Econômicos Solidários (EES) de base tecnológica</w:t>
-      </w:r>
-      <w:r>
-        <w:t xml:space="preserve">. A Lei reconhece modelos produtivos alternativos baseados em princípios de autogestão, propriedade coletiva, democracia decisória e distribuição equitativa de resultados</w:t>
-      </w:r>
-      <w:r>
-        <w:t xml:space="preserve"> </w:t>
-      </w:r>
-      <w:r>
-        <w:t xml:space="preserve">(Brasil, 2024)</w:t>
-      </w:r>
-      <w:r>
-        <w:t xml:space="preserve">. Para sistemas de IGs, isto significa potencial estratégico de criar certificação geográfica operacionalizada através de empreendimentos solidários especializados em ML e análise computacional, estruturados como cooperativas ou associações de produtores e técnicos. Esta abordagem alinha-se a perspectiva do Estado Empreendedor proposta por Mazzucato (2013), que argumenta que inovação tecnológica robusta frequentemente depende de financiamento público e coordenação estatal de projetos de alto risco e elevado impacto social. No contexto de IGs, Estado Empreendedor poderia financiar desenvolvimento de infraestrutura compartilhada (laboratórios certificados, plataformas computacionais de análise) operacionalizada através de EES, garantindo que captura de valor beneficie territórios e comunidades produtivas, não apenas empresas privadas. Os Núcleos de Inovação Tecnológica (NITs) das universidades federais, fortalecidos pela Lei nº 10.973/2004 (Lei de Inovação) e Lei nº 13.243/2016 (Novo Marco Legal de CT&amp;I), possuem mandato institucional para mediar estas transferências de tecnologia e conhecimento. A Lei Paul Singer oferece caminho legal e institucional para que NITs priorizem transferência de expertise em ML para EES operacionalizar certificação geográfica sob regime de propriedade coletiva e benefício distribuído</w:t>
-      </w:r>
-      <w:r>
-        <w:t xml:space="preserve"> </w:t>
-      </w:r>
-      <w:r>
-        <w:t xml:space="preserve">(Oliveira &amp; Gagliardi, 2025)</w:t>
-      </w:r>
-      <w:r>
-        <w:t xml:space="preserve">.</w:t>
+        <w:t xml:space="preserve">Quinto, integração entre conhecimento tradicional/local e dados computacionais representa oportunidade pouco explorada para legitimidade social e científica da certificação</w:t>
+      </w:r>
+      <w:r>
+        <w:t xml:space="preserve">. Produtores de produtos com Indicação Geográfica, particularmente em contextos rurais e comunitários, possuem conhecimento empírico profundo e frequentemente tácito sobre relação entre prática produtiva, ambiente local (terroir) e qualidade de produto</w:t>
+      </w:r>
+      <w:r>
+        <w:t xml:space="preserve"> </w:t>
+      </w:r>
+      <w:r>
+        <w:t xml:space="preserve">(Bureau &amp; Freitas, 2018; Niederle et al., 2013)</w:t>
+      </w:r>
+      <w:r>
+        <w:t xml:space="preserve">. Este conhecimento, quando sistematizado através de metodologias etnográficas participativas, poderia ser integrado com dados analíticos computacionais para informar a interpretação de modelos de ML, permitindo elucidar quais features (variáveis analíticas) identificadas por ML como discriminativas refletem práticas produtivas tradicionais e demonstrando de que forma algoritmos capturam o conhecimento acumulado de gerações de produtores.</w:t>
+      </w:r>
+    </w:p>
+    <w:p>
+      <w:pPr>
+        <w:pStyle w:val="Corpodetexto"/>
+      </w:pPr>
+      <w:r>
+        <w:t xml:space="preserve">Estudos de etnotecnologia combinando pesquisa qualitativa com análise computacional poderiam ser particularmente frutíferos, gerando legitimidade social para certificação ML-baseada</w:t>
+      </w:r>
+      <w:r>
+        <w:t xml:space="preserve"> </w:t>
+      </w:r>
+      <w:r>
+        <w:t xml:space="preserve">(Huera-Lucero et al., 2025)</w:t>
+      </w:r>
+      <w:r>
+        <w:t xml:space="preserve">. Conforme argumentam defensores da Tecnologia Apropriada</w:t>
+      </w:r>
+      <w:r>
+        <w:t xml:space="preserve"> </w:t>
+      </w:r>
+      <w:r>
+        <w:t xml:space="preserve">Schumacher (1973)</w:t>
+      </w:r>
+      <w:r>
+        <w:t xml:space="preserve"> </w:t>
+      </w:r>
+      <w:r>
+        <w:t xml:space="preserve">e Transferência Dialogada</w:t>
+      </w:r>
+      <w:r>
+        <w:t xml:space="preserve"> </w:t>
+      </w:r>
+      <w:r>
+        <w:t xml:space="preserve">Freire (1971)</w:t>
+      </w:r>
+      <w:r>
+        <w:t xml:space="preserve">, conhecimento tecnológico é mais legítimo e sustentável quando co-construído com comunidades, respeitando saberes locais e autonomia decisória.</w:t>
       </w:r>
     </w:p>
     <w:p>
@@ -6205,19 +6489,45 @@
           <w:b/>
           <w:bCs/>
         </w:rPr>
-        <w:t xml:space="preserve">Sétimo, ecossistema de análise laboratorial deve ser fortalecido como infraestrutura importante para implementação de ML em IGs</w:t>
-      </w:r>
-      <w:r>
-        <w:t xml:space="preserve">. Implementação de modelos de ML para certificação geográfica demanda infraestrutura de laboratórios calibrados, equipamentos padronizados e protocolos harmonizados de análise instrumental. Brasil dispõe de laboratórios bem equipados em universidades federais, institutos de pesquisa (Embrapa, institutos estaduais), e empresas privadas de análise. Contudo, redes de colaboração institucionalizadas, protocolos metodológicos compatibilizados entre laboratórios, compartilhamento de dados brutos e sistemas de garantia de qualidade inter-laboratorial são ainda incipientes. A consolidação de rede nacional de laboratórios certificados para análise de IGs, aliada a protocolos de qualidade harmonizados e rastreabilidade de dados, constituiria pré-requisito necessário para implementação confiável e legalmente defensável de ML em sistemas de certificação</w:t>
-      </w:r>
-      <w:r>
-        <w:t xml:space="preserve"> </w:t>
-      </w:r>
-      <w:r>
-        <w:t xml:space="preserve">(MAPA, 2020)</w:t>
-      </w:r>
-      <w:r>
-        <w:t xml:space="preserve">. Conforme recomendações do Manual de Oslo (OCDE/Eurostat, 2018), atividades de inovação transcendem P&amp;D pura, englobando aquisição de equipamentos, treinamento, design metodológico, e transferência de conhecimento. A valoração de intangíveis associados a essa infraestrutura (know-how em protocolos, expertise técnica, dados acumulados) deveria ser incorporada em análises de investimento público e em modelos de financiamento de longo prazo para IGs.</w:t>
+        <w:t xml:space="preserve">Sexto, a Lei Paul Singer (Lei nº 15.068/2024) e a Política Nacional de Economia Solidária (PNES) abrem nova dimensão para implementação de IGs através de Empreendimentos Econômicos Solidários (EES) de base tecnológica</w:t>
+      </w:r>
+      <w:r>
+        <w:t xml:space="preserve">. A Lei reconhece modelos produtivos alternativos baseados em princípios de autogestão, propriedade coletiva, democracia decisória e distribuição equitativa de resultados</w:t>
+      </w:r>
+      <w:r>
+        <w:t xml:space="preserve"> </w:t>
+      </w:r>
+      <w:r>
+        <w:t xml:space="preserve">(Brasil, 2024)</w:t>
+      </w:r>
+      <w:r>
+        <w:t xml:space="preserve">. Para sistemas de IGs, isto significa potencial estratégico de criar certificação geográfica operacionalizada através de empreendimentos solidários especializados em ML e análise computacional, estruturados como cooperativas ou associações de produtores e técnicos. Esta abordagem alinha-se a perspectiva do Estado Empreendedor proposta por</w:t>
+      </w:r>
+      <w:r>
+        <w:t xml:space="preserve"> </w:t>
+      </w:r>
+      <w:r>
+        <w:t xml:space="preserve">Mazzucato (2013)</w:t>
+      </w:r>
+      <w:r>
+        <w:t xml:space="preserve">, que argumenta que inovação tecnológica frequentemente depende de financiamento público e coordenação estatal de projetos de alto risco e elevado impacto social. No contexto de IGs, Estado Empreendedor poderia financiar desenvolvimento de infraestrutura compartilhada (laboratórios certificados, plataformas computacionais de análise) operacionalizada através de EES, garantindo que captura de valor beneficie territórios e comunidades produtivas, não apenas empresas privadas.</w:t>
+      </w:r>
+    </w:p>
+    <w:p>
+      <w:pPr>
+        <w:pStyle w:val="Corpodetexto"/>
+      </w:pPr>
+      <w:r>
+        <w:t xml:space="preserve">Ainda, a Lei nº 15.068/2024 (Lei Paul Singer)</w:t>
+      </w:r>
+      <w:r>
+        <w:t xml:space="preserve"> </w:t>
+      </w:r>
+      <w:r>
+        <w:t xml:space="preserve">(Brasil, 2024)</w:t>
+      </w:r>
+      <w:r>
+        <w:t xml:space="preserve">, que regulamenta os empreendimentos econômicos solidários, oferece arcabouço legal e institucional para que NITs priorizem transferência de expertise em aprendizado de máquina para empreendimentos de economia solidária, possibilitando operacionalização de certificação e valoração de indicações geográficas sob regime de propriedade coletiva e benefício distribuído.</w:t>
       </w:r>
     </w:p>
     <w:p>
@@ -6229,10 +6539,19 @@
           <w:b/>
           <w:bCs/>
         </w:rPr>
-        <w:t xml:space="preserve">Oitavo, questões de governança de dados e propriedade intelectual computacional demandam esclarecimento regulatório</w:t>
-      </w:r>
-      <w:r>
-        <w:t xml:space="preserve">. Quando modelos de ML são desenvolvidos com dados de produtores/comunidades (amostras, perfis químicos, informações de origem), surge questão importante: quem possui direitos sobre modelos resultantes? Como garantir que comunidades produtivas são justamente compensadas quando algoritmos baseados em seus dados geram valor comercial? Frameworks emergentes de data governance e benefício compartilhado começam a endereçar estas questões, mas no Brasil carecem de consolidação regulatória. A Lei de Proteção de Dados Pessoais e a Lei Geral de Propriedade Industrial carecem de clareza sobre direitos de compartilhamento de dados territoriais/comunitários para desenvolvimento de ML. Recomenda-se desenvolvimento de protocolos específicos para IGs que garantam consentimento informado de produtores, documentação clara de direitos de PI computacional, mecanismos de repartição equitativa de benefícios derivados de comercialização de modelos, e acesso contínuo de comunidades produtivas a ferramentas de certificação desenvolvidas com seus dados.</w:t>
+        <w:t xml:space="preserve">Sétimo, ecossistema de análise laboratorial deve ser fortalecido como infraestrutura importante para implementação de ML em IGs</w:t>
+      </w:r>
+      <w:r>
+        <w:t xml:space="preserve">. Implementação de modelos de ML para certificação geográfica demanda infraestrutura de laboratórios calibrados, equipamentos padronizados e protocolos harmonizados de análise instrumental. Brasil dispõe de laboratórios bem equipados em universidades federais, institutos de pesquisa (Embrapa, institutos estaduais), e empresas privadas de análise. Contudo, redes de colaboração institucionalizadas, protocolos metodológicos compatibilizados entre laboratórios, compartilhamento de dados brutos e sistemas de garantia de qualidade inter-laboratorial são ainda incipientes. A consolidação de rede nacional de laboratórios certificados para análise de IGs, aliada a protocolos de qualidade harmonizados e rastreabilidade de dados, constituiria pré-requisito necessário para implementação confiável e legalmente defensável de ML em sistemas de certificação</w:t>
+      </w:r>
+      <w:r>
+        <w:t xml:space="preserve"> </w:t>
+      </w:r>
+      <w:r>
+        <w:t xml:space="preserve">(MAPA, 2020)</w:t>
+      </w:r>
+      <w:r>
+        <w:t xml:space="preserve">.</w:t>
       </w:r>
     </w:p>
     <w:p>
@@ -6244,101 +6563,10 @@
           <w:b/>
           <w:bCs/>
         </w:rPr>
-        <w:t xml:space="preserve">Implicações finais para trajetória de implementação: modelo integrado proposto</w:t>
-      </w:r>
-      <w:r>
-        <w:t xml:space="preserve">. Para maximizar probabilidade de sucesso de implementação de ML em sistemas de IGs brasileiros, recomenda-se modelo integrado que articule: (1)</w:t>
-      </w:r>
-      <w:r>
-        <w:t xml:space="preserve"> </w:t>
-      </w:r>
-      <w:r>
-        <w:rPr>
-          <w:b/>
-          <w:bCs/>
-        </w:rPr>
-        <w:t xml:space="preserve">Validação Científica Rigorosa</w:t>
-      </w:r>
-      <w:r>
-        <w:t xml:space="preserve">: testes externos em múltiplas regiões, análise de incerteza, comparação com métodos tradicionais de certificação; (2)</w:t>
-      </w:r>
-      <w:r>
-        <w:t xml:space="preserve"> </w:t>
-      </w:r>
-      <w:r>
-        <w:rPr>
-          <w:b/>
-          <w:bCs/>
-        </w:rPr>
-        <w:t xml:space="preserve">Interpretabilidade Obrigatória</w:t>
-      </w:r>
-      <w:r>
-        <w:t xml:space="preserve">: modelos devem explicar quais assinaturas territoriais/marcadores geográficos fundamentam classificações; (3)</w:t>
-      </w:r>
-      <w:r>
-        <w:t xml:space="preserve"> </w:t>
-      </w:r>
-      <w:r>
-        <w:rPr>
-          <w:b/>
-          <w:bCs/>
-        </w:rPr>
-        <w:t xml:space="preserve">Pesquisa Territorialmente Enraizada</w:t>
-      </w:r>
-      <w:r>
-        <w:t xml:space="preserve">: desenvolvimento de modelos especializados para IGs brasileiras específicas, integrando conhecimento técnico com prático; (4)</w:t>
-      </w:r>
-      <w:r>
-        <w:t xml:space="preserve"> </w:t>
-      </w:r>
-      <w:r>
-        <w:rPr>
-          <w:b/>
-          <w:bCs/>
-        </w:rPr>
-        <w:t xml:space="preserve">Governança Participativa</w:t>
-      </w:r>
-      <w:r>
-        <w:t xml:space="preserve">: envolvimento de produtores, agências certificadoras, NITs e agências governamentais na co-construção de modelos e decisão sobre implementação; (5)</w:t>
-      </w:r>
-      <w:r>
-        <w:t xml:space="preserve"> </w:t>
-      </w:r>
-      <w:r>
-        <w:rPr>
-          <w:b/>
-          <w:bCs/>
-        </w:rPr>
-        <w:t xml:space="preserve">Modelo Econômico Inclusivo</w:t>
-      </w:r>
-      <w:r>
-        <w:t xml:space="preserve">: priorizando transferência de tecnologia para EES e cooperativas produtoras, conforme Lei Paul Singer, garantindo captura distribuída de valor; (6)</w:t>
-      </w:r>
-      <w:r>
-        <w:t xml:space="preserve"> </w:t>
-      </w:r>
-      <w:r>
-        <w:rPr>
-          <w:b/>
-          <w:bCs/>
-        </w:rPr>
-        <w:t xml:space="preserve">Infraestrutura Compartilhada</w:t>
-      </w:r>
-      <w:r>
-        <w:t xml:space="preserve">: consolidação de rede nacional de laboratórios com protocolos harmonizados; (7)</w:t>
-      </w:r>
-      <w:r>
-        <w:t xml:space="preserve"> </w:t>
-      </w:r>
-      <w:r>
-        <w:rPr>
-          <w:b/>
-          <w:bCs/>
-        </w:rPr>
-        <w:t xml:space="preserve">Governança de Dados Transparente</w:t>
-      </w:r>
-      <w:r>
-        <w:t xml:space="preserve">: documentação clara de direitos de propriedade intelectual computacional, mecanismos de benefício compartilhado, acesso contínuo a ferramentas. Este modelo integrado reconhece que IGs são, fundamentalmente, instrumentos de desenvolvimento territorial e proteção de conhecimento comunitário, não meramente ferramentas comerciais. Sua implementação com ML deve refletir e reforçar este mandato social, garantindo que inovação computacional beneficie titulares legais de IGs e comunidades produtivas que as fundamentam.</w:t>
+        <w:t xml:space="preserve">Oitavo, questões de governança de dados e propriedade intelectual computacional demandam esclarecimento regulatório</w:t>
+      </w:r>
+      <w:r>
+        <w:t xml:space="preserve">. Quando modelos de ML são desenvolvidos com dados de produtores/comunidades (amostras, perfis químicos, informações de origem), surge questão importante: quem possui direitos sobre modelos resultantes? Como garantir que comunidades produtivas são justamente compensadas quando algoritmos baseados em seus dados geram valor comercial? Frameworks emergentes de data governance e benefício compartilhado começam a endereçar estas questões, mas no Brasil carecem de consolidação regulatória. A Lei de Proteção de Dados Pessoais e a Lei Geral de Propriedade Industrial carecem de clareza sobre direitos de compartilhamento de dados territoriais/comunitários para desenvolvimento de ML. Recomenda-se desenvolvimento de protocolos específicos para IGs que garantam consentimento informado de produtores, documentação clara de direitos de PI computacional, mecanismos de repartição equitativa de benefícios derivados de comercialização de modelos, e acesso contínuo de comunidades produtivas a ferramentas de certificação desenvolvidas com seus dados.</w:t>
       </w:r>
     </w:p>
     <w:bookmarkEnd w:id="48"/>
@@ -6359,9 +6587,113 @@
       <w:r>
         <w:t xml:space="preserve">Esta revisão apresenta o papel do ML em IGs, propondo diretrizes para implementação prática e pesquisa futura. Recomenda-se o desenvolvimento de frameworks que combinem ML com geotecnologias para os sistemas de certificação geográfica.</w:t>
       </w:r>
+      <w:r>
+        <w:t xml:space="preserve"> </w:t>
+      </w:r>
+      <w:r>
+        <w:rPr>
+          <w:b/>
+          <w:bCs/>
+        </w:rPr>
+        <w:t xml:space="preserve">Implicações finais para trajetória de implementação: modelo integrado proposto</w:t>
+      </w:r>
+      <w:r>
+        <w:t xml:space="preserve">. Para maximizar probabilidade de sucesso de implementação de ML em sistemas de IGs brasileiros, recomenda-se modelo integrado que articule: (1)</w:t>
+      </w:r>
+      <w:r>
+        <w:t xml:space="preserve"> </w:t>
+      </w:r>
+      <w:r>
+        <w:rPr>
+          <w:b/>
+          <w:bCs/>
+        </w:rPr>
+        <w:t xml:space="preserve">Validação Científica Rigorosa</w:t>
+      </w:r>
+      <w:r>
+        <w:t xml:space="preserve">: testes externos em múltiplas regiões, análise de incerteza, comparação com métodos tradicionais de certificação; (2)</w:t>
+      </w:r>
+      <w:r>
+        <w:t xml:space="preserve"> </w:t>
+      </w:r>
+      <w:r>
+        <w:rPr>
+          <w:b/>
+          <w:bCs/>
+        </w:rPr>
+        <w:t xml:space="preserve">Interpretabilidade Obrigatória</w:t>
+      </w:r>
+      <w:r>
+        <w:t xml:space="preserve">: modelos devem explicar quais assinaturas territoriais/marcadores geográficos fundamentam classificações; (3)</w:t>
+      </w:r>
+      <w:r>
+        <w:t xml:space="preserve"> </w:t>
+      </w:r>
+      <w:r>
+        <w:rPr>
+          <w:b/>
+          <w:bCs/>
+        </w:rPr>
+        <w:t xml:space="preserve">Pesquisa Territorialmente Enraizada</w:t>
+      </w:r>
+      <w:r>
+        <w:t xml:space="preserve">: desenvolvimento de modelos especializados para IGs brasileiras específicas, integrando conhecimento técnico com prático; (4)</w:t>
+      </w:r>
+      <w:r>
+        <w:t xml:space="preserve"> </w:t>
+      </w:r>
+      <w:r>
+        <w:rPr>
+          <w:b/>
+          <w:bCs/>
+        </w:rPr>
+        <w:t xml:space="preserve">Governança Participativa</w:t>
+      </w:r>
+      <w:r>
+        <w:t xml:space="preserve">: envolvimento de produtores, agências certificadoras, NITs e agências governamentais na co-construção de modelos e decisão sobre implementação; (5)</w:t>
+      </w:r>
+      <w:r>
+        <w:t xml:space="preserve"> </w:t>
+      </w:r>
+      <w:r>
+        <w:rPr>
+          <w:b/>
+          <w:bCs/>
+        </w:rPr>
+        <w:t xml:space="preserve">Modelo Econômico Inclusivo</w:t>
+      </w:r>
+      <w:r>
+        <w:t xml:space="preserve">: priorizando transferência de tecnologia para EES e cooperativas produtoras, conforme Lei Paul Singer, garantindo captura distribuída de valor; (6)</w:t>
+      </w:r>
+      <w:r>
+        <w:t xml:space="preserve"> </w:t>
+      </w:r>
+      <w:r>
+        <w:rPr>
+          <w:b/>
+          <w:bCs/>
+        </w:rPr>
+        <w:t xml:space="preserve">Infraestrutura Compartilhada</w:t>
+      </w:r>
+      <w:r>
+        <w:t xml:space="preserve">: consolidação de rede nacional de laboratórios com protocolos harmonizados; (7)</w:t>
+      </w:r>
+      <w:r>
+        <w:t xml:space="preserve"> </w:t>
+      </w:r>
+      <w:r>
+        <w:rPr>
+          <w:b/>
+          <w:bCs/>
+        </w:rPr>
+        <w:t xml:space="preserve">Governança de Dados Transparente</w:t>
+      </w:r>
+      <w:r>
+        <w:t xml:space="preserve">: documentação clara de direitos de propriedade intelectual computacional, mecanismos de benefício compartilhado, acesso contínuo a ferramentas. Este modelo integrado reconhece que IGs são, fundamentalmente, instrumentos de desenvolvimento territorial e proteção de conhecimento comunitário, não meramente ferramentas comerciais. Sua implementação com ML deve refletir e reforçar este mandato social, garantindo que inovação computacional beneficie titulares legais de IGs e comunidades produtivas que as fundamentam.</w:t>
+      </w:r>
     </w:p>
     <w:bookmarkEnd w:id="50"/>
-    <w:bookmarkStart w:id="158" w:name="referências"/>
+    <w:bookmarkStart w:id="172" w:name="referências"/>
     <w:p>
       <w:pPr>
         <w:pStyle w:val="Ttulo1"/>
@@ -6370,7 +6702,7 @@
         <w:t xml:space="preserve">Referências</w:t>
       </w:r>
     </w:p>
-    <w:bookmarkStart w:id="157" w:name="refs"/>
+    <w:bookmarkStart w:id="171" w:name="refs"/>
     <w:bookmarkStart w:id="52" w:name="ref-acquarelli2021"/>
     <w:p>
       <w:pPr>
@@ -6649,7 +6981,7 @@
         <w:t xml:space="preserve">Lei nº 15.068, de 23 de dezembro de 2024. Lei Paul Singer - Dispõe sobre Empreendimentos Econômicos Solidários</w:t>
       </w:r>
       <w:r>
-        <w:t xml:space="preserve">. Presidência da República.</w:t>
+        <w:t xml:space="preserve">.</w:t>
       </w:r>
       <w:r>
         <w:t xml:space="preserve"> </w:t>
@@ -6839,13 +7171,16 @@
       </w:hyperlink>
     </w:p>
     <w:bookmarkEnd w:id="73"/>
-    <w:bookmarkStart w:id="75" w:name="ref-Fonzo2015"/>
+    <w:bookmarkStart w:id="75" w:name="ref-Feng2025"/>
     <w:p>
       <w:pPr>
         <w:pStyle w:val="Bibliografia"/>
       </w:pPr>
       <w:r>
-        <w:t xml:space="preserve">Fonzo, A. D., &amp; Russo, C. (2015). Designing geographical indication institutions when stakeholders’ incentives are not perfectly aligned.</w:t>
+        <w:t xml:space="preserve">Feng, Y. et al.</w:t>
+      </w:r>
+      <w:r>
+        <w:t xml:space="preserve"> (2025). Application of spectroscopic technology with machine learning in Chinese herbs from seeds to medicinal materials: The case of genus Paris.</w:t>
       </w:r>
       <w:r>
         <w:t xml:space="preserve"> </w:t>
@@ -6855,6 +7190,40 @@
           <w:i/>
           <w:iCs/>
         </w:rPr>
+        <w:t xml:space="preserve">JPA</w:t>
+      </w:r>
+      <w:r>
+        <w:t xml:space="preserve">.</w:t>
+      </w:r>
+      <w:r>
+        <w:t xml:space="preserve"> </w:t>
+      </w:r>
+      <w:hyperlink r:id="rId74">
+        <w:r>
+          <w:rPr>
+            <w:rStyle w:val="Hyperlink"/>
+          </w:rPr>
+          <w:t xml:space="preserve">https://doi.org/10.1016/j.jpa.2025.xxxxxx</w:t>
+        </w:r>
+      </w:hyperlink>
+    </w:p>
+    <w:bookmarkEnd w:id="75"/>
+    <w:bookmarkStart w:id="77" w:name="ref-Fonzo2015"/>
+    <w:p>
+      <w:pPr>
+        <w:pStyle w:val="Bibliografia"/>
+      </w:pPr>
+      <w:r>
+        <w:t xml:space="preserve">Fonzo, A. D., &amp; Russo, C. (2015). Designing geographical indication institutions when stakeholders’ incentives are not perfectly aligned.</w:t>
+      </w:r>
+      <w:r>
+        <w:t xml:space="preserve"> </w:t>
+      </w:r>
+      <w:r>
+        <w:rPr>
+          <w:i/>
+          <w:iCs/>
+        </w:rPr>
         <w:t xml:space="preserve">British Food Journal</w:t>
       </w:r>
       <w:r>
@@ -6863,7 +7232,7 @@
       <w:r>
         <w:t xml:space="preserve"> </w:t>
       </w:r>
-      <w:hyperlink r:id="rId74">
+      <w:hyperlink r:id="rId76">
         <w:r>
           <w:rPr>
             <w:rStyle w:val="Hyperlink"/>
@@ -6872,14 +7241,14 @@
         </w:r>
       </w:hyperlink>
     </w:p>
-    <w:bookmarkEnd w:id="75"/>
-    <w:bookmarkStart w:id="77" w:name="ref-Frigerio2024"/>
+    <w:bookmarkEnd w:id="77"/>
+    <w:bookmarkStart w:id="78" w:name="ref-Freire1971"/>
     <w:p>
       <w:pPr>
         <w:pStyle w:val="Bibliografia"/>
       </w:pPr>
       <w:r>
-        <w:t xml:space="preserve">Frigerio, J., &amp; Campone, L. (2024). Convergent technologies to tackle challenges of modern food authentication.</w:t>
+        <w:t xml:space="preserve">Freire, P. (1971).</w:t>
       </w:r>
       <w:r>
         <w:t xml:space="preserve"> </w:t>
@@ -6889,10 +7258,20 @@
           <w:i/>
           <w:iCs/>
         </w:rPr>
-        <w:t xml:space="preserve">Heliyon</w:t>
-      </w:r>
-      <w:r>
-        <w:t xml:space="preserve">,</w:t>
+        <w:t xml:space="preserve">Extension or Communication?</w:t>
+      </w:r>
+      <w:r>
+        <w:t xml:space="preserve"> Seabury Press.</w:t>
+      </w:r>
+    </w:p>
+    <w:bookmarkEnd w:id="78"/>
+    <w:bookmarkStart w:id="80" w:name="ref-Frigerio2024"/>
+    <w:p>
+      <w:pPr>
+        <w:pStyle w:val="Bibliografia"/>
+      </w:pPr>
+      <w:r>
+        <w:t xml:space="preserve">Frigerio, J., &amp; Campone, L. (2024). Convergent technologies to tackle challenges of modern food authentication.</w:t>
       </w:r>
       <w:r>
         <w:t xml:space="preserve"> </w:t>
@@ -6902,6 +7281,19 @@
           <w:i/>
           <w:iCs/>
         </w:rPr>
+        <w:t xml:space="preserve">Heliyon</w:t>
+      </w:r>
+      <w:r>
+        <w:t xml:space="preserve">,</w:t>
+      </w:r>
+      <w:r>
+        <w:t xml:space="preserve"> </w:t>
+      </w:r>
+      <w:r>
+        <w:rPr>
+          <w:i/>
+          <w:iCs/>
+        </w:rPr>
         <w:t xml:space="preserve">10</w:t>
       </w:r>
       <w:r>
@@ -6910,7 +7302,7 @@
       <w:r>
         <w:t xml:space="preserve"> </w:t>
       </w:r>
-      <w:hyperlink r:id="rId76">
+      <w:hyperlink r:id="rId79">
         <w:r>
           <w:rPr>
             <w:rStyle w:val="Hyperlink"/>
@@ -6919,8 +7311,8 @@
         </w:r>
       </w:hyperlink>
     </w:p>
-    <w:bookmarkEnd w:id="77"/>
-    <w:bookmarkStart w:id="79" w:name="ref-GoncalvesMaduro2020"/>
+    <w:bookmarkEnd w:id="80"/>
+    <w:bookmarkStart w:id="82" w:name="ref-GoncalvesMaduro2020"/>
     <w:p>
       <w:pPr>
         <w:pStyle w:val="Bibliografia"/>
@@ -6957,7 +7349,7 @@
       <w:r>
         <w:t xml:space="preserve"> </w:t>
       </w:r>
-      <w:hyperlink r:id="rId78">
+      <w:hyperlink r:id="rId81">
         <w:r>
           <w:rPr>
             <w:rStyle w:val="Hyperlink"/>
@@ -6966,14 +7358,14 @@
         </w:r>
       </w:hyperlink>
     </w:p>
-    <w:bookmarkEnd w:id="79"/>
-    <w:bookmarkStart w:id="80" w:name="ref-Goodfellow2016"/>
+    <w:bookmarkEnd w:id="82"/>
+    <w:bookmarkStart w:id="84" w:name="ref-Gong2023"/>
     <w:p>
       <w:pPr>
         <w:pStyle w:val="Bibliografia"/>
       </w:pPr>
       <w:r>
-        <w:t xml:space="preserve">Goodfellow, I., Bengio, Y., &amp; Courville, A. (2016).</w:t>
+        <w:t xml:space="preserve">Gong, S., Liu, J., Liu, Y., Zhu, Y., Zeng, C., Peng, C., Guo, Y., &amp; Guo, L. (2023). A mid-infrared spectroscopy-random forest system for the origin tracing of Chinese geographical indication Aconiti Lateralis Radix Praeparata [Article].</w:t>
       </w:r>
       <w:r>
         <w:t xml:space="preserve"> </w:t>
@@ -6983,20 +7375,10 @@
           <w:i/>
           <w:iCs/>
         </w:rPr>
-        <w:t xml:space="preserve">Deep Learning</w:t>
-      </w:r>
-      <w:r>
-        <w:t xml:space="preserve">. MIT Press.</w:t>
-      </w:r>
-    </w:p>
-    <w:bookmarkEnd w:id="80"/>
-    <w:bookmarkStart w:id="81" w:name="ref-Huera-Lucero2025"/>
-    <w:p>
-      <w:pPr>
-        <w:pStyle w:val="Bibliografia"/>
-      </w:pPr>
-      <w:r>
-        <w:t xml:space="preserve">Huera-Lucero, D., García-López, P., &amp; Fernández-Ruiz, J. (2025). Etnotecnología: integración de conocimiento tradicional y análisis computacional en certificación geográfica.</w:t>
+        <w:t xml:space="preserve">Spectrochimica Acta - Part A: Molecular and Biomolecular Spectroscopy</w:t>
+      </w:r>
+      <w:r>
+        <w:t xml:space="preserve">,</w:t>
       </w:r>
       <w:r>
         <w:t xml:space="preserve"> </w:t>
@@ -7006,10 +7388,31 @@
           <w:i/>
           <w:iCs/>
         </w:rPr>
-        <w:t xml:space="preserve">Revista Latinoamericana de Etnología</w:t>
-      </w:r>
-      <w:r>
-        <w:t xml:space="preserve">,</w:t>
+        <w:t xml:space="preserve">292</w:t>
+      </w:r>
+      <w:r>
+        <w:t xml:space="preserve">.</w:t>
+      </w:r>
+      <w:r>
+        <w:t xml:space="preserve"> </w:t>
+      </w:r>
+      <w:hyperlink r:id="rId83">
+        <w:r>
+          <w:rPr>
+            <w:rStyle w:val="Hyperlink"/>
+          </w:rPr>
+          <w:t xml:space="preserve">https://doi.org/10.1016/j.saa.2023.122394</w:t>
+        </w:r>
+      </w:hyperlink>
+    </w:p>
+    <w:bookmarkEnd w:id="84"/>
+    <w:bookmarkStart w:id="85" w:name="ref-Goodfellow2016"/>
+    <w:p>
+      <w:pPr>
+        <w:pStyle w:val="Bibliografia"/>
+      </w:pPr>
+      <w:r>
+        <w:t xml:space="preserve">Goodfellow, I., Bengio, Y., &amp; Courville, A. (2016).</w:t>
       </w:r>
       <w:r>
         <w:t xml:space="preserve"> </w:t>
@@ -7019,20 +7422,20 @@
           <w:i/>
           <w:iCs/>
         </w:rPr>
-        <w:t xml:space="preserve">35</w:t>
-      </w:r>
-      <w:r>
-        <w:t xml:space="preserve">(1), 78–95.</w:t>
-      </w:r>
-    </w:p>
-    <w:bookmarkEnd w:id="81"/>
-    <w:bookmarkStart w:id="83" w:name="ref-Iranzad2025"/>
+        <w:t xml:space="preserve">Deep Learning</w:t>
+      </w:r>
+      <w:r>
+        <w:t xml:space="preserve">. MIT Press.</w:t>
+      </w:r>
+    </w:p>
+    <w:bookmarkEnd w:id="85"/>
+    <w:bookmarkStart w:id="87" w:name="ref-Hu2024"/>
     <w:p>
       <w:pPr>
         <w:pStyle w:val="Bibliografia"/>
       </w:pPr>
       <w:r>
-        <w:t xml:space="preserve">Iranzad, R., &amp; Liu, X. (2025). A review of random forest-based feature selection methods for data science education and applications.</w:t>
+        <w:t xml:space="preserve">Hu, X., Lu, L., Li, S., Zhang, W., He, Y., &amp; Chen, M. (2024). Comparison of appearance quality, cooking quality, and nutritional quality of geographical indication rice and their application in geographical indication discrimination [Article].</w:t>
       </w:r>
       <w:r>
         <w:t xml:space="preserve"> </w:t>
@@ -7042,7 +7445,7 @@
           <w:i/>
           <w:iCs/>
         </w:rPr>
-        <w:t xml:space="preserve">International Journal of Data Science and Analytics</w:t>
+        <w:t xml:space="preserve">Journal of Food Composition and Analysis</w:t>
       </w:r>
       <w:r>
         <w:t xml:space="preserve">,</w:t>
@@ -7055,6 +7458,136 @@
           <w:i/>
           <w:iCs/>
         </w:rPr>
+        <w:t xml:space="preserve">135</w:t>
+      </w:r>
+      <w:r>
+        <w:t xml:space="preserve">.</w:t>
+      </w:r>
+      <w:r>
+        <w:t xml:space="preserve"> </w:t>
+      </w:r>
+      <w:hyperlink r:id="rId86">
+        <w:r>
+          <w:rPr>
+            <w:rStyle w:val="Hyperlink"/>
+          </w:rPr>
+          <w:t xml:space="preserve">https://doi.org/10.1016/j.jfca.2024.106668</w:t>
+        </w:r>
+      </w:hyperlink>
+    </w:p>
+    <w:bookmarkEnd w:id="87"/>
+    <w:bookmarkStart w:id="88" w:name="ref-Huera-Lucero2025"/>
+    <w:p>
+      <w:pPr>
+        <w:pStyle w:val="Bibliografia"/>
+      </w:pPr>
+      <w:r>
+        <w:t xml:space="preserve">Huera-Lucero, D., García-López, P., &amp; Fernández-Ruiz, J. (2025). Etnotecnología: integración de conocimiento tradicional y análisis computacional en certificación geográfica.</w:t>
+      </w:r>
+      <w:r>
+        <w:t xml:space="preserve"> </w:t>
+      </w:r>
+      <w:r>
+        <w:rPr>
+          <w:i/>
+          <w:iCs/>
+        </w:rPr>
+        <w:t xml:space="preserve">Revista Latinoamericana de Etnología</w:t>
+      </w:r>
+      <w:r>
+        <w:t xml:space="preserve">,</w:t>
+      </w:r>
+      <w:r>
+        <w:t xml:space="preserve"> </w:t>
+      </w:r>
+      <w:r>
+        <w:rPr>
+          <w:i/>
+          <w:iCs/>
+        </w:rPr>
+        <w:t xml:space="preserve">35</w:t>
+      </w:r>
+      <w:r>
+        <w:t xml:space="preserve">(1), 78–95.</w:t>
+      </w:r>
+    </w:p>
+    <w:bookmarkEnd w:id="88"/>
+    <w:bookmarkStart w:id="90" w:name="ref-Ioannidis2023"/>
+    <w:p>
+      <w:pPr>
+        <w:pStyle w:val="Bibliografia"/>
+      </w:pPr>
+      <w:r>
+        <w:t xml:space="preserve">Ioannidis, J. P. A. (2023). In defense of quantitative metrics in researcher assessments.</w:t>
+      </w:r>
+      <w:r>
+        <w:t xml:space="preserve"> </w:t>
+      </w:r>
+      <w:r>
+        <w:rPr>
+          <w:i/>
+          <w:iCs/>
+        </w:rPr>
+        <w:t xml:space="preserve">PLoS Biology</w:t>
+      </w:r>
+      <w:r>
+        <w:t xml:space="preserve">,</w:t>
+      </w:r>
+      <w:r>
+        <w:t xml:space="preserve"> </w:t>
+      </w:r>
+      <w:r>
+        <w:rPr>
+          <w:i/>
+          <w:iCs/>
+        </w:rPr>
+        <w:t xml:space="preserve">21</w:t>
+      </w:r>
+      <w:r>
+        <w:t xml:space="preserve">(12).</w:t>
+      </w:r>
+      <w:r>
+        <w:t xml:space="preserve"> </w:t>
+      </w:r>
+      <w:hyperlink r:id="rId89">
+        <w:r>
+          <w:rPr>
+            <w:rStyle w:val="Hyperlink"/>
+          </w:rPr>
+          <w:t xml:space="preserve">https://doi.org/10.1371/journal.pbio.3002356</w:t>
+        </w:r>
+      </w:hyperlink>
+    </w:p>
+    <w:bookmarkEnd w:id="90"/>
+    <w:bookmarkStart w:id="92" w:name="ref-Iranzad2025"/>
+    <w:p>
+      <w:pPr>
+        <w:pStyle w:val="Bibliografia"/>
+      </w:pPr>
+      <w:r>
+        <w:t xml:space="preserve">Iranzad, R., &amp; Liu, X. (2025). A review of random forest-based feature selection methods for data science education and applications.</w:t>
+      </w:r>
+      <w:r>
+        <w:t xml:space="preserve"> </w:t>
+      </w:r>
+      <w:r>
+        <w:rPr>
+          <w:i/>
+          <w:iCs/>
+        </w:rPr>
+        <w:t xml:space="preserve">International Journal of Data Science and Analytics</w:t>
+      </w:r>
+      <w:r>
+        <w:t xml:space="preserve">,</w:t>
+      </w:r>
+      <w:r>
+        <w:t xml:space="preserve"> </w:t>
+      </w:r>
+      <w:r>
+        <w:rPr>
+          <w:i/>
+          <w:iCs/>
+        </w:rPr>
         <w:t xml:space="preserve">19</w:t>
       </w:r>
       <w:r>
@@ -7063,7 +7596,7 @@
       <w:r>
         <w:t xml:space="preserve"> </w:t>
       </w:r>
-      <w:hyperlink r:id="rId82">
+      <w:hyperlink r:id="rId91">
         <w:r>
           <w:rPr>
             <w:rStyle w:val="Hyperlink"/>
@@ -7072,8 +7605,8 @@
         </w:r>
       </w:hyperlink>
     </w:p>
-    <w:bookmarkEnd w:id="83"/>
-    <w:bookmarkStart w:id="85" w:name="ref-Jiang2025"/>
+    <w:bookmarkEnd w:id="92"/>
+    <w:bookmarkStart w:id="94" w:name="ref-Jiang2025"/>
     <w:p>
       <w:pPr>
         <w:pStyle w:val="Bibliografia"/>
@@ -7110,7 +7643,7 @@
       <w:r>
         <w:t xml:space="preserve"> </w:t>
       </w:r>
-      <w:hyperlink r:id="rId84">
+      <w:hyperlink r:id="rId93">
         <w:r>
           <w:rPr>
             <w:rStyle w:val="Hyperlink"/>
@@ -7119,14 +7652,14 @@
         </w:r>
       </w:hyperlink>
     </w:p>
-    <w:bookmarkEnd w:id="85"/>
-    <w:bookmarkStart w:id="87" w:name="ref-LiJournal2025"/>
+    <w:bookmarkEnd w:id="94"/>
+    <w:bookmarkStart w:id="95" w:name="ref-Kuhn2013"/>
     <w:p>
       <w:pPr>
         <w:pStyle w:val="Bibliografia"/>
       </w:pPr>
       <w:r>
-        <w:t xml:space="preserve">Li, J., Qian, J., Chen, J., &amp; Ruiz-Garcia, L. (2025). Recent advances of machine learning in the geographical origin traceability of food and agro-products: A review.</w:t>
+        <w:t xml:space="preserve">Kuhn, M., &amp; Johnson, K. (2013).</w:t>
       </w:r>
       <w:r>
         <w:t xml:space="preserve"> </w:t>
@@ -7136,10 +7669,20 @@
           <w:i/>
           <w:iCs/>
         </w:rPr>
-        <w:t xml:space="preserve">Comprehensive Reviews in Food Science and Food Safety</w:t>
-      </w:r>
-      <w:r>
-        <w:t xml:space="preserve">,</w:t>
+        <w:t xml:space="preserve">Applied Predictive Modeling</w:t>
+      </w:r>
+      <w:r>
+        <w:t xml:space="preserve">. Springer.</w:t>
+      </w:r>
+    </w:p>
+    <w:bookmarkEnd w:id="95"/>
+    <w:bookmarkStart w:id="97" w:name="ref-LiJournal2025"/>
+    <w:p>
+      <w:pPr>
+        <w:pStyle w:val="Bibliografia"/>
+      </w:pPr>
+      <w:r>
+        <w:t xml:space="preserve">Li, J., Qian, J., Chen, J., &amp; Ruiz-Garcia, L. (2025). Recent advances of machine learning in the geographical origin traceability of food and agro-products: A review.</w:t>
       </w:r>
       <w:r>
         <w:t xml:space="preserve"> </w:t>
@@ -7149,6 +7692,19 @@
           <w:i/>
           <w:iCs/>
         </w:rPr>
+        <w:t xml:space="preserve">Comprehensive Reviews in Food Science and Food Safety</w:t>
+      </w:r>
+      <w:r>
+        <w:t xml:space="preserve">,</w:t>
+      </w:r>
+      <w:r>
+        <w:t xml:space="preserve"> </w:t>
+      </w:r>
+      <w:r>
+        <w:rPr>
+          <w:i/>
+          <w:iCs/>
+        </w:rPr>
         <w:t xml:space="preserve">24</w:t>
       </w:r>
       <w:r>
@@ -7157,7 +7713,7 @@
       <w:r>
         <w:t xml:space="preserve"> </w:t>
       </w:r>
-      <w:hyperlink r:id="rId86">
+      <w:hyperlink r:id="rId96">
         <w:r>
           <w:rPr>
             <w:rStyle w:val="Hyperlink"/>
@@ -7166,8 +7722,8 @@
         </w:r>
       </w:hyperlink>
     </w:p>
-    <w:bookmarkEnd w:id="87"/>
-    <w:bookmarkStart w:id="89" w:name="ref-Li2025"/>
+    <w:bookmarkEnd w:id="97"/>
+    <w:bookmarkStart w:id="99" w:name="ref-Li2025"/>
     <w:p>
       <w:pPr>
         <w:pStyle w:val="Bibliografia"/>
@@ -7204,7 +7760,7 @@
       <w:r>
         <w:t xml:space="preserve"> </w:t>
       </w:r>
-      <w:hyperlink r:id="rId88">
+      <w:hyperlink r:id="rId98">
         <w:r>
           <w:rPr>
             <w:rStyle w:val="Hyperlink"/>
@@ -7213,8 +7769,8 @@
         </w:r>
       </w:hyperlink>
     </w:p>
-    <w:bookmarkEnd w:id="89"/>
-    <w:bookmarkStart w:id="90" w:name="ref-Locatelli2008"/>
+    <w:bookmarkEnd w:id="99"/>
+    <w:bookmarkStart w:id="100" w:name="ref-Locatelli2008"/>
     <w:p>
       <w:pPr>
         <w:pStyle w:val="Bibliografia"/>
@@ -7236,8 +7792,8 @@
         <w:t xml:space="preserve">. Editora Juruá.</w:t>
       </w:r>
     </w:p>
-    <w:bookmarkEnd w:id="90"/>
-    <w:bookmarkStart w:id="92" w:name="ref-longo2021"/>
+    <w:bookmarkEnd w:id="100"/>
+    <w:bookmarkStart w:id="102" w:name="ref-longo2021"/>
     <w:p>
       <w:pPr>
         <w:pStyle w:val="Bibliografia"/>
@@ -7274,7 +7830,7 @@
       <w:r>
         <w:t xml:space="preserve"> </w:t>
       </w:r>
-      <w:hyperlink r:id="rId91">
+      <w:hyperlink r:id="rId101">
         <w:r>
           <w:rPr>
             <w:rStyle w:val="Hyperlink"/>
@@ -7283,8 +7839,8 @@
         </w:r>
       </w:hyperlink>
     </w:p>
-    <w:bookmarkEnd w:id="92"/>
-    <w:bookmarkStart w:id="94" w:name="ref-Loureiro2002"/>
+    <w:bookmarkEnd w:id="102"/>
+    <w:bookmarkStart w:id="104" w:name="ref-Loureiro2002"/>
     <w:p>
       <w:pPr>
         <w:pStyle w:val="Bibliografia"/>
@@ -7321,7 +7877,7 @@
       <w:r>
         <w:t xml:space="preserve"> </w:t>
       </w:r>
-      <w:hyperlink r:id="rId93">
+      <w:hyperlink r:id="rId103">
         <w:r>
           <w:rPr>
             <w:rStyle w:val="Hyperlink"/>
@@ -7330,8 +7886,8 @@
         </w:r>
       </w:hyperlink>
     </w:p>
-    <w:bookmarkEnd w:id="94"/>
-    <w:bookmarkStart w:id="96" w:name="ref-Loyal2022"/>
+    <w:bookmarkEnd w:id="104"/>
+    <w:bookmarkStart w:id="106" w:name="ref-Loyal2022"/>
     <w:p>
       <w:pPr>
         <w:pStyle w:val="Bibliografia"/>
@@ -7377,7 +7933,7 @@
       <w:r>
         <w:t xml:space="preserve"> </w:t>
       </w:r>
-      <w:hyperlink r:id="rId95">
+      <w:hyperlink r:id="rId105">
         <w:r>
           <w:rPr>
             <w:rStyle w:val="Hyperlink"/>
@@ -7386,8 +7942,8 @@
         </w:r>
       </w:hyperlink>
     </w:p>
-    <w:bookmarkEnd w:id="96"/>
-    <w:bookmarkStart w:id="98" w:name="ref-Luan2020"/>
+    <w:bookmarkEnd w:id="106"/>
+    <w:bookmarkStart w:id="108" w:name="ref-Luan2020"/>
     <w:p>
       <w:pPr>
         <w:pStyle w:val="Bibliografia"/>
@@ -7424,7 +7980,7 @@
       <w:r>
         <w:t xml:space="preserve"> </w:t>
       </w:r>
-      <w:hyperlink r:id="rId97">
+      <w:hyperlink r:id="rId107">
         <w:r>
           <w:rPr>
             <w:rStyle w:val="Hyperlink"/>
@@ -7433,8 +7989,8 @@
         </w:r>
       </w:hyperlink>
     </w:p>
-    <w:bookmarkEnd w:id="98"/>
-    <w:bookmarkStart w:id="99" w:name="ref-Malik2023"/>
+    <w:bookmarkEnd w:id="108"/>
+    <w:bookmarkStart w:id="109" w:name="ref-Malik2023"/>
     <w:p>
       <w:pPr>
         <w:pStyle w:val="Bibliografia"/>
@@ -7469,8 +8025,8 @@
         <w:t xml:space="preserve">(1), 45–58.</w:t>
       </w:r>
     </w:p>
-    <w:bookmarkEnd w:id="99"/>
-    <w:bookmarkStart w:id="101" w:name="ref-MAPA2020"/>
+    <w:bookmarkEnd w:id="109"/>
+    <w:bookmarkStart w:id="111" w:name="ref-MAPA2020"/>
     <w:p>
       <w:pPr>
         <w:pStyle w:val="Bibliografia"/>
@@ -7494,7 +8050,7 @@
       <w:r>
         <w:t xml:space="preserve"> </w:t>
       </w:r>
-      <w:hyperlink r:id="rId100">
+      <w:hyperlink r:id="rId110">
         <w:r>
           <w:rPr>
             <w:rStyle w:val="Hyperlink"/>
@@ -7503,8 +8059,8 @@
         </w:r>
       </w:hyperlink>
     </w:p>
-    <w:bookmarkEnd w:id="101"/>
-    <w:bookmarkStart w:id="103" w:name="ref-Mara2024"/>
+    <w:bookmarkEnd w:id="111"/>
+    <w:bookmarkStart w:id="113" w:name="ref-Mara2024"/>
     <w:p>
       <w:pPr>
         <w:pStyle w:val="Bibliografia"/>
@@ -7541,7 +8097,7 @@
       <w:r>
         <w:t xml:space="preserve"> </w:t>
       </w:r>
-      <w:hyperlink r:id="rId102">
+      <w:hyperlink r:id="rId112">
         <w:r>
           <w:rPr>
             <w:rStyle w:val="Hyperlink"/>
@@ -7550,14 +8106,14 @@
         </w:r>
       </w:hyperlink>
     </w:p>
-    <w:bookmarkEnd w:id="103"/>
-    <w:bookmarkStart w:id="105" w:name="ref-Meena2024"/>
+    <w:bookmarkEnd w:id="113"/>
+    <w:bookmarkStart w:id="114" w:name="ref-Mazzucato2013"/>
     <w:p>
       <w:pPr>
         <w:pStyle w:val="Bibliografia"/>
       </w:pPr>
       <w:r>
-        <w:t xml:space="preserve">Meena, D., Chakraborty, S., &amp; Mitra, J. (2024). Geographical Origin Identification of Red Chili Powder Using NIR Spectroscopy Combined with SIMCA and Machine Learning Algorithms [Article].</w:t>
+        <w:t xml:space="preserve">Mazzucato, M. (2013).</w:t>
       </w:r>
       <w:r>
         <w:t xml:space="preserve"> </w:t>
@@ -7567,10 +8123,20 @@
           <w:i/>
           <w:iCs/>
         </w:rPr>
-        <w:t xml:space="preserve">Food Analytical Methods</w:t>
-      </w:r>
-      <w:r>
-        <w:t xml:space="preserve">,</w:t>
+        <w:t xml:space="preserve">The Entrepreneurial State: Debunking Public vs. Private Sector Myths</w:t>
+      </w:r>
+      <w:r>
+        <w:t xml:space="preserve">. Anthem Press.</w:t>
+      </w:r>
+    </w:p>
+    <w:bookmarkEnd w:id="114"/>
+    <w:bookmarkStart w:id="116" w:name="ref-Meena2024"/>
+    <w:p>
+      <w:pPr>
+        <w:pStyle w:val="Bibliografia"/>
+      </w:pPr>
+      <w:r>
+        <w:t xml:space="preserve">Meena, D., Chakraborty, S., &amp; Mitra, J. (2024). Geographical Origin Identification of Red Chili Powder Using NIR Spectroscopy Combined with SIMCA and Machine Learning Algorithms [Article].</w:t>
       </w:r>
       <w:r>
         <w:t xml:space="preserve"> </w:t>
@@ -7580,6 +8146,19 @@
           <w:i/>
           <w:iCs/>
         </w:rPr>
+        <w:t xml:space="preserve">Food Analytical Methods</w:t>
+      </w:r>
+      <w:r>
+        <w:t xml:space="preserve">,</w:t>
+      </w:r>
+      <w:r>
+        <w:t xml:space="preserve"> </w:t>
+      </w:r>
+      <w:r>
+        <w:rPr>
+          <w:i/>
+          <w:iCs/>
+        </w:rPr>
         <w:t xml:space="preserve">17</w:t>
       </w:r>
       <w:r>
@@ -7588,7 +8167,7 @@
       <w:r>
         <w:t xml:space="preserve"> </w:t>
       </w:r>
-      <w:hyperlink r:id="rId104">
+      <w:hyperlink r:id="rId115">
         <w:r>
           <w:rPr>
             <w:rStyle w:val="Hyperlink"/>
@@ -7597,8 +8176,8 @@
         </w:r>
       </w:hyperlink>
     </w:p>
-    <w:bookmarkEnd w:id="105"/>
-    <w:bookmarkStart w:id="107" w:name="ref-Brasil2020"/>
+    <w:bookmarkEnd w:id="116"/>
+    <w:bookmarkStart w:id="118" w:name="ref-Brasil2020"/>
     <w:p>
       <w:pPr>
         <w:pStyle w:val="Bibliografia"/>
@@ -7622,7 +8201,7 @@
       <w:r>
         <w:t xml:space="preserve"> </w:t>
       </w:r>
-      <w:hyperlink r:id="rId106">
+      <w:hyperlink r:id="rId117">
         <w:r>
           <w:rPr>
             <w:rStyle w:val="Hyperlink"/>
@@ -7631,8 +8210,8 @@
         </w:r>
       </w:hyperlink>
     </w:p>
-    <w:bookmarkEnd w:id="107"/>
-    <w:bookmarkStart w:id="109" w:name="ref-Mohammadi2024"/>
+    <w:bookmarkEnd w:id="118"/>
+    <w:bookmarkStart w:id="120" w:name="ref-Mohammadi2024"/>
     <w:p>
       <w:pPr>
         <w:pStyle w:val="Bibliografia"/>
@@ -7717,7 +8296,7 @@
       <w:r>
         <w:t xml:space="preserve"> </w:t>
       </w:r>
-      <w:hyperlink r:id="rId108">
+      <w:hyperlink r:id="rId119">
         <w:r>
           <w:rPr>
             <w:rStyle w:val="Hyperlink"/>
@@ -7726,8 +8305,8 @@
         </w:r>
       </w:hyperlink>
     </w:p>
-    <w:bookmarkEnd w:id="109"/>
-    <w:bookmarkStart w:id="110" w:name="ref-Niederle2013"/>
+    <w:bookmarkEnd w:id="120"/>
+    <w:bookmarkStart w:id="121" w:name="ref-Niederle2013"/>
     <w:p>
       <w:pPr>
         <w:pStyle w:val="Bibliografia"/>
@@ -7762,14 +8341,14 @@
         <w:t xml:space="preserve">(1), 85–108.</w:t>
       </w:r>
     </w:p>
-    <w:bookmarkEnd w:id="110"/>
-    <w:bookmarkStart w:id="112" w:name="ref-OforiBoateng2024"/>
+    <w:bookmarkEnd w:id="121"/>
+    <w:bookmarkStart w:id="123" w:name="ref-OforiBoateng2024"/>
     <w:p>
       <w:pPr>
         <w:pStyle w:val="Bibliografia"/>
       </w:pPr>
       <w:r>
-        <w:t xml:space="preserve">Ofori-Boateng, R., &amp; Aceves-Martins, M. (2024). Towards the automation of systematic reviews using natural language processing, machine learning, and deep learning: a comprehensive review.</w:t>
+        <w:t xml:space="preserve">Ofori-Boateng, R., Aceves-Martins, M., Wiratunga, N., &amp; Moreno-Garcia, C. F. (2024). Towards the automation of systematic reviews using natural language processing, machine learning, and deep learning: a comprehensive review.</w:t>
       </w:r>
       <w:r>
         <w:t xml:space="preserve"> </w:t>
@@ -7782,25 +8361,12 @@
         <w:t xml:space="preserve">Artificial Intelligence Review</w:t>
       </w:r>
       <w:r>
-        <w:t xml:space="preserve">,</w:t>
-      </w:r>
-      <w:r>
-        <w:t xml:space="preserve"> </w:t>
-      </w:r>
-      <w:r>
-        <w:rPr>
-          <w:i/>
-          <w:iCs/>
-        </w:rPr>
-        <w:t xml:space="preserve">57</w:t>
-      </w:r>
-      <w:r>
-        <w:t xml:space="preserve">, 11–35.</w:t>
-      </w:r>
-      <w:r>
-        <w:t xml:space="preserve"> </w:t>
-      </w:r>
-      <w:hyperlink r:id="rId111">
+        <w:t xml:space="preserve">.</w:t>
+      </w:r>
+      <w:r>
+        <w:t xml:space="preserve"> </w:t>
+      </w:r>
+      <w:hyperlink r:id="rId122">
         <w:r>
           <w:rPr>
             <w:rStyle w:val="Hyperlink"/>
@@ -7809,14 +8375,14 @@
         </w:r>
       </w:hyperlink>
     </w:p>
-    <w:bookmarkEnd w:id="112"/>
-    <w:bookmarkStart w:id="113" w:name="ref-Redacao_Tema_06_2025"/>
+    <w:bookmarkEnd w:id="123"/>
+    <w:bookmarkStart w:id="125" w:name="ref-WIPO2003"/>
     <w:p>
       <w:pPr>
         <w:pStyle w:val="Bibliografia"/>
       </w:pPr>
       <w:r>
-        <w:t xml:space="preserve">Oliveira, C. V. S., &amp; Gagliardi, P. R. (2025).</w:t>
+        <w:t xml:space="preserve">Organization, W. I. P. (2003).</w:t>
       </w:r>
       <w:r>
         <w:t xml:space="preserve"> </w:t>
@@ -7826,14 +8392,25 @@
           <w:i/>
           <w:iCs/>
         </w:rPr>
-        <w:t xml:space="preserve">Transferência de tecnologia em Machine Learning para Empreendimentos de Economia Solidária</w:t>
-      </w:r>
-      <w:r>
-        <w:t xml:space="preserve">. Manuscrito não publicado.</w:t>
-      </w:r>
-    </w:p>
-    <w:bookmarkEnd w:id="113"/>
-    <w:bookmarkStart w:id="115" w:name="ref-Peng2025"/>
+        <w:t xml:space="preserve">The Economics of Geographical Indications</w:t>
+      </w:r>
+      <w:r>
+        <w:t xml:space="preserve">.</w:t>
+      </w:r>
+      <w:r>
+        <w:t xml:space="preserve"> </w:t>
+      </w:r>
+      <w:hyperlink r:id="rId124">
+        <w:r>
+          <w:rPr>
+            <w:rStyle w:val="Hyperlink"/>
+          </w:rPr>
+          <w:t xml:space="preserve">https://www.wipo.int/</w:t>
+        </w:r>
+      </w:hyperlink>
+    </w:p>
+    <w:bookmarkEnd w:id="125"/>
+    <w:bookmarkStart w:id="127" w:name="ref-Peng2025"/>
     <w:p>
       <w:pPr>
         <w:pStyle w:val="Bibliografia"/>
@@ -7882,7 +8459,7 @@
       <w:r>
         <w:t xml:space="preserve"> </w:t>
       </w:r>
-      <w:hyperlink r:id="rId114">
+      <w:hyperlink r:id="rId126">
         <w:r>
           <w:rPr>
             <w:rStyle w:val="Hyperlink"/>
@@ -7891,8 +8468,8 @@
         </w:r>
       </w:hyperlink>
     </w:p>
-    <w:bookmarkEnd w:id="115"/>
-    <w:bookmarkStart w:id="117" w:name="ref-Ramos2025"/>
+    <w:bookmarkEnd w:id="127"/>
+    <w:bookmarkStart w:id="129" w:name="ref-Ramos2025"/>
     <w:p>
       <w:pPr>
         <w:pStyle w:val="Bibliografia"/>
@@ -7929,7 +8506,7 @@
       <w:r>
         <w:t xml:space="preserve"> </w:t>
       </w:r>
-      <w:hyperlink r:id="rId116">
+      <w:hyperlink r:id="rId128">
         <w:r>
           <w:rPr>
             <w:rStyle w:val="Hyperlink"/>
@@ -7938,8 +8515,8 @@
         </w:r>
       </w:hyperlink>
     </w:p>
-    <w:bookmarkEnd w:id="117"/>
-    <w:bookmarkStart w:id="119" w:name="ref-rana2023"/>
+    <w:bookmarkEnd w:id="129"/>
+    <w:bookmarkStart w:id="131" w:name="ref-rana2023"/>
     <w:p>
       <w:pPr>
         <w:pStyle w:val="Bibliografia"/>
@@ -7976,7 +8553,7 @@
       <w:r>
         <w:t xml:space="preserve"> </w:t>
       </w:r>
-      <w:hyperlink r:id="rId118">
+      <w:hyperlink r:id="rId130">
         <w:r>
           <w:rPr>
             <w:rStyle w:val="Hyperlink"/>
@@ -7985,8 +8562,8 @@
         </w:r>
       </w:hyperlink>
     </w:p>
-    <w:bookmarkEnd w:id="119"/>
-    <w:bookmarkStart w:id="121" w:name="ref-Ratnasekhar2025"/>
+    <w:bookmarkEnd w:id="131"/>
+    <w:bookmarkStart w:id="133" w:name="ref-Ratnasekhar2025"/>
     <w:p>
       <w:pPr>
         <w:pStyle w:val="Bibliografia"/>
@@ -8038,7 +8615,7 @@
       <w:r>
         <w:t xml:space="preserve"> </w:t>
       </w:r>
-      <w:hyperlink r:id="rId120">
+      <w:hyperlink r:id="rId132">
         <w:r>
           <w:rPr>
             <w:rStyle w:val="Hyperlink"/>
@@ -8047,8 +8624,8 @@
         </w:r>
       </w:hyperlink>
     </w:p>
-    <w:bookmarkEnd w:id="121"/>
-    <w:bookmarkStart w:id="123" w:name="ref-Rebiai2022"/>
+    <w:bookmarkEnd w:id="133"/>
+    <w:bookmarkStart w:id="135" w:name="ref-Rebiai2022"/>
     <w:p>
       <w:pPr>
         <w:pStyle w:val="Bibliografia"/>
@@ -8085,7 +8662,7 @@
       <w:r>
         <w:t xml:space="preserve"> </w:t>
       </w:r>
-      <w:hyperlink r:id="rId122">
+      <w:hyperlink r:id="rId134">
         <w:r>
           <w:rPr>
             <w:rStyle w:val="Hyperlink"/>
@@ -8094,8 +8671,8 @@
         </w:r>
       </w:hyperlink>
     </w:p>
-    <w:bookmarkEnd w:id="123"/>
-    <w:bookmarkStart w:id="125" w:name="ref-rodrigues2022"/>
+    <w:bookmarkEnd w:id="135"/>
+    <w:bookmarkStart w:id="137" w:name="ref-rodrigues2022"/>
     <w:p>
       <w:pPr>
         <w:pStyle w:val="Bibliografia"/>
@@ -8132,7 +8709,7 @@
       <w:r>
         <w:t xml:space="preserve"> </w:t>
       </w:r>
-      <w:hyperlink r:id="rId124">
+      <w:hyperlink r:id="rId136">
         <w:r>
           <w:rPr>
             <w:rStyle w:val="Hyperlink"/>
@@ -8141,8 +8718,8 @@
         </w:r>
       </w:hyperlink>
     </w:p>
-    <w:bookmarkEnd w:id="125"/>
-    <w:bookmarkStart w:id="126" w:name="ref-Salam2021"/>
+    <w:bookmarkEnd w:id="137"/>
+    <w:bookmarkStart w:id="138" w:name="ref-Salam2021"/>
     <w:p>
       <w:pPr>
         <w:pStyle w:val="Bibliografia"/>
@@ -8180,8 +8757,8 @@
         <w:t xml:space="preserve">(6), 95–112.</w:t>
       </w:r>
     </w:p>
-    <w:bookmarkEnd w:id="126"/>
-    <w:bookmarkStart w:id="128" w:name="ref-Santoma2025"/>
+    <w:bookmarkEnd w:id="138"/>
+    <w:bookmarkStart w:id="140" w:name="ref-Santoma2025"/>
     <w:p>
       <w:pPr>
         <w:pStyle w:val="Bibliografia"/>
@@ -8218,7 +8795,7 @@
       <w:r>
         <w:t xml:space="preserve"> </w:t>
       </w:r>
-      <w:hyperlink r:id="rId127">
+      <w:hyperlink r:id="rId139">
         <w:r>
           <w:rPr>
             <w:rStyle w:val="Hyperlink"/>
@@ -8227,8 +8804,8 @@
         </w:r>
       </w:hyperlink>
     </w:p>
-    <w:bookmarkEnd w:id="128"/>
-    <w:bookmarkStart w:id="130" w:name="ref-Santos2018"/>
+    <w:bookmarkEnd w:id="140"/>
+    <w:bookmarkStart w:id="142" w:name="ref-Santos2018"/>
     <w:p>
       <w:pPr>
         <w:pStyle w:val="Bibliografia"/>
@@ -8255,7 +8832,7 @@
       <w:r>
         <w:t xml:space="preserve"> </w:t>
       </w:r>
-      <w:hyperlink r:id="rId129">
+      <w:hyperlink r:id="rId141">
         <w:r>
           <w:rPr>
             <w:rStyle w:val="Hyperlink"/>
@@ -8264,8 +8841,8 @@
         </w:r>
       </w:hyperlink>
     </w:p>
-    <w:bookmarkEnd w:id="130"/>
-    <w:bookmarkStart w:id="132" w:name="ref-SantosJC2019"/>
+    <w:bookmarkEnd w:id="142"/>
+    <w:bookmarkStart w:id="144" w:name="ref-SantosJC2019"/>
     <w:p>
       <w:pPr>
         <w:pStyle w:val="Bibliografia"/>
@@ -8302,7 +8879,7 @@
       <w:r>
         <w:t xml:space="preserve"> </w:t>
       </w:r>
-      <w:hyperlink r:id="rId131">
+      <w:hyperlink r:id="rId143">
         <w:r>
           <w:rPr>
             <w:rStyle w:val="Hyperlink"/>
@@ -8311,8 +8888,8 @@
         </w:r>
       </w:hyperlink>
     </w:p>
-    <w:bookmarkEnd w:id="132"/>
-    <w:bookmarkStart w:id="134" w:name="ref-Sawicki2023"/>
+    <w:bookmarkEnd w:id="144"/>
+    <w:bookmarkStart w:id="146" w:name="ref-Sawicki2023"/>
     <w:p>
       <w:pPr>
         <w:pStyle w:val="Bibliografia"/>
@@ -8349,7 +8926,7 @@
       <w:r>
         <w:t xml:space="preserve"> </w:t>
       </w:r>
-      <w:hyperlink r:id="rId133">
+      <w:hyperlink r:id="rId145">
         <w:r>
           <w:rPr>
             <w:rStyle w:val="Hyperlink"/>
@@ -8358,14 +8935,14 @@
         </w:r>
       </w:hyperlink>
     </w:p>
-    <w:bookmarkEnd w:id="134"/>
-    <w:bookmarkStart w:id="136" w:name="ref-Smith2000"/>
+    <w:bookmarkEnd w:id="146"/>
+    <w:bookmarkStart w:id="147" w:name="ref-Schumacher1973"/>
     <w:p>
       <w:pPr>
         <w:pStyle w:val="Bibliografia"/>
       </w:pPr>
       <w:r>
-        <w:t xml:space="preserve">Smith, K. G., Collins, C. J., &amp; Clark, K. D. (2000). Existing knowledge and new product radicalness: The moderating role of technological breadth and depth.</w:t>
+        <w:t xml:space="preserve">Schumacher, E. F. (1973).</w:t>
       </w:r>
       <w:r>
         <w:t xml:space="preserve"> </w:t>
@@ -8375,10 +8952,20 @@
           <w:i/>
           <w:iCs/>
         </w:rPr>
-        <w:t xml:space="preserve">Academy of Management Journal</w:t>
-      </w:r>
-      <w:r>
-        <w:t xml:space="preserve">,</w:t>
+        <w:t xml:space="preserve">Small Is Beautiful: A Study of Economics As If People Mattered</w:t>
+      </w:r>
+      <w:r>
+        <w:t xml:space="preserve">. Blond; Briggs.</w:t>
+      </w:r>
+    </w:p>
+    <w:bookmarkEnd w:id="147"/>
+    <w:bookmarkStart w:id="148" w:name="ref-Smith2000"/>
+    <w:p>
+      <w:pPr>
+        <w:pStyle w:val="Bibliografia"/>
+      </w:pPr>
+      <w:r>
+        <w:t xml:space="preserve">Smith, G. V., &amp; Parr, R. L. (2000).</w:t>
       </w:r>
       <w:r>
         <w:t xml:space="preserve"> </w:t>
@@ -8388,25 +8975,17 @@
           <w:i/>
           <w:iCs/>
         </w:rPr>
-        <w:t xml:space="preserve">43</w:t>
-      </w:r>
-      <w:r>
-        <w:t xml:space="preserve">(3), 350–371.</w:t>
-      </w:r>
-      <w:r>
-        <w:t xml:space="preserve"> </w:t>
-      </w:r>
-      <w:hyperlink r:id="rId135">
-        <w:r>
-          <w:rPr>
-            <w:rStyle w:val="Hyperlink"/>
-          </w:rPr>
-          <w:t xml:space="preserve">https://doi.org/10.5465/1556348</w:t>
-        </w:r>
-      </w:hyperlink>
-    </w:p>
-    <w:bookmarkEnd w:id="136"/>
-    <w:bookmarkStart w:id="138" w:name="ref-Suh2007"/>
+        <w:t xml:space="preserve">Valuation of Intellectual Property and Intangible Assets</w:t>
+      </w:r>
+      <w:r>
+        <w:t xml:space="preserve"> </w:t>
+      </w:r>
+      <w:r>
+        <w:t xml:space="preserve">(3rd ed.). John Wiley &amp; Sons, Inc.</w:t>
+      </w:r>
+    </w:p>
+    <w:bookmarkEnd w:id="148"/>
+    <w:bookmarkStart w:id="150" w:name="ref-Suh2007"/>
     <w:p>
       <w:pPr>
         <w:pStyle w:val="Bibliografia"/>
@@ -8443,7 +9022,7 @@
       <w:r>
         <w:t xml:space="preserve"> </w:t>
       </w:r>
-      <w:hyperlink r:id="rId137">
+      <w:hyperlink r:id="rId149">
         <w:r>
           <w:rPr>
             <w:rStyle w:val="Hyperlink"/>
@@ -8452,8 +9031,8 @@
         </w:r>
       </w:hyperlink>
     </w:p>
-    <w:bookmarkEnd w:id="138"/>
-    <w:bookmarkStart w:id="140" w:name="ref-Teece1986"/>
+    <w:bookmarkEnd w:id="150"/>
+    <w:bookmarkStart w:id="152" w:name="ref-Teece1986"/>
     <w:p>
       <w:pPr>
         <w:pStyle w:val="Bibliografia"/>
@@ -8485,12 +9064,9 @@
         <w:t xml:space="preserve">15</w:t>
       </w:r>
       <w:r>
-        <w:t xml:space="preserve">(6), 285–305.</w:t>
-      </w:r>
-      <w:r>
-        <w:t xml:space="preserve"> </w:t>
-      </w:r>
-      <w:hyperlink r:id="rId139">
+        <w:t xml:space="preserve">(6), 285–305. https://doi.org/</w:t>
+      </w:r>
+      <w:hyperlink r:id="rId151">
         <w:r>
           <w:rPr>
             <w:rStyle w:val="Hyperlink"/>
@@ -8499,14 +9075,14 @@
         </w:r>
       </w:hyperlink>
     </w:p>
-    <w:bookmarkEnd w:id="140"/>
-    <w:bookmarkStart w:id="141" w:name="ref-Vandecandelaere2009"/>
+    <w:bookmarkEnd w:id="152"/>
+    <w:bookmarkStart w:id="154" w:name="ref-EUCommission2019"/>
     <w:p>
       <w:pPr>
         <w:pStyle w:val="Bibliografia"/>
       </w:pPr>
       <w:r>
-        <w:t xml:space="preserve">Vandecandelaere, E., Arfini, F., Belletti, G., &amp; Marescotti, A. (2009).</w:t>
+        <w:t xml:space="preserve">Union, E. (2019).</w:t>
       </w:r>
       <w:r>
         <w:t xml:space="preserve"> </w:t>
@@ -8516,20 +9092,31 @@
           <w:i/>
           <w:iCs/>
         </w:rPr>
-        <w:t xml:space="preserve">Linking people, places and products: A guide for promoting quality linked to geographical origin and sustainable geographical indications</w:t>
-      </w:r>
-      <w:r>
-        <w:t xml:space="preserve">. FAO; SINER-GI.</w:t>
-      </w:r>
-    </w:p>
-    <w:bookmarkEnd w:id="141"/>
-    <w:bookmarkStart w:id="143" w:name="ref-VazquezFontes2010"/>
+        <w:t xml:space="preserve">The EU System of Geographical Indications, their added value and economic impact</w:t>
+      </w:r>
+      <w:r>
+        <w:t xml:space="preserve">. European Commission.</w:t>
+      </w:r>
+      <w:r>
+        <w:t xml:space="preserve"> </w:t>
+      </w:r>
+      <w:hyperlink r:id="rId153">
+        <w:r>
+          <w:rPr>
+            <w:rStyle w:val="Hyperlink"/>
+          </w:rPr>
+          <w:t xml:space="preserve">https://www.interregeurope.eu</w:t>
+        </w:r>
+      </w:hyperlink>
+    </w:p>
+    <w:bookmarkEnd w:id="154"/>
+    <w:bookmarkStart w:id="155" w:name="ref-Vandecandelaere2009"/>
     <w:p>
       <w:pPr>
         <w:pStyle w:val="Bibliografia"/>
       </w:pPr>
       <w:r>
-        <w:t xml:space="preserve">Vázquez‐Fontes, C., Sanchez‐Vera, E., &amp; Castelán‐Ortega, O. (2010). Microbiological Quality of Artisan-Made Mexican Botanero Cheese in the Central Highlands.</w:t>
+        <w:t xml:space="preserve">Vandecandelaere, E., Arfini, F., Belletti, G., &amp; Marescotti, A. (2009).</w:t>
       </w:r>
       <w:r>
         <w:t xml:space="preserve"> </w:t>
@@ -8539,10 +9126,20 @@
           <w:i/>
           <w:iCs/>
         </w:rPr>
-        <w:t xml:space="preserve">Journal of Food Safety</w:t>
-      </w:r>
-      <w:r>
-        <w:t xml:space="preserve">,</w:t>
+        <w:t xml:space="preserve">Linking people, places and products: A guide for promoting quality linked to geographical origin and sustainable geographical indications</w:t>
+      </w:r>
+      <w:r>
+        <w:t xml:space="preserve">. FAO; SINER-GI.</w:t>
+      </w:r>
+    </w:p>
+    <w:bookmarkEnd w:id="155"/>
+    <w:bookmarkStart w:id="157" w:name="ref-VazquezFontes2010"/>
+    <w:p>
+      <w:pPr>
+        <w:pStyle w:val="Bibliografia"/>
+      </w:pPr>
+      <w:r>
+        <w:t xml:space="preserve">Vázquez‐Fontes, C., Sanchez‐Vera, E., &amp; Castelán‐Ortega, O. (2010). Microbiological Quality of Artisan-Made Mexican Botanero Cheese in the Central Highlands.</w:t>
       </w:r>
       <w:r>
         <w:t xml:space="preserve"> </w:t>
@@ -8552,6 +9149,19 @@
           <w:i/>
           <w:iCs/>
         </w:rPr>
+        <w:t xml:space="preserve">Journal of Food Safety</w:t>
+      </w:r>
+      <w:r>
+        <w:t xml:space="preserve">,</w:t>
+      </w:r>
+      <w:r>
+        <w:t xml:space="preserve"> </w:t>
+      </w:r>
+      <w:r>
+        <w:rPr>
+          <w:i/>
+          <w:iCs/>
+        </w:rPr>
         <w:t xml:space="preserve">30</w:t>
       </w:r>
       <w:r>
@@ -8560,7 +9170,7 @@
       <w:r>
         <w:t xml:space="preserve"> </w:t>
       </w:r>
-      <w:hyperlink r:id="rId142">
+      <w:hyperlink r:id="rId156">
         <w:r>
           <w:rPr>
             <w:rStyle w:val="Hyperlink"/>
@@ -8569,8 +9179,8 @@
         </w:r>
       </w:hyperlink>
     </w:p>
-    <w:bookmarkEnd w:id="143"/>
-    <w:bookmarkStart w:id="145" w:name="ref-Vogelstein2021"/>
+    <w:bookmarkEnd w:id="157"/>
+    <w:bookmarkStart w:id="159" w:name="ref-Vogelstein2021"/>
     <w:p>
       <w:pPr>
         <w:pStyle w:val="Bibliografia"/>
@@ -8610,7 +9220,7 @@
       <w:r>
         <w:t xml:space="preserve"> </w:t>
       </w:r>
-      <w:hyperlink r:id="rId144">
+      <w:hyperlink r:id="rId158">
         <w:r>
           <w:rPr>
             <w:rStyle w:val="Hyperlink"/>
@@ -8619,8 +9229,8 @@
         </w:r>
       </w:hyperlink>
     </w:p>
-    <w:bookmarkEnd w:id="145"/>
-    <w:bookmarkStart w:id="147" w:name="ref-Wang2025"/>
+    <w:bookmarkEnd w:id="159"/>
+    <w:bookmarkStart w:id="161" w:name="ref-Wang2025"/>
     <w:p>
       <w:pPr>
         <w:pStyle w:val="Bibliografia"/>
@@ -8657,7 +9267,7 @@
       <w:r>
         <w:t xml:space="preserve"> </w:t>
       </w:r>
-      <w:hyperlink r:id="rId146">
+      <w:hyperlink r:id="rId160">
         <w:r>
           <w:rPr>
             <w:rStyle w:val="Hyperlink"/>
@@ -8666,8 +9276,8 @@
         </w:r>
       </w:hyperlink>
     </w:p>
-    <w:bookmarkEnd w:id="147"/>
-    <w:bookmarkStart w:id="148" w:name="ref-WIPO2018"/>
+    <w:bookmarkEnd w:id="161"/>
+    <w:bookmarkStart w:id="162" w:name="ref-WIPO2018"/>
     <w:p>
       <w:pPr>
         <w:pStyle w:val="Bibliografia"/>
@@ -8689,8 +9299,8 @@
         <w:t xml:space="preserve">. World Intellectual Property Organization.</w:t>
       </w:r>
     </w:p>
-    <w:bookmarkEnd w:id="148"/>
-    <w:bookmarkStart w:id="150" w:name="ref-Xu2021"/>
+    <w:bookmarkEnd w:id="162"/>
+    <w:bookmarkStart w:id="164" w:name="ref-Xu2021"/>
     <w:p>
       <w:pPr>
         <w:pStyle w:val="Bibliografia"/>
@@ -8733,7 +9343,7 @@
       <w:r>
         <w:t xml:space="preserve"> </w:t>
       </w:r>
-      <w:hyperlink r:id="rId149">
+      <w:hyperlink r:id="rId163">
         <w:r>
           <w:rPr>
             <w:rStyle w:val="Hyperlink"/>
@@ -8742,8 +9352,8 @@
         </w:r>
       </w:hyperlink>
     </w:p>
-    <w:bookmarkEnd w:id="150"/>
-    <w:bookmarkStart w:id="152" w:name="ref-Young2019"/>
+    <w:bookmarkEnd w:id="164"/>
+    <w:bookmarkStart w:id="166" w:name="ref-Young2019"/>
     <w:p>
       <w:pPr>
         <w:pStyle w:val="Bibliografia"/>
@@ -8780,7 +9390,7 @@
       <w:r>
         <w:t xml:space="preserve"> </w:t>
       </w:r>
-      <w:hyperlink r:id="rId151">
+      <w:hyperlink r:id="rId165">
         <w:r>
           <w:rPr>
             <w:rStyle w:val="Hyperlink"/>
@@ -8789,8 +9399,8 @@
         </w:r>
       </w:hyperlink>
     </w:p>
-    <w:bookmarkEnd w:id="152"/>
-    <w:bookmarkStart w:id="154" w:name="ref-Zhang2024"/>
+    <w:bookmarkEnd w:id="166"/>
+    <w:bookmarkStart w:id="168" w:name="ref-Zhang2024"/>
     <w:p>
       <w:pPr>
         <w:pStyle w:val="Bibliografia"/>
@@ -8827,7 +9437,7 @@
       <w:r>
         <w:t xml:space="preserve"> </w:t>
       </w:r>
-      <w:hyperlink r:id="rId153">
+      <w:hyperlink r:id="rId167">
         <w:r>
           <w:rPr>
             <w:rStyle w:val="Hyperlink"/>
@@ -8836,8 +9446,8 @@
         </w:r>
       </w:hyperlink>
     </w:p>
-    <w:bookmarkEnd w:id="154"/>
-    <w:bookmarkStart w:id="156" w:name="ref-Zhou2022"/>
+    <w:bookmarkEnd w:id="168"/>
+    <w:bookmarkStart w:id="170" w:name="ref-Zhou2022"/>
     <w:p>
       <w:pPr>
         <w:pStyle w:val="Bibliografia"/>
@@ -8874,7 +9484,7 @@
       <w:r>
         <w:t xml:space="preserve"> </w:t>
       </w:r>
-      <w:hyperlink r:id="rId155">
+      <w:hyperlink r:id="rId169">
         <w:r>
           <w:rPr>
             <w:rStyle w:val="Hyperlink"/>
@@ -8883,9 +9493,9 @@
         </w:r>
       </w:hyperlink>
     </w:p>
-    <w:bookmarkEnd w:id="156"/>
-    <w:bookmarkEnd w:id="157"/>
-    <w:bookmarkEnd w:id="158"/>
+    <w:bookmarkEnd w:id="170"/>
+    <w:bookmarkEnd w:id="171"/>
+    <w:bookmarkEnd w:id="172"/>
     <w:sectPr>
       <w:pgSz w:h="15840" w:w="12240"/>
       <w:pgMar w:bottom="1417" w:footer="720" w:gutter="0" w:header="720" w:left="1701" w:right="1701" w:top="1417"/>

</xml_diff>

<commit_message>
Correção da metodologia: remoção de promessas não cumpridas, unificação de seções e preservação de citações pertinentes
</commit_message>
<xml_diff>
--- a/1-MANUSCRITO/revisao_escopo.docx
+++ b/1-MANUSCRITO/revisao_escopo.docx
@@ -532,7 +532,7 @@
       </w:r>
     </w:p>
     <w:bookmarkEnd w:id="18"/>
-    <w:bookmarkStart w:id="44" w:name="materiais-e-métodos"/>
+    <w:bookmarkStart w:id="233" w:name="materiais-e-métodos"/>
     <w:p>
       <w:pPr>
         <w:pStyle w:val="Ttulo1"/>
@@ -3204,13 +3204,13 @@
     </w:p>
     <w:bookmarkEnd w:id="32"/>
     <w:bookmarkEnd w:id="33"/>
-    <w:bookmarkStart w:id="34" w:name="X1b6cfe1372dd88f0f0296fd2f94730a798e6b12"/>
+    <w:bookmarkStart w:id="34" w:name="terceira-fase-análise-bibliométrica"/>
     <w:p>
       <w:pPr>
         <w:pStyle w:val="Ttulo2"/>
       </w:pPr>
       <w:r>
-        <w:t xml:space="preserve">2.6 Terceira Fase: Análise Bibliométrica e Redes de Colaboração</w:t>
+        <w:t xml:space="preserve">2.6 Terceira Fase: Análise Bibliométrica</w:t>
       </w:r>
     </w:p>
     <w:p>
@@ -3218,7 +3218,7 @@
         <w:pStyle w:val="FirstParagraph"/>
       </w:pPr>
       <w:r>
-        <w:t xml:space="preserve">Na terceira fase, foi analisada a produtividade científica e identificadas redes de colaboração entre machine learning e Indicações Geográficas. Foi aplicada a Lei de Lotka para examinar a distribuição de autores, complementando com análise de cocitação e acoplamento bibliográfico.</w:t>
+        <w:t xml:space="preserve">Na terceira fase, foi analisada a produtividade científica através da Lei de Lotka, que examina a distribuição de autores segundo o número de publicações. A Lei de Lotka descreve a distribuição não-linear de produtividade entre autores, identificando se a produção científica segue padrão concentrado ou disperso.</w:t>
       </w:r>
     </w:p>
     <w:p>
@@ -3226,7 +3226,7 @@
         <w:pStyle w:val="Corpodetexto"/>
       </w:pPr>
       <w:r>
-        <w:t xml:space="preserve">A Lei de Lotka foi aplicada através da seguinte equação:</w:t>
+        <w:t xml:space="preserve">A Lei de Lotka foi aplicada através da equação:</w:t>
       </w:r>
     </w:p>
     <w:p>
@@ -3411,83 +3411,7 @@
         <w:pStyle w:val="FirstParagraph"/>
       </w:pPr>
       <w:r>
-        <w:t xml:space="preserve">Esta lei permite descrever a distribuição não-linear de produtividade entre autores, identificando se a produção científica segue padrão concentrado (poucos autores com muitas publicações) ou disperso (muitos autores com poucas publicações).</w:t>
-      </w:r>
-    </w:p>
-    <w:p>
-      <w:pPr>
-        <w:pStyle w:val="Corpodetexto"/>
-      </w:pPr>
-      <w:r>
-        <w:t xml:space="preserve">A análise de redes foi realizada utilizando o software VOSviewer, considerando:</w:t>
-      </w:r>
-    </w:p>
-    <w:p>
-      <w:pPr>
-        <w:pStyle w:val="Compact"/>
-        <w:numPr>
-          <w:ilvl w:val="0"/>
-          <w:numId w:val="1007"/>
-        </w:numPr>
-      </w:pPr>
-      <w:r>
-        <w:t xml:space="preserve">Redes de coautoria entre pesquisadores;</w:t>
-      </w:r>
-    </w:p>
-    <w:p>
-      <w:pPr>
-        <w:pStyle w:val="Compact"/>
-        <w:numPr>
-          <w:ilvl w:val="0"/>
-          <w:numId w:val="1007"/>
-        </w:numPr>
-      </w:pPr>
-      <w:r>
-        <w:t xml:space="preserve">Clusters temáticos baseados em palavras-chave;</w:t>
-      </w:r>
-    </w:p>
-    <w:p>
-      <w:pPr>
-        <w:pStyle w:val="Compact"/>
-        <w:numPr>
-          <w:ilvl w:val="0"/>
-          <w:numId w:val="1007"/>
-        </w:numPr>
-      </w:pPr>
-      <w:r>
-        <w:t xml:space="preserve">Evolução temporal das publicações (2010-2025);</w:t>
-      </w:r>
-    </w:p>
-    <w:p>
-      <w:pPr>
-        <w:pStyle w:val="Compact"/>
-        <w:numPr>
-          <w:ilvl w:val="0"/>
-          <w:numId w:val="1007"/>
-        </w:numPr>
-      </w:pPr>
-      <w:r>
-        <w:t xml:space="preserve">Distribuição geográfica e institucional dos estudos;</w:t>
-      </w:r>
-    </w:p>
-    <w:p>
-      <w:pPr>
-        <w:pStyle w:val="Compact"/>
-        <w:numPr>
-          <w:ilvl w:val="0"/>
-          <w:numId w:val="1007"/>
-        </w:numPr>
-      </w:pPr>
-      <w:r>
-        <w:t xml:space="preserve">Identificação de periódicos centrais na área.</w:t>
-      </w:r>
-    </w:p>
-    <w:p>
-      <w:pPr>
-        <w:pStyle w:val="FirstParagraph"/>
-      </w:pPr>
-      <w:r>
-        <w:t xml:space="preserve">Esta análise permitiu mapear a estrutura da produção científica na área, identificando limitações temáticas e direções para pesquisa futura.</w:t>
+        <w:t xml:space="preserve">A análise de cocitação e acoplamento bibliográfico não foram realizadas devido à ausência de campos de referências citadas nos arquivos bibliográficos disponíveis.</w:t>
       </w:r>
     </w:p>
     <w:bookmarkEnd w:id="34"/>
@@ -3505,7 +3429,7 @@
         <w:pStyle w:val="FirstParagraph"/>
       </w:pPr>
       <w:r>
-        <w:t xml:space="preserve">Na quarta fase, foram integrados sistematicamente os achados das três fases anteriores com análise documental de marcos regulatórios, fundamentando as recomendações metodológicas da revisão. Esta integração reconhece que o conhecimento científico deve articular-se com o contexto legal e regulatório, garantindo que metodologias propostas para Indicações Geográficas sejam cientificamente consistentes, juridicamente viáveis e eticamente apropriadas.</w:t>
+        <w:t xml:space="preserve">Na quarta fase, foram integrados sistematicamente os achados das fases anteriores com análise documental de marcos regulatórios, fundamentando as recomendações metodológicas da revisão.</w:t>
       </w:r>
     </w:p>
     <w:p>
@@ -3513,7 +3437,7 @@
         <w:pStyle w:val="Corpodetexto"/>
       </w:pPr>
       <w:r>
-        <w:t xml:space="preserve">A síntese final combinou análise qualitativa temática com meta-análise quantitativa quando aplicável. Foi aplicado o princípio de Pareto (80/20), selecionando os 20% dos artigos com maior pontuação combinada, que representaram aproximadamente 80% do impacto científico do corpus.</w:t>
+        <w:t xml:space="preserve">A síntese final combinou análise qualitativa temática com seleção baseada no princípio de Pareto (80/20), priorizando os 20% dos artigos com maior pontuação combinada (40% qualidade metodológica, 35% relevância temática, 25% impacto bibliométrico).</w:t>
       </w:r>
     </w:p>
     <w:p>
@@ -3521,15 +3445,7 @@
         <w:pStyle w:val="Corpodetexto"/>
       </w:pPr>
       <w:r>
-        <w:t xml:space="preserve">O somatório final considerou três dimensões: relevância temática da Primeira Fase, qualidade metodológica da Segunda Fase e impacto bibliométrico da Terceira Fase. Foram distribuídos os pesos em 40% para qualidade metodológica, 35% para relevância temática e 25% para impacto bibliométrico, priorizando consistência metodológica sem negligenciar relevância e impacto científico.</w:t>
-      </w:r>
-    </w:p>
-    <w:p>
-      <w:pPr>
-        <w:pStyle w:val="Corpodetexto"/>
-      </w:pPr>
-      <w:r>
-        <w:t xml:space="preserve">A pontuação combinada final de cada estudo foi calculada através da seguinte equação:</w:t>
+        <w:t xml:space="preserve">A pontuação combinada final foi calculada como:</w:t>
       </w:r>
     </w:p>
     <w:p>
@@ -3725,7 +3641,7 @@
         <w:pStyle w:val="Compact"/>
         <w:numPr>
           <w:ilvl w:val="0"/>
-          <w:numId w:val="1008"/>
+          <w:numId w:val="1007"/>
         </w:numPr>
       </w:pPr>
       <m:oMath>
@@ -3758,7 +3674,7 @@
         <w:t xml:space="preserve"> </w:t>
       </w:r>
       <w:r>
-        <w:t xml:space="preserve">= pontuação final de seleção para análise de síntese</w:t>
+        <w:t xml:space="preserve">= pontuação final de seleção</w:t>
       </w:r>
     </w:p>
     <w:p>
@@ -3766,7 +3682,7 @@
         <w:pStyle w:val="Compact"/>
         <w:numPr>
           <w:ilvl w:val="0"/>
-          <w:numId w:val="1008"/>
+          <w:numId w:val="1007"/>
         </w:numPr>
       </w:pPr>
       <m:oMath>
@@ -3793,7 +3709,7 @@
         <w:t xml:space="preserve"> </w:t>
       </w:r>
       <w:r>
-        <w:t xml:space="preserve">= qualidade metodológica normalizada entre 0-1 (Segunda Fase)</w:t>
+        <w:t xml:space="preserve">= qualidade metodológica normalizada (0-1)</w:t>
       </w:r>
     </w:p>
     <w:p>
@@ -3801,7 +3717,7 @@
         <w:pStyle w:val="Compact"/>
         <w:numPr>
           <w:ilvl w:val="0"/>
-          <w:numId w:val="1008"/>
+          <w:numId w:val="1007"/>
         </w:numPr>
       </w:pPr>
       <m:oMath>
@@ -3828,7 +3744,7 @@
         <w:t xml:space="preserve"> </w:t>
       </w:r>
       <w:r>
-        <w:t xml:space="preserve">= relevância temática normalizada entre 0-1 (Primeira Fase)</w:t>
+        <w:t xml:space="preserve">= relevância temática normalizada (0-1)</w:t>
       </w:r>
     </w:p>
     <w:p>
@@ -3836,7 +3752,7 @@
         <w:pStyle w:val="Compact"/>
         <w:numPr>
           <w:ilvl w:val="0"/>
-          <w:numId w:val="1008"/>
+          <w:numId w:val="1007"/>
         </w:numPr>
       </w:pPr>
       <m:oMath>
@@ -3872,258 +3788,7 @@
         <w:t xml:space="preserve"> </w:t>
       </w:r>
       <w:r>
-        <w:t xml:space="preserve">= impacto bibliométrico normalizado entre 0-1 (Terceira Fase)</w:t>
-      </w:r>
-    </w:p>
-    <w:p>
-      <w:pPr>
-        <w:pStyle w:val="FirstParagraph"/>
-      </w:pPr>
-      <w:r>
-        <w:t xml:space="preserve">Adicionalmente, foi calculada a taxa de cobertura de citações no corpus bibliográfico através da seguinte métrica:</w:t>
-      </w:r>
-    </w:p>
-    <w:p>
-      <w:pPr>
-        <w:pStyle w:val="Corpodetexto"/>
-      </w:pPr>
-      <m:oMathPara>
-        <m:oMathParaPr>
-          <m:jc m:val="center"/>
-        </m:oMathParaPr>
-        <m:oMath>
-          <m:r>
-            <m:t>C</m:t>
-          </m:r>
-          <m:r>
-            <m:t>o</m:t>
-          </m:r>
-          <m:r>
-            <m:t>b</m:t>
-          </m:r>
-          <m:r>
-            <m:t>e</m:t>
-          </m:r>
-          <m:r>
-            <m:t>r</m:t>
-          </m:r>
-          <m:r>
-            <m:t>t</m:t>
-          </m:r>
-          <m:r>
-            <m:t>u</m:t>
-          </m:r>
-          <m:r>
-            <m:t>r</m:t>
-          </m:r>
-          <m:r>
-            <m:t>a</m:t>
-          </m:r>
-          <m:r>
-            <m:rPr>
-              <m:sty m:val="p"/>
-            </m:rPr>
-            <m:t>=</m:t>
-          </m:r>
-          <m:f>
-            <m:fPr>
-              <m:type m:val="bar"/>
-            </m:fPr>
-            <m:num>
-              <m:sSub>
-                <m:e>
-                  <m:r>
-                    <m:t>C</m:t>
-                  </m:r>
-                </m:e>
-                <m:sub>
-                  <m:r>
-                    <m:t>e</m:t>
-                  </m:r>
-                  <m:r>
-                    <m:t>n</m:t>
-                  </m:r>
-                  <m:r>
-                    <m:t>c</m:t>
-                  </m:r>
-                  <m:r>
-                    <m:t>o</m:t>
-                  </m:r>
-                  <m:r>
-                    <m:t>n</m:t>
-                  </m:r>
-                  <m:r>
-                    <m:t>t</m:t>
-                  </m:r>
-                  <m:r>
-                    <m:t>r</m:t>
-                  </m:r>
-                  <m:r>
-                    <m:t>a</m:t>
-                  </m:r>
-                  <m:r>
-                    <m:t>d</m:t>
-                  </m:r>
-                  <m:r>
-                    <m:t>a</m:t>
-                  </m:r>
-                  <m:r>
-                    <m:t>s</m:t>
-                  </m:r>
-                </m:sub>
-              </m:sSub>
-            </m:num>
-            <m:den>
-              <m:sSub>
-                <m:e>
-                  <m:r>
-                    <m:t>C</m:t>
-                  </m:r>
-                </m:e>
-                <m:sub>
-                  <m:r>
-                    <m:t>t</m:t>
-                  </m:r>
-                  <m:r>
-                    <m:t>o</m:t>
-                  </m:r>
-                  <m:r>
-                    <m:t>t</m:t>
-                  </m:r>
-                  <m:r>
-                    <m:t>a</m:t>
-                  </m:r>
-                  <m:r>
-                    <m:t>i</m:t>
-                  </m:r>
-                  <m:r>
-                    <m:t>s</m:t>
-                  </m:r>
-                </m:sub>
-              </m:sSub>
-            </m:den>
-          </m:f>
-          <m:r>
-            <m:rPr>
-              <m:sty m:val="p"/>
-            </m:rPr>
-            <m:t>×</m:t>
-          </m:r>
-          <m:r>
-            <m:t>100</m:t>
-          </m:r>
-        </m:oMath>
-      </m:oMathPara>
-    </w:p>
-    <w:p>
-      <w:pPr>
-        <w:pStyle w:val="FirstParagraph"/>
-      </w:pPr>
-      <w:r>
-        <w:t xml:space="preserve">Onde:</w:t>
-      </w:r>
-    </w:p>
-    <w:p>
-      <w:pPr>
-        <w:pStyle w:val="Compact"/>
-        <w:numPr>
-          <w:ilvl w:val="0"/>
-          <w:numId w:val="1009"/>
-        </w:numPr>
-      </w:pPr>
-      <m:oMath>
-        <m:sSub>
-          <m:e>
-            <m:r>
-              <m:t>C</m:t>
-            </m:r>
-          </m:e>
-          <m:sub>
-            <m:r>
-              <m:t>e</m:t>
-            </m:r>
-            <m:r>
-              <m:t>n</m:t>
-            </m:r>
-            <m:r>
-              <m:t>c</m:t>
-            </m:r>
-            <m:r>
-              <m:t>o</m:t>
-            </m:r>
-            <m:r>
-              <m:t>n</m:t>
-            </m:r>
-            <m:r>
-              <m:t>t</m:t>
-            </m:r>
-            <m:r>
-              <m:t>r</m:t>
-            </m:r>
-            <m:r>
-              <m:t>a</m:t>
-            </m:r>
-            <m:r>
-              <m:t>d</m:t>
-            </m:r>
-            <m:r>
-              <m:t>a</m:t>
-            </m:r>
-            <m:r>
-              <m:t>s</m:t>
-            </m:r>
-          </m:sub>
-        </m:sSub>
-      </m:oMath>
-      <w:r>
-        <w:t xml:space="preserve"> </w:t>
-      </w:r>
-      <w:r>
-        <w:t xml:space="preserve">= número de citações do manuscrito presentes no corpus</w:t>
-      </w:r>
-    </w:p>
-    <w:p>
-      <w:pPr>
-        <w:pStyle w:val="Compact"/>
-        <w:numPr>
-          <w:ilvl w:val="0"/>
-          <w:numId w:val="1009"/>
-        </w:numPr>
-      </w:pPr>
-      <m:oMath>
-        <m:sSub>
-          <m:e>
-            <m:r>
-              <m:t>C</m:t>
-            </m:r>
-          </m:e>
-          <m:sub>
-            <m:r>
-              <m:t>t</m:t>
-            </m:r>
-            <m:r>
-              <m:t>o</m:t>
-            </m:r>
-            <m:r>
-              <m:t>t</m:t>
-            </m:r>
-            <m:r>
-              <m:t>a</m:t>
-            </m:r>
-            <m:r>
-              <m:t>i</m:t>
-            </m:r>
-            <m:r>
-              <m:t>s</m:t>
-            </m:r>
-          </m:sub>
-        </m:sSub>
-      </m:oMath>
-      <w:r>
-        <w:t xml:space="preserve"> </w:t>
-      </w:r>
-      <w:r>
-        <w:t xml:space="preserve">= número total de citações únicas no manuscrito</w:t>
+        <w:t xml:space="preserve">= impacto bibliométrico normalizado (0-1)</w:t>
       </w:r>
     </w:p>
     <w:bookmarkEnd w:id="35"/>
@@ -4136,6 +3801,38 @@
         <w:t xml:space="preserve">2.8 Análises Estatísticas</w:t>
       </w:r>
     </w:p>
+    <w:p>
+      <w:pPr>
+        <w:pStyle w:val="FirstParagraph"/>
+      </w:pPr>
+      <w:r>
+        <w:t xml:space="preserve">Para caracterizar sistematicamente o corpus bibliográfico e identificar padrões emergentes, as análises estatísticas foram implementadas no ambiente R</w:t>
+      </w:r>
+      <w:r>
+        <w:t xml:space="preserve"> </w:t>
+      </w:r>
+      <w:r>
+        <w:t xml:space="preserve">(R. C. Team, 2024)</w:t>
+      </w:r>
+      <w:r>
+        <w:t xml:space="preserve"> </w:t>
+      </w:r>
+      <w:r>
+        <w:t xml:space="preserve">utilizando o RStudio</w:t>
+      </w:r>
+      <w:r>
+        <w:t xml:space="preserve"> </w:t>
+      </w:r>
+      <w:r>
+        <w:t xml:space="preserve">(Rs. Team, 2023)</w:t>
+      </w:r>
+      <w:r>
+        <w:t xml:space="preserve"> </w:t>
+      </w:r>
+      <w:r>
+        <w:t xml:space="preserve">e pacotes específicos.</w:t>
+      </w:r>
+    </w:p>
     <w:bookmarkStart w:id="36" w:name="análise-de-correspondência-múltipla-mca"/>
     <w:p>
       <w:pPr>
@@ -4150,7 +3847,28 @@
         <w:pStyle w:val="FirstParagraph"/>
       </w:pPr>
       <w:r>
-        <w:t xml:space="preserve">A Análise de Correspondência Múltipla foi aplicada para analisar associações entre variáveis categóricas no corpus de 148 estudos. O método decompõe tabelas de contingência multidimensionais, identificando padrões de associação entre categorias de variáveis nominais através da análise simultânea de múltiplas variáveis categóricas. A análise foi realizada utilizando o pacote</w:t>
+        <w:t xml:space="preserve">A Análise de Correspondência Múltipla (MCA) foi adotada para investigar associações entre as variáveis categóricas (algoritmos, produtos, regiões, etc.), conforme metodologia consolidada por</w:t>
+      </w:r>
+      <w:r>
+        <w:t xml:space="preserve"> </w:t>
+      </w:r>
+      <w:r>
+        <w:t xml:space="preserve">Lê et al. (2008)</w:t>
+      </w:r>
+      <w:r>
+        <w:t xml:space="preserve"> </w:t>
+      </w:r>
+      <w:r>
+        <w:t xml:space="preserve">e</w:t>
+      </w:r>
+      <w:r>
+        <w:t xml:space="preserve"> </w:t>
+      </w:r>
+      <w:r>
+        <w:t xml:space="preserve">Greenacre (2017)</w:t>
+      </w:r>
+      <w:r>
+        <w:t xml:space="preserve">. A análise, conduzida com o pacote</w:t>
       </w:r>
       <w:r>
         <w:t xml:space="preserve"> </w:t>
@@ -4162,15 +3880,10 @@
         <w:t xml:space="preserve">FactoMineR</w:t>
       </w:r>
       <w:r>
-        <w:t xml:space="preserve">, categorizando os estudos segundo algoritmos ML empregados, produtos agroalimentares, regiões geográficas, instrumentos analíticos e períodos temporais.</w:t>
-      </w:r>
-    </w:p>
-    <w:p>
-      <w:pPr>
-        <w:pStyle w:val="Corpodetexto"/>
-      </w:pPr>
-      <w:r>
-        <w:t xml:space="preserve">As dimensões foram extraídas segundo o critério de inércia explicada, priorizando as dimensões que capturam maior proporção da variabilidade total das associações categóricas. A qualidade da representação foi avaliada através de cos² (proporção de inércia explicada por cada dimensão) e contribuição relativa das categorias. Biplots foram gerados para visualizar simultaneamente as categorias das variáveis, facilitando identificação de associações entre técnicas ML, produtos e contextos geográficos. Mapas de calor de contingência foram produzidos para examinar frequências conjuntas entre pares de variáveis categóricas.</w:t>
+        <w:t xml:space="preserve"> </w:t>
+      </w:r>
+      <w:r>
+        <w:t xml:space="preserve">para a interpretação das relações conceituais da área.</w:t>
       </w:r>
     </w:p>
     <w:bookmarkEnd w:id="36"/>
@@ -4188,7 +3901,16 @@
         <w:pStyle w:val="FirstParagraph"/>
       </w:pPr>
       <w:r>
-        <w:t xml:space="preserve">A análise de redes foi implementada para mapear co-ocorrências entre técnicas de Machine Learning, produtos agroalimentares e regiões geográficas. Utilizando o pacote</w:t>
+        <w:t xml:space="preserve">A análise de redes foi implementada para mapear co-ocorrências entre algoritmos, produtos e regiões, seguindo procedimentos de análise de redes complexas</w:t>
+      </w:r>
+      <w:r>
+        <w:t xml:space="preserve"> </w:t>
+      </w:r>
+      <w:r>
+        <w:t xml:space="preserve">(Csárdi &amp; Nepusz, 2006; Schoch, 2020)</w:t>
+      </w:r>
+      <w:r>
+        <w:t xml:space="preserve">. Utilizando os pacotes</w:t>
       </w:r>
       <w:r>
         <w:t xml:space="preserve"> </w:t>
@@ -4215,15 +3937,19 @@
         <w:t xml:space="preserve">ggraph</w:t>
       </w:r>
       <w:r>
-        <w:t xml:space="preserve">, foi construído grafo não-direcionado onde nós representam entidades (algoritmos, produtos, regiões) e arestas ponderam frequência de co-ocorrência.</w:t>
-      </w:r>
-    </w:p>
-    <w:p>
-      <w:pPr>
-        <w:pStyle w:val="Corpodetexto"/>
-      </w:pPr>
-      <w:r>
-        <w:t xml:space="preserve">A detecção de comunidades foi realizada através do algoritmo de Louvain, identificando módulos temáticos densamente conectados. Métricas de centralidade (degree, betweenness, closeness) foram calculadas para identificar entidades centrais no corpus. A visualização foi otimizada com layout force-directed, utilizando paleta viridis para codificação de comunidades e tamanho de nós proporcional ao grau de conectividade.</w:t>
+        <w:t xml:space="preserve">, foi construído um grafo não-direcionado, e a detecção de comunidades foi realizada com o algoritmo de Louvain</w:t>
+      </w:r>
+      <w:r>
+        <w:t xml:space="preserve"> </w:t>
+      </w:r>
+      <w:r>
+        <w:t xml:space="preserve">(Blondel et al., 2008)</w:t>
+      </w:r>
+      <w:r>
+        <w:t xml:space="preserve"> </w:t>
+      </w:r>
+      <w:r>
+        <w:t xml:space="preserve">para identificar módulos temáticos.</w:t>
       </w:r>
     </w:p>
     <w:bookmarkEnd w:id="37"/>
@@ -4241,7 +3967,19 @@
         <w:pStyle w:val="FirstParagraph"/>
       </w:pPr>
       <w:r>
-        <w:t xml:space="preserve">A evolução temporal das aplicações de ML em IGs foi analisada através de séries temporais (2010-2025), empregando correlação de Spearman para detectar tendências significativas (p &lt; 0.05). O pacote</w:t>
+        <w:t xml:space="preserve">A evolução temporal das publicações (2010–2025) foi analisada por meio de séries temporais, empregando o teste de correlação de Spearman</w:t>
+      </w:r>
+      <w:r>
+        <w:t xml:space="preserve"> </w:t>
+      </w:r>
+      <w:r>
+        <w:t xml:space="preserve">(Spearman, 1904)</w:t>
+      </w:r>
+      <w:r>
+        <w:t xml:space="preserve"> </w:t>
+      </w:r>
+      <w:r>
+        <w:t xml:space="preserve">para detectar tendências significativas. As visualizações foram geradas com o pacote</w:t>
       </w:r>
       <w:r>
         <w:t xml:space="preserve"> </w:t>
@@ -4253,29 +3991,40 @@
         <w:t xml:space="preserve">ggplot2</w:t>
       </w:r>
       <w:r>
-        <w:t xml:space="preserve"> </w:t>
-      </w:r>
-      <w:r>
-        <w:t xml:space="preserve">foi utilizado para gerar visualizações de linha temporal com suavização LOESS, acompanhadas de heatmaps para análise de evolução conjunta entre algoritmos e produtos.</w:t>
-      </w:r>
-    </w:p>
-    <w:p>
-      <w:pPr>
-        <w:pStyle w:val="Corpodetexto"/>
-      </w:pPr>
-      <w:r>
-        <w:t xml:space="preserve">A análise considerou métricas de produtividade científica (número de publicações por ano), adoção de algoritmos ML e distribuição por categorias de produto. Tendências significativas foram identificadas através de teste não-paramétrico de Spearman, apropriado para dados discretos e não-normalmente distribuídos.</w:t>
+        <w:t xml:space="preserve">, utilizando suavização LOESS</w:t>
+      </w:r>
+      <w:r>
+        <w:t xml:space="preserve"> </w:t>
+      </w:r>
+      <w:r>
+        <w:t xml:space="preserve">(Cleveland, 1979)</w:t>
+      </w:r>
+      <w:r>
+        <w:t xml:space="preserve"> </w:t>
+      </w:r>
+      <w:r>
+        <w:t xml:space="preserve">para ilustrar a dinâmica de crescimento do campo e a adoção de diferentes tecnologias.</w:t>
       </w:r>
     </w:p>
     <w:bookmarkEnd w:id="38"/>
     <w:bookmarkEnd w:id="39"/>
-    <w:bookmarkStart w:id="43" w:name="análises-estatísticas-computacionais"/>
+    <w:bookmarkStart w:id="40" w:name="resultados-e-discussão"/>
     <w:p>
       <w:pPr>
         <w:pStyle w:val="Ttulo2"/>
       </w:pPr>
       <w:r>
-        <w:t xml:space="preserve">2.9 Análises Estatísticas Computacionais</w:t>
+        <w:t xml:space="preserve">3. Resultados e Discussão</w:t>
+      </w:r>
+    </w:p>
+    <w:bookmarkEnd w:id="40"/>
+    <w:bookmarkStart w:id="45" w:name="Xaf7cc208a6ae47790669c1e8ca48157694d0449"/>
+    <w:p>
+      <w:pPr>
+        <w:pStyle w:val="Ttulo2"/>
+      </w:pPr>
+      <w:r>
+        <w:t xml:space="preserve">3.1 Síntese Executiva da Revisão de Escopo: Corpus, Cobertura e Qualidade Metodológica</w:t>
       </w:r>
     </w:p>
     <w:p>
@@ -4283,325 +4032,19 @@
         <w:pStyle w:val="FirstParagraph"/>
       </w:pPr>
       <w:r>
-        <w:t xml:space="preserve">Para caracterizar sistematicamente o corpus bibliográfico e identificar padrões emergentes nas aplicações de Machine Learning em Indicações Geográficas.</w:t>
-      </w:r>
-    </w:p>
-    <w:bookmarkStart w:id="40" w:name="Xaa1d99f01d4e4252dede1f86edc6d72b7189181"/>
-    <w:p>
-      <w:pPr>
-        <w:pStyle w:val="Ttulo3"/>
-      </w:pPr>
-      <w:r>
-        <w:t xml:space="preserve">2.9.1 Análise de Correspondência Múltipla (MCA)</w:t>
-      </w:r>
-    </w:p>
-    <w:p>
-      <w:pPr>
-        <w:pStyle w:val="FirstParagraph"/>
-      </w:pPr>
-      <w:r>
-        <w:t xml:space="preserve">A Análise de Correspondência Múltipla (MCA) foi adotada para investigar associações entre variáveis categóricas no corpus de 148 estudos, conforme metodologia consolidada por</w:t>
-      </w:r>
-      <w:r>
-        <w:t xml:space="preserve"> </w:t>
-      </w:r>
-      <w:r>
-        <w:t xml:space="preserve">Lê et al. (2008)</w:t>
-      </w:r>
-      <w:r>
-        <w:t xml:space="preserve">,</w:t>
-      </w:r>
-      <w:r>
-        <w:t xml:space="preserve"> </w:t>
-      </w:r>
-      <w:r>
-        <w:t xml:space="preserve">Greenacre (2017)</w:t>
-      </w:r>
-      <w:r>
-        <w:t xml:space="preserve"> </w:t>
-      </w:r>
-      <w:r>
-        <w:t xml:space="preserve">e</w:t>
-      </w:r>
-      <w:r>
-        <w:t xml:space="preserve"> </w:t>
-      </w:r>
-      <w:r>
-        <w:t xml:space="preserve">Abdi et al. (2013)</w:t>
-      </w:r>
-      <w:r>
-        <w:t xml:space="preserve">. Esse método decompõe tabelas de contingência multidimensionais, permitindo identificar padrões de associação entre categorias de múltiplas variáveis nominais por meio da análise simultânea dessas variáveis. A análise foi conduzida utilizando o pacote FactoMineR no R, categorizando os estudos segundo algoritmos de Machine Learning empregados, produtos agroalimentares, regiões geográficas, instrumentos analíticos e períodos temporais.</w:t>
-      </w:r>
-    </w:p>
-    <w:p>
-      <w:pPr>
-        <w:pStyle w:val="Corpodetexto"/>
-      </w:pPr>
-      <w:r>
-        <w:t xml:space="preserve">As dimensões extraídas seguiram o critério de inércia explicada, priorizando aquelas que capturam maior proporção da variabilidade total das associações categóricas. A qualidade da representação foi avaliada via cos² (proporção da inércia explicada por cada dimensão) e contribuição relativa das categorias para as dimensões principais. Para facilitar a identificação de padrões, biplots foram gerados para visualizar simultaneamente as categorias das variáveis, possibilitando explorar associações entre técnicas de ML, produtos e contextos geográficos (</w:t>
-      </w:r>
-      <w:r>
-        <w:t xml:space="preserve">Lê et al. (2008)</w:t>
-      </w:r>
-      <w:r>
-        <w:t xml:space="preserve">;</w:t>
-      </w:r>
-      <w:r>
-        <w:t xml:space="preserve"> </w:t>
-      </w:r>
-      <w:r>
-        <w:t xml:space="preserve">Greenacre (2017)</w:t>
-      </w:r>
-      <w:r>
-        <w:t xml:space="preserve">).</w:t>
-      </w:r>
-    </w:p>
-    <w:bookmarkEnd w:id="40"/>
-    <w:bookmarkStart w:id="41" w:name="análise-de-redes-network-analysis-1"/>
-    <w:p>
-      <w:pPr>
-        <w:pStyle w:val="Ttulo3"/>
-      </w:pPr>
-      <w:r>
-        <w:t xml:space="preserve">2.9.2 Análise de Redes (Network Analysis)</w:t>
-      </w:r>
-    </w:p>
-    <w:p>
-      <w:pPr>
-        <w:pStyle w:val="FirstParagraph"/>
-      </w:pPr>
-      <w:r>
-        <w:t xml:space="preserve">A análise de redes foi implementada para mapear co-ocorrências entre técnicas de Machine Learning, produtos agroalimentares e regiões geográficas, de acordo com procedimentos amplamente adotados em literatura de análise de redes complexas</w:t>
-      </w:r>
-      <w:r>
-        <w:t xml:space="preserve"> </w:t>
-      </w:r>
-      <w:r>
-        <w:t xml:space="preserve">(Blondel et al., 2008; Csárdi &amp; Nepusz, 2006; Schoch, 2020)</w:t>
-      </w:r>
-      <w:r>
-        <w:t xml:space="preserve">. Utilizando os pacotes igraph</w:t>
-      </w:r>
-      <w:r>
-        <w:t xml:space="preserve">(Csárdi &amp; Nepusz, 2006)</w:t>
-      </w:r>
-      <w:r>
-        <w:t xml:space="preserve"> </w:t>
-      </w:r>
-      <w:r>
-        <w:t xml:space="preserve">e ggraph</w:t>
-      </w:r>
-      <w:r>
-        <w:t xml:space="preserve">(Schoch, 2020)</w:t>
-      </w:r>
-      <w:r>
-        <w:t xml:space="preserve">, foi construído grafo não-direcionado, no qual cada nó representa uma entidade (algoritmo, produto, região) e as arestas codificam a frequência de co-ocorrência entre elas.</w:t>
-      </w:r>
-    </w:p>
-    <w:p>
-      <w:pPr>
-        <w:pStyle w:val="Corpodetexto"/>
-      </w:pPr>
-      <w:r>
-        <w:t xml:space="preserve">A detecção de comunidades foi realizada com o algoritmo de Louvain, método de alto desempenho para identificar módulos densamente conectados em grandes redes</w:t>
-      </w:r>
-      <w:r>
-        <w:t xml:space="preserve">(Blondel et al., 2008)</w:t>
-      </w:r>
-      <w:r>
-        <w:t xml:space="preserve">. Métricas de centralidade de grau, intermediação (betweenness) e proximidade (closeness) foram calculadas para identificar as entidades mais influentes no corpus</w:t>
-      </w:r>
-      <w:r>
-        <w:t xml:space="preserve">(Csárdi &amp; Nepusz, 2006)</w:t>
+        <w:t xml:space="preserve">A revisão de escopo, estruturada segundo PRISMA-ScR (Figura 2), identificou e analisou 272 estudos (140 Scopus, 132 Web of Science) publicados entre 2010-2025, selecionando 148 artigos relevantes após filtragem automatizada e avaliação manual de qualidade metodológica. A base de dados para as análises estatísticas foi constituída a partir deste processo sistemático de seleção, resultando em um corpus representativo das aplicações de Machine Learning em Indicações Geográficas. O corpus demonstra crescimento recente: 68% das publicações concentram-se em 2021-2025, indicando convergência entre certificação territorial e transformação digital, acompanhando tendências globais de inovação em sistemas agroalimentares</w:t>
+      </w:r>
+      <w:r>
+        <w:t xml:space="preserve"> </w:t>
+      </w:r>
+      <w:r>
+        <w:t xml:space="preserve">(Hu et al., 2024)</w:t>
       </w:r>
       <w:r>
         <w:t xml:space="preserve">.</w:t>
       </w:r>
     </w:p>
-    <w:bookmarkEnd w:id="41"/>
-    <w:bookmarkStart w:id="42" w:name="análise-temporal-1"/>
-    <w:p>
-      <w:pPr>
-        <w:pStyle w:val="Ttulo3"/>
-      </w:pPr>
-      <w:r>
-        <w:t xml:space="preserve">2.9.3 Análise Temporal</w:t>
-      </w:r>
-    </w:p>
-    <w:p>
-      <w:pPr>
-        <w:pStyle w:val="FirstParagraph"/>
-      </w:pPr>
-      <w:r>
-        <w:t xml:space="preserve">A evolução temporal das aplicações de Machine Learning em Indicações Geográficas foi analisada por meio de séries temporais (2010–2025), empregando o teste não paramétrico de correlação de Spearman, apropriado para dados discretos e não-normalmente distribuídos, para detectar tendências estatisticamente significativas (p &lt; 0.05)</w:t>
-      </w:r>
-      <w:r>
-        <w:t xml:space="preserve"> </w:t>
-      </w:r>
-      <w:r>
-        <w:t xml:space="preserve">(Schober et al., 2018; Spearman, 1904)</w:t>
-      </w:r>
-      <w:r>
-        <w:t xml:space="preserve">.</w:t>
-      </w:r>
-    </w:p>
-    <w:p>
-      <w:pPr>
-        <w:pStyle w:val="Corpodetexto"/>
-      </w:pPr>
-      <w:r>
-        <w:t xml:space="preserve">A análise considerou métricas de produtividade científica, como o número de publicações por ano, padrões de adoção de algoritmos de ML e distribuição por categorias de produtos. Tendências significativas foram identificadas por meio do teste de Spearman, em função da robustez para dados não paramétricos e temporais</w:t>
-      </w:r>
-      <w:r>
-        <w:t xml:space="preserve">(Schober et al., 2018)</w:t>
-      </w:r>
-      <w:r>
-        <w:t xml:space="preserve">. O uso combinado de visualizações enriquecidas (LOESS, heatmaps) e estatísticas não paramétricas permite captar as dinâmicas e associações temporais estruturais do corpus</w:t>
-      </w:r>
-      <w:r>
-        <w:t xml:space="preserve"> </w:t>
-      </w:r>
-      <w:r>
-        <w:t xml:space="preserve">(Wickham, 2016)</w:t>
-      </w:r>
-      <w:r>
-        <w:t xml:space="preserve">.</w:t>
-      </w:r>
-    </w:p>
-    <w:p>
-      <w:pPr>
-        <w:pStyle w:val="Corpodetexto"/>
-      </w:pPr>
-      <w:r>
-        <w:t xml:space="preserve">Todas as análises estatísticas foram implementadas no ambiente R versão 4.4.3</w:t>
-      </w:r>
-      <w:r>
-        <w:t xml:space="preserve"> </w:t>
-      </w:r>
-      <w:r>
-        <w:t xml:space="preserve">(R. C. Team, 2024)</w:t>
-      </w:r>
-      <w:r>
-        <w:t xml:space="preserve"> </w:t>
-      </w:r>
-      <w:r>
-        <w:t xml:space="preserve">utilizando o RStudio</w:t>
-      </w:r>
-      <w:r>
-        <w:t xml:space="preserve"> </w:t>
-      </w:r>
-      <w:r>
-        <w:t xml:space="preserve">(Rs. Team, 2023)</w:t>
-      </w:r>
-      <w:r>
-        <w:t xml:space="preserve">, com os seguintes pacotes:</w:t>
-      </w:r>
-      <w:r>
-        <w:t xml:space="preserve"> </w:t>
-      </w:r>
-      <w:r>
-        <w:rPr>
-          <w:rStyle w:val="VerbatimChar"/>
-        </w:rPr>
-        <w:t xml:space="preserve">FactoMineR</w:t>
-      </w:r>
-      <w:r>
-        <w:t xml:space="preserve"> </w:t>
-      </w:r>
-      <w:r>
-        <w:t xml:space="preserve">para Análise de Correspondência Múltipla,</w:t>
-      </w:r>
-      <w:r>
-        <w:t xml:space="preserve"> </w:t>
-      </w:r>
-      <w:r>
-        <w:rPr>
-          <w:rStyle w:val="VerbatimChar"/>
-        </w:rPr>
-        <w:t xml:space="preserve">igraph</w:t>
-      </w:r>
-      <w:r>
-        <w:t xml:space="preserve"> </w:t>
-      </w:r>
-      <w:r>
-        <w:t xml:space="preserve">e</w:t>
-      </w:r>
-      <w:r>
-        <w:t xml:space="preserve"> </w:t>
-      </w:r>
-      <w:r>
-        <w:rPr>
-          <w:rStyle w:val="VerbatimChar"/>
-        </w:rPr>
-        <w:t xml:space="preserve">ggraph</w:t>
-      </w:r>
-      <w:r>
-        <w:t xml:space="preserve"> </w:t>
-      </w:r>
-      <w:r>
-        <w:t xml:space="preserve">para análise de redes, e</w:t>
-      </w:r>
-      <w:r>
-        <w:t xml:space="preserve"> </w:t>
-      </w:r>
-      <w:r>
-        <w:rPr>
-          <w:rStyle w:val="VerbatimChar"/>
-        </w:rPr>
-        <w:t xml:space="preserve">ggplot2</w:t>
-      </w:r>
-      <w:r>
-        <w:t xml:space="preserve"> </w:t>
-      </w:r>
-      <w:r>
-        <w:t xml:space="preserve">para visualizações, incluindo gráficos de linha temporal com suavização LOESS</w:t>
-      </w:r>
-      <w:r>
-        <w:t xml:space="preserve">(Cleveland, 1979)</w:t>
-      </w:r>
-      <w:r>
-        <w:t xml:space="preserve">.</w:t>
-      </w:r>
-    </w:p>
-    <w:bookmarkEnd w:id="42"/>
-    <w:bookmarkEnd w:id="43"/>
-    <w:bookmarkEnd w:id="44"/>
-    <w:bookmarkStart w:id="238" w:name="resultados-e-discussão"/>
-    <w:p>
-      <w:pPr>
-        <w:pStyle w:val="Ttulo1"/>
-      </w:pPr>
-      <w:r>
-        <w:t xml:space="preserve">3. Resultados e Discussão</w:t>
-      </w:r>
-    </w:p>
-    <w:bookmarkStart w:id="49" w:name="Xaf7cc208a6ae47790669c1e8ca48157694d0449"/>
-    <w:p>
-      <w:pPr>
-        <w:pStyle w:val="Ttulo2"/>
-      </w:pPr>
-      <w:r>
-        <w:t xml:space="preserve">3.1 Síntese Executiva da Revisão de Escopo: Corpus, Cobertura e Qualidade Metodológica</w:t>
-      </w:r>
-    </w:p>
-    <w:p>
-      <w:pPr>
-        <w:pStyle w:val="FirstParagraph"/>
-      </w:pPr>
-      <w:r>
-        <w:t xml:space="preserve">A revisão de escopo, estruturada segundo PRISMA-ScR (Figura 2), identificou e analisou 272 estudos (140 Scopus, 132 Web of Science) publicados entre 2010-2025, selecionando 148 artigos relevantes após filtragem automatizada e avaliação manual de qualidade metodológica. A base de dados para as análises estatísticas foi constituída a partir deste processo sistemático de seleção, resultando em um corpus representativo das aplicações de Machine Learning em Indicações Geográficas. O corpus demonstra crescimento recente: 68% das publicações concentram-se em 2021-2025, indicando convergência entre certificação territorial e transformação digital, acompanhando tendências globais de inovação em sistemas agroalimentares</w:t>
-      </w:r>
-      <w:r>
-        <w:t xml:space="preserve"> </w:t>
-      </w:r>
-      <w:r>
-        <w:t xml:space="preserve">(Hu et al., 2024)</w:t>
-      </w:r>
-      <w:r>
-        <w:t xml:space="preserve">.</w:t>
-      </w:r>
-    </w:p>
-    <w:bookmarkStart w:id="48" w:name="fig:prisma2020"/>
+    <w:bookmarkStart w:id="44" w:name="fig:prisma2020"/>
     <w:p>
       <w:pPr>
         <w:pStyle w:val="CaptionedFigure"/>
@@ -4611,18 +4054,18 @@
           <wp:inline>
             <wp:extent cx="4480560" cy="2473085"/>
             <wp:effectExtent b="0" l="0" r="0" t="0"/>
-            <wp:docPr descr="Fluxograma da revisão de Escopo sobre Aplicações de Machine Learning em Indicações Geográficas." title="" id="46" name="Picture"/>
+            <wp:docPr descr="Fluxograma da revisão de Escopo sobre Aplicações de Machine Learning em Indicações Geográficas." title="" id="42" name="Picture"/>
             <a:graphic>
               <a:graphicData uri="http://schemas.openxmlformats.org/drawingml/2006/picture">
                 <pic:pic>
                   <pic:nvPicPr>
-                    <pic:cNvPr descr="2-FIGURAS/prisma_flowdiagram_portugues.png" id="47" name="Picture"/>
+                    <pic:cNvPr descr="2-FIGURAS/prisma_flowdiagram_portugues.png" id="43" name="Picture"/>
                     <pic:cNvPicPr>
                       <a:picLocks noChangeArrowheads="1" noChangeAspect="1"/>
                     </pic:cNvPicPr>
                   </pic:nvPicPr>
                   <pic:blipFill>
-                    <a:blip r:embed="rId45"/>
+                    <a:blip r:embed="rId41"/>
                     <a:stretch>
                       <a:fillRect/>
                     </a:stretch>
@@ -4657,7 +4100,7 @@
         <w:t xml:space="preserve">Fluxograma da revisão de Escopo sobre Aplicações de Machine Learning em Indicações Geográficas.</w:t>
       </w:r>
     </w:p>
-    <w:bookmarkEnd w:id="48"/>
+    <w:bookmarkEnd w:id="44"/>
     <w:p>
       <w:pPr>
         <w:pStyle w:val="Corpodetexto"/>
@@ -4692,8 +4135,8 @@
         <w:t xml:space="preserve">. Esta validação assegura que os estudos selecionados para análise sintética atendem a requisitos adequados de rigor metodológico.</w:t>
       </w:r>
     </w:p>
-    <w:bookmarkEnd w:id="49"/>
-    <w:bookmarkStart w:id="68" w:name="X436b3ae93799519be02fd9051a8c628a7b063c7"/>
+    <w:bookmarkEnd w:id="45"/>
+    <w:bookmarkStart w:id="64" w:name="X436b3ae93799519be02fd9051a8c628a7b063c7"/>
     <w:p>
       <w:pPr>
         <w:pStyle w:val="Ttulo2"/>
@@ -4710,7 +4153,7 @@
         <w:t xml:space="preserve">A Análise de Correspondência Múltipla (MCA) foi aplicada para mapear as associações entre as categorias de algoritmos de Machine Learning, produtos, técnicas analíticas, regiões geográficas e períodos de publicação. As duas primeiras dimensões da MCA explicaram 48.7% da inércia total ajustada, revelando uma estrutura conceitual bem definida no campo (Figura 3).</w:t>
       </w:r>
     </w:p>
-    <w:bookmarkStart w:id="53" w:name="fig:prisma2020"/>
+    <w:bookmarkStart w:id="49" w:name="fig:prisma2020"/>
     <w:p>
       <w:pPr>
         <w:pStyle w:val="CaptionedFigure"/>
@@ -4720,18 +4163,18 @@
           <wp:inline>
             <wp:extent cx="4480560" cy="3200400"/>
             <wp:effectExtent b="0" l="0" r="0" t="0"/>
-            <wp:docPr descr="Biplot da Análise de Correspondência Múltipla (MCA) das variáveis categóricas do corpus (N=148)." title="" id="51" name="Picture"/>
+            <wp:docPr descr="Biplot da Análise de Correspondência Múltipla (MCA) das variáveis categóricas do corpus (N=148)." title="" id="47" name="Picture"/>
             <a:graphic>
               <a:graphicData uri="http://schemas.openxmlformats.org/drawingml/2006/picture">
                 <pic:pic>
                   <pic:nvPicPr>
-                    <pic:cNvPr descr="2-FIGURAS/mca_biplot.png" id="52" name="Picture"/>
+                    <pic:cNvPr descr="2-FIGURAS/mca_biplot.png" id="48" name="Picture"/>
                     <pic:cNvPicPr>
                       <a:picLocks noChangeArrowheads="1" noChangeAspect="1"/>
                     </pic:cNvPicPr>
                   </pic:nvPicPr>
                   <pic:blipFill>
-                    <a:blip r:embed="rId50"/>
+                    <a:blip r:embed="rId46"/>
                     <a:stretch>
                       <a:fillRect/>
                     </a:stretch>
@@ -4766,7 +4209,7 @@
         <w:t xml:space="preserve">Biplot da Análise de Correspondência Múltipla (MCA) das variáveis categóricas do corpus (N=148).</w:t>
       </w:r>
     </w:p>
-    <w:bookmarkEnd w:id="53"/>
+    <w:bookmarkEnd w:id="49"/>
     <w:p>
       <w:pPr>
         <w:pStyle w:val="Corpodetexto"/>
@@ -4807,7 +4250,7 @@
         <w:t xml:space="preserve">A segunda dimensão (Dim 2), explicando 20.6% da variância, discrimina os estudos com base na natureza do produto. Em um extremo, posicionam-se produtos de origem animal, como carnes e mel, frequentemente analisados por meio de análise elementar (ICP-MS) para rastreabilidade de origem geológica. No extremo oposto, encontram-se produtos de origem vegetal, como frutas e grãos, onde a análise se concentra mais em perfis metabólicos e compostos orgânicos. Essa separação indica que a escolha da plataforma analítica e, consequentemente, dos algoritmos de ML, é fortemente condicionada pela matriz do produto investigado.</w:t>
       </w:r>
     </w:p>
-    <w:bookmarkStart w:id="58" w:name="X693c398b8b7defefcd1c3908be8e64c6785b095"/>
+    <w:bookmarkStart w:id="54" w:name="X693c398b8b7defefcd1c3908be8e64c6785b095"/>
     <w:p>
       <w:pPr>
         <w:pStyle w:val="Ttulo3"/>
@@ -4828,24 +4271,24 @@
       <w:pPr>
         <w:pStyle w:val="Corpodetexto"/>
       </w:pPr>
-      <w:bookmarkStart w:id="57" w:name="fig:network_analysiss"/>
+      <w:bookmarkStart w:id="53" w:name="fig:network_analysiss"/>
       <w:r>
         <w:drawing>
           <wp:inline>
             <wp:extent cx="5600700" cy="2115405"/>
             <wp:effectExtent b="0" l="0" r="0" t="0"/>
-            <wp:docPr descr="Análise de Redes de Co-ocorrência. (a) Rede completa mostrando as comunidades temáticas entre algoritmos, produtos e técnicas. (b) Rede focada na co-ocorrência entre algoritmos de ML e produtos." title="" id="55" name="Picture"/>
+            <wp:docPr descr="Análise de Redes de Co-ocorrência. (a) Rede completa mostrando as comunidades temáticas entre algoritmos, produtos e técnicas. (b) Rede focada na co-ocorrência entre algoritmos de ML e produtos." title="" id="51" name="Picture"/>
             <a:graphic>
               <a:graphicData uri="http://schemas.openxmlformats.org/drawingml/2006/picture">
                 <pic:pic>
                   <pic:nvPicPr>
-                    <pic:cNvPr descr="2-FIGURAS/network_ab.png" id="56" name="Picture"/>
+                    <pic:cNvPr descr="2-FIGURAS/network_ab.png" id="52" name="Picture"/>
                     <pic:cNvPicPr>
                       <a:picLocks noChangeArrowheads="1" noChangeAspect="1"/>
                     </pic:cNvPicPr>
                   </pic:nvPicPr>
                   <pic:blipFill>
-                    <a:blip r:embed="rId54"/>
+                    <a:blip r:embed="rId50"/>
                     <a:stretch>
                       <a:fillRect/>
                     </a:stretch>
@@ -4871,7 +4314,7 @@
           </wp:inline>
         </w:drawing>
       </w:r>
-      <w:bookmarkEnd w:id="57"/>
+      <w:bookmarkEnd w:id="53"/>
       <w:r>
         <w:t xml:space="preserve"> </w:t>
       </w:r>
@@ -4911,8 +4354,8 @@
         <w:t xml:space="preserve">os posiciona como pontes conceituais, enquanto a visualização focada na co-ocorrência entre algoritmos e produtos (Figura 4b) esclarece as duplas de produto-algoritmo que definem as principais linhas de investigação atuais.</w:t>
       </w:r>
     </w:p>
-    <w:bookmarkEnd w:id="58"/>
-    <w:bookmarkStart w:id="67" w:name="X8475e794fd14284359f037eb4f0ee0a72f177fe"/>
+    <w:bookmarkEnd w:id="54"/>
+    <w:bookmarkStart w:id="63" w:name="X8475e794fd14284359f037eb4f0ee0a72f177fe"/>
     <w:p>
       <w:pPr>
         <w:pStyle w:val="Ttulo3"/>
@@ -4932,23 +4375,13 @@
         <w:t xml:space="preserve"> </w:t>
       </w:r>
       <w:r>
-        <w:t xml:space="preserve">(</w:t>
-      </w:r>
-      <w:r>
-        <w:rPr>
-          <w:b/>
-          <w:bCs/>
-        </w:rPr>
-        <w:t xml:space="preserve">Jordan2015?</w:t>
-      </w:r>
-      <w:r>
-        <w:t xml:space="preserve">)</w:t>
+        <w:t xml:space="preserve">(Liakos et al., 2018)</w:t>
       </w:r>
       <w:r>
         <w:t xml:space="preserve">.</w:t>
       </w:r>
     </w:p>
-    <w:bookmarkStart w:id="62" w:name="fig:temporal_publicacoes"/>
+    <w:bookmarkStart w:id="58" w:name="fig:temporal_publicacoes"/>
     <w:p>
       <w:pPr>
         <w:pStyle w:val="CaptionedFigure"/>
@@ -4958,18 +4391,18 @@
           <wp:inline>
             <wp:extent cx="4480560" cy="2613660"/>
             <wp:effectExtent b="0" l="0" r="0" t="0"/>
-            <wp:docPr descr="Evolução temporal do número de publicações sobre ML em IGs (2010-2025) e a adoção relativa dos principais algoritmos." title="" id="60" name="Picture"/>
+            <wp:docPr descr="Evolução temporal do número de publicações sobre ML em IGs (2010-2025) e a adoção relativa dos principais algoritmos." title="" id="56" name="Picture"/>
             <a:graphic>
               <a:graphicData uri="http://schemas.openxmlformats.org/drawingml/2006/picture">
                 <pic:pic>
                   <pic:nvPicPr>
-                    <pic:cNvPr descr="2-FIGURAS/temporal_publicacoes.png" id="61" name="Picture"/>
+                    <pic:cNvPr descr="2-FIGURAS/temporal_publicacoes.png" id="57" name="Picture"/>
                     <pic:cNvPicPr>
                       <a:picLocks noChangeArrowheads="1" noChangeAspect="1"/>
                     </pic:cNvPicPr>
                   </pic:nvPicPr>
                   <pic:blipFill>
-                    <a:blip r:embed="rId59"/>
+                    <a:blip r:embed="rId55"/>
                     <a:stretch>
                       <a:fillRect/>
                     </a:stretch>
@@ -5004,7 +4437,7 @@
         <w:t xml:space="preserve">Evolução temporal do número de publicações sobre ML em IGs (2010-2025) e a adoção relativa dos principais algoritmos.</w:t>
       </w:r>
     </w:p>
-    <w:bookmarkEnd w:id="62"/>
+    <w:bookmarkEnd w:id="58"/>
     <w:p>
       <w:pPr>
         <w:pStyle w:val="Corpodetexto"/>
@@ -5016,36 +4449,13 @@
         <w:t xml:space="preserve"> </w:t>
       </w:r>
       <w:r>
-        <w:t xml:space="preserve">(</w:t>
-      </w:r>
-      <w:r>
-        <w:rPr>
-          <w:b/>
-          <w:bCs/>
-        </w:rPr>
-        <w:t xml:space="preserve">Granato2018?</w:t>
-      </w:r>
-      <w:r>
-        <w:t xml:space="preserve">;</w:t>
-      </w:r>
-      <w:r>
-        <w:t xml:space="preserve"> </w:t>
-      </w:r>
-      <w:r>
-        <w:rPr>
-          <w:b/>
-          <w:bCs/>
-        </w:rPr>
-        <w:t xml:space="preserve">Szymanska2021?</w:t>
-      </w:r>
-      <w:r>
-        <w:t xml:space="preserve">)</w:t>
+        <w:t xml:space="preserve">(Lavine &amp; Workman, 2005; Shah et al., 2019)</w:t>
       </w:r>
       <w:r>
         <w:t xml:space="preserve">.</w:t>
       </w:r>
     </w:p>
-    <w:bookmarkStart w:id="66" w:name="fig:temporal_algoritmos"/>
+    <w:bookmarkStart w:id="62" w:name="fig:temporal_algoritmos"/>
     <w:p>
       <w:pPr>
         <w:pStyle w:val="CaptionedFigure"/>
@@ -5055,18 +4465,18 @@
           <wp:inline>
             <wp:extent cx="4480560" cy="2560320"/>
             <wp:effectExtent b="0" l="0" r="0" t="0"/>
-            <wp:docPr descr="Evolução temporal da adoção dos principais algoritmos de Machine Learning em estudos de IGs." title="" id="64" name="Picture"/>
+            <wp:docPr descr="Evolução temporal da adoção dos principais algoritmos de Machine Learning em estudos de IGs." title="" id="60" name="Picture"/>
             <a:graphic>
               <a:graphicData uri="http://schemas.openxmlformats.org/drawingml/2006/picture">
                 <pic:pic>
                   <pic:nvPicPr>
-                    <pic:cNvPr descr="2-FIGURAS/temporal_algoritmos.png" id="65" name="Picture"/>
+                    <pic:cNvPr descr="2-FIGURAS/temporal_algoritmos.png" id="61" name="Picture"/>
                     <pic:cNvPicPr>
                       <a:picLocks noChangeArrowheads="1" noChangeAspect="1"/>
                     </pic:cNvPicPr>
                   </pic:nvPicPr>
                   <pic:blipFill>
-                    <a:blip r:embed="rId63"/>
+                    <a:blip r:embed="rId59"/>
                     <a:stretch>
                       <a:fillRect/>
                     </a:stretch>
@@ -5101,7 +4511,7 @@
         <w:t xml:space="preserve">Evolução temporal da adoção dos principais algoritmos de Machine Learning em estudos de IGs.</w:t>
       </w:r>
     </w:p>
-    <w:bookmarkEnd w:id="66"/>
+    <w:bookmarkEnd w:id="62"/>
     <w:p>
       <w:pPr>
         <w:pStyle w:val="Corpodetexto"/>
@@ -5110,9 +4520,9 @@
         <w:t xml:space="preserve">Mais recentemente, o crescimento exponencial na adoção de Redes Neurais e Deep Learning a partir de 2022 sinaliza a emergência de uma nova fronteira tecnológica, focada em extrair padrões de dados não estruturados ou de complexidade superior, como imagens hiperespectrais. A coexistência dessas abordagens, com o uso esporádico de algoritmos como KNN e Decision Tree para nichos específicos, ilustra um ecossistema computacional em maturação, onde a seleção do algoritmo é cada vez mais orientada pela natureza do problema e pela estrutura dos dados.</w:t>
       </w:r>
     </w:p>
-    <w:bookmarkEnd w:id="67"/>
-    <w:bookmarkEnd w:id="68"/>
-    <w:bookmarkStart w:id="69" w:name="X5c2d1980a76d19469d70002b9df752d0e93c628"/>
+    <w:bookmarkEnd w:id="63"/>
+    <w:bookmarkEnd w:id="64"/>
+    <w:bookmarkStart w:id="66" w:name="X5c2d1980a76d19469d70002b9df752d0e93c628"/>
     <w:p>
       <w:pPr>
         <w:pStyle w:val="Ttulo2"/>
@@ -5721,8 +5131,593 @@
         <w:t xml:space="preserve">quanto a consolidação de uma cadeia de pesquisa e desenvolvimento em biotecnologia e análise instrumental em contextos chineses. Para o Brasil, esse padrão sublinha uma lacuna e, ao mesmo tempo, uma oportunidade para pesquisas orientadas à proteção e valorização das Indicações Geográficas brasileiras por meio de tecnologias computacionais.</w:t>
       </w:r>
     </w:p>
-    <w:bookmarkEnd w:id="69"/>
-    <w:bookmarkStart w:id="70" w:name="técnicas-de-machine-learning-empregadas"/>
+    <w:bookmarkStart w:id="65" w:name="análise-bibliométrica"/>
+    <w:p>
+      <w:pPr>
+        <w:pStyle w:val="Ttulo3"/>
+      </w:pPr>
+      <w:r>
+        <w:t xml:space="preserve">3.3.1 Análise Bibliométrica</w:t>
+      </w:r>
+    </w:p>
+    <w:p>
+      <w:pPr>
+        <w:pStyle w:val="FirstParagraph"/>
+      </w:pPr>
+      <w:r>
+        <w:t xml:space="preserve">A Lei de Lotka foi aplicada ao corpus de 143 estudos filtrados, revelando uma distribuição de produtividade autoral que segue aproximadamente o padrão esperado pela lei, com expoente n ≈ 2. A análise identificou 869 autores únicos, dos quais 623 (71,7%) publicaram apenas um artigo, 152 (17,5%) publicaram dois artigos, e apenas 1 autor publicou 28 artigos (Li), indicando uma concentração moderada de produtividade em poucos autores. Essa distribuição sugere que o campo de ML em IGs é colaborativo, com muitos pesquisadores contribuindo esporadicamente, mas com alguns autores altamente produtivos, possivelmente especialistas em quimiometria ou análise instrumental.</w:t>
+      </w:r>
+    </w:p>
+    <w:p>
+      <w:pPr>
+        <w:pStyle w:val="Corpodetexto"/>
+      </w:pPr>
+      <w:r>
+        <w:t xml:space="preserve">A análise de cocitação não pôde ser realizada devido à ausência de campos de referências citadas (CR) no arquivo bibliográfico filtrado, limitando a identificação de clusters temáticos e redes de influência. Essa lacuna destaca a necessidade de bases de dados completas para futuras revisões, como Web of Science com campos de citações.</w:t>
+      </w:r>
+    </w:p>
+    <w:p>
+      <w:pPr>
+        <w:pStyle w:val="Corpodetexto"/>
+      </w:pPr>
+      <w:r>
+        <w:t xml:space="preserve">A aplicação do princípio de Pareto (80/20) resultou na seleção dos 20% dos artigos com maior pontuação combinada (40% qualidade metodológica, 35% relevância temática, 25% impacto bibliométrico), totalizando aproximadamente 29 estudos que representam 80% do impacto científico do corpus. A Tabela 4 apresenta os 10 artigos top selecionados por esse critério.</w:t>
+      </w:r>
+    </w:p>
+    <w:tbl>
+      <w:tblPr>
+        <w:tblStyle w:val="Table"/>
+        <w:tblW w:type="pct" w:w="5000"/>
+        <w:tblLayout w:type="fixed"/>
+        <w:tblLook w:firstRow="1" w:lastRow="0" w:firstColumn="0" w:lastColumn="0" w:noHBand="0" w:noVBand="0" w:val="0020"/>
+      </w:tblPr>
+      <w:tblGrid>
+        <w:gridCol w:w="1271"/>
+        <w:gridCol w:w="1173"/>
+        <w:gridCol w:w="2542"/>
+        <w:gridCol w:w="2933"/>
+      </w:tblGrid>
+      <w:tr>
+        <w:trPr>
+          <w:tblHeader w:val="on"/>
+        </w:trPr>
+        <w:tc>
+          <w:tcPr/>
+          <w:p>
+            <w:pPr>
+              <w:pStyle w:val="Compact"/>
+            </w:pPr>
+            <w:r>
+              <w:rPr>
+                <w:b/>
+                <w:bCs/>
+              </w:rPr>
+              <w:t xml:space="preserve">Posição</w:t>
+            </w:r>
+          </w:p>
+        </w:tc>
+        <w:tc>
+          <w:tcPr/>
+          <w:p>
+            <w:pPr>
+              <w:pStyle w:val="Compact"/>
+            </w:pPr>
+            <w:r>
+              <w:rPr>
+                <w:b/>
+                <w:bCs/>
+              </w:rPr>
+              <w:t xml:space="preserve">Artigo</w:t>
+            </w:r>
+          </w:p>
+        </w:tc>
+        <w:tc>
+          <w:tcPr/>
+          <w:p>
+            <w:pPr>
+              <w:pStyle w:val="Compact"/>
+            </w:pPr>
+            <w:r>
+              <w:rPr>
+                <w:b/>
+                <w:bCs/>
+              </w:rPr>
+              <w:t xml:space="preserve">Pontuação Combinada</w:t>
+            </w:r>
+          </w:p>
+        </w:tc>
+        <w:tc>
+          <w:tcPr/>
+          <w:p>
+            <w:pPr>
+              <w:pStyle w:val="Compact"/>
+            </w:pPr>
+            <w:r>
+              <w:rPr>
+                <w:b/>
+                <w:bCs/>
+              </w:rPr>
+              <w:t xml:space="preserve">Principais Contribuições</w:t>
+            </w:r>
+          </w:p>
+        </w:tc>
+      </w:tr>
+      <w:tr>
+        <w:tc>
+          <w:tcPr/>
+          <w:p>
+            <w:pPr>
+              <w:pStyle w:val="Compact"/>
+            </w:pPr>
+            <w:r>
+              <w:t xml:space="preserve">1</w:t>
+            </w:r>
+          </w:p>
+        </w:tc>
+        <w:tc>
+          <w:tcPr/>
+          <w:p>
+            <w:pPr>
+              <w:pStyle w:val="Compact"/>
+            </w:pPr>
+            <w:r>
+              <w:t xml:space="preserve">Li et al. (2025)</w:t>
+            </w:r>
+          </w:p>
+        </w:tc>
+        <w:tc>
+          <w:tcPr/>
+          <w:p>
+            <w:pPr>
+              <w:pStyle w:val="Compact"/>
+            </w:pPr>
+            <w:r>
+              <w:t xml:space="preserve">95.2</w:t>
+            </w:r>
+          </w:p>
+        </w:tc>
+        <w:tc>
+          <w:tcPr/>
+          <w:p>
+            <w:pPr>
+              <w:pStyle w:val="Compact"/>
+            </w:pPr>
+            <w:r>
+              <w:t xml:space="preserve">Deep Learning para autenticação de chás chineses</w:t>
+            </w:r>
+          </w:p>
+        </w:tc>
+      </w:tr>
+      <w:tr>
+        <w:tc>
+          <w:tcPr/>
+          <w:p>
+            <w:pPr>
+              <w:pStyle w:val="Compact"/>
+            </w:pPr>
+            <w:r>
+              <w:t xml:space="preserve">2</w:t>
+            </w:r>
+          </w:p>
+        </w:tc>
+        <w:tc>
+          <w:tcPr/>
+          <w:p>
+            <w:pPr>
+              <w:pStyle w:val="Compact"/>
+            </w:pPr>
+            <w:r>
+              <w:t xml:space="preserve">Wang et al. (2025)</w:t>
+            </w:r>
+          </w:p>
+        </w:tc>
+        <w:tc>
+          <w:tcPr/>
+          <w:p>
+            <w:pPr>
+              <w:pStyle w:val="Compact"/>
+            </w:pPr>
+            <w:r>
+              <w:t xml:space="preserve">92.8</w:t>
+            </w:r>
+          </w:p>
+        </w:tc>
+        <w:tc>
+          <w:tcPr/>
+          <w:p>
+            <w:pPr>
+              <w:pStyle w:val="Compact"/>
+            </w:pPr>
+            <w:r>
+              <w:t xml:space="preserve">Blockchain + ML para rastreabilidade</w:t>
+            </w:r>
+          </w:p>
+        </w:tc>
+      </w:tr>
+      <w:tr>
+        <w:tc>
+          <w:tcPr/>
+          <w:p>
+            <w:pPr>
+              <w:pStyle w:val="Compact"/>
+            </w:pPr>
+            <w:r>
+              <w:t xml:space="preserve">3</w:t>
+            </w:r>
+          </w:p>
+        </w:tc>
+        <w:tc>
+          <w:tcPr/>
+          <w:p>
+            <w:pPr>
+              <w:pStyle w:val="Compact"/>
+            </w:pPr>
+            <w:r>
+              <w:t xml:space="preserve">Ramos et al. (2025)</w:t>
+            </w:r>
+          </w:p>
+        </w:tc>
+        <w:tc>
+          <w:tcPr/>
+          <w:p>
+            <w:pPr>
+              <w:pStyle w:val="Compact"/>
+            </w:pPr>
+            <w:r>
+              <w:t xml:space="preserve">90.5</w:t>
+            </w:r>
+          </w:p>
+        </w:tc>
+        <w:tc>
+          <w:tcPr/>
+          <w:p>
+            <w:pPr>
+              <w:pStyle w:val="Compact"/>
+            </w:pPr>
+            <w:r>
+              <w:t xml:space="preserve">Metabolômica untargeted em vinhos</w:t>
+            </w:r>
+          </w:p>
+        </w:tc>
+      </w:tr>
+      <w:tr>
+        <w:tc>
+          <w:tcPr/>
+          <w:p>
+            <w:pPr>
+              <w:pStyle w:val="Compact"/>
+            </w:pPr>
+            <w:r>
+              <w:t xml:space="preserve">4</w:t>
+            </w:r>
+          </w:p>
+        </w:tc>
+        <w:tc>
+          <w:tcPr/>
+          <w:p>
+            <w:pPr>
+              <w:pStyle w:val="Compact"/>
+            </w:pPr>
+            <w:r>
+              <w:t xml:space="preserve">Peng et al. (2025)</w:t>
+            </w:r>
+          </w:p>
+        </w:tc>
+        <w:tc>
+          <w:tcPr/>
+          <w:p>
+            <w:pPr>
+              <w:pStyle w:val="Compact"/>
+            </w:pPr>
+            <w:r>
+              <w:t xml:space="preserve">88.9</w:t>
+            </w:r>
+          </w:p>
+        </w:tc>
+        <w:tc>
+          <w:tcPr/>
+          <w:p>
+            <w:pPr>
+              <w:pStyle w:val="Compact"/>
+            </w:pPr>
+            <w:r>
+              <w:t xml:space="preserve">CNN para imagens hiperespectrais</w:t>
+            </w:r>
+          </w:p>
+        </w:tc>
+      </w:tr>
+      <w:tr>
+        <w:tc>
+          <w:tcPr/>
+          <w:p>
+            <w:pPr>
+              <w:pStyle w:val="Compact"/>
+            </w:pPr>
+            <w:r>
+              <w:t xml:space="preserve">5</w:t>
+            </w:r>
+          </w:p>
+        </w:tc>
+        <w:tc>
+          <w:tcPr/>
+          <w:p>
+            <w:pPr>
+              <w:pStyle w:val="Compact"/>
+            </w:pPr>
+            <w:r>
+              <w:t xml:space="preserve">Jiang et al. (2025)</w:t>
+            </w:r>
+          </w:p>
+        </w:tc>
+        <w:tc>
+          <w:tcPr/>
+          <w:p>
+            <w:pPr>
+              <w:pStyle w:val="Compact"/>
+            </w:pPr>
+            <w:r>
+              <w:t xml:space="preserve">87.3</w:t>
+            </w:r>
+          </w:p>
+        </w:tc>
+        <w:tc>
+          <w:tcPr/>
+          <w:p>
+            <w:pPr>
+              <w:pStyle w:val="Compact"/>
+            </w:pPr>
+            <w:r>
+              <w:t xml:space="preserve">Classificação multi-espectral</w:t>
+            </w:r>
+          </w:p>
+        </w:tc>
+      </w:tr>
+      <w:tr>
+        <w:tc>
+          <w:tcPr/>
+          <w:p>
+            <w:pPr>
+              <w:pStyle w:val="Compact"/>
+            </w:pPr>
+            <w:r>
+              <w:t xml:space="preserve">6</w:t>
+            </w:r>
+          </w:p>
+        </w:tc>
+        <w:tc>
+          <w:tcPr/>
+          <w:p>
+            <w:pPr>
+              <w:pStyle w:val="Compact"/>
+            </w:pPr>
+            <w:r>
+              <w:t xml:space="preserve">Xu et al. (2021)</w:t>
+            </w:r>
+          </w:p>
+        </w:tc>
+        <w:tc>
+          <w:tcPr/>
+          <w:p>
+            <w:pPr>
+              <w:pStyle w:val="Compact"/>
+            </w:pPr>
+            <w:r>
+              <w:t xml:space="preserve">85.7</w:t>
+            </w:r>
+          </w:p>
+        </w:tc>
+        <w:tc>
+          <w:tcPr/>
+          <w:p>
+            <w:pPr>
+              <w:pStyle w:val="Compact"/>
+            </w:pPr>
+            <w:r>
+              <w:t xml:space="preserve">Random Forest em perfis elementares</w:t>
+            </w:r>
+          </w:p>
+        </w:tc>
+      </w:tr>
+      <w:tr>
+        <w:tc>
+          <w:tcPr/>
+          <w:p>
+            <w:pPr>
+              <w:pStyle w:val="Compact"/>
+            </w:pPr>
+            <w:r>
+              <w:t xml:space="preserve">7</w:t>
+            </w:r>
+          </w:p>
+        </w:tc>
+        <w:tc>
+          <w:tcPr/>
+          <w:p>
+            <w:pPr>
+              <w:pStyle w:val="Compact"/>
+            </w:pPr>
+            <w:r>
+              <w:t xml:space="preserve">Chen et al. (2020)</w:t>
+            </w:r>
+          </w:p>
+        </w:tc>
+        <w:tc>
+          <w:tcPr/>
+          <w:p>
+            <w:pPr>
+              <w:pStyle w:val="Compact"/>
+            </w:pPr>
+            <w:r>
+              <w:t xml:space="preserve">84.1</w:t>
+            </w:r>
+          </w:p>
+        </w:tc>
+        <w:tc>
+          <w:tcPr/>
+          <w:p>
+            <w:pPr>
+              <w:pStyle w:val="Compact"/>
+            </w:pPr>
+            <w:r>
+              <w:t xml:space="preserve">SVM em carnes processadas</w:t>
+            </w:r>
+          </w:p>
+        </w:tc>
+      </w:tr>
+      <w:tr>
+        <w:tc>
+          <w:tcPr/>
+          <w:p>
+            <w:pPr>
+              <w:pStyle w:val="Compact"/>
+            </w:pPr>
+            <w:r>
+              <w:t xml:space="preserve">8</w:t>
+            </w:r>
+          </w:p>
+        </w:tc>
+        <w:tc>
+          <w:tcPr/>
+          <w:p>
+            <w:pPr>
+              <w:pStyle w:val="Compact"/>
+            </w:pPr>
+            <w:r>
+              <w:t xml:space="preserve">Mohammadi et al. (2024)</w:t>
+            </w:r>
+          </w:p>
+        </w:tc>
+        <w:tc>
+          <w:tcPr/>
+          <w:p>
+            <w:pPr>
+              <w:pStyle w:val="Compact"/>
+            </w:pPr>
+            <w:r>
+              <w:t xml:space="preserve">82.6</w:t>
+            </w:r>
+          </w:p>
+        </w:tc>
+        <w:tc>
+          <w:tcPr/>
+          <w:p>
+            <w:pPr>
+              <w:pStyle w:val="Compact"/>
+            </w:pPr>
+            <w:r>
+              <w:t xml:space="preserve">NIR + PLS-DA em azeites</w:t>
+            </w:r>
+          </w:p>
+        </w:tc>
+      </w:tr>
+      <w:tr>
+        <w:tc>
+          <w:tcPr/>
+          <w:p>
+            <w:pPr>
+              <w:pStyle w:val="Compact"/>
+            </w:pPr>
+            <w:r>
+              <w:t xml:space="preserve">9</w:t>
+            </w:r>
+          </w:p>
+        </w:tc>
+        <w:tc>
+          <w:tcPr/>
+          <w:p>
+            <w:pPr>
+              <w:pStyle w:val="Compact"/>
+            </w:pPr>
+            <w:r>
+              <w:t xml:space="preserve">Rebiai et al. (2022)</w:t>
+            </w:r>
+          </w:p>
+        </w:tc>
+        <w:tc>
+          <w:tcPr/>
+          <w:p>
+            <w:pPr>
+              <w:pStyle w:val="Compact"/>
+            </w:pPr>
+            <w:r>
+              <w:t xml:space="preserve">81.2</w:t>
+            </w:r>
+          </w:p>
+        </w:tc>
+        <w:tc>
+          <w:tcPr/>
+          <w:p>
+            <w:pPr>
+              <w:pStyle w:val="Compact"/>
+            </w:pPr>
+            <w:r>
+              <w:t xml:space="preserve">Espectroscopia em vinhos europeus</w:t>
+            </w:r>
+          </w:p>
+        </w:tc>
+      </w:tr>
+      <w:tr>
+        <w:tc>
+          <w:tcPr/>
+          <w:p>
+            <w:pPr>
+              <w:pStyle w:val="Compact"/>
+            </w:pPr>
+            <w:r>
+              <w:t xml:space="preserve">10</w:t>
+            </w:r>
+          </w:p>
+        </w:tc>
+        <w:tc>
+          <w:tcPr/>
+          <w:p>
+            <w:pPr>
+              <w:pStyle w:val="Compact"/>
+            </w:pPr>
+            <w:r>
+              <w:t xml:space="preserve">Feng et al. (2025)</w:t>
+            </w:r>
+          </w:p>
+        </w:tc>
+        <w:tc>
+          <w:tcPr/>
+          <w:p>
+            <w:pPr>
+              <w:pStyle w:val="Compact"/>
+            </w:pPr>
+            <w:r>
+              <w:t xml:space="preserve">79.8</w:t>
+            </w:r>
+          </w:p>
+        </w:tc>
+        <w:tc>
+          <w:tcPr/>
+          <w:p>
+            <w:pPr>
+              <w:pStyle w:val="Compact"/>
+            </w:pPr>
+            <w:r>
+              <w:t xml:space="preserve">Redes neurais em plantas medicinais</w:t>
+            </w:r>
+          </w:p>
+        </w:tc>
+      </w:tr>
+    </w:tbl>
+    <w:p>
+      <w:pPr>
+        <w:pStyle w:val="Corpodetexto"/>
+      </w:pPr>
+      <w:r>
+        <w:rPr>
+          <w:i/>
+          <w:iCs/>
+        </w:rPr>
+        <w:t xml:space="preserve">Tabela 4: 10 artigos selecionados pelo princípio de Pareto (80/20) no corpus de 143 estudos.</w:t>
+      </w:r>
+    </w:p>
+    <w:bookmarkEnd w:id="65"/>
+    <w:bookmarkEnd w:id="66"/>
+    <w:bookmarkStart w:id="67" w:name="técnicas-de-machine-learning-empregadas"/>
     <w:p>
       <w:pPr>
         <w:pStyle w:val="Ttulo2"/>
@@ -5731,8 +5726,8 @@
         <w:t xml:space="preserve">3.4 Técnicas de Machine Learning Empregadas</w:t>
       </w:r>
     </w:p>
-    <w:bookmarkEnd w:id="70"/>
-    <w:bookmarkStart w:id="71" w:name="X4964c4b002a6bcd9bc0fc69dad95c4397d6031b"/>
+    <w:bookmarkEnd w:id="67"/>
+    <w:bookmarkStart w:id="68" w:name="X4964c4b002a6bcd9bc0fc69dad95c4397d6031b"/>
     <w:p>
       <w:pPr>
         <w:pStyle w:val="Ttulo2"/>
@@ -5992,8 +5987,8 @@
         <w:t xml:space="preserve">aplicaram o algoritmo Boruta para selecionar marcadores elementares discriminativos em carnes, reduzindo o espaço de características de 80 elementos para 15 marcadores territoriais críticos. Essa etapa é crucial não apenas para melhorar a generalização e reduzir o custo computacional, mas também para aumentar a interpretabilidade dos modelos, viabilizando a identificação de marcadores territoriais cientificamente válidos que conectam a assinatura do produto a fatores geográficos específicos.</w:t>
       </w:r>
     </w:p>
-    <w:bookmarkEnd w:id="71"/>
-    <w:bookmarkStart w:id="72" w:name="Xc5115bf368127d4bed898910de5c6bb2c9a4868"/>
+    <w:bookmarkEnd w:id="68"/>
+    <w:bookmarkStart w:id="69" w:name="Xc5115bf368127d4bed898910de5c6bb2c9a4868"/>
     <w:p>
       <w:pPr>
         <w:pStyle w:val="Ttulo2"/>
@@ -6040,7 +6035,7 @@
         <w:t xml:space="preserve">“análise multisensorial computacional”</w:t>
       </w:r>
       <w:r>
-        <w:t xml:space="preserve">, um paradigma que integra aquisição de dados instrumentais multidimensionais, pré-processamento quimiométrico e classificação algorítmica para autenticação de origem. Esta arquitetura metodológica fundamenta-se na premissa de que a assinatura geográfica dos produtos se manifesta em múltiplas dimensões analíticas simultâneas—perfis elementares, metabolômicos e espectrais—que, quando processados por algoritmos apropriados, revelam padrões discriminativos robustos.</w:t>
+        <w:t xml:space="preserve">, um paradigma que integra aquisição de dados instrumentais multidimensionais, pré-processamento quimiométrico e classificação algorítmica para autenticação de origem. Esta arquitetura metodológica fundamenta-se na premissa de que a assinatura geográfica dos produtos se manifesta em múltiplas dimensões analíticas simultâneas, perfis elementares, metabolômicos e espectrais, que, quando processados por algoritmos apropriados, revelam padrões discriminativos robustos.</w:t>
       </w:r>
     </w:p>
     <w:p>
@@ -6107,7 +6102,7 @@
         <w:t xml:space="preserve"> </w:t>
       </w:r>
       <w:r>
-        <w:t xml:space="preserve">demonstraram que ICP-MS (Inductively Coupled Plasma Mass Spectrometry), operando por ionização com plasma de argônio e separação de íons por relação massa/carga, permite análise multielementar de praticamente todos os elementos da tabela periódica. Os autores identificaram que concentrações de traços elementares—terras raras, metais de transição como cobre, cádmio e chumbo—são sensíveis à geologia local, refletindo a mineralogia do solo que determina qual composição elemental é absorvida pela planta. Em seu estudo sobre autenticação de carnes,</w:t>
+        <w:t xml:space="preserve">demonstraram que ICP-MS (Inductively Coupled Plasma Mass Spectrometry), operando por ionização com plasma de argônio e separação de íons por relação massa/carga, permite análise multielementar de praticamente todos os elementos da tabela periódica. Os autores identificaram que concentrações de traços elementares, são sensíveis à geologia local, refletindo a mineralogia do solo que determina qual composição elemental é absorvida pela planta. Em seu estudo sobre autenticação de carnes,</w:t>
       </w:r>
       <w:r>
         <w:t xml:space="preserve"> </w:t>
@@ -6169,7 +6164,7 @@
         <w:t xml:space="preserve"> </w:t>
       </w:r>
       <w:r>
-        <w:t xml:space="preserve">empregaram Orbitrap-HRAMS em metabolômica untargeted de vinhos, demonstrando sua essencialidade na separação de metabolitos endógenos frequentemente isóbaros—compostos com mesma massa nominal mas diferentes composições elementares—que requerem resolução ultra-alta para discriminação analítica adequada.</w:t>
+        <w:t xml:space="preserve">empregaram Orbitrap-HRAMS em metabolômica untargeted de vinhos, demonstrando sua essencialidade na separação de metabolitos endógenos frequentemente isóbaros, que requerem resolução ultra-alta para discriminação analítica adequada.</w:t>
       </w:r>
     </w:p>
     <w:p>
@@ -6177,7 +6172,7 @@
         <w:pStyle w:val="Corpodetexto"/>
       </w:pPr>
       <w:r>
-        <w:t xml:space="preserve">Espectroscopia em suas múltiplas variantes—Near-Infrared Spectroscopy (NIR), Visible-NIR (Vis-NIR), Fourier Transform NIR (FT-NIR), Nuclear Magnetic Resonance (NMR) e Raman Spectroscopy—domina 61% dos estudos analisados.</w:t>
+        <w:t xml:space="preserve">Espectroscopia em suas múltiplas variantes, Near-Infrared Spectroscopy (NIR), Visible-NIR (Vis-NIR), Fourier Transform NIR (FT-NIR), Nuclear Magnetic Resonance (NMR) e Raman Spectroscopy, domina 61% dos estudos analisados.</w:t>
       </w:r>
       <w:r>
         <w:t xml:space="preserve"> </w:t>
@@ -6391,7 +6386,7 @@
         <w:t xml:space="preserve"> </w:t>
       </w:r>
       <w:r>
-        <w:t xml:space="preserve">argumentam que NIR demonstra particular adequação em aplicações de rastreabilidade in-situ ou em pontos de venda, possibilitando portabilidade (espectrômetros NIR de campo disponíveis em dimensões reduzidas), análise não-destrutiva (preservação da integridade amostral) e rapidez analítica (medições em segundos). Embora a especificidade de NIR seja reduzida comparada a técnicas que mensuram absorção direta de ligações covalentes—como espectrometria infravermelha média—esta limitação é efetivamente mitigada por algoritmos de machine learning.</w:t>
+        <w:t xml:space="preserve">argumentam que NIR demonstra particular adequação em aplicações de rastreabilidade in-situ ou em pontos de venda, possibilitando portabilidade (espectrômetros NIR de campo disponíveis em dimensões reduzidas), análise não-destrutiva (preservação da integridade amostral) e rapidez analítica (medições em segundos). Embora a especificidade de NIR seja reduzida comparada a técnicas que mensuram absorção direta de ligações covalentes, como espectrometria infravermelha média, esta limitação é efetivamente mitigada por algoritmos de machine learning.</w:t>
       </w:r>
       <w:r>
         <w:t xml:space="preserve"> </w:t>
@@ -6455,7 +6450,7 @@
         <w:t xml:space="preserve"> </w:t>
       </w:r>
       <w:r>
-        <w:t xml:space="preserve">demonstraram que NMR (Nuclear Magnetic Resonance) opera através de princípios físicos fundamentalmente distintos: núcleos magnéticos (¹H, ¹³C, ¹⁵N) absorvem radiofrequência quando polarizados em campo magnético externo, permitindo observação do ambiente químico local e conectividade molecular. NMR fornece informação bidimensional extraordinariamente rica—deslocamento químico, acoplamento spin-spin, relaxação—viabilizando identificação de estruturas moleculares específicas e quantificação absoluta simultânea de múltiplos compostos.</w:t>
+        <w:t xml:space="preserve">demonstraram que NMR (Nuclear Magnetic Resonance) opera através de princípios físicos fundamentalmente distintos: núcleos magnéticos (¹H, ¹³C, ¹⁵N) absorvem radiofrequência quando polarizados em campo magnético externo, permitindo observação do ambiente químico local e conectividade molecular. NMR fornece informação bidimensional extraordinariamente rica, deslocamento químico, acoplamento spin-spin, relaxação, viabilizando identificação de estruturas moleculares específicas e quantificação absoluta simultânea de múltiplos compostos.</w:t>
       </w:r>
       <w:r>
         <w:t xml:space="preserve"> </w:t>
@@ -6521,7 +6516,7 @@
         <w:t xml:space="preserve"> </w:t>
       </w:r>
       <w:r>
-        <w:t xml:space="preserve">demonstraram que a mudança em frequência Raman reflete energias de vibrações moleculares, fornecendo espectro vibracional particularmente informativo para moléculas com dipolos elétricos baixos, como estruturas moleculares simétricas. Os autores identificaram que Raman manifesta especial valor na detecção de compostos aromáticos, óleos essenciais e pigmentos—moléculas frequentemente caracterizadas por seções transversais de Raman elevadas. Em autenticação de bebidas,</w:t>
+        <w:t xml:space="preserve">demonstraram que a mudança em frequência Raman reflete energias de vibrações moleculares, fornecendo espectro vibracional particularmente informativo para moléculas com dipolos elétricos baixos, como estruturas moleculares simétricas. Os autores identificaram que Raman manifesta especial valor na detecção de compostos aromáticos, óleos essenciais e pigmentos, moléculas frequentemente caracterizadas por seções transversais de Raman elevadas. Em autenticação de bebidas,</w:t>
       </w:r>
       <w:r>
         <w:t xml:space="preserve"> </w:t>
@@ -6593,7 +6588,7 @@
         <w:t xml:space="preserve"> </w:t>
       </w:r>
       <w:r>
-        <w:t xml:space="preserve">demonstraram que essa arquitetura metodológica, acoplamento instrumental espectroscópico seguido de redução dimensional quimiométrica e classificação supervisionada—permite transformar dados hiperespectrais originalmente intratáveis em representações de baixa dimensionalidade onde estruturas de classe emergem de forma computacionalmente acessível e estatisticamente robusta.</w:t>
+        <w:t xml:space="preserve">demonstraram que essa arquitetura metodológica, acoplamento instrumental espectroscópico seguido de redução dimensional quimiométrica e classificação supervisionada, permite transformar dados hiperespectrais originalmente intratáveis em representações de baixa dimensionalidade onde estruturas de classe emergem de forma computacionalmente acessível e estatisticamente robusta.</w:t>
       </w:r>
     </w:p>
     <w:p>
@@ -6801,6 +6796,12 @@
         <w:t xml:space="preserve"> </w:t>
       </w:r>
       <w:r>
+        <w:t xml:space="preserve">Autores como</w:t>
+      </w:r>
+      <w:r>
+        <w:t xml:space="preserve"> </w:t>
+      </w:r>
+      <w:r>
         <w:t xml:space="preserve">Ratnasekhar et al. (2025)</w:t>
       </w:r>
       <w:r>
@@ -6836,6 +6837,12 @@
         <w:pStyle w:val="Corpodetexto"/>
       </w:pPr>
       <w:r>
+        <w:t xml:space="preserve">Ainda,</w:t>
+      </w:r>
+      <w:r>
+        <w:t xml:space="preserve"> </w:t>
+      </w:r>
+      <w:r>
         <w:t xml:space="preserve">Luan et al. (2020)</w:t>
       </w:r>
       <w:r>
@@ -6932,8 +6939,8 @@
         <w:t xml:space="preserve">sustentam que a precisão alcançável é teórico-biologicamente justificada: dois produtos de origem distinta manifestam metabolomas que divergem em centenas a milhares de dimensões moleculares, enquanto dois produtos de mesma origem, mesmo processados por produtores diferentes, convergem metabolicamente porque origem geográfica funciona como fator determinístico dominante na expressão metabólica final.</w:t>
       </w:r>
     </w:p>
-    <w:bookmarkEnd w:id="72"/>
-    <w:bookmarkStart w:id="73" w:name="Xf39185bf0b131a79d7899d3311561acb69dd1ea"/>
+    <w:bookmarkEnd w:id="69"/>
+    <w:bookmarkStart w:id="70" w:name="Xf39185bf0b131a79d7899d3311561acb69dd1ea"/>
     <w:p>
       <w:pPr>
         <w:pStyle w:val="Ttulo2"/>
@@ -6993,8 +7000,8 @@
         <w:t xml:space="preserve">. Esta observação possui uma implicação direta e fundamental para a prática da certificação: para que um modelo de ML seja juridicamente defensável e cientificamente robusto, ele deve ser obrigatoriamente testado em amostras que desafiem sua capacidade de generalização para além das condições vistas durante o treinamento.</w:t>
       </w:r>
     </w:p>
-    <w:bookmarkEnd w:id="73"/>
-    <w:bookmarkStart w:id="74" w:name="Xe085f48dc1dcbbc04052924d01725722b38552f"/>
+    <w:bookmarkEnd w:id="70"/>
+    <w:bookmarkStart w:id="71" w:name="Xe085f48dc1dcbbc04052924d01725722b38552f"/>
     <w:p>
       <w:pPr>
         <w:pStyle w:val="Ttulo2"/>
@@ -7026,7 +7033,7 @@
         <w:t xml:space="preserve"> </w:t>
       </w:r>
       <w:r>
-        <w:t xml:space="preserve">fundamentam teoricamente esta aplicação no pressuposto de que origem geográfica inscreve impressão química detectável—fingerprints metabolômicos, assinaturas elementares, perfis isotópicos—que manifestam padrões distintivos entre regiões devido a interações gene × ambiente × microbiota específicas de cada terroir.</w:t>
+        <w:t xml:space="preserve">fundamentam teoricamente esta aplicação no pressuposto de que origem geográfica inscreve impressão química detectável, fingerprints metabolômicos, assinaturas elementares, perfis isotópicos, que manifestam padrões distintivos entre regiões devido a interações gene × ambiente × microbiota específicas de cada terroir.</w:t>
       </w:r>
       <w:r>
         <w:t xml:space="preserve"> </w:t>
@@ -7166,7 +7173,7 @@
         <w:t xml:space="preserve"> </w:t>
       </w:r>
       <w:r>
-        <w:t xml:space="preserve">demonstraram que esta aplicação emprega predominantemente classificação binária (autêntico versus adulterado), frequentemente beneficiando-se de estratégias de balanceamento de classes—oversampling de amostras fraudulentas, undersampling de autênticas—para maximizar sensibilidade à fraude, priorizando a não ocorrência de falsos negativos.</w:t>
+        <w:t xml:space="preserve">demonstraram que esta aplicação emprega predominantemente classificação binária (autêntico versus adulterado), frequentemente beneficiando-se de estratégias de balanceamento de classes, oversampling de amostras fraudulentas, undersampling de autênticas, para maximizar sensibilidade à fraude, priorizando a não ocorrência de falsos negativos.</w:t>
       </w:r>
       <w:r>
         <w:t xml:space="preserve"> </w:t>
@@ -7234,7 +7241,7 @@
         <w:t xml:space="preserve"> </w:t>
       </w:r>
       <w:r>
-        <w:t xml:space="preserve">argumentam que esta arquitetura híbrida—algoritmos de ML operando sobre dados imutáveis em blockchain—permite auditoria computacional de cadeia de suprimento, reduzindo fraude intermediária através de verificação descentralizada e tamper-proof.</w:t>
+        <w:t xml:space="preserve">argumentam que esta arquitetura híbrida, algoritmos de ML operando sobre dados imutáveis em blockchain, permite auditoria computacional de cadeia de suprimento, reduzindo fraude intermediária através de verificação descentralizada e tamper-proof.</w:t>
       </w:r>
       <w:r>
         <w:t xml:space="preserve"> </w:t>
@@ -7300,7 +7307,7 @@
         <w:t xml:space="preserve"> </w:t>
       </w:r>
       <w:r>
-        <w:t xml:space="preserve">em 47% dos estudos, emprega ML para predição de atributos de qualidade—acidez, índice de fenóis totais, capacidade antioxidante, textura, perfil sensorial—com base em dados analíticos rapidamente obtidos.</w:t>
+        <w:t xml:space="preserve">em 47% dos estudos, emprega ML para predição de atributos de qualidade, acidez, índice de fenóis totais, capacidade antioxidante, textura, perfil sensorial, com base em dados analíticos rapidamente obtidos.</w:t>
       </w:r>
       <w:r>
         <w:t xml:space="preserve"> </w:t>
@@ -7420,8 +7427,8 @@
         <w:t xml:space="preserve">argumentam que, embora menos frequente que autenticação técnica, esta aplicação é estrategicamente relevante ao permitir compreender como indicação geográfica agrega valor percebido, identificar segmentos de consumidores dispostos a valorizar origem territorial, e otimizar estratégias de comunicação que conectem assinaturas analíticas (terroir) a atributos valorizados pelos consumidores, fechando o ciclo entre autenticação técnica e valorização mercadológica.</w:t>
       </w:r>
     </w:p>
-    <w:bookmarkEnd w:id="74"/>
-    <w:bookmarkStart w:id="75" w:name="Xf2e4d763af8e74cc328559f68dab05756ffbf4c"/>
+    <w:bookmarkEnd w:id="71"/>
+    <w:bookmarkStart w:id="72" w:name="Xf2e4d763af8e74cc328559f68dab05756ffbf4c"/>
     <w:p>
       <w:pPr>
         <w:pStyle w:val="Ttulo2"/>
@@ -7447,7 +7454,7 @@
         <w:t xml:space="preserve"> </w:t>
       </w:r>
       <w:r>
-        <w:t xml:space="preserve">documentaram que a integração de múltiplas modalidades de dados—metabolômica, perfil elementar, análise isotópica e sensorial, com algoritmos de ensemble vem crescendo substancialmente, representando 28% dos estudos recentes (2024-2025). Esta abordagem de fusão multimodal reconhece que origem geográfica emerge de interações complexas entre múltiplos fatores ambientais e práticas produtivas, transcendendo qualquer dimensão analítica única. A fusão multiplica o espaço de features, aumentando simultaneamente poder discriminativo e robustez preditiva ao capturar complementaridade informacional entre modalidades ortogonais de dados.</w:t>
+        <w:t xml:space="preserve">documentaram que a integração de múltiplas modalidades de dados, metabolômica, perfil elementar, análise isotópica e sensorial, com algoritmos de ensemble vem crescendo substancialmente, representando 28% dos estudos recentes (2024-2025). Esta abordagem de fusão multimodal reconhece que origem geográfica emerge de interações complexas entre múltiplos fatores ambientais e práticas produtivas, transcendendo qualquer dimensão analítica única. A fusão multiplica o espaço de features, aumentando simultaneamente poder discriminativo e robustez preditiva ao capturar complementaridade informacional entre modalidades ortogonais de dados.</w:t>
       </w:r>
     </w:p>
     <w:p>
@@ -7479,7 +7486,7 @@
         <w:t xml:space="preserve"> </w:t>
       </w:r>
       <w:r>
-        <w:t xml:space="preserve">documentaram que transfer learning, técnica onde conhecimento adquirido em uma tarefa é reutilizado em outra—emerge como estratégia promissora em apenas 12% dos estudos, particularmente em arquiteturas de Deep Learning. A estratégia oferece potencial transformador em que, modelos desenvolvidos para vinhos de Bordeaux poderiam ser adaptados para vinhos de Rioja com amostras limitadas, reduzindo dramaticamente demanda por dados extensivos específicos de cada região e viabilizando certificação em territórios com recursos analíticos restritos</w:t>
+        <w:t xml:space="preserve">documentaram que transfer learning, técnica onde conhecimento adquirido em uma tarefa é reutilizado em outra, emerge como estratégia promissora em apenas 12% dos estudos, particularmente em arquiteturas de Deep Learning. A estratégia oferece potencial transformador em que, modelos desenvolvidos para vinhos de Bordeaux poderiam ser adaptados para vinhos de Rioja com amostras limitadas, reduzindo dramaticamente demanda por dados extensivos específicos de cada região e viabilizando certificação em territórios com recursos analíticos restritos</w:t>
       </w:r>
       <w:r>
         <w:t xml:space="preserve"> </w:t>
@@ -7502,7 +7509,7 @@
         <w:t xml:space="preserve"> </w:t>
       </w:r>
       <w:r>
-        <w:t xml:space="preserve">identificaram ênfase crescente, embora ainda minoritária (14% dos estudos), em explicabilidade de modelos de ML através de técnicas como SHAP (SHapley Additive exPlanations) e LIME (Local Interpretable Model-agnostic Explanations). Para sistemas de certificação, interpretabilidade transcende requisito técnico constituindo-se em necessidade regulatória e social. Certificadores e produtores demandam compreensão não apenas de qual origem o modelo prevê, mas quais variáveis específicas—quais assinaturas analíticas territoriais—fundamentam cada predição. Enquanto Random Forest fornece naturalmente métricas de importância de variáveis, SHAP permite atribuição de contribuição específica de cada feature a cada predição individual, fornecendo explicabilidade granular em nível de amostra que viabiliza auditoria científica e jurídica das classificações</w:t>
+        <w:t xml:space="preserve">identificaram ênfase crescente, embora ainda minoritária (14% dos estudos), em explicabilidade de modelos de ML através de técnicas como SHAP (SHapley Additive exPlanations) e LIME (Local Interpretable Model-agnostic Explanations). Para sistemas de certificação, interpretabilidade transcende requisito técnico constituindo-se em necessidade regulatória e social. Certificadores e produtores demandam compreensão não apenas de qual origem o modelo prevê, mas quais variáveis específicas, quais assinaturas analíticas territoriais, fundamentam cada predição. Enquanto Random Forest fornece naturalmente métricas de importância de variáveis, SHAP permite atribuição de contribuição específica de cada feature a cada predição individual, fornecendo explicabilidade granular em nível de amostra que viabiliza auditoria científica e jurídica das classificações</w:t>
       </w:r>
       <w:r>
         <w:t xml:space="preserve"> </w:t>
@@ -7537,7 +7544,7 @@
         <w:t xml:space="preserve"> </w:t>
       </w:r>
       <w:r>
-        <w:t xml:space="preserve">documentaram tendência emergente (9% dos estudos, concentrados em 2024-2025) que objetiva implementar modelos de ML em dispositivos portáteis ou sistemas in-situ para análise rápida de autenticidade em campo ou pontos de venda. Esta miniaturização computacional requer compressão de modelos, quantização de pesos e arquiteturas lightweighting—desafios computacionais substantivos mas viáveis mediante redes neurais móveis ou algoritmos simplificados operando sobre subconjuntos selecionados de variáveis discriminativas, democratizando acesso à tecnologia de autenticação para operações de pequena escala.</w:t>
+        <w:t xml:space="preserve">documentaram tendência emergente (9% dos estudos, concentrados em 2024-2025) que objetiva implementar modelos de ML em dispositivos portáteis ou sistemas in-situ para análise rápida de autenticidade em campo ou pontos de venda. Esta miniaturização computacional requer compressão de modelos, quantização de pesos e arquiteturas lightweighting, desafios computacionais substantivos mas viáveis mediante redes neurais móveis ou algoritmos simplificados operando sobre subconjuntos selecionados de variáveis discriminativas, democratizando acesso à tecnologia de autenticação para operações de pequena escala.</w:t>
       </w:r>
     </w:p>
     <w:p>
@@ -7574,7 +7581,7 @@
         <w:pStyle w:val="Corpodetexto"/>
       </w:pPr>
       <w:r>
-        <w:t xml:space="preserve">Estudos em setores como alimentos, pescado e commodities agrícolas destacam avanços recentes em sistemas inteligentes que utilizam ML para autenticação automatizada de origem e qualidade, enquanto blockchain garante rastreabilidade e confiabilidade dos dados—abordagem reforçada em múltiplos trabalhos de revisão</w:t>
+        <w:t xml:space="preserve">Estudos em setores como alimentos, pescado e commodities agrícolas destacam avanços recentes em sistemas inteligentes que utilizam ML para autenticação automatizada de origem e qualidade, enquanto blockchain garante rastreabilidade e confiabilidade dos dados, abordagem reforçada em múltiplos trabalhos de revisão</w:t>
       </w:r>
       <w:r>
         <w:t xml:space="preserve">(Sun et al., 2019; Yang et al., 2023)</w:t>
@@ -7663,8 +7670,8 @@
         <w:t xml:space="preserve">.</w:t>
       </w:r>
     </w:p>
-    <w:bookmarkEnd w:id="75"/>
-    <w:bookmarkStart w:id="76" w:name="X24a14d559198e7c311cdc31909ae236f9bc8ef2"/>
+    <w:bookmarkEnd w:id="72"/>
+    <w:bookmarkStart w:id="73" w:name="X24a14d559198e7c311cdc31909ae236f9bc8ef2"/>
     <w:p>
       <w:pPr>
         <w:pStyle w:val="Ttulo2"/>
@@ -7789,8 +7796,8 @@
         <w:t xml:space="preserve">e, crucialmente, o desenvolvimento de uma governança de dados clara, que defina direitos de propriedade intelectual sobre os modelos e garanta a repartição justa dos benefícios gerados a partir do conhecimento territorial.</w:t>
       </w:r>
     </w:p>
-    <w:bookmarkEnd w:id="76"/>
-    <w:bookmarkStart w:id="77" w:name="conclusão"/>
+    <w:bookmarkEnd w:id="73"/>
+    <w:bookmarkStart w:id="74" w:name="conclusão"/>
     <w:p>
       <w:pPr>
         <w:pStyle w:val="Ttulo2"/>
@@ -7872,8 +7879,8 @@
         <w:t xml:space="preserve">É recomendado que, futuras pesquisas devem se concentrar na integração de dados multimodais, no desenvolvimento de modelos interpretáveis (XAI) para apoiar decisões regulatórias e na aplicação dessas tecnologias para IGs de países em desenvolvimento, como o Brasil, onde o potencial de valorização territorial por meio da certificação de origem permanece largamente inexplorado. A convergência entre ciência de dados e certificação territorial estabelece, assim, uma nova fronteira para a proteção da propriedade intelectual e o desenvolvimento regional sustentável</w:t>
       </w:r>
     </w:p>
-    <w:bookmarkEnd w:id="77"/>
-    <w:bookmarkStart w:id="237" w:name="referências"/>
+    <w:bookmarkEnd w:id="74"/>
+    <w:bookmarkStart w:id="232" w:name="referências"/>
     <w:p>
       <w:pPr>
         <w:pStyle w:val="Ttulo2"/>
@@ -7882,14 +7889,14 @@
         <w:t xml:space="preserve">Referências</w:t>
       </w:r>
     </w:p>
-    <w:bookmarkStart w:id="236" w:name="refs"/>
-    <w:bookmarkStart w:id="79" w:name="ref-Abdi2014"/>
+    <w:bookmarkStart w:id="231" w:name="refs"/>
+    <w:bookmarkStart w:id="76" w:name="ref-acquarelli2021"/>
     <w:p>
       <w:pPr>
         <w:pStyle w:val="Bibliografia"/>
       </w:pPr>
       <w:r>
-        <w:t xml:space="preserve">Abdi, H., Williams, L. J., &amp; Valentin, D. (2013). Multiple Correspondence Analysis: Theory and Applications.</w:t>
+        <w:t xml:space="preserve">Acquarelli, R., Marini, F., &amp; Carbonaro, L. (2021). Data fusion of spectra and chemical information for rapid fraud detection in food.</w:t>
       </w:r>
       <w:r>
         <w:t xml:space="preserve"> </w:t>
@@ -7899,7 +7906,7 @@
           <w:i/>
           <w:iCs/>
         </w:rPr>
-        <w:t xml:space="preserve">Wiley Interdisciplinary Reviews: Computational Statistics</w:t>
+        <w:t xml:space="preserve">TrAC Trends in Analytical Chemistry</w:t>
       </w:r>
       <w:r>
         <w:t xml:space="preserve">,</w:t>
@@ -7912,53 +7919,6 @@
           <w:i/>
           <w:iCs/>
         </w:rPr>
-        <w:t xml:space="preserve">5</w:t>
-      </w:r>
-      <w:r>
-        <w:t xml:space="preserve">(2), 152–169.</w:t>
-      </w:r>
-      <w:r>
-        <w:t xml:space="preserve"> </w:t>
-      </w:r>
-      <w:hyperlink r:id="rId78">
-        <w:r>
-          <w:rPr>
-            <w:rStyle w:val="Hyperlink"/>
-          </w:rPr>
-          <w:t xml:space="preserve">https://doi.org/10.1002/wics.1246</w:t>
-        </w:r>
-      </w:hyperlink>
-    </w:p>
-    <w:bookmarkEnd w:id="79"/>
-    <w:bookmarkStart w:id="81" w:name="ref-acquarelli2021"/>
-    <w:p>
-      <w:pPr>
-        <w:pStyle w:val="Bibliografia"/>
-      </w:pPr>
-      <w:r>
-        <w:t xml:space="preserve">Acquarelli, R., Marini, F., &amp; Carbonaro, L. (2021). Data fusion of spectra and chemical information for rapid fraud detection in food.</w:t>
-      </w:r>
-      <w:r>
-        <w:t xml:space="preserve"> </w:t>
-      </w:r>
-      <w:r>
-        <w:rPr>
-          <w:i/>
-          <w:iCs/>
-        </w:rPr>
-        <w:t xml:space="preserve">TrAC Trends in Analytical Chemistry</w:t>
-      </w:r>
-      <w:r>
-        <w:t xml:space="preserve">,</w:t>
-      </w:r>
-      <w:r>
-        <w:t xml:space="preserve"> </w:t>
-      </w:r>
-      <w:r>
-        <w:rPr>
-          <w:i/>
-          <w:iCs/>
-        </w:rPr>
         <w:t xml:space="preserve">134</w:t>
       </w:r>
       <w:r>
@@ -7967,7 +7927,7 @@
       <w:r>
         <w:t xml:space="preserve"> </w:t>
       </w:r>
-      <w:hyperlink r:id="rId80">
+      <w:hyperlink r:id="rId75">
         <w:r>
           <w:rPr>
             <w:rStyle w:val="Hyperlink"/>
@@ -7976,8 +7936,8 @@
         </w:r>
       </w:hyperlink>
     </w:p>
-    <w:bookmarkEnd w:id="81"/>
-    <w:bookmarkStart w:id="83" w:name="ref-Agyekum2022"/>
+    <w:bookmarkEnd w:id="76"/>
+    <w:bookmarkStart w:id="78" w:name="ref-Agyekum2022"/>
     <w:p>
       <w:pPr>
         <w:pStyle w:val="Bibliografia"/>
@@ -8014,7 +7974,7 @@
       <w:r>
         <w:t xml:space="preserve"> </w:t>
       </w:r>
-      <w:hyperlink r:id="rId82">
+      <w:hyperlink r:id="rId77">
         <w:r>
           <w:rPr>
             <w:rStyle w:val="Hyperlink"/>
@@ -8023,8 +7983,8 @@
         </w:r>
       </w:hyperlink>
     </w:p>
-    <w:bookmarkEnd w:id="83"/>
-    <w:bookmarkStart w:id="84" w:name="ref-Azevedo2011"/>
+    <w:bookmarkEnd w:id="78"/>
+    <w:bookmarkStart w:id="79" w:name="ref-Azevedo2011"/>
     <w:p>
       <w:pPr>
         <w:pStyle w:val="Bibliografia"/>
@@ -8049,8 +8009,8 @@
         <w:t xml:space="preserve">.</w:t>
       </w:r>
     </w:p>
-    <w:bookmarkEnd w:id="84"/>
-    <w:bookmarkStart w:id="86" w:name="ref-Almeida2016"/>
+    <w:bookmarkEnd w:id="79"/>
+    <w:bookmarkStart w:id="81" w:name="ref-Almeida2016"/>
     <w:p>
       <w:pPr>
         <w:pStyle w:val="Bibliografia"/>
@@ -8087,7 +8047,7 @@
       <w:r>
         <w:t xml:space="preserve"> </w:t>
       </w:r>
-      <w:hyperlink r:id="rId85">
+      <w:hyperlink r:id="rId80">
         <w:r>
           <w:rPr>
             <w:rStyle w:val="Hyperlink"/>
@@ -8096,8 +8056,8 @@
         </w:r>
       </w:hyperlink>
     </w:p>
-    <w:bookmarkEnd w:id="86"/>
-    <w:bookmarkStart w:id="88" w:name="ref-Barney1991"/>
+    <w:bookmarkEnd w:id="81"/>
+    <w:bookmarkStart w:id="83" w:name="ref-Barney1991"/>
     <w:p>
       <w:pPr>
         <w:pStyle w:val="Bibliografia"/>
@@ -8124,7 +8084,7 @@
       <w:r>
         <w:t xml:space="preserve"> </w:t>
       </w:r>
-      <w:hyperlink r:id="rId87">
+      <w:hyperlink r:id="rId82">
         <w:r>
           <w:rPr>
             <w:rStyle w:val="Hyperlink"/>
@@ -8133,8 +8093,8 @@
         </w:r>
       </w:hyperlink>
     </w:p>
-    <w:bookmarkEnd w:id="88"/>
-    <w:bookmarkStart w:id="90" w:name="ref-Blondel2008"/>
+    <w:bookmarkEnd w:id="83"/>
+    <w:bookmarkStart w:id="85" w:name="ref-Blondel2008"/>
     <w:p>
       <w:pPr>
         <w:pStyle w:val="Bibliografia"/>
@@ -8171,7 +8131,7 @@
       <w:r>
         <w:t xml:space="preserve"> </w:t>
       </w:r>
-      <w:hyperlink r:id="rId89">
+      <w:hyperlink r:id="rId84">
         <w:r>
           <w:rPr>
             <w:rStyle w:val="Hyperlink"/>
@@ -8180,8 +8140,8 @@
         </w:r>
       </w:hyperlink>
     </w:p>
-    <w:bookmarkEnd w:id="90"/>
-    <w:bookmarkStart w:id="92" w:name="ref-Brasil1996"/>
+    <w:bookmarkEnd w:id="85"/>
+    <w:bookmarkStart w:id="87" w:name="ref-Brasil1996"/>
     <w:p>
       <w:pPr>
         <w:pStyle w:val="Bibliografia"/>
@@ -8205,7 +8165,7 @@
       <w:r>
         <w:t xml:space="preserve"> </w:t>
       </w:r>
-      <w:hyperlink r:id="rId91">
+      <w:hyperlink r:id="rId86">
         <w:r>
           <w:rPr>
             <w:rStyle w:val="Hyperlink"/>
@@ -8214,8 +8174,8 @@
         </w:r>
       </w:hyperlink>
     </w:p>
-    <w:bookmarkEnd w:id="92"/>
-    <w:bookmarkStart w:id="94" w:name="ref-Brasil2004"/>
+    <w:bookmarkEnd w:id="87"/>
+    <w:bookmarkStart w:id="89" w:name="ref-Brasil2004"/>
     <w:p>
       <w:pPr>
         <w:pStyle w:val="Bibliografia"/>
@@ -8239,7 +8199,7 @@
       <w:r>
         <w:t xml:space="preserve"> </w:t>
       </w:r>
-      <w:hyperlink r:id="rId93">
+      <w:hyperlink r:id="rId88">
         <w:r>
           <w:rPr>
             <w:rStyle w:val="Hyperlink"/>
@@ -8248,8 +8208,8 @@
         </w:r>
       </w:hyperlink>
     </w:p>
-    <w:bookmarkEnd w:id="94"/>
-    <w:bookmarkStart w:id="96" w:name="ref-Brasil2016"/>
+    <w:bookmarkEnd w:id="89"/>
+    <w:bookmarkStart w:id="91" w:name="ref-Brasil2016"/>
     <w:p>
       <w:pPr>
         <w:pStyle w:val="Bibliografia"/>
@@ -8273,7 +8233,7 @@
       <w:r>
         <w:t xml:space="preserve"> </w:t>
       </w:r>
-      <w:hyperlink r:id="rId95">
+      <w:hyperlink r:id="rId90">
         <w:r>
           <w:rPr>
             <w:rStyle w:val="Hyperlink"/>
@@ -8282,8 +8242,8 @@
         </w:r>
       </w:hyperlink>
     </w:p>
-    <w:bookmarkEnd w:id="96"/>
-    <w:bookmarkStart w:id="98" w:name="ref-Brasil2024"/>
+    <w:bookmarkEnd w:id="91"/>
+    <w:bookmarkStart w:id="93" w:name="ref-Brasil2024"/>
     <w:p>
       <w:pPr>
         <w:pStyle w:val="Bibliografia"/>
@@ -8307,7 +8267,7 @@
       <w:r>
         <w:t xml:space="preserve"> </w:t>
       </w:r>
-      <w:hyperlink r:id="rId97">
+      <w:hyperlink r:id="rId92">
         <w:r>
           <w:rPr>
             <w:rStyle w:val="Hyperlink"/>
@@ -8316,8 +8276,8 @@
         </w:r>
       </w:hyperlink>
     </w:p>
-    <w:bookmarkEnd w:id="98"/>
-    <w:bookmarkStart w:id="100" w:name="ref-Bureau2018"/>
+    <w:bookmarkEnd w:id="93"/>
+    <w:bookmarkStart w:id="95" w:name="ref-Bureau2018"/>
     <w:p>
       <w:pPr>
         <w:pStyle w:val="Bibliografia"/>
@@ -8341,7 +8301,7 @@
       <w:r>
         <w:t xml:space="preserve"> </w:t>
       </w:r>
-      <w:hyperlink r:id="rId99">
+      <w:hyperlink r:id="rId94">
         <w:r>
           <w:rPr>
             <w:rStyle w:val="Hyperlink"/>
@@ -8350,8 +8310,8 @@
         </w:r>
       </w:hyperlink>
     </w:p>
-    <w:bookmarkEnd w:id="100"/>
-    <w:bookmarkStart w:id="102" w:name="ref-Casey2021"/>
+    <w:bookmarkEnd w:id="95"/>
+    <w:bookmarkStart w:id="97" w:name="ref-Casey2021"/>
     <w:p>
       <w:pPr>
         <w:pStyle w:val="Bibliografia"/>
@@ -8388,7 +8348,7 @@
       <w:r>
         <w:t xml:space="preserve"> </w:t>
       </w:r>
-      <w:hyperlink r:id="rId101">
+      <w:hyperlink r:id="rId96">
         <w:r>
           <w:rPr>
             <w:rStyle w:val="Hyperlink"/>
@@ -8397,8 +8357,8 @@
         </w:r>
       </w:hyperlink>
     </w:p>
-    <w:bookmarkEnd w:id="102"/>
-    <w:bookmarkStart w:id="104" w:name="ref-Chen2020"/>
+    <w:bookmarkEnd w:id="97"/>
+    <w:bookmarkStart w:id="99" w:name="ref-Chen2020"/>
     <w:p>
       <w:pPr>
         <w:pStyle w:val="Bibliografia"/>
@@ -8435,7 +8395,7 @@
       <w:r>
         <w:t xml:space="preserve"> </w:t>
       </w:r>
-      <w:hyperlink r:id="rId103">
+      <w:hyperlink r:id="rId98">
         <w:r>
           <w:rPr>
             <w:rStyle w:val="Hyperlink"/>
@@ -8444,8 +8404,8 @@
         </w:r>
       </w:hyperlink>
     </w:p>
-    <w:bookmarkEnd w:id="104"/>
-    <w:bookmarkStart w:id="106" w:name="ref-Chen2024"/>
+    <w:bookmarkEnd w:id="99"/>
+    <w:bookmarkStart w:id="101" w:name="ref-Chen2024"/>
     <w:p>
       <w:pPr>
         <w:pStyle w:val="Bibliografia"/>
@@ -8482,7 +8442,7 @@
       <w:r>
         <w:t xml:space="preserve"> </w:t>
       </w:r>
-      <w:hyperlink r:id="rId105">
+      <w:hyperlink r:id="rId100">
         <w:r>
           <w:rPr>
             <w:rStyle w:val="Hyperlink"/>
@@ -8491,8 +8451,8 @@
         </w:r>
       </w:hyperlink>
     </w:p>
-    <w:bookmarkEnd w:id="106"/>
-    <w:bookmarkStart w:id="108" w:name="ref-Cleveland1979"/>
+    <w:bookmarkEnd w:id="101"/>
+    <w:bookmarkStart w:id="103" w:name="ref-Cleveland1979"/>
     <w:p>
       <w:pPr>
         <w:pStyle w:val="Bibliografia"/>
@@ -8529,7 +8489,7 @@
       <w:r>
         <w:t xml:space="preserve"> </w:t>
       </w:r>
-      <w:hyperlink r:id="rId107">
+      <w:hyperlink r:id="rId102">
         <w:r>
           <w:rPr>
             <w:rStyle w:val="Hyperlink"/>
@@ -8538,8 +8498,8 @@
         </w:r>
       </w:hyperlink>
     </w:p>
-    <w:bookmarkEnd w:id="108"/>
-    <w:bookmarkStart w:id="110" w:name="ref-Csardi2006"/>
+    <w:bookmarkEnd w:id="103"/>
+    <w:bookmarkStart w:id="105" w:name="ref-Csardi2006"/>
     <w:p>
       <w:pPr>
         <w:pStyle w:val="Bibliografia"/>
@@ -8576,7 +8536,7 @@
       <w:r>
         <w:t xml:space="preserve"> </w:t>
       </w:r>
-      <w:hyperlink r:id="rId109">
+      <w:hyperlink r:id="rId104">
         <w:r>
           <w:rPr>
             <w:rStyle w:val="Hyperlink"/>
@@ -8585,8 +8545,8 @@
         </w:r>
       </w:hyperlink>
     </w:p>
-    <w:bookmarkEnd w:id="110"/>
-    <w:bookmarkStart w:id="112" w:name="ref-Effrosynidis2021"/>
+    <w:bookmarkEnd w:id="105"/>
+    <w:bookmarkStart w:id="107" w:name="ref-Effrosynidis2021"/>
     <w:p>
       <w:pPr>
         <w:pStyle w:val="Bibliografia"/>
@@ -8623,7 +8583,7 @@
       <w:r>
         <w:t xml:space="preserve"> </w:t>
       </w:r>
-      <w:hyperlink r:id="rId111">
+      <w:hyperlink r:id="rId106">
         <w:r>
           <w:rPr>
             <w:rStyle w:val="Hyperlink"/>
@@ -8632,8 +8592,8 @@
         </w:r>
       </w:hyperlink>
     </w:p>
-    <w:bookmarkEnd w:id="112"/>
-    <w:bookmarkStart w:id="114" w:name="ref-Feng2025"/>
+    <w:bookmarkEnd w:id="107"/>
+    <w:bookmarkStart w:id="109" w:name="ref-Feng2025"/>
     <w:p>
       <w:pPr>
         <w:pStyle w:val="Bibliografia"/>
@@ -8660,7 +8620,7 @@
       <w:r>
         <w:t xml:space="preserve"> </w:t>
       </w:r>
-      <w:hyperlink r:id="rId113">
+      <w:hyperlink r:id="rId108">
         <w:r>
           <w:rPr>
             <w:rStyle w:val="Hyperlink"/>
@@ -8669,8 +8629,8 @@
         </w:r>
       </w:hyperlink>
     </w:p>
-    <w:bookmarkEnd w:id="114"/>
-    <w:bookmarkStart w:id="116" w:name="ref-Fonzo2015"/>
+    <w:bookmarkEnd w:id="109"/>
+    <w:bookmarkStart w:id="111" w:name="ref-Fonzo2015"/>
     <w:p>
       <w:pPr>
         <w:pStyle w:val="Bibliografia"/>
@@ -8694,7 +8654,7 @@
       <w:r>
         <w:t xml:space="preserve"> </w:t>
       </w:r>
-      <w:hyperlink r:id="rId115">
+      <w:hyperlink r:id="rId110">
         <w:r>
           <w:rPr>
             <w:rStyle w:val="Hyperlink"/>
@@ -8703,8 +8663,8 @@
         </w:r>
       </w:hyperlink>
     </w:p>
-    <w:bookmarkEnd w:id="116"/>
-    <w:bookmarkStart w:id="118" w:name="ref-Frigerio2024"/>
+    <w:bookmarkEnd w:id="111"/>
+    <w:bookmarkStart w:id="113" w:name="ref-Frigerio2024"/>
     <w:p>
       <w:pPr>
         <w:pStyle w:val="Bibliografia"/>
@@ -8741,7 +8701,7 @@
       <w:r>
         <w:t xml:space="preserve"> </w:t>
       </w:r>
-      <w:hyperlink r:id="rId117">
+      <w:hyperlink r:id="rId112">
         <w:r>
           <w:rPr>
             <w:rStyle w:val="Hyperlink"/>
@@ -8750,8 +8710,8 @@
         </w:r>
       </w:hyperlink>
     </w:p>
-    <w:bookmarkEnd w:id="118"/>
-    <w:bookmarkStart w:id="120" w:name="ref-GoncalvesMaduro2020"/>
+    <w:bookmarkEnd w:id="113"/>
+    <w:bookmarkStart w:id="115" w:name="ref-GoncalvesMaduro2020"/>
     <w:p>
       <w:pPr>
         <w:pStyle w:val="Bibliografia"/>
@@ -8788,7 +8748,7 @@
       <w:r>
         <w:t xml:space="preserve"> </w:t>
       </w:r>
-      <w:hyperlink r:id="rId119">
+      <w:hyperlink r:id="rId114">
         <w:r>
           <w:rPr>
             <w:rStyle w:val="Hyperlink"/>
@@ -8797,8 +8757,8 @@
         </w:r>
       </w:hyperlink>
     </w:p>
-    <w:bookmarkEnd w:id="120"/>
-    <w:bookmarkStart w:id="122" w:name="ref-Gong2023"/>
+    <w:bookmarkEnd w:id="115"/>
+    <w:bookmarkStart w:id="117" w:name="ref-Gong2023"/>
     <w:p>
       <w:pPr>
         <w:pStyle w:val="Bibliografia"/>
@@ -8835,7 +8795,7 @@
       <w:r>
         <w:t xml:space="preserve"> </w:t>
       </w:r>
-      <w:hyperlink r:id="rId121">
+      <w:hyperlink r:id="rId116">
         <w:r>
           <w:rPr>
             <w:rStyle w:val="Hyperlink"/>
@@ -8844,8 +8804,8 @@
         </w:r>
       </w:hyperlink>
     </w:p>
-    <w:bookmarkEnd w:id="122"/>
-    <w:bookmarkStart w:id="123" w:name="ref-Greenacre2017"/>
+    <w:bookmarkEnd w:id="117"/>
+    <w:bookmarkStart w:id="118" w:name="ref-Greenacre2017"/>
     <w:p>
       <w:pPr>
         <w:pStyle w:val="Bibliografia"/>
@@ -8870,8 +8830,8 @@
         <w:t xml:space="preserve">(3rd ed.). CRC Press.</w:t>
       </w:r>
     </w:p>
-    <w:bookmarkEnd w:id="123"/>
-    <w:bookmarkStart w:id="125" w:name="ref-Gupta2024"/>
+    <w:bookmarkEnd w:id="118"/>
+    <w:bookmarkStart w:id="120" w:name="ref-Gupta2024"/>
     <w:p>
       <w:pPr>
         <w:pStyle w:val="Bibliografia"/>
@@ -8908,7 +8868,7 @@
       <w:r>
         <w:t xml:space="preserve"> </w:t>
       </w:r>
-      <w:hyperlink r:id="rId124">
+      <w:hyperlink r:id="rId119">
         <w:r>
           <w:rPr>
             <w:rStyle w:val="Hyperlink"/>
@@ -8917,8 +8877,8 @@
         </w:r>
       </w:hyperlink>
     </w:p>
-    <w:bookmarkEnd w:id="125"/>
-    <w:bookmarkStart w:id="127" w:name="ref-Hu2024"/>
+    <w:bookmarkEnd w:id="120"/>
+    <w:bookmarkStart w:id="122" w:name="ref-Hu2024"/>
     <w:p>
       <w:pPr>
         <w:pStyle w:val="Bibliografia"/>
@@ -8955,7 +8915,7 @@
       <w:r>
         <w:t xml:space="preserve"> </w:t>
       </w:r>
-      <w:hyperlink r:id="rId126">
+      <w:hyperlink r:id="rId121">
         <w:r>
           <w:rPr>
             <w:rStyle w:val="Hyperlink"/>
@@ -8964,8 +8924,8 @@
         </w:r>
       </w:hyperlink>
     </w:p>
-    <w:bookmarkEnd w:id="127"/>
-    <w:bookmarkStart w:id="128" w:name="ref-Huera-Lucero2025"/>
+    <w:bookmarkEnd w:id="122"/>
+    <w:bookmarkStart w:id="123" w:name="ref-Huera-Lucero2025"/>
     <w:p>
       <w:pPr>
         <w:pStyle w:val="Bibliografia"/>
@@ -9000,8 +8960,8 @@
         <w:t xml:space="preserve">(1), 78–95.</w:t>
       </w:r>
     </w:p>
-    <w:bookmarkEnd w:id="128"/>
-    <w:bookmarkStart w:id="130" w:name="ref-Iranzad2025"/>
+    <w:bookmarkEnd w:id="123"/>
+    <w:bookmarkStart w:id="125" w:name="ref-Iranzad2025"/>
     <w:p>
       <w:pPr>
         <w:pStyle w:val="Bibliografia"/>
@@ -9038,7 +8998,7 @@
       <w:r>
         <w:t xml:space="preserve"> </w:t>
       </w:r>
-      <w:hyperlink r:id="rId129">
+      <w:hyperlink r:id="rId124">
         <w:r>
           <w:rPr>
             <w:rStyle w:val="Hyperlink"/>
@@ -9047,8 +9007,8 @@
         </w:r>
       </w:hyperlink>
     </w:p>
-    <w:bookmarkEnd w:id="130"/>
-    <w:bookmarkStart w:id="132" w:name="ref-Jiang2025"/>
+    <w:bookmarkEnd w:id="125"/>
+    <w:bookmarkStart w:id="127" w:name="ref-Jiang2025"/>
     <w:p>
       <w:pPr>
         <w:pStyle w:val="Bibliografia"/>
@@ -9085,7 +9045,7 @@
       <w:r>
         <w:t xml:space="preserve"> </w:t>
       </w:r>
-      <w:hyperlink r:id="rId131">
+      <w:hyperlink r:id="rId126">
         <w:r>
           <w:rPr>
             <w:rStyle w:val="Hyperlink"/>
@@ -9094,8 +9054,8 @@
         </w:r>
       </w:hyperlink>
     </w:p>
-    <w:bookmarkEnd w:id="132"/>
-    <w:bookmarkStart w:id="133" w:name="ref-Kuhn2013"/>
+    <w:bookmarkEnd w:id="127"/>
+    <w:bookmarkStart w:id="128" w:name="ref-Kuhn2013"/>
     <w:p>
       <w:pPr>
         <w:pStyle w:val="Bibliografia"/>
@@ -9117,14 +9077,14 @@
         <w:t xml:space="preserve">. Springer.</w:t>
       </w:r>
     </w:p>
-    <w:bookmarkEnd w:id="133"/>
-    <w:bookmarkStart w:id="135" w:name="ref-Le2008"/>
+    <w:bookmarkEnd w:id="128"/>
+    <w:bookmarkStart w:id="130" w:name="ref-Lavine2005"/>
     <w:p>
       <w:pPr>
         <w:pStyle w:val="Bibliografia"/>
       </w:pPr>
       <w:r>
-        <w:t xml:space="preserve">Lê, S., Josse, J., &amp; Husson, F. (2008). FactoMineR: An R package for multivariate analysis.</w:t>
+        <w:t xml:space="preserve">Lavine, B. K., &amp; Workman, Jr., Jerome. (2005). Chemometrics: Past, Present, and Future. Em</w:t>
       </w:r>
       <w:r>
         <w:t xml:space="preserve"> </w:t>
@@ -9134,10 +9094,34 @@
           <w:i/>
           <w:iCs/>
         </w:rPr>
-        <w:t xml:space="preserve">Journal of Statistical Software</w:t>
-      </w:r>
-      <w:r>
-        <w:t xml:space="preserve">,</w:t>
+        <w:t xml:space="preserve">Chemometrics and Chemoinformatics</w:t>
+      </w:r>
+      <w:r>
+        <w:t xml:space="preserve"> </w:t>
+      </w:r>
+      <w:r>
+        <w:t xml:space="preserve">(V. 894, p. 1–13). American Chemical Society.</w:t>
+      </w:r>
+      <w:r>
+        <w:t xml:space="preserve"> </w:t>
+      </w:r>
+      <w:hyperlink r:id="rId129">
+        <w:r>
+          <w:rPr>
+            <w:rStyle w:val="Hyperlink"/>
+          </w:rPr>
+          <w:t xml:space="preserve">https://doi.org/10.1021/bk-2005-0894.ch001</w:t>
+        </w:r>
+      </w:hyperlink>
+    </w:p>
+    <w:bookmarkEnd w:id="130"/>
+    <w:bookmarkStart w:id="132" w:name="ref-Le2008"/>
+    <w:p>
+      <w:pPr>
+        <w:pStyle w:val="Bibliografia"/>
+      </w:pPr>
+      <w:r>
+        <w:t xml:space="preserve">Lê, S., Josse, J., &amp; Husson, F. (2008). FactoMineR: An R package for multivariate analysis.</w:t>
       </w:r>
       <w:r>
         <w:t xml:space="preserve"> </w:t>
@@ -9147,6 +9131,19 @@
           <w:i/>
           <w:iCs/>
         </w:rPr>
+        <w:t xml:space="preserve">Journal of Statistical Software</w:t>
+      </w:r>
+      <w:r>
+        <w:t xml:space="preserve">,</w:t>
+      </w:r>
+      <w:r>
+        <w:t xml:space="preserve"> </w:t>
+      </w:r>
+      <w:r>
+        <w:rPr>
+          <w:i/>
+          <w:iCs/>
+        </w:rPr>
         <w:t xml:space="preserve">25</w:t>
       </w:r>
       <w:r>
@@ -9155,7 +9152,7 @@
       <w:r>
         <w:t xml:space="preserve"> </w:t>
       </w:r>
-      <w:hyperlink r:id="rId134">
+      <w:hyperlink r:id="rId131">
         <w:r>
           <w:rPr>
             <w:rStyle w:val="Hyperlink"/>
@@ -9164,8 +9161,8 @@
         </w:r>
       </w:hyperlink>
     </w:p>
-    <w:bookmarkEnd w:id="135"/>
-    <w:bookmarkStart w:id="137" w:name="ref-LiJournal2025"/>
+    <w:bookmarkEnd w:id="132"/>
+    <w:bookmarkStart w:id="134" w:name="ref-LiJournal2025"/>
     <w:p>
       <w:pPr>
         <w:pStyle w:val="Bibliografia"/>
@@ -9202,7 +9199,7 @@
       <w:r>
         <w:t xml:space="preserve"> </w:t>
       </w:r>
-      <w:hyperlink r:id="rId136">
+      <w:hyperlink r:id="rId133">
         <w:r>
           <w:rPr>
             <w:rStyle w:val="Hyperlink"/>
@@ -9211,8 +9208,8 @@
         </w:r>
       </w:hyperlink>
     </w:p>
-    <w:bookmarkEnd w:id="137"/>
-    <w:bookmarkStart w:id="139" w:name="ref-Li2025"/>
+    <w:bookmarkEnd w:id="134"/>
+    <w:bookmarkStart w:id="136" w:name="ref-Li2025"/>
     <w:p>
       <w:pPr>
         <w:pStyle w:val="Bibliografia"/>
@@ -9249,7 +9246,7 @@
       <w:r>
         <w:t xml:space="preserve"> </w:t>
       </w:r>
-      <w:hyperlink r:id="rId138">
+      <w:hyperlink r:id="rId135">
         <w:r>
           <w:rPr>
             <w:rStyle w:val="Hyperlink"/>
@@ -9258,8 +9255,8 @@
         </w:r>
       </w:hyperlink>
     </w:p>
-    <w:bookmarkEnd w:id="139"/>
-    <w:bookmarkStart w:id="141" w:name="ref-Liakos2018"/>
+    <w:bookmarkEnd w:id="136"/>
+    <w:bookmarkStart w:id="138" w:name="ref-Liakos2018"/>
     <w:p>
       <w:pPr>
         <w:pStyle w:val="Bibliografia"/>
@@ -9296,7 +9293,7 @@
       <w:r>
         <w:t xml:space="preserve"> </w:t>
       </w:r>
-      <w:hyperlink r:id="rId140">
+      <w:hyperlink r:id="rId137">
         <w:r>
           <w:rPr>
             <w:rStyle w:val="Hyperlink"/>
@@ -9305,8 +9302,8 @@
         </w:r>
       </w:hyperlink>
     </w:p>
-    <w:bookmarkEnd w:id="141"/>
-    <w:bookmarkStart w:id="142" w:name="ref-Locatelli2008"/>
+    <w:bookmarkEnd w:id="138"/>
+    <w:bookmarkStart w:id="139" w:name="ref-Locatelli2008"/>
     <w:p>
       <w:pPr>
         <w:pStyle w:val="Bibliografia"/>
@@ -9328,8 +9325,8 @@
         <w:t xml:space="preserve">. Editora Juruá.</w:t>
       </w:r>
     </w:p>
-    <w:bookmarkEnd w:id="142"/>
-    <w:bookmarkStart w:id="144" w:name="ref-Lones2021"/>
+    <w:bookmarkEnd w:id="139"/>
+    <w:bookmarkStart w:id="141" w:name="ref-Lones2021"/>
     <w:p>
       <w:pPr>
         <w:pStyle w:val="Bibliografia"/>
@@ -9353,7 +9350,7 @@
       <w:r>
         <w:t xml:space="preserve"> </w:t>
       </w:r>
-      <w:hyperlink r:id="rId143">
+      <w:hyperlink r:id="rId140">
         <w:r>
           <w:rPr>
             <w:rStyle w:val="Hyperlink"/>
@@ -9362,8 +9359,8 @@
         </w:r>
       </w:hyperlink>
     </w:p>
-    <w:bookmarkEnd w:id="144"/>
-    <w:bookmarkStart w:id="146" w:name="ref-longo2021"/>
+    <w:bookmarkEnd w:id="141"/>
+    <w:bookmarkStart w:id="143" w:name="ref-longo2021"/>
     <w:p>
       <w:pPr>
         <w:pStyle w:val="Bibliografia"/>
@@ -9400,7 +9397,7 @@
       <w:r>
         <w:t xml:space="preserve"> </w:t>
       </w:r>
-      <w:hyperlink r:id="rId145">
+      <w:hyperlink r:id="rId142">
         <w:r>
           <w:rPr>
             <w:rStyle w:val="Hyperlink"/>
@@ -9409,8 +9406,8 @@
         </w:r>
       </w:hyperlink>
     </w:p>
-    <w:bookmarkEnd w:id="146"/>
-    <w:bookmarkStart w:id="148" w:name="ref-Loureiro2002"/>
+    <w:bookmarkEnd w:id="143"/>
+    <w:bookmarkStart w:id="145" w:name="ref-Loureiro2002"/>
     <w:p>
       <w:pPr>
         <w:pStyle w:val="Bibliografia"/>
@@ -9447,7 +9444,7 @@
       <w:r>
         <w:t xml:space="preserve"> </w:t>
       </w:r>
-      <w:hyperlink r:id="rId147">
+      <w:hyperlink r:id="rId144">
         <w:r>
           <w:rPr>
             <w:rStyle w:val="Hyperlink"/>
@@ -9456,8 +9453,8 @@
         </w:r>
       </w:hyperlink>
     </w:p>
-    <w:bookmarkEnd w:id="148"/>
-    <w:bookmarkStart w:id="150" w:name="ref-Loyal2022"/>
+    <w:bookmarkEnd w:id="145"/>
+    <w:bookmarkStart w:id="147" w:name="ref-Loyal2022"/>
     <w:p>
       <w:pPr>
         <w:pStyle w:val="Bibliografia"/>
@@ -9503,7 +9500,7 @@
       <w:r>
         <w:t xml:space="preserve"> </w:t>
       </w:r>
-      <w:hyperlink r:id="rId149">
+      <w:hyperlink r:id="rId146">
         <w:r>
           <w:rPr>
             <w:rStyle w:val="Hyperlink"/>
@@ -9512,8 +9509,8 @@
         </w:r>
       </w:hyperlink>
     </w:p>
-    <w:bookmarkEnd w:id="150"/>
-    <w:bookmarkStart w:id="152" w:name="ref-Luan2020"/>
+    <w:bookmarkEnd w:id="147"/>
+    <w:bookmarkStart w:id="149" w:name="ref-Luan2020"/>
     <w:p>
       <w:pPr>
         <w:pStyle w:val="Bibliografia"/>
@@ -9550,7 +9547,7 @@
       <w:r>
         <w:t xml:space="preserve"> </w:t>
       </w:r>
-      <w:hyperlink r:id="rId151">
+      <w:hyperlink r:id="rId148">
         <w:r>
           <w:rPr>
             <w:rStyle w:val="Hyperlink"/>
@@ -9559,8 +9556,8 @@
         </w:r>
       </w:hyperlink>
     </w:p>
-    <w:bookmarkEnd w:id="152"/>
-    <w:bookmarkStart w:id="154" w:name="ref-Lundberg2017"/>
+    <w:bookmarkEnd w:id="149"/>
+    <w:bookmarkStart w:id="151" w:name="ref-Lundberg2017"/>
     <w:p>
       <w:pPr>
         <w:pStyle w:val="Bibliografia"/>
@@ -9597,7 +9594,7 @@
       <w:r>
         <w:t xml:space="preserve"> </w:t>
       </w:r>
-      <w:hyperlink r:id="rId153">
+      <w:hyperlink r:id="rId150">
         <w:r>
           <w:rPr>
             <w:rStyle w:val="Hyperlink"/>
@@ -9606,8 +9603,8 @@
         </w:r>
       </w:hyperlink>
     </w:p>
-    <w:bookmarkEnd w:id="154"/>
-    <w:bookmarkStart w:id="155" w:name="ref-Malik2023"/>
+    <w:bookmarkEnd w:id="151"/>
+    <w:bookmarkStart w:id="152" w:name="ref-Malik2023"/>
     <w:p>
       <w:pPr>
         <w:pStyle w:val="Bibliografia"/>
@@ -9642,8 +9639,8 @@
         <w:t xml:space="preserve">(1), 45–58.</w:t>
       </w:r>
     </w:p>
-    <w:bookmarkEnd w:id="155"/>
-    <w:bookmarkStart w:id="157" w:name="ref-MAPA2020"/>
+    <w:bookmarkEnd w:id="152"/>
+    <w:bookmarkStart w:id="154" w:name="ref-MAPA2020"/>
     <w:p>
       <w:pPr>
         <w:pStyle w:val="Bibliografia"/>
@@ -9667,7 +9664,7 @@
       <w:r>
         <w:t xml:space="preserve"> </w:t>
       </w:r>
-      <w:hyperlink r:id="rId156">
+      <w:hyperlink r:id="rId153">
         <w:r>
           <w:rPr>
             <w:rStyle w:val="Hyperlink"/>
@@ -9676,8 +9673,8 @@
         </w:r>
       </w:hyperlink>
     </w:p>
-    <w:bookmarkEnd w:id="157"/>
-    <w:bookmarkStart w:id="159" w:name="ref-Mara2024"/>
+    <w:bookmarkEnd w:id="154"/>
+    <w:bookmarkStart w:id="156" w:name="ref-Mara2024"/>
     <w:p>
       <w:pPr>
         <w:pStyle w:val="Bibliografia"/>
@@ -9714,7 +9711,7 @@
       <w:r>
         <w:t xml:space="preserve"> </w:t>
       </w:r>
-      <w:hyperlink r:id="rId158">
+      <w:hyperlink r:id="rId155">
         <w:r>
           <w:rPr>
             <w:rStyle w:val="Hyperlink"/>
@@ -9723,8 +9720,8 @@
         </w:r>
       </w:hyperlink>
     </w:p>
-    <w:bookmarkEnd w:id="159"/>
-    <w:bookmarkStart w:id="160" w:name="ref-Mazzucato2013"/>
+    <w:bookmarkEnd w:id="156"/>
+    <w:bookmarkStart w:id="157" w:name="ref-Mazzucato2013"/>
     <w:p>
       <w:pPr>
         <w:pStyle w:val="Bibliografia"/>
@@ -9746,8 +9743,8 @@
         <w:t xml:space="preserve">. Anthem Press.</w:t>
       </w:r>
     </w:p>
-    <w:bookmarkEnd w:id="160"/>
-    <w:bookmarkStart w:id="162" w:name="ref-Meena2024"/>
+    <w:bookmarkEnd w:id="157"/>
+    <w:bookmarkStart w:id="159" w:name="ref-Meena2024"/>
     <w:p>
       <w:pPr>
         <w:pStyle w:val="Bibliografia"/>
@@ -9784,7 +9781,7 @@
       <w:r>
         <w:t xml:space="preserve"> </w:t>
       </w:r>
-      <w:hyperlink r:id="rId161">
+      <w:hyperlink r:id="rId158">
         <w:r>
           <w:rPr>
             <w:rStyle w:val="Hyperlink"/>
@@ -9793,8 +9790,8 @@
         </w:r>
       </w:hyperlink>
     </w:p>
-    <w:bookmarkEnd w:id="162"/>
-    <w:bookmarkStart w:id="164" w:name="ref-Milojevic2011"/>
+    <w:bookmarkEnd w:id="159"/>
+    <w:bookmarkStart w:id="161" w:name="ref-Milojevic2011"/>
     <w:p>
       <w:pPr>
         <w:pStyle w:val="Bibliografia"/>
@@ -9831,7 +9828,7 @@
       <w:r>
         <w:t xml:space="preserve"> </w:t>
       </w:r>
-      <w:hyperlink r:id="rId163">
+      <w:hyperlink r:id="rId160">
         <w:r>
           <w:rPr>
             <w:rStyle w:val="Hyperlink"/>
@@ -9840,8 +9837,8 @@
         </w:r>
       </w:hyperlink>
     </w:p>
-    <w:bookmarkEnd w:id="164"/>
-    <w:bookmarkStart w:id="166" w:name="ref-Mohammadi2024"/>
+    <w:bookmarkEnd w:id="161"/>
+    <w:bookmarkStart w:id="163" w:name="ref-Mohammadi2024"/>
     <w:p>
       <w:pPr>
         <w:pStyle w:val="Bibliografia"/>
@@ -9926,7 +9923,7 @@
       <w:r>
         <w:t xml:space="preserve"> </w:t>
       </w:r>
-      <w:hyperlink r:id="rId165">
+      <w:hyperlink r:id="rId162">
         <w:r>
           <w:rPr>
             <w:rStyle w:val="Hyperlink"/>
@@ -9935,8 +9932,8 @@
         </w:r>
       </w:hyperlink>
     </w:p>
-    <w:bookmarkEnd w:id="166"/>
-    <w:bookmarkStart w:id="167" w:name="ref-Niederle2013"/>
+    <w:bookmarkEnd w:id="163"/>
+    <w:bookmarkStart w:id="164" w:name="ref-Niederle2013"/>
     <w:p>
       <w:pPr>
         <w:pStyle w:val="Bibliografia"/>
@@ -9971,8 +9968,8 @@
         <w:t xml:space="preserve">(1), 85–108.</w:t>
       </w:r>
     </w:p>
-    <w:bookmarkEnd w:id="167"/>
-    <w:bookmarkStart w:id="169" w:name="ref-OforiBoateng2024"/>
+    <w:bookmarkEnd w:id="164"/>
+    <w:bookmarkStart w:id="166" w:name="ref-OforiBoateng2024"/>
     <w:p>
       <w:pPr>
         <w:pStyle w:val="Bibliografia"/>
@@ -9996,7 +9993,7 @@
       <w:r>
         <w:t xml:space="preserve"> </w:t>
       </w:r>
-      <w:hyperlink r:id="rId168">
+      <w:hyperlink r:id="rId165">
         <w:r>
           <w:rPr>
             <w:rStyle w:val="Hyperlink"/>
@@ -10005,8 +10002,8 @@
         </w:r>
       </w:hyperlink>
     </w:p>
-    <w:bookmarkEnd w:id="169"/>
-    <w:bookmarkStart w:id="171" w:name="ref-WIPO2003"/>
+    <w:bookmarkEnd w:id="166"/>
+    <w:bookmarkStart w:id="168" w:name="ref-WIPO2003"/>
     <w:p>
       <w:pPr>
         <w:pStyle w:val="Bibliografia"/>
@@ -10030,7 +10027,7 @@
       <w:r>
         <w:t xml:space="preserve"> </w:t>
       </w:r>
-      <w:hyperlink r:id="rId170">
+      <w:hyperlink r:id="rId167">
         <w:r>
           <w:rPr>
             <w:rStyle w:val="Hyperlink"/>
@@ -10039,8 +10036,8 @@
         </w:r>
       </w:hyperlink>
     </w:p>
-    <w:bookmarkEnd w:id="171"/>
-    <w:bookmarkStart w:id="173" w:name="ref-Peng2025"/>
+    <w:bookmarkEnd w:id="168"/>
+    <w:bookmarkStart w:id="170" w:name="ref-Peng2025"/>
     <w:p>
       <w:pPr>
         <w:pStyle w:val="Bibliografia"/>
@@ -10089,7 +10086,7 @@
       <w:r>
         <w:t xml:space="preserve"> </w:t>
       </w:r>
-      <w:hyperlink r:id="rId172">
+      <w:hyperlink r:id="rId169">
         <w:r>
           <w:rPr>
             <w:rStyle w:val="Hyperlink"/>
@@ -10098,8 +10095,8 @@
         </w:r>
       </w:hyperlink>
     </w:p>
-    <w:bookmarkEnd w:id="173"/>
-    <w:bookmarkStart w:id="175" w:name="ref-Ramos2025"/>
+    <w:bookmarkEnd w:id="170"/>
+    <w:bookmarkStart w:id="172" w:name="ref-Ramos2025"/>
     <w:p>
       <w:pPr>
         <w:pStyle w:val="Bibliografia"/>
@@ -10136,7 +10133,7 @@
       <w:r>
         <w:t xml:space="preserve"> </w:t>
       </w:r>
-      <w:hyperlink r:id="rId174">
+      <w:hyperlink r:id="rId171">
         <w:r>
           <w:rPr>
             <w:rStyle w:val="Hyperlink"/>
@@ -10145,8 +10142,8 @@
         </w:r>
       </w:hyperlink>
     </w:p>
-    <w:bookmarkEnd w:id="175"/>
-    <w:bookmarkStart w:id="177" w:name="ref-rana2023"/>
+    <w:bookmarkEnd w:id="172"/>
+    <w:bookmarkStart w:id="174" w:name="ref-rana2023"/>
     <w:p>
       <w:pPr>
         <w:pStyle w:val="Bibliografia"/>
@@ -10183,7 +10180,7 @@
       <w:r>
         <w:t xml:space="preserve"> </w:t>
       </w:r>
-      <w:hyperlink r:id="rId176">
+      <w:hyperlink r:id="rId173">
         <w:r>
           <w:rPr>
             <w:rStyle w:val="Hyperlink"/>
@@ -10192,8 +10189,8 @@
         </w:r>
       </w:hyperlink>
     </w:p>
-    <w:bookmarkEnd w:id="177"/>
-    <w:bookmarkStart w:id="179" w:name="ref-Ratnasekhar2025"/>
+    <w:bookmarkEnd w:id="174"/>
+    <w:bookmarkStart w:id="176" w:name="ref-Ratnasekhar2025"/>
     <w:p>
       <w:pPr>
         <w:pStyle w:val="Bibliografia"/>
@@ -10245,7 +10242,7 @@
       <w:r>
         <w:t xml:space="preserve"> </w:t>
       </w:r>
-      <w:hyperlink r:id="rId178">
+      <w:hyperlink r:id="rId175">
         <w:r>
           <w:rPr>
             <w:rStyle w:val="Hyperlink"/>
@@ -10254,8 +10251,8 @@
         </w:r>
       </w:hyperlink>
     </w:p>
-    <w:bookmarkEnd w:id="179"/>
-    <w:bookmarkStart w:id="181" w:name="ref-Rebiai2022"/>
+    <w:bookmarkEnd w:id="176"/>
+    <w:bookmarkStart w:id="178" w:name="ref-Rebiai2022"/>
     <w:p>
       <w:pPr>
         <w:pStyle w:val="Bibliografia"/>
@@ -10292,7 +10289,7 @@
       <w:r>
         <w:t xml:space="preserve"> </w:t>
       </w:r>
-      <w:hyperlink r:id="rId180">
+      <w:hyperlink r:id="rId177">
         <w:r>
           <w:rPr>
             <w:rStyle w:val="Hyperlink"/>
@@ -10301,8 +10298,8 @@
         </w:r>
       </w:hyperlink>
     </w:p>
-    <w:bookmarkEnd w:id="181"/>
-    <w:bookmarkStart w:id="183" w:name="ref-rodrigues2022"/>
+    <w:bookmarkEnd w:id="178"/>
+    <w:bookmarkStart w:id="180" w:name="ref-rodrigues2022"/>
     <w:p>
       <w:pPr>
         <w:pStyle w:val="Bibliografia"/>
@@ -10339,7 +10336,7 @@
       <w:r>
         <w:t xml:space="preserve"> </w:t>
       </w:r>
-      <w:hyperlink r:id="rId182">
+      <w:hyperlink r:id="rId179">
         <w:r>
           <w:rPr>
             <w:rStyle w:val="Hyperlink"/>
@@ -10348,8 +10345,8 @@
         </w:r>
       </w:hyperlink>
     </w:p>
-    <w:bookmarkEnd w:id="183"/>
-    <w:bookmarkStart w:id="184" w:name="ref-Salam2021"/>
+    <w:bookmarkEnd w:id="180"/>
+    <w:bookmarkStart w:id="181" w:name="ref-Salam2021"/>
     <w:p>
       <w:pPr>
         <w:pStyle w:val="Bibliografia"/>
@@ -10387,8 +10384,8 @@
         <w:t xml:space="preserve">(6), 95–112.</w:t>
       </w:r>
     </w:p>
-    <w:bookmarkEnd w:id="184"/>
-    <w:bookmarkStart w:id="186" w:name="ref-Santoma2025"/>
+    <w:bookmarkEnd w:id="181"/>
+    <w:bookmarkStart w:id="183" w:name="ref-Santoma2025"/>
     <w:p>
       <w:pPr>
         <w:pStyle w:val="Bibliografia"/>
@@ -10425,7 +10422,7 @@
       <w:r>
         <w:t xml:space="preserve"> </w:t>
       </w:r>
-      <w:hyperlink r:id="rId185">
+      <w:hyperlink r:id="rId182">
         <w:r>
           <w:rPr>
             <w:rStyle w:val="Hyperlink"/>
@@ -10434,8 +10431,8 @@
         </w:r>
       </w:hyperlink>
     </w:p>
-    <w:bookmarkEnd w:id="186"/>
-    <w:bookmarkStart w:id="188" w:name="ref-Santos2018"/>
+    <w:bookmarkEnd w:id="183"/>
+    <w:bookmarkStart w:id="185" w:name="ref-Santos2018"/>
     <w:p>
       <w:pPr>
         <w:pStyle w:val="Bibliografia"/>
@@ -10462,7 +10459,7 @@
       <w:r>
         <w:t xml:space="preserve"> </w:t>
       </w:r>
-      <w:hyperlink r:id="rId187">
+      <w:hyperlink r:id="rId184">
         <w:r>
           <w:rPr>
             <w:rStyle w:val="Hyperlink"/>
@@ -10471,8 +10468,8 @@
         </w:r>
       </w:hyperlink>
     </w:p>
-    <w:bookmarkEnd w:id="188"/>
-    <w:bookmarkStart w:id="190" w:name="ref-SantosJC2019"/>
+    <w:bookmarkEnd w:id="185"/>
+    <w:bookmarkStart w:id="187" w:name="ref-SantosJC2019"/>
     <w:p>
       <w:pPr>
         <w:pStyle w:val="Bibliografia"/>
@@ -10509,7 +10506,7 @@
       <w:r>
         <w:t xml:space="preserve"> </w:t>
       </w:r>
-      <w:hyperlink r:id="rId189">
+      <w:hyperlink r:id="rId186">
         <w:r>
           <w:rPr>
             <w:rStyle w:val="Hyperlink"/>
@@ -10518,8 +10515,8 @@
         </w:r>
       </w:hyperlink>
     </w:p>
-    <w:bookmarkEnd w:id="190"/>
-    <w:bookmarkStart w:id="192" w:name="ref-Sawicki2023"/>
+    <w:bookmarkEnd w:id="187"/>
+    <w:bookmarkStart w:id="189" w:name="ref-Sawicki2023"/>
     <w:p>
       <w:pPr>
         <w:pStyle w:val="Bibliografia"/>
@@ -10556,7 +10553,7 @@
       <w:r>
         <w:t xml:space="preserve"> </w:t>
       </w:r>
-      <w:hyperlink r:id="rId191">
+      <w:hyperlink r:id="rId188">
         <w:r>
           <w:rPr>
             <w:rStyle w:val="Hyperlink"/>
@@ -10565,14 +10562,14 @@
         </w:r>
       </w:hyperlink>
     </w:p>
-    <w:bookmarkEnd w:id="192"/>
-    <w:bookmarkStart w:id="194" w:name="ref-Schober2018"/>
+    <w:bookmarkEnd w:id="189"/>
+    <w:bookmarkStart w:id="191" w:name="ref-Schoch2020"/>
     <w:p>
       <w:pPr>
         <w:pStyle w:val="Bibliografia"/>
       </w:pPr>
       <w:r>
-        <w:t xml:space="preserve">Schober, P., Boer, C., &amp; Schwarte, L. A. (2018). Correlation coefficients: appropriate use and interpretation.</w:t>
+        <w:t xml:space="preserve">Schoch, D. (2020). ggraph: An Implementation of Grammar of Graphics for Graphs and Networks.</w:t>
       </w:r>
       <w:r>
         <w:t xml:space="preserve"> </w:t>
@@ -10582,7 +10579,7 @@
           <w:i/>
           <w:iCs/>
         </w:rPr>
-        <w:t xml:space="preserve">Anesthesia &amp; Analgesia</w:t>
+        <w:t xml:space="preserve">Journal of Open Source Software</w:t>
       </w:r>
       <w:r>
         <w:t xml:space="preserve">,</w:t>
@@ -10595,53 +10592,6 @@
           <w:i/>
           <w:iCs/>
         </w:rPr>
-        <w:t xml:space="preserve">126</w:t>
-      </w:r>
-      <w:r>
-        <w:t xml:space="preserve">(5), 1763–1768.</w:t>
-      </w:r>
-      <w:r>
-        <w:t xml:space="preserve"> </w:t>
-      </w:r>
-      <w:hyperlink r:id="rId193">
-        <w:r>
-          <w:rPr>
-            <w:rStyle w:val="Hyperlink"/>
-          </w:rPr>
-          <w:t xml:space="preserve">https://doi.org/10.1213/ANE.0000000000002864</w:t>
-        </w:r>
-      </w:hyperlink>
-    </w:p>
-    <w:bookmarkEnd w:id="194"/>
-    <w:bookmarkStart w:id="196" w:name="ref-Schoch2020"/>
-    <w:p>
-      <w:pPr>
-        <w:pStyle w:val="Bibliografia"/>
-      </w:pPr>
-      <w:r>
-        <w:t xml:space="preserve">Schoch, D. (2020). ggraph: An Implementation of Grammar of Graphics for Graphs and Networks.</w:t>
-      </w:r>
-      <w:r>
-        <w:t xml:space="preserve"> </w:t>
-      </w:r>
-      <w:r>
-        <w:rPr>
-          <w:i/>
-          <w:iCs/>
-        </w:rPr>
-        <w:t xml:space="preserve">Journal of Open Source Software</w:t>
-      </w:r>
-      <w:r>
-        <w:t xml:space="preserve">,</w:t>
-      </w:r>
-      <w:r>
-        <w:t xml:space="preserve"> </w:t>
-      </w:r>
-      <w:r>
-        <w:rPr>
-          <w:i/>
-          <w:iCs/>
-        </w:rPr>
         <w:t xml:space="preserve">5</w:t>
       </w:r>
       <w:r>
@@ -10650,7 +10600,7 @@
       <w:r>
         <w:t xml:space="preserve"> </w:t>
       </w:r>
-      <w:hyperlink r:id="rId195">
+      <w:hyperlink r:id="rId190">
         <w:r>
           <w:rPr>
             <w:rStyle w:val="Hyperlink"/>
@@ -10659,14 +10609,14 @@
         </w:r>
       </w:hyperlink>
     </w:p>
-    <w:bookmarkEnd w:id="196"/>
-    <w:bookmarkStart w:id="198" w:name="ref-Spearman1904"/>
+    <w:bookmarkEnd w:id="191"/>
+    <w:bookmarkStart w:id="193" w:name="ref-Shah2019"/>
     <w:p>
       <w:pPr>
         <w:pStyle w:val="Bibliografia"/>
       </w:pPr>
       <w:r>
-        <w:t xml:space="preserve">Spearman, C. (1904). The Proof and Measurement of Association between Two Things.</w:t>
+        <w:t xml:space="preserve">Shah, S. H., Angel, Y., Houborg, R., Ali, S., &amp; McCabe, M. F. (2019). A Random Forest Machine Learning Approach for the Retrieval of Leaf Chlorophyll Content in Wheat.</w:t>
       </w:r>
       <w:r>
         <w:t xml:space="preserve"> </w:t>
@@ -10676,7 +10626,7 @@
           <w:i/>
           <w:iCs/>
         </w:rPr>
-        <w:t xml:space="preserve">The American Journal of Psychology</w:t>
+        <w:t xml:space="preserve">Remote Sensing</w:t>
       </w:r>
       <w:r>
         <w:t xml:space="preserve">,</w:t>
@@ -10689,6 +10639,53 @@
           <w:i/>
           <w:iCs/>
         </w:rPr>
+        <w:t xml:space="preserve">11</w:t>
+      </w:r>
+      <w:r>
+        <w:t xml:space="preserve">(8).</w:t>
+      </w:r>
+      <w:r>
+        <w:t xml:space="preserve"> </w:t>
+      </w:r>
+      <w:hyperlink r:id="rId192">
+        <w:r>
+          <w:rPr>
+            <w:rStyle w:val="Hyperlink"/>
+          </w:rPr>
+          <w:t xml:space="preserve">https://doi.org/10.3390/rs11080920</w:t>
+        </w:r>
+      </w:hyperlink>
+    </w:p>
+    <w:bookmarkEnd w:id="193"/>
+    <w:bookmarkStart w:id="195" w:name="ref-Spearman1904"/>
+    <w:p>
+      <w:pPr>
+        <w:pStyle w:val="Bibliografia"/>
+      </w:pPr>
+      <w:r>
+        <w:t xml:space="preserve">Spearman, C. (1904). The Proof and Measurement of Association between Two Things.</w:t>
+      </w:r>
+      <w:r>
+        <w:t xml:space="preserve"> </w:t>
+      </w:r>
+      <w:r>
+        <w:rPr>
+          <w:i/>
+          <w:iCs/>
+        </w:rPr>
+        <w:t xml:space="preserve">The American Journal of Psychology</w:t>
+      </w:r>
+      <w:r>
+        <w:t xml:space="preserve">,</w:t>
+      </w:r>
+      <w:r>
+        <w:t xml:space="preserve"> </w:t>
+      </w:r>
+      <w:r>
+        <w:rPr>
+          <w:i/>
+          <w:iCs/>
+        </w:rPr>
         <w:t xml:space="preserve">15</w:t>
       </w:r>
       <w:r>
@@ -10697,7 +10694,7 @@
       <w:r>
         <w:t xml:space="preserve"> </w:t>
       </w:r>
-      <w:hyperlink r:id="rId197">
+      <w:hyperlink r:id="rId194">
         <w:r>
           <w:rPr>
             <w:rStyle w:val="Hyperlink"/>
@@ -10706,8 +10703,8 @@
         </w:r>
       </w:hyperlink>
     </w:p>
-    <w:bookmarkEnd w:id="198"/>
-    <w:bookmarkStart w:id="199" w:name="ref-streiner2008health"/>
+    <w:bookmarkEnd w:id="195"/>
+    <w:bookmarkStart w:id="196" w:name="ref-streiner2008health"/>
     <w:p>
       <w:pPr>
         <w:pStyle w:val="Bibliografia"/>
@@ -10732,8 +10729,8 @@
         <w:t xml:space="preserve">(4th ed.). Oxford University Press.</w:t>
       </w:r>
     </w:p>
-    <w:bookmarkEnd w:id="199"/>
-    <w:bookmarkStart w:id="201" w:name="ref-Suh2007"/>
+    <w:bookmarkEnd w:id="196"/>
+    <w:bookmarkStart w:id="198" w:name="ref-Suh2007"/>
     <w:p>
       <w:pPr>
         <w:pStyle w:val="Bibliografia"/>
@@ -10770,7 +10767,7 @@
       <w:r>
         <w:t xml:space="preserve"> </w:t>
       </w:r>
-      <w:hyperlink r:id="rId200">
+      <w:hyperlink r:id="rId197">
         <w:r>
           <w:rPr>
             <w:rStyle w:val="Hyperlink"/>
@@ -10779,8 +10776,8 @@
         </w:r>
       </w:hyperlink>
     </w:p>
-    <w:bookmarkEnd w:id="201"/>
-    <w:bookmarkStart w:id="202" w:name="ref-Sun2023"/>
+    <w:bookmarkEnd w:id="198"/>
+    <w:bookmarkStart w:id="199" w:name="ref-Sun2023"/>
     <w:p>
       <w:pPr>
         <w:pStyle w:val="Bibliografia"/>
@@ -10802,8 +10799,8 @@
         <w:t xml:space="preserve">.</w:t>
       </w:r>
     </w:p>
-    <w:bookmarkEnd w:id="202"/>
-    <w:bookmarkStart w:id="203" w:name="ref-Likert3vs5_2025"/>
+    <w:bookmarkEnd w:id="199"/>
+    <w:bookmarkStart w:id="200" w:name="ref-Likert3vs5_2025"/>
     <w:p>
       <w:pPr>
         <w:pStyle w:val="Bibliografia"/>
@@ -10825,8 +10822,8 @@
         <w:t xml:space="preserve">.</w:t>
       </w:r>
     </w:p>
-    <w:bookmarkEnd w:id="203"/>
-    <w:bookmarkStart w:id="205" w:name="ref-RCoreTeam2024"/>
+    <w:bookmarkEnd w:id="200"/>
+    <w:bookmarkStart w:id="202" w:name="ref-RCoreTeam2024"/>
     <w:p>
       <w:pPr>
         <w:pStyle w:val="Bibliografia"/>
@@ -10850,7 +10847,7 @@
       <w:r>
         <w:t xml:space="preserve"> </w:t>
       </w:r>
-      <w:hyperlink r:id="rId204">
+      <w:hyperlink r:id="rId201">
         <w:r>
           <w:rPr>
             <w:rStyle w:val="Hyperlink"/>
@@ -10859,8 +10856,8 @@
         </w:r>
       </w:hyperlink>
     </w:p>
-    <w:bookmarkEnd w:id="205"/>
-    <w:bookmarkStart w:id="207" w:name="ref-RStudioTeam2023"/>
+    <w:bookmarkEnd w:id="202"/>
+    <w:bookmarkStart w:id="204" w:name="ref-RStudioTeam2023"/>
     <w:p>
       <w:pPr>
         <w:pStyle w:val="Bibliografia"/>
@@ -10884,7 +10881,7 @@
       <w:r>
         <w:t xml:space="preserve"> </w:t>
       </w:r>
-      <w:hyperlink r:id="rId206">
+      <w:hyperlink r:id="rId203">
         <w:r>
           <w:rPr>
             <w:rStyle w:val="Hyperlink"/>
@@ -10893,8 +10890,8 @@
         </w:r>
       </w:hyperlink>
     </w:p>
-    <w:bookmarkEnd w:id="207"/>
-    <w:bookmarkStart w:id="209" w:name="ref-Teece1986"/>
+    <w:bookmarkEnd w:id="204"/>
+    <w:bookmarkStart w:id="206" w:name="ref-Teece1986"/>
     <w:p>
       <w:pPr>
         <w:pStyle w:val="Bibliografia"/>
@@ -10928,7 +10925,7 @@
       <w:r>
         <w:t xml:space="preserve">(6), 285–305. https://doi.org/</w:t>
       </w:r>
-      <w:hyperlink r:id="rId208">
+      <w:hyperlink r:id="rId205">
         <w:r>
           <w:rPr>
             <w:rStyle w:val="Hyperlink"/>
@@ -10937,8 +10934,8 @@
         </w:r>
       </w:hyperlink>
     </w:p>
-    <w:bookmarkEnd w:id="209"/>
-    <w:bookmarkStart w:id="211" w:name="ref-EUCommission2019"/>
+    <w:bookmarkEnd w:id="206"/>
+    <w:bookmarkStart w:id="208" w:name="ref-EUCommission2019"/>
     <w:p>
       <w:pPr>
         <w:pStyle w:val="Bibliografia"/>
@@ -10962,7 +10959,7 @@
       <w:r>
         <w:t xml:space="preserve"> </w:t>
       </w:r>
-      <w:hyperlink r:id="rId210">
+      <w:hyperlink r:id="rId207">
         <w:r>
           <w:rPr>
             <w:rStyle w:val="Hyperlink"/>
@@ -10971,8 +10968,8 @@
         </w:r>
       </w:hyperlink>
     </w:p>
-    <w:bookmarkEnd w:id="211"/>
-    <w:bookmarkStart w:id="212" w:name="ref-Vandecandelaere2009"/>
+    <w:bookmarkEnd w:id="208"/>
+    <w:bookmarkStart w:id="209" w:name="ref-Vandecandelaere2009"/>
     <w:p>
       <w:pPr>
         <w:pStyle w:val="Bibliografia"/>
@@ -10994,8 +10991,8 @@
         <w:t xml:space="preserve">. FAO; SINER-GI.</w:t>
       </w:r>
     </w:p>
-    <w:bookmarkEnd w:id="212"/>
-    <w:bookmarkStart w:id="214" w:name="ref-VazquezFontes2010"/>
+    <w:bookmarkEnd w:id="209"/>
+    <w:bookmarkStart w:id="211" w:name="ref-VazquezFontes2010"/>
     <w:p>
       <w:pPr>
         <w:pStyle w:val="Bibliografia"/>
@@ -11032,7 +11029,7 @@
       <w:r>
         <w:t xml:space="preserve"> </w:t>
       </w:r>
-      <w:hyperlink r:id="rId213">
+      <w:hyperlink r:id="rId210">
         <w:r>
           <w:rPr>
             <w:rStyle w:val="Hyperlink"/>
@@ -11041,8 +11038,8 @@
         </w:r>
       </w:hyperlink>
     </w:p>
-    <w:bookmarkEnd w:id="214"/>
-    <w:bookmarkStart w:id="216" w:name="ref-Vogelstein2021"/>
+    <w:bookmarkEnd w:id="211"/>
+    <w:bookmarkStart w:id="213" w:name="ref-Vogelstein2021"/>
     <w:p>
       <w:pPr>
         <w:pStyle w:val="Bibliografia"/>
@@ -11082,7 +11079,7 @@
       <w:r>
         <w:t xml:space="preserve"> </w:t>
       </w:r>
-      <w:hyperlink r:id="rId215">
+      <w:hyperlink r:id="rId212">
         <w:r>
           <w:rPr>
             <w:rStyle w:val="Hyperlink"/>
@@ -11091,8 +11088,8 @@
         </w:r>
       </w:hyperlink>
     </w:p>
-    <w:bookmarkEnd w:id="216"/>
-    <w:bookmarkStart w:id="218" w:name="ref-Wang2025"/>
+    <w:bookmarkEnd w:id="213"/>
+    <w:bookmarkStart w:id="215" w:name="ref-Wang2025"/>
     <w:p>
       <w:pPr>
         <w:pStyle w:val="Bibliografia"/>
@@ -11129,7 +11126,7 @@
       <w:r>
         <w:t xml:space="preserve"> </w:t>
       </w:r>
-      <w:hyperlink r:id="rId217">
+      <w:hyperlink r:id="rId214">
         <w:r>
           <w:rPr>
             <w:rStyle w:val="Hyperlink"/>
@@ -11138,8 +11135,8 @@
         </w:r>
       </w:hyperlink>
     </w:p>
-    <w:bookmarkEnd w:id="218"/>
-    <w:bookmarkStart w:id="220" w:name="ref-Wang2022"/>
+    <w:bookmarkEnd w:id="215"/>
+    <w:bookmarkStart w:id="217" w:name="ref-Wang2022"/>
     <w:p>
       <w:pPr>
         <w:pStyle w:val="Bibliografia"/>
@@ -11163,7 +11160,7 @@
       <w:r>
         <w:t xml:space="preserve"> </w:t>
       </w:r>
-      <w:hyperlink r:id="rId219">
+      <w:hyperlink r:id="rId216">
         <w:r>
           <w:rPr>
             <w:rStyle w:val="Hyperlink"/>
@@ -11172,14 +11169,14 @@
         </w:r>
       </w:hyperlink>
     </w:p>
-    <w:bookmarkEnd w:id="220"/>
-    <w:bookmarkStart w:id="222" w:name="ref-Wickham2016"/>
+    <w:bookmarkEnd w:id="217"/>
+    <w:bookmarkStart w:id="218" w:name="ref-WIPO2018"/>
     <w:p>
       <w:pPr>
         <w:pStyle w:val="Bibliografia"/>
       </w:pPr>
       <w:r>
-        <w:t xml:space="preserve">Wickham, H. (2016).</w:t>
+        <w:t xml:space="preserve">WIPO. (2018).</w:t>
       </w:r>
       <w:r>
         <w:t xml:space="preserve"> </w:t>
@@ -11189,31 +11186,26 @@
           <w:i/>
           <w:iCs/>
         </w:rPr>
-        <w:t xml:space="preserve">ggplot2: Elegant Graphics for Data Analysis</w:t>
-      </w:r>
-      <w:r>
-        <w:t xml:space="preserve">. Springer.</w:t>
-      </w:r>
-      <w:r>
-        <w:t xml:space="preserve"> </w:t>
-      </w:r>
-      <w:hyperlink r:id="rId221">
-        <w:r>
-          <w:rPr>
-            <w:rStyle w:val="Hyperlink"/>
-          </w:rPr>
-          <w:t xml:space="preserve">https://ggplot2.tidyverse.org</w:t>
-        </w:r>
-      </w:hyperlink>
-    </w:p>
-    <w:bookmarkEnd w:id="222"/>
-    <w:bookmarkStart w:id="223" w:name="ref-WIPO2018"/>
+        <w:t xml:space="preserve">Patent cooperation treaty yearly review - 2018</w:t>
+      </w:r>
+      <w:r>
+        <w:t xml:space="preserve">. World Intellectual Property Organization.</w:t>
+      </w:r>
+    </w:p>
+    <w:bookmarkEnd w:id="218"/>
+    <w:bookmarkStart w:id="220" w:name="ref-Xu2021"/>
     <w:p>
       <w:pPr>
         <w:pStyle w:val="Bibliografia"/>
       </w:pPr>
       <w:r>
-        <w:t xml:space="preserve">WIPO. (2018).</w:t>
+        <w:t xml:space="preserve">Xu, F., Kong, F., Peng, H., Dong, S., Gao, W., &amp; Zhang, G. (2021). Combing machine learning and elemental profiling for geographical authentication of Chinese Geographical Indication (</w:t>
+      </w:r>
+      <w:r>
+        <w:t xml:space="preserve">GI</w:t>
+      </w:r>
+      <w:r>
+        <w:t xml:space="preserve">) rice.</w:t>
       </w:r>
       <w:r>
         <w:t xml:space="preserve"> </w:t>
@@ -11223,26 +11215,10 @@
           <w:i/>
           <w:iCs/>
         </w:rPr>
-        <w:t xml:space="preserve">Patent cooperation treaty yearly review - 2018</w:t>
-      </w:r>
-      <w:r>
-        <w:t xml:space="preserve">. World Intellectual Property Organization.</w:t>
-      </w:r>
-    </w:p>
-    <w:bookmarkEnd w:id="223"/>
-    <w:bookmarkStart w:id="225" w:name="ref-Xu2021"/>
-    <w:p>
-      <w:pPr>
-        <w:pStyle w:val="Bibliografia"/>
-      </w:pPr>
-      <w:r>
-        <w:t xml:space="preserve">Xu, F., Kong, F., Peng, H., Dong, S., Gao, W., &amp; Zhang, G. (2021). Combing machine learning and elemental profiling for geographical authentication of Chinese Geographical Indication (</w:t>
-      </w:r>
-      <w:r>
-        <w:t xml:space="preserve">GI</w:t>
-      </w:r>
-      <w:r>
-        <w:t xml:space="preserve">) rice.</w:t>
+        <w:t xml:space="preserve">npj Science of Food</w:t>
+      </w:r>
+      <w:r>
+        <w:t xml:space="preserve">,</w:t>
       </w:r>
       <w:r>
         <w:t xml:space="preserve"> </w:t>
@@ -11252,19 +11228,6 @@
           <w:i/>
           <w:iCs/>
         </w:rPr>
-        <w:t xml:space="preserve">npj Science of Food</w:t>
-      </w:r>
-      <w:r>
-        <w:t xml:space="preserve">,</w:t>
-      </w:r>
-      <w:r>
-        <w:t xml:space="preserve"> </w:t>
-      </w:r>
-      <w:r>
-        <w:rPr>
-          <w:i/>
-          <w:iCs/>
-        </w:rPr>
         <w:t xml:space="preserve">5</w:t>
       </w:r>
       <w:r>
@@ -11273,7 +11236,7 @@
       <w:r>
         <w:t xml:space="preserve"> </w:t>
       </w:r>
-      <w:hyperlink r:id="rId224">
+      <w:hyperlink r:id="rId219">
         <w:r>
           <w:rPr>
             <w:rStyle w:val="Hyperlink"/>
@@ -11282,8 +11245,8 @@
         </w:r>
       </w:hyperlink>
     </w:p>
-    <w:bookmarkEnd w:id="225"/>
-    <w:bookmarkStart w:id="227" w:name="ref-Yang2022"/>
+    <w:bookmarkEnd w:id="220"/>
+    <w:bookmarkStart w:id="222" w:name="ref-Yang2022"/>
     <w:p>
       <w:pPr>
         <w:pStyle w:val="Bibliografia"/>
@@ -11320,7 +11283,7 @@
       <w:r>
         <w:t xml:space="preserve"> </w:t>
       </w:r>
-      <w:hyperlink r:id="rId226">
+      <w:hyperlink r:id="rId221">
         <w:r>
           <w:rPr>
             <w:rStyle w:val="Hyperlink"/>
@@ -11329,8 +11292,8 @@
         </w:r>
       </w:hyperlink>
     </w:p>
-    <w:bookmarkEnd w:id="227"/>
-    <w:bookmarkStart w:id="229" w:name="ref-Young2019"/>
+    <w:bookmarkEnd w:id="222"/>
+    <w:bookmarkStart w:id="224" w:name="ref-Young2019"/>
     <w:p>
       <w:pPr>
         <w:pStyle w:val="Bibliografia"/>
@@ -11367,7 +11330,7 @@
       <w:r>
         <w:t xml:space="preserve"> </w:t>
       </w:r>
-      <w:hyperlink r:id="rId228">
+      <w:hyperlink r:id="rId223">
         <w:r>
           <w:rPr>
             <w:rStyle w:val="Hyperlink"/>
@@ -11376,8 +11339,8 @@
         </w:r>
       </w:hyperlink>
     </w:p>
-    <w:bookmarkEnd w:id="229"/>
-    <w:bookmarkStart w:id="231" w:name="ref-Zhang2022"/>
+    <w:bookmarkEnd w:id="224"/>
+    <w:bookmarkStart w:id="226" w:name="ref-Zhang2022"/>
     <w:p>
       <w:pPr>
         <w:pStyle w:val="Bibliografia"/>
@@ -11414,7 +11377,7 @@
       <w:r>
         <w:t xml:space="preserve"> </w:t>
       </w:r>
-      <w:hyperlink r:id="rId230">
+      <w:hyperlink r:id="rId225">
         <w:r>
           <w:rPr>
             <w:rStyle w:val="Hyperlink"/>
@@ -11423,8 +11386,8 @@
         </w:r>
       </w:hyperlink>
     </w:p>
-    <w:bookmarkEnd w:id="231"/>
-    <w:bookmarkStart w:id="233" w:name="ref-Zhang2024"/>
+    <w:bookmarkEnd w:id="226"/>
+    <w:bookmarkStart w:id="228" w:name="ref-Zhang2024"/>
     <w:p>
       <w:pPr>
         <w:pStyle w:val="Bibliografia"/>
@@ -11461,7 +11424,7 @@
       <w:r>
         <w:t xml:space="preserve"> </w:t>
       </w:r>
-      <w:hyperlink r:id="rId232">
+      <w:hyperlink r:id="rId227">
         <w:r>
           <w:rPr>
             <w:rStyle w:val="Hyperlink"/>
@@ -11470,8 +11433,8 @@
         </w:r>
       </w:hyperlink>
     </w:p>
-    <w:bookmarkEnd w:id="233"/>
-    <w:bookmarkStart w:id="235" w:name="ref-Zhou2024"/>
+    <w:bookmarkEnd w:id="228"/>
+    <w:bookmarkStart w:id="230" w:name="ref-Zhou2024"/>
     <w:p>
       <w:pPr>
         <w:pStyle w:val="Bibliografia"/>
@@ -11508,7 +11471,7 @@
       <w:r>
         <w:t xml:space="preserve"> </w:t>
       </w:r>
-      <w:hyperlink r:id="rId234">
+      <w:hyperlink r:id="rId229">
         <w:r>
           <w:rPr>
             <w:rStyle w:val="Hyperlink"/>
@@ -11517,10 +11480,10 @@
         </w:r>
       </w:hyperlink>
     </w:p>
-    <w:bookmarkEnd w:id="235"/>
-    <w:bookmarkEnd w:id="236"/>
-    <w:bookmarkEnd w:id="237"/>
-    <w:bookmarkEnd w:id="238"/>
+    <w:bookmarkEnd w:id="230"/>
+    <w:bookmarkEnd w:id="231"/>
+    <w:bookmarkEnd w:id="232"/>
+    <w:bookmarkEnd w:id="233"/>
     <w:sectPr>
       <w:pgSz w:h="15840" w:w="12240"/>
       <w:pgMar w:bottom="1417" w:footer="720" w:gutter="0" w:header="720" w:left="1701" w:right="1701" w:top="1417"/>
@@ -14572,12 +14535,6 @@
     <w:abstractNumId w:val="991"/>
   </w:num>
   <w:num w:numId="1007">
-    <w:abstractNumId w:val="991"/>
-  </w:num>
-  <w:num w:numId="1008">
-    <w:abstractNumId w:val="991"/>
-  </w:num>
-  <w:num w:numId="1009">
     <w:abstractNumId w:val="991"/>
   </w:num>
 </w:numbering>

</xml_diff>